<commit_message>
Añadido a la tabla de clientes sus opiniones registradas y cambiado el formato en CSS
</commit_message>
<xml_diff>
--- a/documentacion/Documentacion.docx
+++ b/documentacion/Documentacion.docx
@@ -564,7 +564,7 @@
           <w:r>
             <w:fldChar w:fldCharType="separate"/>
           </w:r>
-          <w:hyperlink w:anchor="_Toc102820813" w:history="1">
+          <w:hyperlink w:anchor="_Toc103858473" w:history="1">
             <w:r>
               <w:rPr>
                 <w:rStyle w:val="Hipervnculo"/>
@@ -591,7 +591,7 @@
                 <w:noProof/>
                 <w:webHidden/>
               </w:rPr>
-              <w:instrText xml:space="preserve"> PAGEREF _Toc102820813 \h </w:instrText>
+              <w:instrText xml:space="preserve"> PAGEREF _Toc103858473 \h </w:instrText>
             </w:r>
             <w:r>
               <w:rPr>
@@ -634,7 +634,7 @@
               <w:lang w:eastAsia="es-ES"/>
             </w:rPr>
           </w:pPr>
-          <w:hyperlink w:anchor="_Toc102820814" w:history="1">
+          <w:hyperlink w:anchor="_Toc103858474" w:history="1">
             <w:r>
               <w:rPr>
                 <w:rStyle w:val="Hipervnculo"/>
@@ -661,7 +661,7 @@
                 <w:noProof/>
                 <w:webHidden/>
               </w:rPr>
-              <w:instrText xml:space="preserve"> PAGEREF _Toc102820814 \h </w:instrText>
+              <w:instrText xml:space="preserve"> PAGEREF _Toc103858474 \h </w:instrText>
             </w:r>
             <w:r>
               <w:rPr>
@@ -704,7 +704,7 @@
               <w:lang w:eastAsia="es-ES"/>
             </w:rPr>
           </w:pPr>
-          <w:hyperlink w:anchor="_Toc102820815" w:history="1">
+          <w:hyperlink w:anchor="_Toc103858475" w:history="1">
             <w:r>
               <w:rPr>
                 <w:rStyle w:val="Hipervnculo"/>
@@ -731,7 +731,7 @@
                 <w:noProof/>
                 <w:webHidden/>
               </w:rPr>
-              <w:instrText xml:space="preserve"> PAGEREF _Toc102820815 \h </w:instrText>
+              <w:instrText xml:space="preserve"> PAGEREF _Toc103858475 \h </w:instrText>
             </w:r>
             <w:r>
               <w:rPr>
@@ -774,7 +774,7 @@
               <w:lang w:eastAsia="es-ES"/>
             </w:rPr>
           </w:pPr>
-          <w:hyperlink w:anchor="_Toc102820816" w:history="1">
+          <w:hyperlink w:anchor="_Toc103858476" w:history="1">
             <w:r>
               <w:rPr>
                 <w:rStyle w:val="Hipervnculo"/>
@@ -801,7 +801,7 @@
                 <w:noProof/>
                 <w:webHidden/>
               </w:rPr>
-              <w:instrText xml:space="preserve"> PAGEREF _Toc102820816 \h </w:instrText>
+              <w:instrText xml:space="preserve"> PAGEREF _Toc103858476 \h </w:instrText>
             </w:r>
             <w:r>
               <w:rPr>
@@ -844,7 +844,7 @@
               <w:lang w:eastAsia="es-ES"/>
             </w:rPr>
           </w:pPr>
-          <w:hyperlink w:anchor="_Toc102820817" w:history="1">
+          <w:hyperlink w:anchor="_Toc103858477" w:history="1">
             <w:r>
               <w:rPr>
                 <w:rStyle w:val="Hipervnculo"/>
@@ -871,7 +871,7 @@
                 <w:noProof/>
                 <w:webHidden/>
               </w:rPr>
-              <w:instrText xml:space="preserve"> PAGEREF _Toc102820817 \h </w:instrText>
+              <w:instrText xml:space="preserve"> PAGEREF _Toc103858477 \h </w:instrText>
             </w:r>
             <w:r>
               <w:rPr>
@@ -914,7 +914,7 @@
               <w:lang w:eastAsia="es-ES"/>
             </w:rPr>
           </w:pPr>
-          <w:hyperlink w:anchor="_Toc102820818" w:history="1">
+          <w:hyperlink w:anchor="_Toc103858478" w:history="1">
             <w:r>
               <w:rPr>
                 <w:rStyle w:val="Hipervnculo"/>
@@ -941,7 +941,7 @@
                 <w:noProof/>
                 <w:webHidden/>
               </w:rPr>
-              <w:instrText xml:space="preserve"> PAGEREF _Toc102820818 \h </w:instrText>
+              <w:instrText xml:space="preserve"> PAGEREF _Toc103858478 \h </w:instrText>
             </w:r>
             <w:r>
               <w:rPr>
@@ -961,7 +961,7 @@
                 <w:noProof/>
                 <w:webHidden/>
               </w:rPr>
-              <w:t>2</w:t>
+              <w:t>3</w:t>
             </w:r>
             <w:r>
               <w:rPr>
@@ -984,7 +984,7 @@
               <w:lang w:eastAsia="es-ES"/>
             </w:rPr>
           </w:pPr>
-          <w:hyperlink w:anchor="_Toc102820819" w:history="1">
+          <w:hyperlink w:anchor="_Toc103858479" w:history="1">
             <w:r>
               <w:rPr>
                 <w:rStyle w:val="Hipervnculo"/>
@@ -1011,7 +1011,7 @@
                 <w:noProof/>
                 <w:webHidden/>
               </w:rPr>
-              <w:instrText xml:space="preserve"> PAGEREF _Toc102820819 \h </w:instrText>
+              <w:instrText xml:space="preserve"> PAGEREF _Toc103858479 \h </w:instrText>
             </w:r>
             <w:r>
               <w:rPr>
@@ -1054,13 +1054,13 @@
               <w:lang w:eastAsia="es-ES"/>
             </w:rPr>
           </w:pPr>
-          <w:hyperlink w:anchor="_Toc102820820" w:history="1">
+          <w:hyperlink w:anchor="_Toc103858480" w:history="1">
             <w:r>
               <w:rPr>
                 <w:rStyle w:val="Hipervnculo"/>
                 <w:noProof/>
               </w:rPr>
-              <w:t>Analisis</w:t>
+              <w:t>Análisis</w:t>
             </w:r>
             <w:r>
               <w:rPr>
@@ -1081,7 +1081,7 @@
                 <w:noProof/>
                 <w:webHidden/>
               </w:rPr>
-              <w:instrText xml:space="preserve"> PAGEREF _Toc102820820 \h </w:instrText>
+              <w:instrText xml:space="preserve"> PAGEREF _Toc103858480 \h </w:instrText>
             </w:r>
             <w:r>
               <w:rPr>
@@ -1124,13 +1124,13 @@
               <w:lang w:eastAsia="es-ES"/>
             </w:rPr>
           </w:pPr>
-          <w:hyperlink w:anchor="_Toc102820821" w:history="1">
+          <w:hyperlink w:anchor="_Toc103858481" w:history="1">
             <w:r>
               <w:rPr>
                 <w:rStyle w:val="Hipervnculo"/>
                 <w:noProof/>
               </w:rPr>
-              <w:t>Tecnologias aplicadas en el proyecto</w:t>
+              <w:t>Tecnologías aplicadas en el proyecto</w:t>
             </w:r>
             <w:r>
               <w:rPr>
@@ -1151,7 +1151,7 @@
                 <w:noProof/>
                 <w:webHidden/>
               </w:rPr>
-              <w:instrText xml:space="preserve"> PAGEREF _Toc102820821 \h </w:instrText>
+              <w:instrText xml:space="preserve"> PAGEREF _Toc103858481 \h </w:instrText>
             </w:r>
             <w:r>
               <w:rPr>
@@ -1194,7 +1194,7 @@
               <w:lang w:eastAsia="es-ES"/>
             </w:rPr>
           </w:pPr>
-          <w:hyperlink w:anchor="_Toc102820822" w:history="1">
+          <w:hyperlink w:anchor="_Toc103858482" w:history="1">
             <w:r>
               <w:rPr>
                 <w:rStyle w:val="Hipervnculo"/>
@@ -1221,7 +1221,7 @@
                 <w:noProof/>
                 <w:webHidden/>
               </w:rPr>
-              <w:instrText xml:space="preserve"> PAGEREF _Toc102820822 \h </w:instrText>
+              <w:instrText xml:space="preserve"> PAGEREF _Toc103858482 \h </w:instrText>
             </w:r>
             <w:r>
               <w:rPr>
@@ -1242,6 +1242,496 @@
                 <w:webHidden/>
               </w:rPr>
               <w:t>3</w:t>
+            </w:r>
+            <w:r>
+              <w:rPr>
+                <w:noProof/>
+                <w:webHidden/>
+              </w:rPr>
+              <w:fldChar w:fldCharType="end"/>
+            </w:r>
+          </w:hyperlink>
+        </w:p>
+        <w:p>
+          <w:pPr>
+            <w:pStyle w:val="TDC2"/>
+            <w:tabs>
+              <w:tab w:val="right" w:leader="dot" w:pos="8494"/>
+            </w:tabs>
+            <w:rPr>
+              <w:rFonts w:eastAsiaTheme="minorEastAsia"/>
+              <w:noProof/>
+              <w:lang w:eastAsia="es-ES"/>
+            </w:rPr>
+          </w:pPr>
+          <w:hyperlink w:anchor="_Toc103858483" w:history="1">
+            <w:r>
+              <w:rPr>
+                <w:rStyle w:val="Hipervnculo"/>
+                <w:noProof/>
+              </w:rPr>
+              <w:t>Desarrollo</w:t>
+            </w:r>
+            <w:r>
+              <w:rPr>
+                <w:noProof/>
+                <w:webHidden/>
+              </w:rPr>
+              <w:tab/>
+            </w:r>
+            <w:r>
+              <w:rPr>
+                <w:noProof/>
+                <w:webHidden/>
+              </w:rPr>
+              <w:fldChar w:fldCharType="begin"/>
+            </w:r>
+            <w:r>
+              <w:rPr>
+                <w:noProof/>
+                <w:webHidden/>
+              </w:rPr>
+              <w:instrText xml:space="preserve"> PAGEREF _Toc103858483 \h </w:instrText>
+            </w:r>
+            <w:r>
+              <w:rPr>
+                <w:noProof/>
+                <w:webHidden/>
+              </w:rPr>
+            </w:r>
+            <w:r>
+              <w:rPr>
+                <w:noProof/>
+                <w:webHidden/>
+              </w:rPr>
+              <w:fldChar w:fldCharType="separate"/>
+            </w:r>
+            <w:r>
+              <w:rPr>
+                <w:noProof/>
+                <w:webHidden/>
+              </w:rPr>
+              <w:t>5</w:t>
+            </w:r>
+            <w:r>
+              <w:rPr>
+                <w:noProof/>
+                <w:webHidden/>
+              </w:rPr>
+              <w:fldChar w:fldCharType="end"/>
+            </w:r>
+          </w:hyperlink>
+        </w:p>
+        <w:p>
+          <w:pPr>
+            <w:pStyle w:val="TDC2"/>
+            <w:tabs>
+              <w:tab w:val="right" w:leader="dot" w:pos="8494"/>
+            </w:tabs>
+            <w:rPr>
+              <w:rFonts w:eastAsiaTheme="minorEastAsia"/>
+              <w:noProof/>
+              <w:lang w:eastAsia="es-ES"/>
+            </w:rPr>
+          </w:pPr>
+          <w:hyperlink w:anchor="_Toc103858484" w:history="1">
+            <w:r>
+              <w:rPr>
+                <w:rStyle w:val="Hipervnculo"/>
+                <w:noProof/>
+              </w:rPr>
+              <w:t>Backend</w:t>
+            </w:r>
+            <w:r>
+              <w:rPr>
+                <w:noProof/>
+                <w:webHidden/>
+              </w:rPr>
+              <w:tab/>
+            </w:r>
+            <w:r>
+              <w:rPr>
+                <w:noProof/>
+                <w:webHidden/>
+              </w:rPr>
+              <w:fldChar w:fldCharType="begin"/>
+            </w:r>
+            <w:r>
+              <w:rPr>
+                <w:noProof/>
+                <w:webHidden/>
+              </w:rPr>
+              <w:instrText xml:space="preserve"> PAGEREF _Toc103858484 \h </w:instrText>
+            </w:r>
+            <w:r>
+              <w:rPr>
+                <w:noProof/>
+                <w:webHidden/>
+              </w:rPr>
+            </w:r>
+            <w:r>
+              <w:rPr>
+                <w:noProof/>
+                <w:webHidden/>
+              </w:rPr>
+              <w:fldChar w:fldCharType="separate"/>
+            </w:r>
+            <w:r>
+              <w:rPr>
+                <w:noProof/>
+                <w:webHidden/>
+              </w:rPr>
+              <w:t>5</w:t>
+            </w:r>
+            <w:r>
+              <w:rPr>
+                <w:noProof/>
+                <w:webHidden/>
+              </w:rPr>
+              <w:fldChar w:fldCharType="end"/>
+            </w:r>
+          </w:hyperlink>
+        </w:p>
+        <w:p>
+          <w:pPr>
+            <w:pStyle w:val="TDC3"/>
+            <w:tabs>
+              <w:tab w:val="right" w:leader="dot" w:pos="8494"/>
+            </w:tabs>
+            <w:rPr>
+              <w:rFonts w:eastAsiaTheme="minorEastAsia"/>
+              <w:noProof/>
+              <w:lang w:eastAsia="es-ES"/>
+            </w:rPr>
+          </w:pPr>
+          <w:hyperlink w:anchor="_Toc103858485" w:history="1">
+            <w:r>
+              <w:rPr>
+                <w:rStyle w:val="Hipervnculo"/>
+                <w:noProof/>
+              </w:rPr>
+              <w:t>Services</w:t>
+            </w:r>
+            <w:r>
+              <w:rPr>
+                <w:noProof/>
+                <w:webHidden/>
+              </w:rPr>
+              <w:tab/>
+            </w:r>
+            <w:r>
+              <w:rPr>
+                <w:noProof/>
+                <w:webHidden/>
+              </w:rPr>
+              <w:fldChar w:fldCharType="begin"/>
+            </w:r>
+            <w:r>
+              <w:rPr>
+                <w:noProof/>
+                <w:webHidden/>
+              </w:rPr>
+              <w:instrText xml:space="preserve"> PAGEREF _Toc103858485 \h </w:instrText>
+            </w:r>
+            <w:r>
+              <w:rPr>
+                <w:noProof/>
+                <w:webHidden/>
+              </w:rPr>
+            </w:r>
+            <w:r>
+              <w:rPr>
+                <w:noProof/>
+                <w:webHidden/>
+              </w:rPr>
+              <w:fldChar w:fldCharType="separate"/>
+            </w:r>
+            <w:r>
+              <w:rPr>
+                <w:noProof/>
+                <w:webHidden/>
+              </w:rPr>
+              <w:t>6</w:t>
+            </w:r>
+            <w:r>
+              <w:rPr>
+                <w:noProof/>
+                <w:webHidden/>
+              </w:rPr>
+              <w:fldChar w:fldCharType="end"/>
+            </w:r>
+          </w:hyperlink>
+        </w:p>
+        <w:p>
+          <w:pPr>
+            <w:pStyle w:val="TDC3"/>
+            <w:tabs>
+              <w:tab w:val="right" w:leader="dot" w:pos="8494"/>
+            </w:tabs>
+            <w:rPr>
+              <w:rFonts w:eastAsiaTheme="minorEastAsia"/>
+              <w:noProof/>
+              <w:lang w:eastAsia="es-ES"/>
+            </w:rPr>
+          </w:pPr>
+          <w:hyperlink w:anchor="_Toc103858486" w:history="1">
+            <w:r>
+              <w:rPr>
+                <w:rStyle w:val="Hipervnculo"/>
+                <w:noProof/>
+              </w:rPr>
+              <w:t>Models</w:t>
+            </w:r>
+            <w:r>
+              <w:rPr>
+                <w:noProof/>
+                <w:webHidden/>
+              </w:rPr>
+              <w:tab/>
+            </w:r>
+            <w:r>
+              <w:rPr>
+                <w:noProof/>
+                <w:webHidden/>
+              </w:rPr>
+              <w:fldChar w:fldCharType="begin"/>
+            </w:r>
+            <w:r>
+              <w:rPr>
+                <w:noProof/>
+                <w:webHidden/>
+              </w:rPr>
+              <w:instrText xml:space="preserve"> PAGEREF _Toc103858486 \h </w:instrText>
+            </w:r>
+            <w:r>
+              <w:rPr>
+                <w:noProof/>
+                <w:webHidden/>
+              </w:rPr>
+            </w:r>
+            <w:r>
+              <w:rPr>
+                <w:noProof/>
+                <w:webHidden/>
+              </w:rPr>
+              <w:fldChar w:fldCharType="separate"/>
+            </w:r>
+            <w:r>
+              <w:rPr>
+                <w:noProof/>
+                <w:webHidden/>
+              </w:rPr>
+              <w:t>6</w:t>
+            </w:r>
+            <w:r>
+              <w:rPr>
+                <w:noProof/>
+                <w:webHidden/>
+              </w:rPr>
+              <w:fldChar w:fldCharType="end"/>
+            </w:r>
+          </w:hyperlink>
+        </w:p>
+        <w:p>
+          <w:pPr>
+            <w:pStyle w:val="TDC3"/>
+            <w:tabs>
+              <w:tab w:val="right" w:leader="dot" w:pos="8494"/>
+            </w:tabs>
+            <w:rPr>
+              <w:rFonts w:eastAsiaTheme="minorEastAsia"/>
+              <w:noProof/>
+              <w:lang w:eastAsia="es-ES"/>
+            </w:rPr>
+          </w:pPr>
+          <w:hyperlink w:anchor="_Toc103858487" w:history="1">
+            <w:r>
+              <w:rPr>
+                <w:rStyle w:val="Hipervnculo"/>
+                <w:noProof/>
+              </w:rPr>
+              <w:t>API con node.js</w:t>
+            </w:r>
+            <w:r>
+              <w:rPr>
+                <w:noProof/>
+                <w:webHidden/>
+              </w:rPr>
+              <w:tab/>
+            </w:r>
+            <w:r>
+              <w:rPr>
+                <w:noProof/>
+                <w:webHidden/>
+              </w:rPr>
+              <w:fldChar w:fldCharType="begin"/>
+            </w:r>
+            <w:r>
+              <w:rPr>
+                <w:noProof/>
+                <w:webHidden/>
+              </w:rPr>
+              <w:instrText xml:space="preserve"> PAGEREF _Toc103858487 \h </w:instrText>
+            </w:r>
+            <w:r>
+              <w:rPr>
+                <w:noProof/>
+                <w:webHidden/>
+              </w:rPr>
+            </w:r>
+            <w:r>
+              <w:rPr>
+                <w:noProof/>
+                <w:webHidden/>
+              </w:rPr>
+              <w:fldChar w:fldCharType="separate"/>
+            </w:r>
+            <w:r>
+              <w:rPr>
+                <w:noProof/>
+                <w:webHidden/>
+              </w:rPr>
+              <w:t>7</w:t>
+            </w:r>
+            <w:r>
+              <w:rPr>
+                <w:noProof/>
+                <w:webHidden/>
+              </w:rPr>
+              <w:fldChar w:fldCharType="end"/>
+            </w:r>
+          </w:hyperlink>
+        </w:p>
+        <w:p>
+          <w:pPr>
+            <w:pStyle w:val="TDC2"/>
+            <w:tabs>
+              <w:tab w:val="right" w:leader="dot" w:pos="8494"/>
+            </w:tabs>
+            <w:rPr>
+              <w:rFonts w:eastAsiaTheme="minorEastAsia"/>
+              <w:noProof/>
+              <w:lang w:eastAsia="es-ES"/>
+            </w:rPr>
+          </w:pPr>
+          <w:hyperlink w:anchor="_Toc103858488" w:history="1">
+            <w:r>
+              <w:rPr>
+                <w:rStyle w:val="Hipervnculo"/>
+                <w:noProof/>
+              </w:rPr>
+              <w:t>Pantalla de inicio</w:t>
+            </w:r>
+            <w:r>
+              <w:rPr>
+                <w:noProof/>
+                <w:webHidden/>
+              </w:rPr>
+              <w:tab/>
+            </w:r>
+            <w:r>
+              <w:rPr>
+                <w:noProof/>
+                <w:webHidden/>
+              </w:rPr>
+              <w:fldChar w:fldCharType="begin"/>
+            </w:r>
+            <w:r>
+              <w:rPr>
+                <w:noProof/>
+                <w:webHidden/>
+              </w:rPr>
+              <w:instrText xml:space="preserve"> PAGEREF _Toc103858488 \h </w:instrText>
+            </w:r>
+            <w:r>
+              <w:rPr>
+                <w:noProof/>
+                <w:webHidden/>
+              </w:rPr>
+            </w:r>
+            <w:r>
+              <w:rPr>
+                <w:noProof/>
+                <w:webHidden/>
+              </w:rPr>
+              <w:fldChar w:fldCharType="separate"/>
+            </w:r>
+            <w:r>
+              <w:rPr>
+                <w:noProof/>
+                <w:webHidden/>
+              </w:rPr>
+              <w:t>9</w:t>
+            </w:r>
+            <w:r>
+              <w:rPr>
+                <w:noProof/>
+                <w:webHidden/>
+              </w:rPr>
+              <w:fldChar w:fldCharType="end"/>
+            </w:r>
+          </w:hyperlink>
+        </w:p>
+        <w:p>
+          <w:pPr>
+            <w:pStyle w:val="TDC2"/>
+            <w:tabs>
+              <w:tab w:val="right" w:leader="dot" w:pos="8494"/>
+            </w:tabs>
+            <w:rPr>
+              <w:rFonts w:eastAsiaTheme="minorEastAsia"/>
+              <w:noProof/>
+              <w:lang w:eastAsia="es-ES"/>
+            </w:rPr>
+          </w:pPr>
+          <w:hyperlink w:anchor="_Toc103858489" w:history="1">
+            <w:r>
+              <w:rPr>
+                <w:rStyle w:val="Hipervnculo"/>
+                <w:noProof/>
+              </w:rPr>
+              <w:t>Pantalla de registro</w:t>
+            </w:r>
+            <w:r>
+              <w:rPr>
+                <w:noProof/>
+                <w:webHidden/>
+              </w:rPr>
+              <w:tab/>
+            </w:r>
+            <w:r>
+              <w:rPr>
+                <w:noProof/>
+                <w:webHidden/>
+              </w:rPr>
+              <w:fldChar w:fldCharType="begin"/>
+            </w:r>
+            <w:r>
+              <w:rPr>
+                <w:noProof/>
+                <w:webHidden/>
+              </w:rPr>
+              <w:instrText xml:space="preserve"> PAGEREF _Toc103858489 \h </w:instrText>
+            </w:r>
+            <w:r>
+              <w:rPr>
+                <w:noProof/>
+                <w:webHidden/>
+              </w:rPr>
+            </w:r>
+            <w:r>
+              <w:rPr>
+                <w:noProof/>
+                <w:webHidden/>
+              </w:rPr>
+              <w:fldChar w:fldCharType="separate"/>
+            </w:r>
+            <w:r>
+              <w:rPr>
+                <w:noProof/>
+                <w:webHidden/>
+              </w:rPr>
+              <w:t>15</w:t>
             </w:r>
             <w:r>
               <w:rPr>
@@ -1278,7 +1768,7 @@
           <w:szCs w:val="36"/>
         </w:rPr>
       </w:pPr>
-      <w:bookmarkStart w:id="0" w:name="_Toc102820813"/>
+      <w:bookmarkStart w:id="0" w:name="_Toc103858473"/>
       <w:r>
         <w:rPr>
           <w:sz w:val="36"/>
@@ -1297,7 +1787,7 @@
           <w:szCs w:val="32"/>
         </w:rPr>
       </w:pPr>
-      <w:bookmarkStart w:id="1" w:name="_Toc102820814"/>
+      <w:bookmarkStart w:id="1" w:name="_Toc103858474"/>
       <w:r>
         <w:rPr>
           <w:sz w:val="32"/>
@@ -1317,7 +1807,7 @@
           <w:szCs w:val="28"/>
         </w:rPr>
       </w:pPr>
-      <w:bookmarkStart w:id="2" w:name="_Toc102820815"/>
+      <w:bookmarkStart w:id="2" w:name="_Toc103858475"/>
       <w:r>
         <w:rPr>
           <w:rStyle w:val="jsgrdq"/>
@@ -1397,23 +1887,7 @@
           <w:sz w:val="24"/>
           <w:szCs w:val="24"/>
         </w:rPr>
-        <w:t xml:space="preserve">an </w:t>
-      </w:r>
-      <w:proofErr w:type="spellStart"/>
-      <w:r>
-        <w:rPr>
-          <w:sz w:val="24"/>
-          <w:szCs w:val="24"/>
-        </w:rPr>
-        <w:t>mas</w:t>
-      </w:r>
-      <w:proofErr w:type="spellEnd"/>
-      <w:r>
-        <w:rPr>
-          <w:sz w:val="24"/>
-          <w:szCs w:val="24"/>
-        </w:rPr>
-        <w:t xml:space="preserve"> por hechos que las emociones, las verdes por el contrario son introvertidas y se gu</w:t>
+        <w:t>an mas por hechos que las emociones, las verdes por el contrario son introvertidas y se gu</w:t>
       </w:r>
       <w:r>
         <w:rPr>
@@ -1427,37 +1901,22 @@
           <w:sz w:val="24"/>
           <w:szCs w:val="24"/>
         </w:rPr>
-        <w:t xml:space="preserve">an </w:t>
-      </w:r>
-      <w:proofErr w:type="spellStart"/>
-      <w:r>
-        <w:rPr>
-          <w:sz w:val="24"/>
-          <w:szCs w:val="24"/>
-        </w:rPr>
-        <w:t>mas</w:t>
-      </w:r>
-      <w:proofErr w:type="spellEnd"/>
-      <w:r>
-        <w:rPr>
-          <w:sz w:val="24"/>
-          <w:szCs w:val="24"/>
-        </w:rPr>
-        <w:t xml:space="preserve"> por sus emociones.</w:t>
-      </w:r>
-    </w:p>
-    <w:p>
-      <w:pPr>
-        <w:rPr>
-          <w:sz w:val="24"/>
-          <w:szCs w:val="24"/>
-        </w:rPr>
-      </w:pPr>
-      <w:r>
-        <w:rPr>
-          <w:sz w:val="24"/>
-          <w:szCs w:val="24"/>
-        </w:rPr>
+        <w:t>an mas por sus emociones.</w:t>
+      </w:r>
+    </w:p>
+    <w:p>
+      <w:pPr>
+        <w:rPr>
+          <w:sz w:val="24"/>
+          <w:szCs w:val="24"/>
+        </w:rPr>
+      </w:pPr>
+      <w:r>
+        <w:rPr>
+          <w:sz w:val="24"/>
+          <w:szCs w:val="24"/>
+        </w:rPr>
+        <w:lastRenderedPageBreak/>
         <w:t>Estas teor</w:t>
       </w:r>
       <w:r>
@@ -1486,23 +1945,7 @@
           <w:sz w:val="24"/>
           <w:szCs w:val="24"/>
         </w:rPr>
-        <w:t xml:space="preserve">n la personalidad puedes adecuar tu trato con el cliente a lo que sea </w:t>
-      </w:r>
-      <w:proofErr w:type="spellStart"/>
-      <w:r>
-        <w:rPr>
-          <w:sz w:val="24"/>
-          <w:szCs w:val="24"/>
-        </w:rPr>
-        <w:t>mas</w:t>
-      </w:r>
-      <w:proofErr w:type="spellEnd"/>
-      <w:r>
-        <w:rPr>
-          <w:sz w:val="24"/>
-          <w:szCs w:val="24"/>
-        </w:rPr>
-        <w:t xml:space="preserve"> oportuno seg</w:t>
+        <w:t>n la personalidad puedes adecuar tu trato con el cliente a lo que sea mas oportuno seg</w:t>
       </w:r>
       <w:r>
         <w:rPr>
@@ -1545,23 +1988,7 @@
           <w:sz w:val="24"/>
           <w:szCs w:val="24"/>
         </w:rPr>
-        <w:t xml:space="preserve">s atenderle rápido y eficientemente porque es lo que suelen valorar </w:t>
-      </w:r>
-      <w:proofErr w:type="spellStart"/>
-      <w:r>
-        <w:rPr>
-          <w:sz w:val="24"/>
-          <w:szCs w:val="24"/>
-        </w:rPr>
-        <w:t>mas</w:t>
-      </w:r>
-      <w:proofErr w:type="spellEnd"/>
-      <w:r>
-        <w:rPr>
-          <w:sz w:val="24"/>
-          <w:szCs w:val="24"/>
-        </w:rPr>
-        <w:t>. Pero si tienes un cliente amarillo deber</w:t>
+        <w:t>s atenderle rápido y eficientemente porque es lo que suelen valorar mas. Pero si tienes un cliente amarillo deber</w:t>
       </w:r>
       <w:r>
         <w:rPr>
@@ -1577,21 +2004,12 @@
         </w:rPr>
         <w:t xml:space="preserve">s darle </w:t>
       </w:r>
-      <w:proofErr w:type="spellStart"/>
-      <w:r>
-        <w:rPr>
-          <w:sz w:val="24"/>
-          <w:szCs w:val="24"/>
-        </w:rPr>
-        <w:t>mas</w:t>
-      </w:r>
-      <w:proofErr w:type="spellEnd"/>
-      <w:r>
-        <w:rPr>
-          <w:sz w:val="24"/>
-          <w:szCs w:val="24"/>
-        </w:rPr>
-        <w:t xml:space="preserve"> c</w:t>
+      <w:r>
+        <w:rPr>
+          <w:sz w:val="24"/>
+          <w:szCs w:val="24"/>
+        </w:rPr>
+        <w:t>mas c</w:t>
       </w:r>
       <w:r>
         <w:rPr>
@@ -1623,801 +2041,602 @@
           <w:szCs w:val="28"/>
         </w:rPr>
       </w:pPr>
-      <w:bookmarkStart w:id="3" w:name="_Toc102820816"/>
+      <w:bookmarkStart w:id="3" w:name="_Toc103858476"/>
       <w:r>
         <w:rPr>
           <w:sz w:val="28"/>
           <w:szCs w:val="28"/>
         </w:rPr>
+        <w:t>¿Que es C4PI?</w:t>
+      </w:r>
+      <w:bookmarkEnd w:id="3"/>
+    </w:p>
+    <w:p/>
+    <w:p>
+      <w:pPr>
+        <w:rPr>
+          <w:sz w:val="24"/>
+          <w:szCs w:val="24"/>
+        </w:rPr>
+      </w:pPr>
+      <w:r>
+        <w:rPr>
+          <w:sz w:val="24"/>
+          <w:szCs w:val="24"/>
+        </w:rPr>
+        <w:t>Naturalmente nadie va anunciando el color de su personalidad a los cuatro vientos. Es tras un tiempo interactuando con una persona cuando podemos, con la experiencia y conocimiento adecuados, intuir su color. Lógicamente esto lleva un tiempo y un esfuerzo.</w:t>
+      </w:r>
+    </w:p>
+    <w:p>
+      <w:pPr>
+        <w:rPr>
+          <w:sz w:val="24"/>
+          <w:szCs w:val="24"/>
+        </w:rPr>
+      </w:pPr>
+      <w:r>
+        <w:rPr>
+          <w:sz w:val="24"/>
+          <w:szCs w:val="24"/>
+        </w:rPr>
+        <w:t xml:space="preserve">¿Y si  </w:t>
+      </w:r>
+      <w:r>
+        <w:rPr>
+          <w:sz w:val="24"/>
+          <w:szCs w:val="24"/>
+        </w:rPr>
+        <w:t>pudiéramos</w:t>
+      </w:r>
+      <w:r>
+        <w:rPr>
+          <w:sz w:val="24"/>
+          <w:szCs w:val="24"/>
+        </w:rPr>
+        <w:t xml:space="preserve"> saber su color antes incluso de conocer a esa persona?.</w:t>
+      </w:r>
+    </w:p>
+    <w:p>
+      <w:pPr>
+        <w:rPr>
+          <w:sz w:val="24"/>
+          <w:szCs w:val="24"/>
+        </w:rPr>
+      </w:pPr>
+      <w:r>
+        <w:rPr>
+          <w:sz w:val="24"/>
+          <w:szCs w:val="24"/>
+        </w:rPr>
+        <w:t>Aqu</w:t>
+      </w:r>
+      <w:r>
+        <w:rPr>
+          <w:sz w:val="24"/>
+          <w:szCs w:val="24"/>
+        </w:rPr>
+        <w:t>í</w:t>
+      </w:r>
+      <w:r>
+        <w:rPr>
+          <w:sz w:val="24"/>
+          <w:szCs w:val="24"/>
+        </w:rPr>
+        <w:t xml:space="preserve"> es donde entra C4PI, la idea es realizar una aplicación para que los empleados puedan clasificar a los clientes seg</w:t>
+      </w:r>
+      <w:r>
+        <w:rPr>
+          <w:sz w:val="24"/>
+          <w:szCs w:val="24"/>
+        </w:rPr>
+        <w:t>ú</w:t>
+      </w:r>
+      <w:r>
+        <w:rPr>
+          <w:sz w:val="24"/>
+          <w:szCs w:val="24"/>
+        </w:rPr>
+        <w:t>n su personalidad, simplemente indicando el color predominante que consideran que tiene el cliente. De tal modo que simplemente introduciendo los datos del cliente podamos ver que color creen que tienen y as</w:t>
+      </w:r>
+      <w:r>
+        <w:rPr>
+          <w:sz w:val="24"/>
+          <w:szCs w:val="24"/>
+        </w:rPr>
+        <w:t>í</w:t>
+      </w:r>
+      <w:r>
+        <w:rPr>
+          <w:sz w:val="24"/>
+          <w:szCs w:val="24"/>
+        </w:rPr>
+        <w:t xml:space="preserve"> poder facilitar nuestra interacción con el mismo.</w:t>
+      </w:r>
+    </w:p>
+    <w:p>
+      <w:pPr>
+        <w:rPr>
+          <w:sz w:val="24"/>
+          <w:szCs w:val="24"/>
+        </w:rPr>
+      </w:pPr>
+      <w:r>
+        <w:rPr>
+          <w:sz w:val="24"/>
+          <w:szCs w:val="24"/>
+        </w:rPr>
+        <w:t>De este modo tendremos nuestra propia versión de C3PO, el famoso robot de la guerra de las galaxias. Recordemos que C3PO era un androide de protocolo y su función era ayudar a los humanos a comunicarse entre ellos. De hay viene el guiño en el nombre de la aplicación.</w:t>
+      </w:r>
+    </w:p>
+    <w:p>
+      <w:pPr>
+        <w:rPr>
+          <w:sz w:val="24"/>
+          <w:szCs w:val="24"/>
+        </w:rPr>
+      </w:pPr>
+    </w:p>
+    <w:p>
+      <w:pPr>
+        <w:pStyle w:val="Ttulo3"/>
+      </w:pPr>
+      <w:bookmarkStart w:id="4" w:name="_Toc103858477"/>
+      <w:r>
+        <w:t>¿ Porque hacer este proyecto ?</w:t>
+      </w:r>
+      <w:bookmarkEnd w:id="4"/>
+    </w:p>
+    <w:p>
+      <w:pPr>
+        <w:rPr>
+          <w:sz w:val="24"/>
+          <w:szCs w:val="24"/>
+        </w:rPr>
+      </w:pPr>
+    </w:p>
+    <w:p>
+      <w:pPr>
+        <w:rPr>
+          <w:sz w:val="24"/>
+          <w:szCs w:val="24"/>
+        </w:rPr>
+      </w:pPr>
+      <w:r>
+        <w:rPr>
+          <w:sz w:val="24"/>
+          <w:szCs w:val="24"/>
+        </w:rPr>
+        <w:t>Uno de los principales motivos que me ha llevado a elegir la temática del proyecto esta íntimamente ligado con mi carrera profesional. Tengo mas de 15 años de experiencia en el sector de la hostelería. Esto me proporci</w:t>
+      </w:r>
+      <w:r>
+        <w:rPr>
+          <w:sz w:val="24"/>
+          <w:szCs w:val="24"/>
+        </w:rPr>
+        <w:t>o</w:t>
+      </w:r>
+      <w:r>
+        <w:rPr>
+          <w:sz w:val="24"/>
+          <w:szCs w:val="24"/>
+        </w:rPr>
+        <w:t>nado una amplia experiencia acerca del trato directo al cliente. As</w:t>
+      </w:r>
+      <w:r>
+        <w:rPr>
+          <w:sz w:val="24"/>
+          <w:szCs w:val="24"/>
+        </w:rPr>
+        <w:t>í</w:t>
+      </w:r>
+      <w:r>
+        <w:rPr>
+          <w:sz w:val="24"/>
+          <w:szCs w:val="24"/>
+        </w:rPr>
+        <w:t xml:space="preserve"> como la importancia que tiene y la dificultad que conlleva. En alguna ocasión he podido asistir a seminarios sobre la personalidad clasificada por colores. Es algo que me ha resultado realmente </w:t>
+      </w:r>
+      <w:r>
+        <w:rPr>
+          <w:sz w:val="24"/>
+          <w:szCs w:val="24"/>
+        </w:rPr>
+        <w:t>ú</w:t>
+      </w:r>
+      <w:r>
+        <w:rPr>
+          <w:sz w:val="24"/>
+          <w:szCs w:val="24"/>
+        </w:rPr>
+        <w:t>til en mi trato con los clientes. Por estos motivos se me ocurri</w:t>
+      </w:r>
+      <w:r>
+        <w:rPr>
+          <w:sz w:val="24"/>
+          <w:szCs w:val="24"/>
+        </w:rPr>
+        <w:t>ó</w:t>
+      </w:r>
+      <w:r>
+        <w:rPr>
+          <w:sz w:val="24"/>
+          <w:szCs w:val="24"/>
+        </w:rPr>
+        <w:t xml:space="preserve"> aplicar estos conocimientos a mi proyecto. Considero que es una idea que , bien desarrollad</w:t>
+      </w:r>
+      <w:r>
+        <w:rPr>
+          <w:sz w:val="24"/>
+          <w:szCs w:val="24"/>
+        </w:rPr>
+        <w:t>a</w:t>
+      </w:r>
+      <w:r>
+        <w:rPr>
+          <w:sz w:val="24"/>
+          <w:szCs w:val="24"/>
+        </w:rPr>
+        <w:t xml:space="preserve">, podría resultar muy </w:t>
+      </w:r>
+      <w:r>
+        <w:rPr>
+          <w:sz w:val="24"/>
+          <w:szCs w:val="24"/>
+        </w:rPr>
+        <w:t>ú</w:t>
+      </w:r>
+      <w:r>
+        <w:rPr>
+          <w:sz w:val="24"/>
+          <w:szCs w:val="24"/>
+        </w:rPr>
+        <w:t>til a cualquier persona que tenga que tener un trato con clientes regularmente. No obstante también se aplican estas teorias para mejorar el trato con tus compañeros de trabajo. As</w:t>
+      </w:r>
+      <w:r>
+        <w:rPr>
+          <w:sz w:val="24"/>
+          <w:szCs w:val="24"/>
+        </w:rPr>
+        <w:t>í</w:t>
+      </w:r>
+      <w:r>
+        <w:rPr>
+          <w:sz w:val="24"/>
+          <w:szCs w:val="24"/>
+        </w:rPr>
+        <w:t xml:space="preserve"> como a responsables de equipo para poder gestionar mejor a los empleados a su cargo. </w:t>
+      </w:r>
+      <w:r>
+        <w:rPr>
+          <w:sz w:val="24"/>
+          <w:szCs w:val="24"/>
+        </w:rPr>
+        <w:t>Aunque en este proyecto me centrare en el trato al cliente.</w:t>
+      </w:r>
+    </w:p>
+    <w:p>
+      <w:pPr>
+        <w:rPr>
+          <w:sz w:val="24"/>
+          <w:szCs w:val="24"/>
+        </w:rPr>
+      </w:pPr>
+    </w:p>
+    <w:p>
+      <w:pPr>
+        <w:pStyle w:val="Ttulo3"/>
+      </w:pPr>
+      <w:bookmarkStart w:id="5" w:name="_Toc103858478"/>
+      <w:r>
         <w:lastRenderedPageBreak/>
-        <w:t>¿</w:t>
-      </w:r>
-      <w:proofErr w:type="spellStart"/>
-      <w:r>
+        <w:t>Planteamiento</w:t>
+      </w:r>
+      <w:bookmarkEnd w:id="5"/>
+    </w:p>
+    <w:p/>
+    <w:p>
+      <w:pPr>
+        <w:rPr>
+          <w:sz w:val="24"/>
+          <w:szCs w:val="24"/>
+        </w:rPr>
+      </w:pPr>
+      <w:r>
+        <w:rPr>
+          <w:sz w:val="24"/>
+          <w:szCs w:val="24"/>
+        </w:rPr>
+        <w:t>La idea inicial es hacer una web de tal manera que los empleados al registrarse tengan que indicar el hotel y departamento del mismo al que pertenecen. De esta manera la web solo podr</w:t>
+      </w:r>
+      <w:r>
+        <w:rPr>
+          <w:sz w:val="24"/>
+          <w:szCs w:val="24"/>
+        </w:rPr>
+        <w:t>á</w:t>
+      </w:r>
+      <w:r>
+        <w:rPr>
+          <w:sz w:val="24"/>
+          <w:szCs w:val="24"/>
+        </w:rPr>
+        <w:t xml:space="preserve"> usarse por empleados de empresas registradas en la misma. La información que se maneja de los clientes es bastante sensible. Debido a ello no me parec</w:t>
+      </w:r>
+      <w:r>
+        <w:rPr>
+          <w:sz w:val="24"/>
+          <w:szCs w:val="24"/>
+        </w:rPr>
+        <w:t>ía buena idea hacer una web totalmente abierta a que cualquier persona pudiera registrarse.</w:t>
+      </w:r>
+    </w:p>
+    <w:p>
+      <w:pPr>
+        <w:rPr>
+          <w:sz w:val="24"/>
+          <w:szCs w:val="24"/>
+        </w:rPr>
+      </w:pPr>
+      <w:r>
+        <w:rPr>
+          <w:sz w:val="24"/>
+          <w:szCs w:val="24"/>
+        </w:rPr>
+        <w:t>Para los empleados me gustar</w:t>
+      </w:r>
+      <w:r>
+        <w:rPr>
+          <w:sz w:val="24"/>
+          <w:szCs w:val="24"/>
+        </w:rPr>
+        <w:t>í</w:t>
+      </w:r>
+      <w:r>
+        <w:rPr>
+          <w:sz w:val="24"/>
+          <w:szCs w:val="24"/>
+        </w:rPr>
+        <w:t xml:space="preserve">a que tengan la posibilidad de dar una opinión sobre el cliente y a su vez chequear los opiniones de cualquier cliente. </w:t>
+      </w:r>
+    </w:p>
+    <w:p>
+      <w:pPr>
+        <w:rPr>
+          <w:sz w:val="24"/>
+          <w:szCs w:val="24"/>
+        </w:rPr>
+      </w:pPr>
+      <w:r>
+        <w:rPr>
+          <w:sz w:val="24"/>
+          <w:szCs w:val="24"/>
+        </w:rPr>
+        <w:t>En principio cada hotel t</w:t>
+      </w:r>
+      <w:r>
+        <w:rPr>
+          <w:sz w:val="24"/>
+          <w:szCs w:val="24"/>
+        </w:rPr>
+        <w:t>e</w:t>
+      </w:r>
+      <w:r>
+        <w:rPr>
+          <w:sz w:val="24"/>
+          <w:szCs w:val="24"/>
+        </w:rPr>
+        <w:t>ndr</w:t>
+      </w:r>
+      <w:r>
+        <w:rPr>
+          <w:sz w:val="24"/>
+          <w:szCs w:val="24"/>
+        </w:rPr>
+        <w:t>á</w:t>
+      </w:r>
+      <w:r>
+        <w:rPr>
+          <w:sz w:val="24"/>
+          <w:szCs w:val="24"/>
+        </w:rPr>
+        <w:t xml:space="preserve"> un cliente administrador por as</w:t>
+      </w:r>
+      <w:r>
+        <w:rPr>
+          <w:sz w:val="24"/>
+          <w:szCs w:val="24"/>
+        </w:rPr>
+        <w:t>í</w:t>
+      </w:r>
+      <w:r>
+        <w:rPr>
+          <w:sz w:val="24"/>
+          <w:szCs w:val="24"/>
+        </w:rPr>
+        <w:t xml:space="preserve"> decirlo al que le dar</w:t>
+      </w:r>
+      <w:r>
+        <w:rPr>
+          <w:sz w:val="24"/>
+          <w:szCs w:val="24"/>
+        </w:rPr>
+        <w:t>é</w:t>
+      </w:r>
+      <w:r>
+        <w:rPr>
+          <w:sz w:val="24"/>
+          <w:szCs w:val="24"/>
+        </w:rPr>
+        <w:t xml:space="preserve"> acceso a un men</w:t>
+      </w:r>
+      <w:r>
+        <w:rPr>
+          <w:sz w:val="24"/>
+          <w:szCs w:val="24"/>
+        </w:rPr>
+        <w:t>ú</w:t>
+      </w:r>
+      <w:r>
+        <w:rPr>
+          <w:sz w:val="24"/>
+          <w:szCs w:val="24"/>
+        </w:rPr>
+        <w:t xml:space="preserve"> específico para que pueda añadir y eliminar empleados del registro. Asimismo también tendr</w:t>
+      </w:r>
+      <w:r>
+        <w:rPr>
+          <w:sz w:val="24"/>
+          <w:szCs w:val="24"/>
+        </w:rPr>
+        <w:t>á</w:t>
+      </w:r>
+      <w:r>
+        <w:rPr>
+          <w:sz w:val="24"/>
+          <w:szCs w:val="24"/>
+        </w:rPr>
+        <w:t xml:space="preserve"> acceso al resto de opciones.</w:t>
+      </w:r>
+    </w:p>
+    <w:p>
+      <w:pPr>
+        <w:pStyle w:val="Ttulo1"/>
+        <w:rPr>
+          <w:sz w:val="36"/>
+          <w:szCs w:val="36"/>
+        </w:rPr>
+      </w:pPr>
+      <w:bookmarkStart w:id="6" w:name="_Toc103858479"/>
+      <w:r>
+        <w:rPr>
+          <w:sz w:val="36"/>
+          <w:szCs w:val="36"/>
+        </w:rPr>
+        <w:t>Ciclo de vida</w:t>
+      </w:r>
+      <w:bookmarkEnd w:id="6"/>
+    </w:p>
+    <w:p/>
+    <w:p>
+      <w:pPr>
+        <w:rPr>
+          <w:sz w:val="24"/>
+          <w:szCs w:val="24"/>
+        </w:rPr>
+      </w:pPr>
+    </w:p>
+    <w:p>
+      <w:pPr>
+        <w:pStyle w:val="Ttulo2"/>
+        <w:rPr>
+          <w:sz w:val="32"/>
+          <w:szCs w:val="32"/>
+        </w:rPr>
+      </w:pPr>
+      <w:bookmarkStart w:id="7" w:name="_Toc103858480"/>
+      <w:r>
+        <w:rPr>
+          <w:sz w:val="32"/>
+          <w:szCs w:val="32"/>
+        </w:rPr>
+        <w:t>An</w:t>
+      </w:r>
+      <w:r>
+        <w:rPr>
+          <w:sz w:val="32"/>
+          <w:szCs w:val="32"/>
+        </w:rPr>
+        <w:t>á</w:t>
+      </w:r>
+      <w:r>
+        <w:rPr>
+          <w:sz w:val="32"/>
+          <w:szCs w:val="32"/>
+        </w:rPr>
+        <w:t>lisis</w:t>
+      </w:r>
+      <w:bookmarkEnd w:id="7"/>
+    </w:p>
+    <w:p>
+      <w:pPr>
+        <w:pStyle w:val="Ttulo3"/>
+      </w:pPr>
+    </w:p>
+    <w:p>
+      <w:pPr>
+        <w:pStyle w:val="Ttulo3"/>
         <w:rPr>
           <w:sz w:val="28"/>
           <w:szCs w:val="28"/>
         </w:rPr>
-        <w:t>Que</w:t>
-      </w:r>
-      <w:proofErr w:type="spellEnd"/>
+      </w:pPr>
+      <w:bookmarkStart w:id="8" w:name="_Toc103858481"/>
       <w:r>
         <w:rPr>
           <w:sz w:val="28"/>
           <w:szCs w:val="28"/>
         </w:rPr>
-        <w:t xml:space="preserve"> es C4PI?</w:t>
-      </w:r>
-      <w:bookmarkEnd w:id="3"/>
-    </w:p>
-    <w:p/>
-    <w:p>
-      <w:pPr>
-        <w:rPr>
-          <w:sz w:val="24"/>
-          <w:szCs w:val="24"/>
-        </w:rPr>
-      </w:pPr>
-      <w:r>
-        <w:rPr>
-          <w:sz w:val="24"/>
-          <w:szCs w:val="24"/>
-        </w:rPr>
-        <w:t>Naturalmente nadie va anunciando el color de su personalidad a los cuatro vientos. Es tras un tiempo interactuando con una persona cuando podemos, con la experiencia y conocimiento adecuados, intuir su color. Lógicamente esto lleva un tiempo y un esfuerzo.</w:t>
-      </w:r>
-    </w:p>
-    <w:p>
-      <w:pPr>
-        <w:rPr>
-          <w:sz w:val="24"/>
-          <w:szCs w:val="24"/>
-        </w:rPr>
-      </w:pPr>
-      <w:r>
-        <w:rPr>
-          <w:sz w:val="24"/>
-          <w:szCs w:val="24"/>
-        </w:rPr>
-        <w:t xml:space="preserve">¿Y si  </w:t>
-      </w:r>
-      <w:r>
-        <w:rPr>
-          <w:sz w:val="24"/>
-          <w:szCs w:val="24"/>
-        </w:rPr>
-        <w:t>pudiéramos</w:t>
-      </w:r>
-      <w:r>
-        <w:rPr>
-          <w:sz w:val="24"/>
-          <w:szCs w:val="24"/>
-        </w:rPr>
-        <w:t xml:space="preserve"> saber su color antes incluso de conocer a esa persona?.</w:t>
-      </w:r>
-    </w:p>
-    <w:p>
-      <w:pPr>
-        <w:rPr>
-          <w:sz w:val="24"/>
-          <w:szCs w:val="24"/>
-        </w:rPr>
-      </w:pPr>
-      <w:r>
-        <w:rPr>
-          <w:sz w:val="24"/>
-          <w:szCs w:val="24"/>
-        </w:rPr>
-        <w:t>Aqu</w:t>
-      </w:r>
-      <w:r>
-        <w:rPr>
-          <w:sz w:val="24"/>
-          <w:szCs w:val="24"/>
-        </w:rPr>
-        <w:t>í</w:t>
-      </w:r>
-      <w:r>
-        <w:rPr>
-          <w:sz w:val="24"/>
-          <w:szCs w:val="24"/>
-        </w:rPr>
-        <w:t xml:space="preserve"> es donde entra C4PI, la idea es realizar una aplicación para que los empleados puedan clasificar a los clientes seg</w:t>
-      </w:r>
-      <w:r>
-        <w:rPr>
-          <w:sz w:val="24"/>
-          <w:szCs w:val="24"/>
-        </w:rPr>
-        <w:t>ú</w:t>
-      </w:r>
-      <w:r>
-        <w:rPr>
-          <w:sz w:val="24"/>
-          <w:szCs w:val="24"/>
-        </w:rPr>
-        <w:t xml:space="preserve">n su personalidad, simplemente indicando el color predominante que consideran que tiene el cliente. De tal modo que simplemente introduciendo los datos del cliente podamos ver </w:t>
-      </w:r>
-      <w:proofErr w:type="spellStart"/>
-      <w:r>
-        <w:rPr>
-          <w:sz w:val="24"/>
-          <w:szCs w:val="24"/>
-        </w:rPr>
-        <w:t>que</w:t>
-      </w:r>
-      <w:proofErr w:type="spellEnd"/>
-      <w:r>
-        <w:rPr>
-          <w:sz w:val="24"/>
-          <w:szCs w:val="24"/>
-        </w:rPr>
-        <w:t xml:space="preserve"> color creen que tienen y as</w:t>
-      </w:r>
-      <w:r>
-        <w:rPr>
-          <w:sz w:val="24"/>
-          <w:szCs w:val="24"/>
-        </w:rPr>
-        <w:t>í</w:t>
-      </w:r>
-      <w:r>
-        <w:rPr>
-          <w:sz w:val="24"/>
-          <w:szCs w:val="24"/>
-        </w:rPr>
-        <w:t xml:space="preserve"> poder facilitar nuestra interacción con el mismo.</w:t>
-      </w:r>
-    </w:p>
-    <w:p>
-      <w:pPr>
-        <w:rPr>
-          <w:sz w:val="24"/>
-          <w:szCs w:val="24"/>
-        </w:rPr>
-      </w:pPr>
-      <w:r>
-        <w:rPr>
-          <w:sz w:val="24"/>
-          <w:szCs w:val="24"/>
-        </w:rPr>
-        <w:t xml:space="preserve">De este modo tendremos nuestra propia versión de C3PO, el famoso robot de la guerra de las galaxias. Recordemos que C3PO era un androide de protocolo y su función era ayudar a los humanos a comunicarse entre ellos. De </w:t>
-      </w:r>
-      <w:proofErr w:type="spellStart"/>
-      <w:r>
-        <w:rPr>
-          <w:sz w:val="24"/>
-          <w:szCs w:val="24"/>
-        </w:rPr>
-        <w:t>hay</w:t>
-      </w:r>
-      <w:proofErr w:type="spellEnd"/>
-      <w:r>
-        <w:rPr>
-          <w:sz w:val="24"/>
-          <w:szCs w:val="24"/>
-        </w:rPr>
-        <w:t xml:space="preserve"> viene el guiño en el nombre de la aplicación.</w:t>
-      </w:r>
-    </w:p>
-    <w:p>
-      <w:pPr>
-        <w:rPr>
-          <w:sz w:val="24"/>
-          <w:szCs w:val="24"/>
-        </w:rPr>
-      </w:pPr>
-    </w:p>
-    <w:p>
-      <w:pPr>
-        <w:pStyle w:val="Ttulo3"/>
-      </w:pPr>
-      <w:bookmarkStart w:id="4" w:name="_Toc102820817"/>
-      <w:r>
-        <w:t>¿ Porque hacer este proyecto ?</w:t>
-      </w:r>
-      <w:bookmarkEnd w:id="4"/>
-    </w:p>
-    <w:p>
-      <w:pPr>
-        <w:rPr>
-          <w:sz w:val="24"/>
-          <w:szCs w:val="24"/>
-        </w:rPr>
-      </w:pPr>
-    </w:p>
-    <w:p>
-      <w:pPr>
-        <w:rPr>
-          <w:sz w:val="24"/>
-          <w:szCs w:val="24"/>
-        </w:rPr>
-      </w:pPr>
-      <w:r>
-        <w:rPr>
-          <w:sz w:val="24"/>
-          <w:szCs w:val="24"/>
-        </w:rPr>
-        <w:t xml:space="preserve">Uno de los principales motivos que me ha llevado a elegir la temática del proyecto </w:t>
-      </w:r>
-      <w:proofErr w:type="spellStart"/>
-      <w:r>
-        <w:rPr>
-          <w:sz w:val="24"/>
-          <w:szCs w:val="24"/>
-        </w:rPr>
-        <w:t>esta</w:t>
-      </w:r>
-      <w:proofErr w:type="spellEnd"/>
-      <w:r>
-        <w:rPr>
-          <w:sz w:val="24"/>
-          <w:szCs w:val="24"/>
-        </w:rPr>
-        <w:t xml:space="preserve"> íntimamente ligado con mi carrera profesional. Tengo </w:t>
-      </w:r>
-      <w:proofErr w:type="spellStart"/>
-      <w:r>
-        <w:rPr>
-          <w:sz w:val="24"/>
-          <w:szCs w:val="24"/>
-        </w:rPr>
-        <w:t>mas</w:t>
-      </w:r>
-      <w:proofErr w:type="spellEnd"/>
-      <w:r>
-        <w:rPr>
-          <w:sz w:val="24"/>
-          <w:szCs w:val="24"/>
-        </w:rPr>
-        <w:t xml:space="preserve"> de 15 años de experiencia en el sector de la hostelería. Esto me proporci</w:t>
-      </w:r>
-      <w:r>
-        <w:rPr>
-          <w:sz w:val="24"/>
-          <w:szCs w:val="24"/>
-        </w:rPr>
-        <w:t>o</w:t>
-      </w:r>
-      <w:r>
-        <w:rPr>
-          <w:sz w:val="24"/>
-          <w:szCs w:val="24"/>
-        </w:rPr>
-        <w:t>nado una amplia experiencia acerca del trato directo al cliente. As</w:t>
-      </w:r>
-      <w:r>
-        <w:rPr>
-          <w:sz w:val="24"/>
-          <w:szCs w:val="24"/>
-        </w:rPr>
-        <w:t>í</w:t>
-      </w:r>
-      <w:r>
-        <w:rPr>
-          <w:sz w:val="24"/>
-          <w:szCs w:val="24"/>
-        </w:rPr>
-        <w:t xml:space="preserve"> como la importancia que tiene y la dificultad que conlleva. En alguna ocasión he podido asistir a seminarios sobre la personalidad clasificada por colores. Es algo que me ha resultado realmente </w:t>
-      </w:r>
-      <w:r>
-        <w:rPr>
-          <w:sz w:val="24"/>
-          <w:szCs w:val="24"/>
-        </w:rPr>
-        <w:t>ú</w:t>
-      </w:r>
-      <w:r>
-        <w:rPr>
-          <w:sz w:val="24"/>
-          <w:szCs w:val="24"/>
-        </w:rPr>
-        <w:t>til en mi trato con los clientes. Por estos motivos se me ocurri</w:t>
-      </w:r>
-      <w:r>
-        <w:rPr>
-          <w:sz w:val="24"/>
-          <w:szCs w:val="24"/>
-        </w:rPr>
-        <w:t>ó</w:t>
-      </w:r>
-      <w:r>
-        <w:rPr>
-          <w:sz w:val="24"/>
-          <w:szCs w:val="24"/>
-        </w:rPr>
-        <w:t xml:space="preserve"> aplicar estos conocimientos a mi proyecto. Considero que es una idea que , bien desarrollado, podría resultar muy </w:t>
-      </w:r>
-      <w:r>
-        <w:rPr>
-          <w:sz w:val="24"/>
-          <w:szCs w:val="24"/>
-        </w:rPr>
-        <w:t>ú</w:t>
-      </w:r>
-      <w:r>
-        <w:rPr>
-          <w:sz w:val="24"/>
-          <w:szCs w:val="24"/>
-        </w:rPr>
-        <w:t xml:space="preserve">til a cualquier persona que tenga que tener un trato con clientes regularmente. No obstante también se aplican estas </w:t>
-      </w:r>
-      <w:proofErr w:type="spellStart"/>
-      <w:r>
-        <w:rPr>
-          <w:sz w:val="24"/>
-          <w:szCs w:val="24"/>
-        </w:rPr>
-        <w:t>teorias</w:t>
-      </w:r>
-      <w:proofErr w:type="spellEnd"/>
-      <w:r>
-        <w:rPr>
-          <w:sz w:val="24"/>
-          <w:szCs w:val="24"/>
-        </w:rPr>
-        <w:t xml:space="preserve"> para mejorar el trato con tus compañeros de trabajo. As</w:t>
-      </w:r>
-      <w:r>
-        <w:rPr>
-          <w:sz w:val="24"/>
-          <w:szCs w:val="24"/>
-        </w:rPr>
-        <w:t>í</w:t>
-      </w:r>
-      <w:r>
-        <w:rPr>
-          <w:sz w:val="24"/>
-          <w:szCs w:val="24"/>
-        </w:rPr>
-        <w:t xml:space="preserve"> como a responsables de equipo para poder gestionar mejor a los empleados a su cargo. </w:t>
-      </w:r>
-      <w:r>
-        <w:rPr>
-          <w:sz w:val="24"/>
-          <w:szCs w:val="24"/>
-        </w:rPr>
-        <w:t>Aunque en este proyecto me centrare en el trato al cliente.</w:t>
-      </w:r>
-    </w:p>
-    <w:p>
-      <w:pPr>
-        <w:rPr>
-          <w:sz w:val="24"/>
-          <w:szCs w:val="24"/>
-        </w:rPr>
-      </w:pPr>
-    </w:p>
-    <w:p>
-      <w:pPr>
-        <w:pStyle w:val="Ttulo3"/>
-      </w:pPr>
-      <w:bookmarkStart w:id="5" w:name="_Toc102820818"/>
-      <w:r>
-        <w:t>Planteamiento</w:t>
-      </w:r>
-      <w:bookmarkEnd w:id="5"/>
-    </w:p>
-    <w:p/>
-    <w:p>
-      <w:pPr>
-        <w:rPr>
-          <w:sz w:val="24"/>
-          <w:szCs w:val="24"/>
-        </w:rPr>
-      </w:pPr>
-      <w:r>
-        <w:rPr>
-          <w:sz w:val="24"/>
-          <w:szCs w:val="24"/>
-        </w:rPr>
-        <w:t>La idea inicial es hacer una web de tal manera que los empleados al registrarse tengan que indicar el hotel y departamento del mismo al que pertenecen. De esta manera la web solo podr</w:t>
-      </w:r>
-      <w:r>
-        <w:rPr>
-          <w:sz w:val="24"/>
-          <w:szCs w:val="24"/>
-        </w:rPr>
-        <w:t>á</w:t>
-      </w:r>
-      <w:r>
-        <w:rPr>
-          <w:sz w:val="24"/>
-          <w:szCs w:val="24"/>
-        </w:rPr>
-        <w:t xml:space="preserve"> usarse por empleados de empresas registradas en la misma. La información que se maneja de los clientes es bastante sensible. Debido a ello no me </w:t>
-      </w:r>
-      <w:r>
-        <w:rPr>
-          <w:sz w:val="24"/>
-          <w:szCs w:val="24"/>
-        </w:rPr>
-        <w:lastRenderedPageBreak/>
-        <w:t>parec</w:t>
-      </w:r>
-      <w:r>
-        <w:rPr>
-          <w:sz w:val="24"/>
-          <w:szCs w:val="24"/>
-        </w:rPr>
-        <w:t>ía buena idea hacer una web totalmente abierta a que cualquier persona pudiera registrarse.</w:t>
-      </w:r>
-    </w:p>
-    <w:p>
-      <w:pPr>
-        <w:rPr>
-          <w:sz w:val="24"/>
-          <w:szCs w:val="24"/>
-        </w:rPr>
-      </w:pPr>
-      <w:r>
-        <w:rPr>
-          <w:sz w:val="24"/>
-          <w:szCs w:val="24"/>
-        </w:rPr>
-        <w:t>Para los empleados me gustar</w:t>
-      </w:r>
-      <w:r>
-        <w:rPr>
-          <w:sz w:val="24"/>
-          <w:szCs w:val="24"/>
-        </w:rPr>
-        <w:t>í</w:t>
-      </w:r>
-      <w:r>
-        <w:rPr>
-          <w:sz w:val="24"/>
-          <w:szCs w:val="24"/>
-        </w:rPr>
-        <w:t xml:space="preserve">a que tengan la posibilidad de dar una opinión sobre el cliente y a su vez chequear los opiniones de cualquier cliente. </w:t>
-      </w:r>
-    </w:p>
-    <w:p>
-      <w:pPr>
-        <w:rPr>
-          <w:sz w:val="24"/>
-          <w:szCs w:val="24"/>
-        </w:rPr>
-      </w:pPr>
-      <w:r>
-        <w:rPr>
-          <w:sz w:val="24"/>
-          <w:szCs w:val="24"/>
-        </w:rPr>
-        <w:t>En principio cada hotel t</w:t>
-      </w:r>
-      <w:r>
-        <w:rPr>
-          <w:sz w:val="24"/>
-          <w:szCs w:val="24"/>
-        </w:rPr>
-        <w:t>e</w:t>
-      </w:r>
-      <w:r>
-        <w:rPr>
-          <w:sz w:val="24"/>
-          <w:szCs w:val="24"/>
-        </w:rPr>
-        <w:t>ndr</w:t>
-      </w:r>
-      <w:r>
-        <w:rPr>
-          <w:sz w:val="24"/>
-          <w:szCs w:val="24"/>
-        </w:rPr>
-        <w:t>á</w:t>
-      </w:r>
-      <w:r>
-        <w:rPr>
-          <w:sz w:val="24"/>
-          <w:szCs w:val="24"/>
-        </w:rPr>
-        <w:t xml:space="preserve"> un cliente administrador por as</w:t>
-      </w:r>
-      <w:r>
-        <w:rPr>
-          <w:sz w:val="24"/>
-          <w:szCs w:val="24"/>
-        </w:rPr>
-        <w:t>í</w:t>
-      </w:r>
-      <w:r>
-        <w:rPr>
-          <w:sz w:val="24"/>
-          <w:szCs w:val="24"/>
-        </w:rPr>
-        <w:t xml:space="preserve"> decirlo al que le dar</w:t>
-      </w:r>
-      <w:r>
-        <w:rPr>
-          <w:sz w:val="24"/>
-          <w:szCs w:val="24"/>
-        </w:rPr>
-        <w:t>é</w:t>
-      </w:r>
-      <w:r>
-        <w:rPr>
-          <w:sz w:val="24"/>
-          <w:szCs w:val="24"/>
-        </w:rPr>
-        <w:t xml:space="preserve"> acceso a un men</w:t>
-      </w:r>
-      <w:r>
-        <w:rPr>
-          <w:sz w:val="24"/>
-          <w:szCs w:val="24"/>
-        </w:rPr>
-        <w:t>ú</w:t>
-      </w:r>
-      <w:r>
-        <w:rPr>
-          <w:sz w:val="24"/>
-          <w:szCs w:val="24"/>
-        </w:rPr>
-        <w:t xml:space="preserve"> específico para que pueda añadir y eliminar empleados del registro. Asimismo también tendr</w:t>
-      </w:r>
-      <w:r>
-        <w:rPr>
-          <w:sz w:val="24"/>
-          <w:szCs w:val="24"/>
-        </w:rPr>
-        <w:t>á</w:t>
-      </w:r>
-      <w:r>
-        <w:rPr>
-          <w:sz w:val="24"/>
-          <w:szCs w:val="24"/>
-        </w:rPr>
-        <w:t xml:space="preserve"> acceso al resto de opciones.</w:t>
-      </w:r>
-    </w:p>
-    <w:p>
-      <w:pPr>
-        <w:pStyle w:val="Ttulo1"/>
-        <w:rPr>
-          <w:sz w:val="36"/>
-          <w:szCs w:val="36"/>
-        </w:rPr>
-      </w:pPr>
-      <w:bookmarkStart w:id="6" w:name="_Toc102820819"/>
-      <w:r>
-        <w:rPr>
-          <w:sz w:val="36"/>
-          <w:szCs w:val="36"/>
-        </w:rPr>
-        <w:t>Ciclo de vida</w:t>
-      </w:r>
-      <w:bookmarkEnd w:id="6"/>
-    </w:p>
-    <w:p/>
-    <w:p>
-      <w:pPr>
-        <w:rPr>
-          <w:sz w:val="24"/>
-          <w:szCs w:val="24"/>
-        </w:rPr>
-      </w:pPr>
-    </w:p>
-    <w:p>
-      <w:pPr>
-        <w:pStyle w:val="Ttulo2"/>
-        <w:rPr>
-          <w:sz w:val="32"/>
-          <w:szCs w:val="32"/>
-        </w:rPr>
-      </w:pPr>
-      <w:bookmarkStart w:id="7" w:name="_Toc102820820"/>
-      <w:r>
-        <w:rPr>
-          <w:sz w:val="32"/>
-          <w:szCs w:val="32"/>
-        </w:rPr>
-        <w:t>An</w:t>
-      </w:r>
-      <w:r>
-        <w:rPr>
-          <w:sz w:val="32"/>
-          <w:szCs w:val="32"/>
-        </w:rPr>
-        <w:t>á</w:t>
-      </w:r>
-      <w:r>
-        <w:rPr>
-          <w:sz w:val="32"/>
-          <w:szCs w:val="32"/>
-        </w:rPr>
-        <w:t>lisis</w:t>
-      </w:r>
-      <w:bookmarkEnd w:id="7"/>
-    </w:p>
-    <w:p>
-      <w:pPr>
-        <w:pStyle w:val="Ttulo3"/>
-      </w:pPr>
-    </w:p>
-    <w:p>
-      <w:pPr>
-        <w:pStyle w:val="Ttulo3"/>
+        <w:t>T</w:t>
+      </w:r>
+      <w:r>
         <w:rPr>
           <w:sz w:val="28"/>
           <w:szCs w:val="28"/>
         </w:rPr>
-      </w:pPr>
-      <w:bookmarkStart w:id="8" w:name="_Toc102820821"/>
+        <w:t>ecnolog</w:t>
+      </w:r>
       <w:r>
         <w:rPr>
           <w:sz w:val="28"/>
           <w:szCs w:val="28"/>
         </w:rPr>
-        <w:t>T</w:t>
+        <w:t>í</w:t>
       </w:r>
       <w:r>
         <w:rPr>
           <w:sz w:val="28"/>
           <w:szCs w:val="28"/>
         </w:rPr>
-        <w:t>ecnolog</w:t>
-      </w:r>
-      <w:r>
-        <w:rPr>
-          <w:sz w:val="28"/>
-          <w:szCs w:val="28"/>
-        </w:rPr>
+        <w:t>as aplicadas en el proyecto</w:t>
+      </w:r>
+      <w:bookmarkEnd w:id="8"/>
+    </w:p>
+    <w:p/>
+    <w:p>
+      <w:pPr>
+        <w:pStyle w:val="Ttulo3"/>
+      </w:pPr>
+      <w:bookmarkStart w:id="9" w:name="_Toc103858482"/>
+      <w:r>
+        <w:t>Pagina web SPA</w:t>
+      </w:r>
+      <w:bookmarkEnd w:id="9"/>
+    </w:p>
+    <w:p/>
+    <w:p>
+      <w:r>
+        <w:t>El proyecto es una SPA(single page application), este modo de realizar webs implica que toda la pagina se carga en la primera carga y luego se va accediendo a los diversos elementos por los men</w:t>
+      </w:r>
+      <w:r>
+        <w:t>ú</w:t>
+      </w:r>
+      <w:r>
+        <w:t>s. Aunque cambie la URL todos los elementos se cargan al principio. Esto hace que la primera carga sea algo mas lenta pero la navegación mas fluida. Uno de los stacks mas utilizados para la realización de este tipo de paginas es el denominado MEAN</w:t>
+      </w:r>
+      <w:r>
+        <w:t>(Mongodb,express,angular y node.js). En mi</w:t>
+      </w:r>
+      <w:r>
+        <w:t xml:space="preserve"> </w:t>
+      </w:r>
+      <w:r>
+        <w:t>proyecto voy a usar 3 de estas cuatro tecnolog</w:t>
+      </w:r>
+      <w:r>
         <w:t>í</w:t>
       </w:r>
       <w:r>
-        <w:rPr>
-          <w:sz w:val="28"/>
-          <w:szCs w:val="28"/>
-        </w:rPr>
-        <w:t>as aplicadas en el proyecto</w:t>
-      </w:r>
-      <w:bookmarkEnd w:id="8"/>
-    </w:p>
-    <w:p/>
-    <w:p>
-      <w:pPr>
-        <w:pStyle w:val="Ttulo3"/>
-      </w:pPr>
-      <w:bookmarkStart w:id="9" w:name="_Toc102820822"/>
-      <w:proofErr w:type="spellStart"/>
-      <w:r>
-        <w:t>Pagina</w:t>
-      </w:r>
-      <w:proofErr w:type="spellEnd"/>
-      <w:r>
-        <w:t xml:space="preserve"> web SPA</w:t>
-      </w:r>
-      <w:bookmarkEnd w:id="9"/>
-    </w:p>
-    <w:p/>
-    <w:p>
-      <w:r>
-        <w:t xml:space="preserve">El proyecto es una SPA(single page </w:t>
-      </w:r>
-      <w:proofErr w:type="spellStart"/>
-      <w:r>
-        <w:t>application</w:t>
-      </w:r>
-      <w:proofErr w:type="spellEnd"/>
-      <w:r>
-        <w:t xml:space="preserve">), este modo de realizar webs implica que toda la </w:t>
-      </w:r>
-      <w:proofErr w:type="spellStart"/>
-      <w:r>
-        <w:t>pagina</w:t>
-      </w:r>
-      <w:proofErr w:type="spellEnd"/>
-      <w:r>
-        <w:t xml:space="preserve"> se carga en la primera carga y luego se va accediendo a los diversos elementos por los men</w:t>
-      </w:r>
-      <w:r>
-        <w:t>ú</w:t>
-      </w:r>
-      <w:r>
-        <w:t xml:space="preserve">s. Aunque cambie la URL todos los elementos se cargan al principio. Esto hace que la primera carga sea algo </w:t>
-      </w:r>
-      <w:proofErr w:type="spellStart"/>
-      <w:r>
-        <w:t>mas</w:t>
-      </w:r>
-      <w:proofErr w:type="spellEnd"/>
-      <w:r>
-        <w:t xml:space="preserve"> lenta pero la navegación </w:t>
-      </w:r>
-      <w:proofErr w:type="spellStart"/>
-      <w:r>
-        <w:t>mas</w:t>
-      </w:r>
-      <w:proofErr w:type="spellEnd"/>
-      <w:r>
-        <w:t xml:space="preserve"> fluida. Uno de los </w:t>
-      </w:r>
-      <w:proofErr w:type="spellStart"/>
-      <w:r>
-        <w:t>stacks</w:t>
-      </w:r>
-      <w:proofErr w:type="spellEnd"/>
-      <w:r>
-        <w:t xml:space="preserve"> </w:t>
-      </w:r>
-      <w:proofErr w:type="spellStart"/>
-      <w:r>
-        <w:t>mas</w:t>
-      </w:r>
-      <w:proofErr w:type="spellEnd"/>
-      <w:r>
-        <w:t xml:space="preserve"> utilizados para la realización de este tipo de </w:t>
-      </w:r>
-      <w:proofErr w:type="spellStart"/>
-      <w:r>
-        <w:t>paginas</w:t>
-      </w:r>
-      <w:proofErr w:type="spellEnd"/>
-      <w:r>
-        <w:t xml:space="preserve"> es el denominado MEAN</w:t>
-      </w:r>
-      <w:r>
-        <w:t>(</w:t>
-      </w:r>
-      <w:proofErr w:type="spellStart"/>
-      <w:r>
-        <w:t>Mongodb,express,angular</w:t>
-      </w:r>
-      <w:proofErr w:type="spellEnd"/>
-      <w:r>
-        <w:t xml:space="preserve"> y node.js). En mi</w:t>
-      </w:r>
-      <w:r>
-        <w:t xml:space="preserve"> </w:t>
-      </w:r>
-      <w:r>
-        <w:t>proyecto voy a usar 3 de estas cuatro tecnolog</w:t>
-      </w:r>
-      <w:r>
-        <w:t>í</w:t>
-      </w:r>
-      <w:r>
-        <w:t xml:space="preserve">as, voy a sustituir </w:t>
-      </w:r>
-      <w:proofErr w:type="spellStart"/>
-      <w:r>
-        <w:t>mongodb</w:t>
-      </w:r>
-      <w:proofErr w:type="spellEnd"/>
-      <w:r>
-        <w:t xml:space="preserve"> por una base de datos </w:t>
-      </w:r>
-      <w:proofErr w:type="spellStart"/>
-      <w:r>
-        <w:t>mysql</w:t>
-      </w:r>
-      <w:proofErr w:type="spellEnd"/>
-      <w:r>
-        <w:t xml:space="preserve">. Express y </w:t>
-      </w:r>
-      <w:proofErr w:type="spellStart"/>
-      <w:r>
-        <w:t>node</w:t>
-      </w:r>
-      <w:proofErr w:type="spellEnd"/>
-      <w:r>
-        <w:t xml:space="preserve"> se utilizan para la parte del </w:t>
-      </w:r>
-      <w:proofErr w:type="spellStart"/>
-      <w:r>
-        <w:t>backend</w:t>
-      </w:r>
-      <w:proofErr w:type="spellEnd"/>
-      <w:r>
-        <w:t xml:space="preserve"> y angular para el </w:t>
-      </w:r>
-      <w:proofErr w:type="spellStart"/>
-      <w:r>
-        <w:t>frontend</w:t>
-      </w:r>
-      <w:proofErr w:type="spellEnd"/>
-      <w:r>
-        <w:t>.</w:t>
+        <w:t>as, voy a sustituir mongodb por una base de datos mysql. Express y node se utilizan para la parte del backend y angular para el frontend.</w:t>
       </w:r>
     </w:p>
     <w:p/>
@@ -2451,42 +2670,18 @@
     </w:p>
     <w:p>
       <w:r>
-        <w:t xml:space="preserve">Para la parte del </w:t>
-      </w:r>
-      <w:proofErr w:type="spellStart"/>
-      <w:r>
-        <w:t>frontend</w:t>
-      </w:r>
-      <w:proofErr w:type="spellEnd"/>
-      <w:r>
-        <w:t xml:space="preserve"> h</w:t>
+        <w:t>Para la parte del frontend h</w:t>
       </w:r>
       <w:r>
         <w:t>e</w:t>
       </w:r>
       <w:r>
-        <w:t xml:space="preserve"> aplicado angular. Al ser un </w:t>
-      </w:r>
-      <w:proofErr w:type="spellStart"/>
-      <w:r>
-        <w:t>framework</w:t>
-      </w:r>
-      <w:proofErr w:type="spellEnd"/>
-      <w:r>
-        <w:t xml:space="preserve"> que no hemos visto durante el curso he requerido una formación previa para poder siquiera comenzar el mismo.</w:t>
-      </w:r>
-    </w:p>
-    <w:p>
-      <w:r>
-        <w:t xml:space="preserve">He realizado dos cursos online en la academia </w:t>
-      </w:r>
-      <w:proofErr w:type="spellStart"/>
-      <w:r>
-        <w:t>openwebinars</w:t>
-      </w:r>
-      <w:proofErr w:type="spellEnd"/>
-      <w:r>
-        <w:t>:</w:t>
+        <w:t xml:space="preserve"> aplicado angular. Al ser un framework que no hemos visto durante el curso he requerido una formación previa para poder siquiera comenzar el mismo.</w:t>
+      </w:r>
+    </w:p>
+    <w:p>
+      <w:r>
+        <w:t>He realizado dos cursos online en la academia openwebinars:</w:t>
       </w:r>
     </w:p>
     <w:p>
@@ -2518,15 +2713,7 @@
         <w:t>í</w:t>
       </w:r>
       <w:r>
-        <w:t xml:space="preserve">as para varios elementos. Yo he utilizado la librería de material que es de las </w:t>
-      </w:r>
-      <w:proofErr w:type="spellStart"/>
-      <w:r>
-        <w:t>mas</w:t>
-      </w:r>
-      <w:proofErr w:type="spellEnd"/>
-      <w:r>
-        <w:t xml:space="preserve"> usadas. </w:t>
+        <w:t xml:space="preserve">as para varios elementos. Yo he utilizado la librería de material que es de las mas usadas. </w:t>
       </w:r>
       <w:r>
         <w:t>Para ello he realizado una investigación previa y una consulta continua de la documentación oficial:</w:t>
@@ -2573,17 +2760,8 @@
           <w:i w:val="0"/>
           <w:iCs w:val="0"/>
         </w:rPr>
-        <w:t xml:space="preserve"> </w:t>
-      </w:r>
-      <w:proofErr w:type="spellStart"/>
-      <w:r>
-        <w:rPr>
-          <w:i w:val="0"/>
-          <w:iCs w:val="0"/>
-        </w:rPr>
-        <w:t>express</w:t>
-      </w:r>
-      <w:proofErr w:type="spellEnd"/>
+        <w:t xml:space="preserve"> express</w:t>
+      </w:r>
     </w:p>
     <w:p/>
     <w:p>
@@ -2594,83 +2772,19 @@
         <w:t>o</w:t>
       </w:r>
       <w:r>
-        <w:t xml:space="preserve">nado antes </w:t>
-      </w:r>
-      <w:proofErr w:type="spellStart"/>
-      <w:r>
-        <w:t>node</w:t>
-      </w:r>
-      <w:proofErr w:type="spellEnd"/>
-      <w:r>
-        <w:t xml:space="preserve"> y </w:t>
-      </w:r>
-      <w:proofErr w:type="spellStart"/>
-      <w:r>
-        <w:t>express</w:t>
-      </w:r>
-      <w:proofErr w:type="spellEnd"/>
-      <w:r>
-        <w:t xml:space="preserve"> se utilizan para la parte del </w:t>
-      </w:r>
-      <w:proofErr w:type="spellStart"/>
-      <w:r>
-        <w:t>backend</w:t>
-      </w:r>
-      <w:proofErr w:type="spellEnd"/>
-      <w:r>
-        <w:t>. Estas tecnolog</w:t>
+        <w:t>nado antes node y express se utilizan para la parte del backend. Estas tecnolog</w:t>
       </w:r>
       <w:r>
         <w:t>í</w:t>
       </w:r>
       <w:r>
-        <w:t xml:space="preserve">as permiten levantar un servidor prescindiendo de servicios como apache o </w:t>
-      </w:r>
-      <w:proofErr w:type="spellStart"/>
-      <w:r>
-        <w:t>nginx</w:t>
-      </w:r>
-      <w:proofErr w:type="spellEnd"/>
-      <w:r>
-        <w:t xml:space="preserve">. Las consultas a la base de datos se hacen con </w:t>
-      </w:r>
-      <w:proofErr w:type="spellStart"/>
-      <w:r>
-        <w:t>node</w:t>
-      </w:r>
-      <w:proofErr w:type="spellEnd"/>
-      <w:r>
-        <w:t>, que es b</w:t>
+        <w:t>as permiten levantar un servidor prescindiendo de servicios como apache o nginx. Las consultas a la base de datos se hacen con node, que es b</w:t>
       </w:r>
       <w:r>
         <w:t>á</w:t>
       </w:r>
       <w:r>
-        <w:t xml:space="preserve">sicamente </w:t>
-      </w:r>
-      <w:proofErr w:type="spellStart"/>
-      <w:r>
-        <w:t>javascript</w:t>
-      </w:r>
-      <w:proofErr w:type="spellEnd"/>
-      <w:r>
-        <w:t xml:space="preserve">. Para poder realizar esta parte me ha sucedido lo mismo que con angular, al no haberlo visto durante el curso he tenido que realizar una formación previa, que actualmente sigo cursando, es el curso de </w:t>
-      </w:r>
-      <w:proofErr w:type="spellStart"/>
-      <w:r>
-        <w:t>udemy</w:t>
-      </w:r>
-      <w:proofErr w:type="spellEnd"/>
-      <w:r>
-        <w:t xml:space="preserve"> del </w:t>
-      </w:r>
-      <w:proofErr w:type="spellStart"/>
-      <w:r>
-        <w:t>stack</w:t>
-      </w:r>
-      <w:proofErr w:type="spellEnd"/>
-      <w:r>
-        <w:t xml:space="preserve"> MEAN:</w:t>
+        <w:t>sicamente javascript. Para poder realizar esta parte me ha sucedido lo mismo que con angular, al no haberlo visto durante el curso he tenido que realizar una formación previa, que actualmente sigo cursando, es el curso de udemy del stack MEAN:</w:t>
       </w:r>
     </w:p>
     <w:p>
@@ -2692,7 +2806,6 @@
           <w:iCs w:val="0"/>
         </w:rPr>
       </w:pPr>
-      <w:proofErr w:type="spellStart"/>
       <w:r>
         <w:rPr>
           <w:i w:val="0"/>
@@ -2700,44 +2813,11 @@
         </w:rPr>
         <w:t>Mysql</w:t>
       </w:r>
-      <w:proofErr w:type="spellEnd"/>
     </w:p>
     <w:p/>
     <w:p>
       <w:r>
-        <w:t xml:space="preserve">Para poder realizar una SPA normalmente se usa un </w:t>
-      </w:r>
-      <w:proofErr w:type="spellStart"/>
-      <w:r>
-        <w:t>framework</w:t>
-      </w:r>
-      <w:proofErr w:type="spellEnd"/>
-      <w:r>
-        <w:t xml:space="preserve"> como angular u otros y </w:t>
-      </w:r>
-      <w:proofErr w:type="spellStart"/>
-      <w:r>
-        <w:t>node</w:t>
-      </w:r>
-      <w:proofErr w:type="spellEnd"/>
-      <w:r>
-        <w:t xml:space="preserve"> y </w:t>
-      </w:r>
-      <w:proofErr w:type="spellStart"/>
-      <w:r>
-        <w:t>express</w:t>
-      </w:r>
-      <w:proofErr w:type="spellEnd"/>
-      <w:r>
-        <w:t xml:space="preserve"> para la api del </w:t>
-      </w:r>
-      <w:proofErr w:type="spellStart"/>
-      <w:r>
-        <w:t>backend</w:t>
-      </w:r>
-      <w:proofErr w:type="spellEnd"/>
-      <w:r>
-        <w:t xml:space="preserve">. No </w:t>
+        <w:t xml:space="preserve">Para poder realizar una SPA normalmente se usa un framework como angular u otros y node y express para la api del backend. No </w:t>
       </w:r>
       <w:r>
         <w:t>obstante,</w:t>
@@ -2749,23 +2829,13 @@
         <w:t>varía</w:t>
       </w:r>
       <w:r>
-        <w:t xml:space="preserve"> mucho y se usar tanto bases de datos relacionales como no relacionales. Para mi proyecto me he decidido por </w:t>
-      </w:r>
-      <w:proofErr w:type="spellStart"/>
-      <w:r>
-        <w:t>mysql</w:t>
-      </w:r>
-      <w:proofErr w:type="spellEnd"/>
-      <w:r>
-        <w:t xml:space="preserve"> por ser una base de datos que ya conozco y por lo tanto me ha resultado </w:t>
-      </w:r>
-      <w:proofErr w:type="spellStart"/>
-      <w:r>
-        <w:t>mas</w:t>
-      </w:r>
-      <w:proofErr w:type="spellEnd"/>
-      <w:r>
-        <w:t xml:space="preserve"> sencillo.</w:t>
+        <w:t xml:space="preserve"> mucho y se</w:t>
+      </w:r>
+      <w:r>
+        <w:t xml:space="preserve"> pueden</w:t>
+      </w:r>
+      <w:r>
+        <w:t xml:space="preserve"> usar tanto bases de datos relacionales como no relacionales. Para mi proyecto me he decidido por mysql por ser una base de datos que ya conozco y por lo tanto me ha resultado mas sencillo.</w:t>
       </w:r>
     </w:p>
     <w:p>
@@ -2878,7 +2948,6 @@
         </w:rPr>
         <w:t>Empleado(</w:t>
       </w:r>
-      <w:proofErr w:type="spellStart"/>
       <w:r>
         <w:rPr>
           <w:sz w:val="28"/>
@@ -2921,15 +2990,7 @@
           <w:sz w:val="28"/>
           <w:szCs w:val="28"/>
         </w:rPr>
-        <w:t>,login,password</w:t>
-      </w:r>
-      <w:proofErr w:type="spellEnd"/>
-      <w:r>
-        <w:rPr>
-          <w:sz w:val="28"/>
-          <w:szCs w:val="28"/>
-        </w:rPr>
-        <w:t>)</w:t>
+        <w:t>,login,password)</w:t>
       </w:r>
     </w:p>
     <w:p>
@@ -2984,7 +3045,6 @@
         </w:rPr>
         <w:t>Departamento(</w:t>
       </w:r>
-      <w:proofErr w:type="spellStart"/>
       <w:r>
         <w:rPr>
           <w:sz w:val="28"/>
@@ -3014,33 +3074,23 @@
           <w:szCs w:val="28"/>
           <w:u w:val="dotted"/>
         </w:rPr>
-        <w:t>_hotel</w:t>
-      </w:r>
-      <w:proofErr w:type="spellEnd"/>
-      <w:r>
+        <w:t>_hotel)</w:t>
+      </w:r>
+    </w:p>
+    <w:p>
+      <w:pPr>
         <w:rPr>
           <w:sz w:val="28"/>
           <w:szCs w:val="28"/>
-          <w:u w:val="dotted"/>
-        </w:rPr>
-        <w:t>)</w:t>
-      </w:r>
-    </w:p>
-    <w:p>
-      <w:pPr>
+        </w:rPr>
+      </w:pPr>
+      <w:r>
         <w:rPr>
           <w:sz w:val="28"/>
           <w:szCs w:val="28"/>
         </w:rPr>
-      </w:pPr>
-      <w:r>
-        <w:rPr>
-          <w:sz w:val="28"/>
-          <w:szCs w:val="28"/>
-        </w:rPr>
         <w:t>Hotel(</w:t>
       </w:r>
-      <w:proofErr w:type="spellStart"/>
       <w:r>
         <w:rPr>
           <w:sz w:val="28"/>
@@ -3054,57 +3104,68 @@
           <w:sz w:val="28"/>
           <w:szCs w:val="28"/>
         </w:rPr>
-        <w:t>nombre,Cif</w:t>
-      </w:r>
-      <w:proofErr w:type="spellEnd"/>
-      <w:r>
+        <w:t>nombre,Cif)</w:t>
+      </w:r>
+    </w:p>
+    <w:p>
+      <w:pPr>
         <w:rPr>
           <w:sz w:val="28"/>
           <w:szCs w:val="28"/>
         </w:rPr>
-        <w:t>)</w:t>
-      </w:r>
-    </w:p>
-    <w:p>
-      <w:pPr>
+      </w:pPr>
+      <w:r>
         <w:rPr>
           <w:sz w:val="28"/>
           <w:szCs w:val="28"/>
         </w:rPr>
-      </w:pPr>
-      <w:r>
-        <w:rPr>
-          <w:sz w:val="28"/>
-          <w:szCs w:val="28"/>
-        </w:rPr>
         <w:t>Opinión(</w:t>
       </w:r>
-      <w:proofErr w:type="spellStart"/>
       <w:r>
         <w:rPr>
           <w:sz w:val="28"/>
           <w:szCs w:val="28"/>
           <w:u w:val="single"/>
         </w:rPr>
-        <w:t>id_cliente</w:t>
-      </w:r>
-      <w:proofErr w:type="spellEnd"/>
+        <w:t>id_cliente id_empleado</w:t>
+      </w:r>
       <w:r>
         <w:rPr>
           <w:sz w:val="28"/>
           <w:szCs w:val="28"/>
           <w:u w:val="single"/>
         </w:rPr>
-        <w:t xml:space="preserve"> </w:t>
-      </w:r>
-      <w:proofErr w:type="spellStart"/>
-      <w:r>
+        <w:t>,</w:t>
+      </w:r>
+      <w:r>
+        <w:rPr>
+          <w:sz w:val="28"/>
+          <w:szCs w:val="28"/>
+        </w:rPr>
+        <w:t>color,Fecha</w:t>
+      </w:r>
+      <w:r>
+        <w:rPr>
+          <w:sz w:val="28"/>
+          <w:szCs w:val="28"/>
+        </w:rPr>
+        <w:t>,)</w:t>
+      </w:r>
+    </w:p>
+    <w:p>
+      <w:pPr>
         <w:rPr>
           <w:sz w:val="28"/>
           <w:szCs w:val="28"/>
           <w:u w:val="single"/>
         </w:rPr>
-        <w:t>id_empleado</w:t>
+      </w:pPr>
+      <w:r>
+        <w:rPr>
+          <w:sz w:val="28"/>
+          <w:szCs w:val="28"/>
+        </w:rPr>
+        <w:t>Estancia(</w:t>
       </w:r>
       <w:r>
         <w:rPr>
@@ -3112,153 +3173,85 @@
           <w:szCs w:val="28"/>
           <w:u w:val="single"/>
         </w:rPr>
-        <w:t>,</w:t>
-      </w:r>
-      <w:r>
-        <w:rPr>
-          <w:sz w:val="28"/>
-          <w:szCs w:val="28"/>
-        </w:rPr>
-        <w:t>color,Fecha</w:t>
-      </w:r>
-      <w:proofErr w:type="spellEnd"/>
-      <w:r>
-        <w:rPr>
-          <w:sz w:val="28"/>
-          <w:szCs w:val="28"/>
-        </w:rPr>
-        <w:t>,)</w:t>
-      </w:r>
-    </w:p>
-    <w:p>
-      <w:pPr>
+        <w:t>id_cliente id_</w:t>
+      </w:r>
+      <w:r>
         <w:rPr>
           <w:sz w:val="28"/>
           <w:szCs w:val="28"/>
           <w:u w:val="single"/>
         </w:rPr>
-      </w:pPr>
+        <w:t>hotel,</w:t>
+      </w:r>
       <w:r>
         <w:rPr>
           <w:sz w:val="28"/>
           <w:szCs w:val="28"/>
         </w:rPr>
-        <w:t>Estancia(</w:t>
-      </w:r>
-      <w:proofErr w:type="spellStart"/>
+        <w:t>fecha</w:t>
+      </w:r>
       <w:r>
         <w:rPr>
           <w:sz w:val="28"/>
           <w:szCs w:val="28"/>
           <w:u w:val="single"/>
         </w:rPr>
-        <w:t>id_cliente</w:t>
-      </w:r>
-      <w:proofErr w:type="spellEnd"/>
-      <w:r>
+        <w:t>)</w:t>
+      </w:r>
+    </w:p>
+    <w:p>
+      <w:pPr>
         <w:rPr>
           <w:sz w:val="28"/>
           <w:szCs w:val="28"/>
           <w:u w:val="single"/>
         </w:rPr>
-        <w:t xml:space="preserve"> </w:t>
-      </w:r>
-      <w:proofErr w:type="spellStart"/>
-      <w:r>
-        <w:rPr>
-          <w:sz w:val="28"/>
-          <w:szCs w:val="28"/>
-          <w:u w:val="single"/>
-        </w:rPr>
-        <w:t>id_</w:t>
-      </w:r>
-      <w:r>
-        <w:rPr>
-          <w:sz w:val="28"/>
-          <w:szCs w:val="28"/>
-          <w:u w:val="single"/>
-        </w:rPr>
-        <w:t>hotel,</w:t>
-      </w:r>
-      <w:r>
-        <w:rPr>
-          <w:sz w:val="28"/>
-          <w:szCs w:val="28"/>
-        </w:rPr>
-        <w:t>fecha</w:t>
-      </w:r>
-      <w:proofErr w:type="spellEnd"/>
-      <w:r>
-        <w:rPr>
-          <w:sz w:val="28"/>
-          <w:szCs w:val="28"/>
-          <w:u w:val="single"/>
-        </w:rPr>
-        <w:t>)</w:t>
-      </w:r>
-    </w:p>
-    <w:p>
-      <w:pPr>
-        <w:rPr>
-          <w:sz w:val="28"/>
-          <w:szCs w:val="28"/>
-          <w:u w:val="single"/>
-        </w:rPr>
       </w:pPr>
     </w:p>
     <w:p>
       <w:pPr>
         <w:pStyle w:val="Ttulo2"/>
       </w:pPr>
+      <w:bookmarkStart w:id="10" w:name="_Toc103858483"/>
       <w:r>
         <w:t>Desarrollo</w:t>
       </w:r>
+      <w:bookmarkEnd w:id="10"/>
     </w:p>
     <w:p/>
+    <w:p/>
     <w:p>
       <w:pPr>
         <w:pStyle w:val="Ttulo2"/>
       </w:pPr>
-      <w:r>
-        <w:t xml:space="preserve">Pantalla de inicio </w:t>
-      </w:r>
+      <w:bookmarkStart w:id="11" w:name="_Toc103858484"/>
+      <w:r>
+        <w:t>Backend</w:t>
+      </w:r>
+      <w:bookmarkEnd w:id="11"/>
     </w:p>
     <w:p/>
     <w:p>
-      <w:r>
-        <w:t xml:space="preserve">Para la pantalla de inicio he hecho un formulario que permite al usuario introducir su nombre de usuario y contraseña. Esta pantalla esta dirigida para los usuarios que ya estén registrados </w:t>
-      </w:r>
+      <w:pPr>
+        <w:pStyle w:val="Ttulo3"/>
+      </w:pPr>
+      <w:bookmarkStart w:id="12" w:name="_Toc103858485"/>
       <w:r>
         <w:lastRenderedPageBreak/>
-        <w:t>en la aplicación. Para los que no lo estén tienen un enlace para dirigirse a la pantalla de registro.</w:t>
-      </w:r>
-    </w:p>
-    <w:p>
-      <w:r>
-        <w:t>Para la creación de esta pantalla he creado un componente de Angular. Angular divide los proyectos en diversos componentes, cada uno de ellos puede representar una pagina de la aplicación o una parte de una p</w:t>
-      </w:r>
-      <w:r>
-        <w:t>á</w:t>
-      </w:r>
-      <w:r>
-        <w:t>gina. En este primer componente será una p</w:t>
-      </w:r>
-      <w:r>
-        <w:t>á</w:t>
-      </w:r>
-      <w:r>
-        <w:t>gina completa, que es la p</w:t>
-      </w:r>
-      <w:r>
-        <w:t>á</w:t>
-      </w:r>
-      <w:r>
-        <w:t xml:space="preserve">gina de inicio como decía. </w:t>
-      </w:r>
-    </w:p>
-    <w:p>
-      <w:r>
-        <w:t>Para poder generar estos componentes se puede realizar desde la consola con los comandos</w:t>
+        <w:t>Services</w:t>
+      </w:r>
+      <w:bookmarkEnd w:id="12"/>
+    </w:p>
+    <w:p/>
+    <w:p>
+      <w:r>
+        <w:t>Para gestionar las llamadas al backend de la aplicación es muy com</w:t>
+      </w:r>
+      <w:r>
+        <w:t>ú</w:t>
+      </w:r>
+      <w:r>
+        <w:t>n usar servicios o services. Se pueden generar desde la consola con las instrucciones:</w:t>
       </w:r>
     </w:p>
     <w:p>
@@ -3273,137 +3266,521 @@
           <w:i/>
           <w:iCs/>
         </w:rPr>
-        <w:t xml:space="preserve">Ng </w:t>
-      </w:r>
-      <w:proofErr w:type="spellStart"/>
-      <w:r>
+        <w:t>Ng generate service &lt;nombre del servicio&gt;</w:t>
+      </w:r>
+    </w:p>
+    <w:p>
+      <w:r>
+        <w:t>Estos servicios sirven para hacer las llamadas al servidor, tanto para mandar como recibir información.</w:t>
+      </w:r>
+      <w:r>
+        <w:t xml:space="preserve"> En la aplicación por ejemplo tengo un servicio para toda la parte del login</w:t>
+      </w:r>
+      <w:r>
+        <w:t xml:space="preserve"> y el registro de empleados. También se pueden separar por tablas en la base de datos, por ejemplo haciendo un servicio para hoteles y otro para departamentos.</w:t>
+      </w:r>
+    </w:p>
+    <w:p>
+      <w:r>
+        <w:t>Vamos a ver unos ejemplos. Estos serian los métodos utilizados para recoger la información de los hoteles y los departamentos. Se puede ver con deben indicar el tipo de propiedad que recogen</w:t>
+      </w:r>
+      <w:r>
+        <w:t>, en estos casos es un tipo de propiedad(Hotel y Departamento) que hemos creado en Angular mediante una interface. Esto lo veremos en el siguiente apartado. También vemos que se indica la URL del servidor correspondiente y como recoge los datos.</w:t>
+      </w:r>
+    </w:p>
+    <w:p>
+      <w:r>
+        <w:t>Cabe destacar que, al gestionar el backend con node, siempre que mandemos alguna información se mandara por POST, que es lo mas recomendable.</w:t>
+      </w:r>
+    </w:p>
+    <w:p>
+      <w:r>
+        <w:rPr>
+          <w:noProof/>
+        </w:rPr>
+        <w:drawing>
+          <wp:inline distT="0" distB="0" distL="0" distR="0" wp14:anchorId="3F834F36" wp14:editId="4879A139">
+            <wp:extent cx="5400040" cy="2106295"/>
+            <wp:effectExtent l="0" t="0" r="0" b="8255"/>
+            <wp:docPr id="12" name="Imagen 12"/>
+            <wp:cNvGraphicFramePr>
+              <a:graphicFrameLocks xmlns:a="http://schemas.openxmlformats.org/drawingml/2006/main" noChangeAspect="1"/>
+            </wp:cNvGraphicFramePr>
+            <a:graphic xmlns:a="http://schemas.openxmlformats.org/drawingml/2006/main">
+              <a:graphicData uri="http://schemas.openxmlformats.org/drawingml/2006/picture">
+                <pic:pic xmlns:pic="http://schemas.openxmlformats.org/drawingml/2006/picture">
+                  <pic:nvPicPr>
+                    <pic:cNvPr id="1" name=""/>
+                    <pic:cNvPicPr/>
+                  </pic:nvPicPr>
+                  <pic:blipFill>
+                    <a:blip r:embed="rId11"/>
+                    <a:stretch>
+                      <a:fillRect/>
+                    </a:stretch>
+                  </pic:blipFill>
+                  <pic:spPr>
+                    <a:xfrm>
+                      <a:off x="0" y="0"/>
+                      <a:ext cx="5400040" cy="2106295"/>
+                    </a:xfrm>
+                    <a:prstGeom prst="rect">
+                      <a:avLst/>
+                    </a:prstGeom>
+                  </pic:spPr>
+                </pic:pic>
+              </a:graphicData>
+            </a:graphic>
+          </wp:inline>
+        </w:drawing>
+      </w:r>
+    </w:p>
+    <w:p>
+      <w:pPr>
+        <w:pStyle w:val="Ttulo3"/>
+      </w:pPr>
+      <w:bookmarkStart w:id="13" w:name="_Toc103858486"/>
+      <w:r>
+        <w:t>Models</w:t>
+      </w:r>
+      <w:bookmarkEnd w:id="13"/>
+    </w:p>
+    <w:p/>
+    <w:p>
+      <w:r>
+        <w:t xml:space="preserve">Como he mencionado antes otra de las funcionalidades que proporciona angular con las interfaces. Son algo así como una clase de Java pero solo con las propiedades, sin constructor ni métodos. </w:t>
+      </w:r>
+      <w:r>
+        <w:t>Es bastante común utilizarlas para recoger la información de la base de datos utilizando modelos que se asemejen a las tablas.</w:t>
+      </w:r>
+    </w:p>
+    <w:p>
+      <w:r>
+        <w:t>Por ejemplo vemos la interface de Cliente ya la vamos a comparar con su tabla correspondiente en la base de datos.</w:t>
+      </w:r>
+    </w:p>
+    <w:p>
+      <w:r>
+        <w:rPr>
+          <w:noProof/>
+        </w:rPr>
+        <w:lastRenderedPageBreak/>
+        <w:drawing>
+          <wp:inline distT="0" distB="0" distL="0" distR="0" wp14:anchorId="4355A547" wp14:editId="4F9B3B3C">
+            <wp:extent cx="5400040" cy="2102485"/>
+            <wp:effectExtent l="0" t="0" r="0" b="0"/>
+            <wp:docPr id="13" name="Imagen 13"/>
+            <wp:cNvGraphicFramePr>
+              <a:graphicFrameLocks xmlns:a="http://schemas.openxmlformats.org/drawingml/2006/main" noChangeAspect="1"/>
+            </wp:cNvGraphicFramePr>
+            <a:graphic xmlns:a="http://schemas.openxmlformats.org/drawingml/2006/main">
+              <a:graphicData uri="http://schemas.openxmlformats.org/drawingml/2006/picture">
+                <pic:pic xmlns:pic="http://schemas.openxmlformats.org/drawingml/2006/picture">
+                  <pic:nvPicPr>
+                    <pic:cNvPr id="1" name=""/>
+                    <pic:cNvPicPr/>
+                  </pic:nvPicPr>
+                  <pic:blipFill>
+                    <a:blip r:embed="rId12"/>
+                    <a:stretch>
+                      <a:fillRect/>
+                    </a:stretch>
+                  </pic:blipFill>
+                  <pic:spPr>
+                    <a:xfrm>
+                      <a:off x="0" y="0"/>
+                      <a:ext cx="5400040" cy="2102485"/>
+                    </a:xfrm>
+                    <a:prstGeom prst="rect">
+                      <a:avLst/>
+                    </a:prstGeom>
+                  </pic:spPr>
+                </pic:pic>
+              </a:graphicData>
+            </a:graphic>
+          </wp:inline>
+        </w:drawing>
+      </w:r>
+    </w:p>
+    <w:p>
+      <w:r>
+        <w:rPr>
+          <w:noProof/>
+        </w:rPr>
+        <w:drawing>
+          <wp:inline distT="0" distB="0" distL="0" distR="0" wp14:anchorId="76677D08" wp14:editId="138647BC">
+            <wp:extent cx="5400040" cy="1703070"/>
+            <wp:effectExtent l="0" t="0" r="0" b="0"/>
+            <wp:docPr id="14" name="Imagen 14"/>
+            <wp:cNvGraphicFramePr>
+              <a:graphicFrameLocks xmlns:a="http://schemas.openxmlformats.org/drawingml/2006/main" noChangeAspect="1"/>
+            </wp:cNvGraphicFramePr>
+            <a:graphic xmlns:a="http://schemas.openxmlformats.org/drawingml/2006/main">
+              <a:graphicData uri="http://schemas.openxmlformats.org/drawingml/2006/picture">
+                <pic:pic xmlns:pic="http://schemas.openxmlformats.org/drawingml/2006/picture">
+                  <pic:nvPicPr>
+                    <pic:cNvPr id="1" name=""/>
+                    <pic:cNvPicPr/>
+                  </pic:nvPicPr>
+                  <pic:blipFill>
+                    <a:blip r:embed="rId13"/>
+                    <a:stretch>
+                      <a:fillRect/>
+                    </a:stretch>
+                  </pic:blipFill>
+                  <pic:spPr>
+                    <a:xfrm>
+                      <a:off x="0" y="0"/>
+                      <a:ext cx="5400040" cy="1703070"/>
+                    </a:xfrm>
+                    <a:prstGeom prst="rect">
+                      <a:avLst/>
+                    </a:prstGeom>
+                  </pic:spPr>
+                </pic:pic>
+              </a:graphicData>
+            </a:graphic>
+          </wp:inline>
+        </w:drawing>
+      </w:r>
+    </w:p>
+    <w:p>
+      <w:r>
+        <w:t>Como se puede ver coinciden algunas propiedades en ambas y otras solo est</w:t>
+      </w:r>
+      <w:r>
+        <w:t>á</w:t>
+      </w:r>
+      <w:r>
+        <w:t xml:space="preserve">n en la base de datos(como el id) o en la interface </w:t>
+      </w:r>
+      <w:r>
+        <w:t>como los colores. Las propiedades que estén en ambas se recogerán cuando se haga la llamada la base de datos, esas y ninguna otra porque no hay sitio donde recogerla. Y las propiedades de la interface que no tengan su correspondencia en la base de datos se quedaran como undefined si no les asignamos ningún valor. En este caso yo usare esas propiedades para indicar que opiniones tienen los clientes.</w:t>
+      </w:r>
+    </w:p>
+    <w:p>
+      <w:pPr>
+        <w:pStyle w:val="Ttulo3"/>
+      </w:pPr>
+      <w:bookmarkStart w:id="14" w:name="_Toc103858487"/>
+      <w:r>
+        <w:t>API con node.js</w:t>
+      </w:r>
+      <w:bookmarkEnd w:id="14"/>
+    </w:p>
+    <w:p/>
+    <w:p>
+      <w:r>
+        <w:t>Para la API(Application programming interfaces)</w:t>
+      </w:r>
+      <w:r>
+        <w:t xml:space="preserve"> he usado node.js y express. Estas tecnologías tienen la particularidad de que no necesitan un servidor, ya sea Apache o Nginx. Para realizar la api hay diversas maneras de organizar los ficheros. Por ejemplo un fichero para proporcionar el servidor de express y otro para los metodos. O uno por cada tabla de la base de datos con sus métodos correspondientes.</w:t>
+      </w:r>
+    </w:p>
+    <w:p>
+      <w:r>
+        <w:t>En mi caso debido a que la aplicación no es excesivamente grande he decidido usar solo un fichero(app.js) para mayor sencillez.</w:t>
+      </w:r>
+    </w:p>
+    <w:p>
+      <w:r>
+        <w:t>Al principio declaramos las variables que vamos a utilizar, si vamos a utilizar alguna funcionalidad predefinida (por ejemplo mysql para la conexión a la base de datos) se indica con require. También configuramos los datos de conexión indicando el puerto donde se escucha el servidor, así como los datos de conexión a la base de datos utilizando el usuario correspondiente.</w:t>
+      </w:r>
+    </w:p>
+    <w:p>
+      <w:r>
+        <w:rPr>
+          <w:noProof/>
+        </w:rPr>
+        <w:lastRenderedPageBreak/>
+        <w:drawing>
+          <wp:inline distT="0" distB="0" distL="0" distR="0" wp14:anchorId="19E69432" wp14:editId="5F569AF0">
+            <wp:extent cx="5400040" cy="2833370"/>
+            <wp:effectExtent l="0" t="0" r="0" b="5080"/>
+            <wp:docPr id="15" name="Imagen 15"/>
+            <wp:cNvGraphicFramePr>
+              <a:graphicFrameLocks xmlns:a="http://schemas.openxmlformats.org/drawingml/2006/main" noChangeAspect="1"/>
+            </wp:cNvGraphicFramePr>
+            <a:graphic xmlns:a="http://schemas.openxmlformats.org/drawingml/2006/main">
+              <a:graphicData uri="http://schemas.openxmlformats.org/drawingml/2006/picture">
+                <pic:pic xmlns:pic="http://schemas.openxmlformats.org/drawingml/2006/picture">
+                  <pic:nvPicPr>
+                    <pic:cNvPr id="1" name=""/>
+                    <pic:cNvPicPr/>
+                  </pic:nvPicPr>
+                  <pic:blipFill>
+                    <a:blip r:embed="rId14"/>
+                    <a:stretch>
+                      <a:fillRect/>
+                    </a:stretch>
+                  </pic:blipFill>
+                  <pic:spPr>
+                    <a:xfrm>
+                      <a:off x="0" y="0"/>
+                      <a:ext cx="5400040" cy="2833370"/>
+                    </a:xfrm>
+                    <a:prstGeom prst="rect">
+                      <a:avLst/>
+                    </a:prstGeom>
+                  </pic:spPr>
+                </pic:pic>
+              </a:graphicData>
+            </a:graphic>
+          </wp:inline>
+        </w:drawing>
+      </w:r>
+    </w:p>
+    <w:p>
+      <w:r>
+        <w:t>Aquí vemos algunos métodos, indicando get o post según corresponda.</w:t>
+      </w:r>
+    </w:p>
+    <w:p>
+      <w:r>
+        <w:rPr>
+          <w:noProof/>
+        </w:rPr>
+        <w:drawing>
+          <wp:inline distT="0" distB="0" distL="0" distR="0" wp14:anchorId="216597E8" wp14:editId="783AFC0F">
+            <wp:extent cx="5400040" cy="2839720"/>
+            <wp:effectExtent l="0" t="0" r="0" b="0"/>
+            <wp:docPr id="16" name="Imagen 16"/>
+            <wp:cNvGraphicFramePr>
+              <a:graphicFrameLocks xmlns:a="http://schemas.openxmlformats.org/drawingml/2006/main" noChangeAspect="1"/>
+            </wp:cNvGraphicFramePr>
+            <a:graphic xmlns:a="http://schemas.openxmlformats.org/drawingml/2006/main">
+              <a:graphicData uri="http://schemas.openxmlformats.org/drawingml/2006/picture">
+                <pic:pic xmlns:pic="http://schemas.openxmlformats.org/drawingml/2006/picture">
+                  <pic:nvPicPr>
+                    <pic:cNvPr id="1" name=""/>
+                    <pic:cNvPicPr/>
+                  </pic:nvPicPr>
+                  <pic:blipFill>
+                    <a:blip r:embed="rId15"/>
+                    <a:stretch>
+                      <a:fillRect/>
+                    </a:stretch>
+                  </pic:blipFill>
+                  <pic:spPr>
+                    <a:xfrm>
+                      <a:off x="0" y="0"/>
+                      <a:ext cx="5400040" cy="2839720"/>
+                    </a:xfrm>
+                    <a:prstGeom prst="rect">
+                      <a:avLst/>
+                    </a:prstGeom>
+                  </pic:spPr>
+                </pic:pic>
+              </a:graphicData>
+            </a:graphic>
+          </wp:inline>
+        </w:drawing>
+      </w:r>
+    </w:p>
+    <w:p>
+      <w:r>
+        <w:t>Vemos que al no recibir información hemos usado get.</w:t>
+      </w:r>
+    </w:p>
+    <w:p/>
+    <w:p>
+      <w:r>
+        <w:t>Me voy a detener en el método utilizado para comprobar las contraseñas. Me será de utilidad para explicar un par de cuestiones interesantes:</w:t>
+      </w:r>
+    </w:p>
+    <w:p>
+      <w:r>
+        <w:rPr>
+          <w:noProof/>
+        </w:rPr>
+        <w:lastRenderedPageBreak/>
+        <w:drawing>
+          <wp:inline distT="0" distB="0" distL="0" distR="0" wp14:anchorId="0F64F40D" wp14:editId="561ECD24">
+            <wp:extent cx="5400040" cy="2471420"/>
+            <wp:effectExtent l="0" t="0" r="0" b="5080"/>
+            <wp:docPr id="17" name="Imagen 17"/>
+            <wp:cNvGraphicFramePr>
+              <a:graphicFrameLocks xmlns:a="http://schemas.openxmlformats.org/drawingml/2006/main" noChangeAspect="1"/>
+            </wp:cNvGraphicFramePr>
+            <a:graphic xmlns:a="http://schemas.openxmlformats.org/drawingml/2006/main">
+              <a:graphicData uri="http://schemas.openxmlformats.org/drawingml/2006/picture">
+                <pic:pic xmlns:pic="http://schemas.openxmlformats.org/drawingml/2006/picture">
+                  <pic:nvPicPr>
+                    <pic:cNvPr id="1" name=""/>
+                    <pic:cNvPicPr/>
+                  </pic:nvPicPr>
+                  <pic:blipFill>
+                    <a:blip r:embed="rId16"/>
+                    <a:stretch>
+                      <a:fillRect/>
+                    </a:stretch>
+                  </pic:blipFill>
+                  <pic:spPr>
+                    <a:xfrm>
+                      <a:off x="0" y="0"/>
+                      <a:ext cx="5400040" cy="2471420"/>
+                    </a:xfrm>
+                    <a:prstGeom prst="rect">
+                      <a:avLst/>
+                    </a:prstGeom>
+                  </pic:spPr>
+                </pic:pic>
+              </a:graphicData>
+            </a:graphic>
+          </wp:inline>
+        </w:drawing>
+      </w:r>
+    </w:p>
+    <w:p>
+      <w:r>
+        <w:t>Primero que todo vemos que se utiliza post dado que recibe datos. Por cuestiones de seguridad, para evitar ataques con inyecciones de código sql no pasamos directamente las propiedades a la base de datos. Se pasan haciendo un binding con una propiedad, en este caso login</w:t>
+      </w:r>
+      <w:r>
+        <w:t>. También me gustaría destacar que a la hora de almacenar las contraseñas en la base de datos se guarda, como no podía ser de otra manera, la contraseña hasheada  y no la contraseña en claro. Para ello usamos la funcionalidad bcrypt de node tanto para insertarlas como para comprobarlas. Aquí vemos como se insertan al crear un empleado:</w:t>
+      </w:r>
+    </w:p>
+    <w:p>
+      <w:r>
+        <w:rPr>
+          <w:noProof/>
+        </w:rPr>
+        <w:drawing>
+          <wp:inline distT="0" distB="0" distL="0" distR="0" wp14:anchorId="1B124848" wp14:editId="586CE014">
+            <wp:extent cx="5400040" cy="2404745"/>
+            <wp:effectExtent l="0" t="0" r="0" b="0"/>
+            <wp:docPr id="18" name="Imagen 18"/>
+            <wp:cNvGraphicFramePr>
+              <a:graphicFrameLocks xmlns:a="http://schemas.openxmlformats.org/drawingml/2006/main" noChangeAspect="1"/>
+            </wp:cNvGraphicFramePr>
+            <a:graphic xmlns:a="http://schemas.openxmlformats.org/drawingml/2006/main">
+              <a:graphicData uri="http://schemas.openxmlformats.org/drawingml/2006/picture">
+                <pic:pic xmlns:pic="http://schemas.openxmlformats.org/drawingml/2006/picture">
+                  <pic:nvPicPr>
+                    <pic:cNvPr id="1" name=""/>
+                    <pic:cNvPicPr/>
+                  </pic:nvPicPr>
+                  <pic:blipFill>
+                    <a:blip r:embed="rId17"/>
+                    <a:stretch>
+                      <a:fillRect/>
+                    </a:stretch>
+                  </pic:blipFill>
+                  <pic:spPr>
+                    <a:xfrm>
+                      <a:off x="0" y="0"/>
+                      <a:ext cx="5400040" cy="2404745"/>
+                    </a:xfrm>
+                    <a:prstGeom prst="rect">
+                      <a:avLst/>
+                    </a:prstGeom>
+                  </pic:spPr>
+                </pic:pic>
+              </a:graphicData>
+            </a:graphic>
+          </wp:inline>
+        </w:drawing>
+      </w:r>
+    </w:p>
+    <w:p>
+      <w:pPr>
+        <w:pStyle w:val="Ttulo2"/>
+      </w:pPr>
+      <w:bookmarkStart w:id="15" w:name="_Toc103858488"/>
+      <w:r>
+        <w:t>Pantalla de inicio</w:t>
+      </w:r>
+      <w:bookmarkEnd w:id="15"/>
+      <w:r>
+        <w:t xml:space="preserve"> </w:t>
+      </w:r>
+    </w:p>
+    <w:p/>
+    <w:p>
+      <w:r>
+        <w:t>Para la pantalla de inicio he hecho un formulario que permite al usuario introducir su nombre de usuario y contraseña. Esta pantalla esta dirigida para los usuarios que ya estén registrados en la aplicación. Para los que no lo estén tienen un enlace para dirigirse a la pantalla de registro.</w:t>
+      </w:r>
+    </w:p>
+    <w:p>
+      <w:r>
+        <w:t>Para la creación de esta pantalla he creado un componente de Angular. Angular divide los proyectos en diversos componentes, cada uno de ellos puede representar una pagina de la aplicación o una parte de una p</w:t>
+      </w:r>
+      <w:r>
+        <w:t>á</w:t>
+      </w:r>
+      <w:r>
+        <w:t>gina. En este primer componente será una p</w:t>
+      </w:r>
+      <w:r>
+        <w:t>á</w:t>
+      </w:r>
+      <w:r>
+        <w:t>gina completa, que es la p</w:t>
+      </w:r>
+      <w:r>
+        <w:t>á</w:t>
+      </w:r>
+      <w:r>
+        <w:t xml:space="preserve">gina de inicio como decía. </w:t>
+      </w:r>
+    </w:p>
+    <w:p>
+      <w:r>
+        <w:t>Para poder generar estos componentes se puede realizar desde la consola con los comandos</w:t>
+      </w:r>
+    </w:p>
+    <w:p>
+      <w:pPr>
         <w:rPr>
           <w:i/>
           <w:iCs/>
         </w:rPr>
-        <w:t>generate</w:t>
-      </w:r>
-      <w:proofErr w:type="spellEnd"/>
+      </w:pPr>
       <w:r>
         <w:rPr>
           <w:i/>
           <w:iCs/>
         </w:rPr>
-        <w:t xml:space="preserve"> </w:t>
-      </w:r>
-      <w:proofErr w:type="spellStart"/>
-      <w:r>
+        <w:lastRenderedPageBreak/>
+        <w:t xml:space="preserve">Ng generate component &lt;nombre del componente&gt; </w:t>
+      </w:r>
+    </w:p>
+    <w:p>
+      <w:r>
+        <w:t xml:space="preserve">Automáticamente se genera una carpeta con cuatro ficheros, una hoja HTML, una hoja de estilos CSS, </w:t>
+      </w:r>
+      <w:r>
+        <w:t>un fichero de Typescript con la lógica del componente</w:t>
+      </w:r>
+      <w:r>
+        <w:t>(seria el equivalente al javascript en una web “tradicional”)</w:t>
+      </w:r>
+      <w:r>
+        <w:t xml:space="preserve"> y un fichero para testing.</w:t>
+      </w:r>
+    </w:p>
+    <w:p>
+      <w:r>
+        <w:t>No obstante, en mi proyecto no voy a utilizar los ficheros de testing, para ello siempre que genere un componente se puede añadir las siguientes instrucciones al comando para que omita su creación.</w:t>
+      </w:r>
+    </w:p>
+    <w:p>
+      <w:pPr>
         <w:rPr>
           <w:i/>
           <w:iCs/>
         </w:rPr>
-        <w:t>component</w:t>
-      </w:r>
-      <w:proofErr w:type="spellEnd"/>
+      </w:pPr>
       <w:r>
         <w:rPr>
           <w:i/>
           <w:iCs/>
         </w:rPr>
-        <w:t xml:space="preserve"> &lt;nombre del componente&gt; </w:t>
-      </w:r>
-    </w:p>
-    <w:p>
-      <w:r>
-        <w:t xml:space="preserve">Automáticamente se genera una carpeta con cuatro ficheros, una hoja HTML, una hoja de estilos CSS, </w:t>
-      </w:r>
-      <w:r>
-        <w:t xml:space="preserve">un fichero de </w:t>
-      </w:r>
-      <w:proofErr w:type="spellStart"/>
-      <w:r>
-        <w:t>Typescript</w:t>
-      </w:r>
-      <w:proofErr w:type="spellEnd"/>
-      <w:r>
-        <w:t xml:space="preserve"> con la lógica del componente y un fichero para </w:t>
-      </w:r>
-      <w:proofErr w:type="spellStart"/>
-      <w:r>
-        <w:t>testing</w:t>
-      </w:r>
-      <w:proofErr w:type="spellEnd"/>
-      <w:r>
-        <w:t>.</w:t>
-      </w:r>
-    </w:p>
-    <w:p>
-      <w:r>
-        <w:t xml:space="preserve">No obstante, en mi proyecto no voy a utilizar los ficheros de </w:t>
-      </w:r>
-      <w:proofErr w:type="spellStart"/>
-      <w:r>
-        <w:t>testing</w:t>
-      </w:r>
-      <w:proofErr w:type="spellEnd"/>
-      <w:r>
-        <w:t>, para ello siempre que genere un componente se puede añadir las siguientes instrucciones al comando para que omita su creación.</w:t>
-      </w:r>
-    </w:p>
-    <w:p>
-      <w:pPr>
-        <w:rPr>
-          <w:i/>
-          <w:iCs/>
-        </w:rPr>
-      </w:pPr>
-      <w:r>
-        <w:rPr>
-          <w:i/>
-          <w:iCs/>
-        </w:rPr>
-        <w:t>--</w:t>
-      </w:r>
-      <w:proofErr w:type="spellStart"/>
-      <w:r>
-        <w:rPr>
-          <w:i/>
-          <w:iCs/>
-        </w:rPr>
-        <w:t>skip-tests</w:t>
-      </w:r>
-      <w:proofErr w:type="spellEnd"/>
-    </w:p>
-    <w:p>
-      <w:r>
-        <w:t xml:space="preserve">Paso a explicar la hoja de </w:t>
-      </w:r>
-      <w:proofErr w:type="spellStart"/>
-      <w:r>
-        <w:t>html</w:t>
-      </w:r>
-      <w:proofErr w:type="spellEnd"/>
-      <w:r>
-        <w:t xml:space="preserve"> y </w:t>
-      </w:r>
-      <w:proofErr w:type="spellStart"/>
-      <w:r>
-        <w:t>typescript</w:t>
-      </w:r>
-      <w:proofErr w:type="spellEnd"/>
-      <w:r>
-        <w:t xml:space="preserve">, omito la hoja de </w:t>
-      </w:r>
-      <w:proofErr w:type="spellStart"/>
-      <w:r>
-        <w:t>css</w:t>
-      </w:r>
-      <w:proofErr w:type="spellEnd"/>
-      <w:r>
-        <w:t xml:space="preserve"> poque los estilos los estoy poniendo en la hoja de </w:t>
-      </w:r>
-      <w:proofErr w:type="spellStart"/>
-      <w:r>
-        <w:t>css</w:t>
-      </w:r>
-      <w:proofErr w:type="spellEnd"/>
-      <w:r>
-        <w:t xml:space="preserve"> general para todo el proyecto dado que se comparten clases en casi todos los componentes del mismo.</w:t>
+        <w:t>--skip-tests</w:t>
+      </w:r>
+    </w:p>
+    <w:p>
+      <w:r>
+        <w:t>Paso a explicar la hoja de html y typescript, omito la hoja de css poque los estilos los estoy poniendo en la hoja de css general para todo el proyecto dado que se comparten clases en casi todos los componentes del mismo.</w:t>
       </w:r>
     </w:p>
     <w:p>
@@ -3432,7 +3809,7 @@
                     <pic:cNvPicPr/>
                   </pic:nvPicPr>
                   <pic:blipFill>
-                    <a:blip r:embed="rId11"/>
+                    <a:blip r:embed="rId18"/>
                     <a:stretch>
                       <a:fillRect/>
                     </a:stretch>
@@ -3456,23 +3833,7 @@
     <w:p/>
     <w:p>
       <w:r>
-        <w:t xml:space="preserve">Como comentaba en la parte central se puede ver un formulario con dos campos: nombre y contraseña. El </w:t>
-      </w:r>
-      <w:proofErr w:type="spellStart"/>
-      <w:r>
-        <w:t>boton</w:t>
-      </w:r>
-      <w:proofErr w:type="spellEnd"/>
-      <w:r>
-        <w:t xml:space="preserve"> de </w:t>
-      </w:r>
-      <w:proofErr w:type="spellStart"/>
-      <w:r>
-        <w:t>submit</w:t>
-      </w:r>
-      <w:proofErr w:type="spellEnd"/>
-      <w:r>
-        <w:t xml:space="preserve"> y un enlace a la pantalla de registro.</w:t>
+        <w:t>Como comentaba en la parte central se puede ver un formulario con dos campos: nombre y contraseña. El boton de submit y un enlace a la pantalla de registro.</w:t>
       </w:r>
     </w:p>
     <w:p>
@@ -3501,7 +3862,7 @@
                     <pic:cNvPicPr/>
                   </pic:nvPicPr>
                   <pic:blipFill>
-                    <a:blip r:embed="rId12"/>
+                    <a:blip r:embed="rId19"/>
                     <a:stretch>
                       <a:fillRect/>
                     </a:stretch>
@@ -3533,6 +3894,7 @@
         <w:rPr>
           <w:noProof/>
         </w:rPr>
+        <w:lastRenderedPageBreak/>
         <w:drawing>
           <wp:inline distT="0" distB="0" distL="0" distR="0" wp14:anchorId="6DABB822" wp14:editId="2019E402">
             <wp:extent cx="5400040" cy="3698875"/>
@@ -3549,7 +3911,7 @@
                     <pic:cNvPicPr/>
                   </pic:nvPicPr>
                   <pic:blipFill>
-                    <a:blip r:embed="rId13"/>
+                    <a:blip r:embed="rId20"/>
                     <a:stretch>
                       <a:fillRect/>
                     </a:stretch>
@@ -3591,7 +3953,7 @@
                     <pic:cNvPicPr/>
                   </pic:nvPicPr>
                   <pic:blipFill>
-                    <a:blip r:embed="rId14"/>
+                    <a:blip r:embed="rId21"/>
                     <a:stretch>
                       <a:fillRect/>
                     </a:stretch>
@@ -3619,18 +3981,16 @@
         </w:tabs>
       </w:pPr>
       <w:r>
-        <w:t>Como</w:t>
-      </w:r>
-      <w:r>
-        <w:t xml:space="preserve"> comenté en anteriores apartados en el proyecto uso la librería de Angular. Esta librería ofrece varios etiquetas predefinidas en </w:t>
-      </w:r>
-      <w:proofErr w:type="spellStart"/>
-      <w:r>
-        <w:t>html</w:t>
-      </w:r>
-      <w:proofErr w:type="spellEnd"/>
-      <w:r>
-        <w:t xml:space="preserve"> que dan un formato propio, además de otras funcionalidades.</w:t>
+        <w:t xml:space="preserve">Antes de nada voy a explicar brevemente el llamado property binding </w:t>
+      </w:r>
+      <w:r>
+        <w:t xml:space="preserve">de Angular. Para indicar los atributos se pueden hacer de </w:t>
+      </w:r>
+      <w:r>
+        <w:t>manera unidireccional(one-way-binding) o bidireccional(double-way-binding). Si se indica el nombre con [] significa que el elemento en html puede recibir la información de la lógica del componente, si se indica con () es al reves, el elemento del html es el que envia la información a la logica, este es que se utiliza para gestionar los eventos por ejemplo (click)=”funcion()” indicaría que al pulsar sobre ese elemento ejecutara la funcion.</w:t>
+      </w:r>
+      <w:r>
+        <w:t xml:space="preserve"> En el caso del double binding se indica con ambos [()] y envía y recoge información, algo típico son inputs de un formulario.</w:t>
       </w:r>
     </w:p>
     <w:p>
@@ -3640,23 +4000,7 @@
         </w:tabs>
       </w:pPr>
       <w:r>
-        <w:t xml:space="preserve">Todas las etiquetas que comienzan con </w:t>
-      </w:r>
-      <w:proofErr w:type="spellStart"/>
-      <w:r>
-        <w:t>mat</w:t>
-      </w:r>
-      <w:proofErr w:type="spellEnd"/>
-      <w:r>
-        <w:t xml:space="preserve"> pertenecen a la librería de </w:t>
-      </w:r>
-      <w:proofErr w:type="spellStart"/>
-      <w:r>
-        <w:t>materials</w:t>
-      </w:r>
-      <w:proofErr w:type="spellEnd"/>
-      <w:r>
-        <w:t>.</w:t>
+        <w:t>También cabe destacar que siempre que usemos alguna propiedad de la logica del componente dentro del html(no como atributo) se indica con {{}}.</w:t>
       </w:r>
     </w:p>
     <w:p>
@@ -3666,7 +4010,10 @@
         </w:tabs>
       </w:pPr>
       <w:r>
-        <w:t>También uso atributos específicos de Angular que ayudan a realizar la lógica de la aplicación, son todos los que comienzan por ng.</w:t>
+        <w:t>Como</w:t>
+      </w:r>
+      <w:r>
+        <w:t xml:space="preserve"> comenté en anteriores apartados en el proyecto uso la librería de Angular. Esta librería ofrece varios etiquetas predefinidas en html que dan un formato propio, además de otras funcionalidades.</w:t>
       </w:r>
     </w:p>
     <w:p>
@@ -3676,7 +4023,7 @@
         </w:tabs>
       </w:pPr>
       <w:r>
-        <w:t>Paso a explicar algunos de ellos.</w:t>
+        <w:t>Todas las etiquetas que comienzan con mat pertenecen a la librería de materials.</w:t>
       </w:r>
     </w:p>
     <w:p>
@@ -3685,13 +4032,8 @@
           <w:tab w:val="left" w:pos="1038"/>
         </w:tabs>
       </w:pPr>
-      <w:proofErr w:type="spellStart"/>
-      <w:r>
-        <w:t>ngClass</w:t>
-      </w:r>
-      <w:proofErr w:type="spellEnd"/>
-      <w:r>
-        <w:t xml:space="preserve"> </w:t>
+      <w:r>
+        <w:t>También uso atributos específicos de Angular que ayudan a realizar la lógica de la aplicación, son todos los que comienzan por ng.</w:t>
       </w:r>
     </w:p>
     <w:p>
@@ -3701,31 +4043,8 @@
         </w:tabs>
       </w:pPr>
       <w:r>
-        <w:t xml:space="preserve">Este atributo permite establecer la clase de un modo dinámico, es decir la clase es una propiedad de la hoja de </w:t>
-      </w:r>
-      <w:proofErr w:type="spellStart"/>
-      <w:r>
-        <w:t>typescript</w:t>
-      </w:r>
-      <w:proofErr w:type="spellEnd"/>
-      <w:r>
-        <w:t xml:space="preserve"> que puede ir </w:t>
-      </w:r>
-      <w:proofErr w:type="spellStart"/>
-      <w:r>
-        <w:t>modificandose</w:t>
-      </w:r>
-      <w:proofErr w:type="spellEnd"/>
-      <w:r>
-        <w:t xml:space="preserve">. Luego veremos cuando explique la hoja de </w:t>
-      </w:r>
-      <w:proofErr w:type="spellStart"/>
-      <w:r>
-        <w:t>Typescript</w:t>
-      </w:r>
-      <w:proofErr w:type="spellEnd"/>
-      <w:r>
-        <w:t xml:space="preserve"> para que la utilizo.</w:t>
+        <w:lastRenderedPageBreak/>
+        <w:t>Paso a explicar algunos de ellos.</w:t>
       </w:r>
     </w:p>
     <w:p>
@@ -3735,16 +4054,7 @@
         </w:tabs>
       </w:pPr>
       <w:r>
-        <w:lastRenderedPageBreak/>
-        <w:t>*</w:t>
-      </w:r>
-      <w:proofErr w:type="spellStart"/>
-      <w:r>
-        <w:t>ngIf</w:t>
-      </w:r>
-      <w:proofErr w:type="spellEnd"/>
-      <w:r>
-        <w:t xml:space="preserve"> </w:t>
+        <w:t xml:space="preserve">ngClass </w:t>
       </w:r>
     </w:p>
     <w:p>
@@ -3754,15 +4064,7 @@
         </w:tabs>
       </w:pPr>
       <w:r>
-        <w:t xml:space="preserve">Es uno de los atributos mas utilizados, al poner este atributo podemos hacer que esa parte del </w:t>
-      </w:r>
-      <w:proofErr w:type="spellStart"/>
-      <w:r>
-        <w:t>html</w:t>
-      </w:r>
-      <w:proofErr w:type="spellEnd"/>
-      <w:r>
-        <w:t xml:space="preserve"> solo sea visible siempre y cuando se cumpla la condición  o condiciones que especifiquemos en el atributo. En este caso los utilizo con una propiedad que será una bandera de tipo booleano.</w:t>
+        <w:t>Este atributo permite establecer la clase de un modo dinámico, es decir la clase es una propiedad de la hoja de typescript que puede ir modificandose. Luego veremos cuando explique la hoja de Typescript para que la utilizo.</w:t>
       </w:r>
     </w:p>
     <w:p>
@@ -3771,11 +4073,9 @@
           <w:tab w:val="left" w:pos="1038"/>
         </w:tabs>
       </w:pPr>
-      <w:proofErr w:type="spellStart"/>
-      <w:r>
-        <w:t>routerLink</w:t>
-      </w:r>
-      <w:proofErr w:type="spellEnd"/>
+      <w:r>
+        <w:t xml:space="preserve">*ngIf </w:t>
+      </w:r>
     </w:p>
     <w:p>
       <w:pPr>
@@ -3784,26 +4084,7 @@
         </w:tabs>
       </w:pPr>
       <w:r>
-        <w:t xml:space="preserve">En el enlace uso </w:t>
-      </w:r>
-      <w:proofErr w:type="spellStart"/>
-      <w:r>
-        <w:t>routerLink</w:t>
-      </w:r>
-      <w:proofErr w:type="spellEnd"/>
-      <w:r>
-        <w:t xml:space="preserve"> en lugar del </w:t>
-      </w:r>
-      <w:proofErr w:type="spellStart"/>
-      <w:r>
-        <w:t>href</w:t>
-      </w:r>
-      <w:proofErr w:type="spellEnd"/>
-      <w:r>
-        <w:t xml:space="preserve"> tradicional, en este caso </w:t>
-      </w:r>
-      <w:r>
-        <w:t xml:space="preserve">especifico la ruta relativa al componente al que quiero dirigirlo. </w:t>
+        <w:t>Es uno de los atributos mas utilizados, al poner este atributo podemos hacer que esa parte del html solo sea visible siempre y cuando se cumpla la condición  o condiciones que especifiquemos en el atributo. En este caso los utilizo con una propiedad que será una bandera de tipo booleano.</w:t>
       </w:r>
     </w:p>
     <w:p>
@@ -3813,7 +4094,7 @@
         </w:tabs>
       </w:pPr>
       <w:r>
-        <w:t>TYPESCRIPT</w:t>
+        <w:t>routerLink</w:t>
       </w:r>
     </w:p>
     <w:p>
@@ -3823,21 +4104,10 @@
         </w:tabs>
       </w:pPr>
       <w:r>
-        <w:t xml:space="preserve">El </w:t>
-      </w:r>
-      <w:proofErr w:type="spellStart"/>
-      <w:r>
-        <w:t>typescript</w:t>
-      </w:r>
-      <w:proofErr w:type="spellEnd"/>
-      <w:r>
-        <w:t xml:space="preserve"> funciona como una clase, tiene sus propiedades, su constructor y sus m</w:t>
-      </w:r>
-      <w:r>
-        <w:t>é</w:t>
-      </w:r>
-      <w:r>
-        <w:t>todos.</w:t>
+        <w:t xml:space="preserve">En el enlace uso routerLink en lugar del href tradicional, en este caso </w:t>
+      </w:r>
+      <w:r>
+        <w:t xml:space="preserve">especifico la ruta relativa al componente al que quiero dirigirlo. </w:t>
       </w:r>
     </w:p>
     <w:p>
@@ -3847,7 +4117,7 @@
         </w:tabs>
       </w:pPr>
       <w:r>
-        <w:t>Paso a explicar algunos de ellos.</w:t>
+        <w:t>TYPESCRIPT</w:t>
       </w:r>
     </w:p>
     <w:p>
@@ -3857,7 +4127,13 @@
         </w:tabs>
       </w:pPr>
       <w:r>
-        <w:t>Constructor</w:t>
+        <w:t>El typescript funciona como una clase, tiene sus propiedades, su constructor y sus m</w:t>
+      </w:r>
+      <w:r>
+        <w:t>é</w:t>
+      </w:r>
+      <w:r>
+        <w:t>todos.</w:t>
       </w:r>
     </w:p>
     <w:p>
@@ -3867,9 +4143,30 @@
         </w:tabs>
       </w:pPr>
       <w:r>
+        <w:t>Paso a explicar algunos de ellos.</w:t>
+      </w:r>
+    </w:p>
+    <w:p>
+      <w:pPr>
+        <w:tabs>
+          <w:tab w:val="left" w:pos="1038"/>
+        </w:tabs>
+      </w:pPr>
+      <w:r>
+        <w:t>Constructor</w:t>
+      </w:r>
+    </w:p>
+    <w:p>
+      <w:pPr>
+        <w:tabs>
+          <w:tab w:val="left" w:pos="1038"/>
+        </w:tabs>
+      </w:pPr>
+      <w:r>
         <w:rPr>
           <w:noProof/>
         </w:rPr>
+        <w:lastRenderedPageBreak/>
         <w:drawing>
           <wp:inline distT="0" distB="0" distL="0" distR="0" wp14:anchorId="236D6D38" wp14:editId="33359C18">
             <wp:extent cx="5400040" cy="5494020"/>
@@ -3886,7 +4183,7 @@
                     <pic:cNvPicPr/>
                   </pic:nvPicPr>
                   <pic:blipFill>
-                    <a:blip r:embed="rId15"/>
+                    <a:blip r:embed="rId22"/>
                     <a:stretch>
                       <a:fillRect/>
                     </a:stretch>
@@ -3914,48 +4211,7 @@
         </w:tabs>
       </w:pPr>
       <w:r>
-        <w:lastRenderedPageBreak/>
-        <w:t xml:space="preserve">Como se puede ver creo cuatro </w:t>
-      </w:r>
-      <w:proofErr w:type="spellStart"/>
-      <w:r>
-        <w:t>arrays</w:t>
-      </w:r>
-      <w:proofErr w:type="spellEnd"/>
-      <w:r>
-        <w:t xml:space="preserve">. Uno con los propios colores en formato hexadecimal, otro con las fuentes que son clases que se usaran para cambiar la propiedad </w:t>
-      </w:r>
-      <w:proofErr w:type="spellStart"/>
-      <w:r>
-        <w:t>ngClass</w:t>
-      </w:r>
-      <w:proofErr w:type="spellEnd"/>
-      <w:r>
-        <w:t xml:space="preserve"> dinámicamente también los </w:t>
-      </w:r>
-      <w:proofErr w:type="spellStart"/>
-      <w:r>
-        <w:t>themes</w:t>
-      </w:r>
-      <w:proofErr w:type="spellEnd"/>
-      <w:r>
-        <w:t xml:space="preserve"> que cambian el formato </w:t>
-      </w:r>
-      <w:proofErr w:type="spellStart"/>
-      <w:r>
-        <w:t>de el</w:t>
-      </w:r>
-      <w:proofErr w:type="spellEnd"/>
-      <w:r>
-        <w:t xml:space="preserve"> formulario de </w:t>
-      </w:r>
-      <w:proofErr w:type="spellStart"/>
-      <w:r>
-        <w:t>materials</w:t>
-      </w:r>
-      <w:proofErr w:type="spellEnd"/>
-      <w:r>
-        <w:t>.</w:t>
+        <w:t>Como se puede ver creo cuatro arrays. Uno con los propios colores en formato hexadecimal, otro con las fuentes que son clases que se usaran para cambiar la propiedad ngClass dinámicamente también los themes que cambian el formato de el formulario de materials.</w:t>
       </w:r>
     </w:p>
     <w:p>
@@ -3965,23 +4221,7 @@
         </w:tabs>
       </w:pPr>
       <w:r>
-        <w:t xml:space="preserve">Y otro con que a su vez son cuatro </w:t>
-      </w:r>
-      <w:proofErr w:type="spellStart"/>
-      <w:r>
-        <w:t>arrays</w:t>
-      </w:r>
-      <w:proofErr w:type="spellEnd"/>
-      <w:r>
-        <w:t xml:space="preserve"> de </w:t>
-      </w:r>
-      <w:proofErr w:type="spellStart"/>
-      <w:r>
-        <w:t>strings</w:t>
-      </w:r>
-      <w:proofErr w:type="spellEnd"/>
-      <w:r>
-        <w:t>, cada uno de ellos representa un conjunto de adjetivos que se aplican al color correspondiente de la personalidad.</w:t>
+        <w:t>Y otro con que a su vez son cuatro arrays de strings, cada uno de ellos representa un conjunto de adjetivos que se aplican al color correspondiente de la personalidad.</w:t>
       </w:r>
     </w:p>
     <w:p>
@@ -3991,31 +4231,7 @@
         </w:tabs>
       </w:pPr>
       <w:r>
-        <w:t xml:space="preserve">En el método </w:t>
-      </w:r>
-      <w:proofErr w:type="spellStart"/>
-      <w:r>
-        <w:t>ngOnInit</w:t>
-      </w:r>
-      <w:proofErr w:type="spellEnd"/>
-      <w:r>
-        <w:t xml:space="preserve">, que se ejecuta llamo con </w:t>
-      </w:r>
-      <w:proofErr w:type="spellStart"/>
-      <w:r>
-        <w:t>setInterval</w:t>
-      </w:r>
-      <w:proofErr w:type="spellEnd"/>
-      <w:r>
-        <w:t xml:space="preserve"> a otro método para que este cambiando los elementos y la visualización cada cierto tiempo, este método selecciona aleatoriamente un numero del 0 al 3 y lo utiliza para seleccionar el elemento correspondiente de los </w:t>
-      </w:r>
-      <w:proofErr w:type="spellStart"/>
-      <w:r>
-        <w:t>arrays</w:t>
-      </w:r>
-      <w:proofErr w:type="spellEnd"/>
-      <w:r>
-        <w:t xml:space="preserve"> antes mencionados.</w:t>
+        <w:t>En el método ngOnInit, que se ejecuta llamo con setInterval a otro método para que este cambiando los elementos y la visualización cada cierto tiempo, este método selecciona aleatoriamente un numero del 0 al 3 y lo utiliza para seleccionar el elemento correspondiente de los arrays antes mencionados.</w:t>
       </w:r>
     </w:p>
     <w:p>
@@ -4028,6 +4244,7 @@
         <w:rPr>
           <w:noProof/>
         </w:rPr>
+        <w:lastRenderedPageBreak/>
         <w:drawing>
           <wp:inline distT="0" distB="0" distL="0" distR="0" wp14:anchorId="1949518C" wp14:editId="011D198E">
             <wp:extent cx="5400040" cy="2862580"/>
@@ -4044,7 +4261,7 @@
                     <pic:cNvPicPr/>
                   </pic:nvPicPr>
                   <pic:blipFill>
-                    <a:blip r:embed="rId16"/>
+                    <a:blip r:embed="rId23"/>
                     <a:stretch>
                       <a:fillRect/>
                     </a:stretch>
@@ -4093,23 +4310,10 @@
         <w:t xml:space="preserve">El resto de métodos se encargan de gestionar la lógica del formulario. </w:t>
       </w:r>
       <w:r>
-        <w:t xml:space="preserve">Ejecutan llamadas al servicio que a su vez se comunica con la app de </w:t>
-      </w:r>
-      <w:proofErr w:type="spellStart"/>
-      <w:r>
-        <w:t>node</w:t>
-      </w:r>
-      <w:proofErr w:type="spellEnd"/>
-      <w:r>
-        <w:t xml:space="preserve"> en el </w:t>
-      </w:r>
-      <w:proofErr w:type="spellStart"/>
-      <w:r>
-        <w:t>backend</w:t>
-      </w:r>
-      <w:proofErr w:type="spellEnd"/>
-      <w:r>
-        <w:t>. Cuando esta todo correcto redirijo al usuario a la pantalla principal.</w:t>
+        <w:t>Ejecutan llamadas al servicio que a su vez se comunica con la app de node en el backend. Cuando esta todo correcto redirijo al usuario a la pantalla principal.</w:t>
+      </w:r>
+      <w:r>
+        <w:t xml:space="preserve"> Al ir comprobando si existe el nombre y si la contraseña es la correcta va levantando o no la propiedad correspondiente que indica si hay un error. Esta propiedad es la que uso en con el atributo ngIf en el HTML para que muestre el mensaje de error correspondiente.</w:t>
       </w:r>
     </w:p>
     <w:p>
@@ -4139,7 +4343,7 @@
                     <pic:cNvPicPr/>
                   </pic:nvPicPr>
                   <pic:blipFill>
-                    <a:blip r:embed="rId17"/>
+                    <a:blip r:embed="rId24"/>
                     <a:stretch>
                       <a:fillRect/>
                     </a:stretch>
@@ -4171,9 +4375,11 @@
       <w:pPr>
         <w:pStyle w:val="Ttulo2"/>
       </w:pPr>
+      <w:bookmarkStart w:id="16" w:name="_Toc103858489"/>
       <w:r>
         <w:t>Pantalla de registro</w:t>
       </w:r>
+      <w:bookmarkEnd w:id="16"/>
     </w:p>
     <w:p>
       <w:pPr>
@@ -4189,13 +4395,11 @@
         </w:tabs>
       </w:pPr>
       <w:r>
-        <w:t xml:space="preserve">Esta pantalla se corresponde a otro componente de Angular. Su utilidad es poder registrar nuevos empleados en la aplicación, para ello deben introducir su nombre de usuario y contraseña. </w:t>
-      </w:r>
-      <w:proofErr w:type="spellStart"/>
-      <w:r>
-        <w:t>Asi</w:t>
-      </w:r>
-      <w:proofErr w:type="spellEnd"/>
+        <w:t>Esta pantalla se corresponde a otro componente de Angular. Su utilidad es poder registrar nuevos empleados en la aplicación, para ello deben introducir su nombre de usuario y contraseña. As</w:t>
+      </w:r>
+      <w:r>
+        <w:t>í</w:t>
+      </w:r>
       <w:r>
         <w:t xml:space="preserve"> como seleccionar el hotel y el departamento del mismo al que pertenecen.</w:t>
       </w:r>
@@ -4226,7 +4430,7 @@
                     <pic:cNvPicPr/>
                   </pic:nvPicPr>
                   <pic:blipFill>
-                    <a:blip r:embed="rId18"/>
+                    <a:blip r:embed="rId25"/>
                     <a:stretch>
                       <a:fillRect/>
                     </a:stretch>
@@ -4254,15 +4458,7 @@
         </w:tabs>
       </w:pPr>
       <w:r>
-        <w:t xml:space="preserve">La selección de hotel y de  departamento se realiza con dos </w:t>
-      </w:r>
-      <w:proofErr w:type="spellStart"/>
-      <w:r>
-        <w:t>selects</w:t>
-      </w:r>
-      <w:proofErr w:type="spellEnd"/>
-      <w:r>
-        <w:t>. Hasta que no se selecciona un hotel no aparecen los departamentos de ese hotel.</w:t>
+        <w:t>La selección de hotel y de  departamento se realiza con dos selects. Hasta que no se selecciona un hotel no aparecen los departamentos de ese hotel.</w:t>
       </w:r>
     </w:p>
     <w:p>
@@ -4282,6 +4478,9 @@
           <w:tab w:val="left" w:pos="1038"/>
         </w:tabs>
       </w:pPr>
+      <w:r>
+        <w:t>HTML</w:t>
+      </w:r>
     </w:p>
     <w:p>
       <w:pPr>
@@ -4289,6 +4488,160 @@
           <w:tab w:val="left" w:pos="1038"/>
         </w:tabs>
       </w:pPr>
+      <w:r>
+        <w:t>Del html voy a destacar tan solo los selects puesto que el resto es prácticamente lo mismo que la pantalla de inicio.</w:t>
+      </w:r>
+      <w:r>
+        <w:t xml:space="preserve"> </w:t>
+      </w:r>
+    </w:p>
+    <w:p>
+      <w:pPr>
+        <w:tabs>
+          <w:tab w:val="left" w:pos="1038"/>
+        </w:tabs>
+      </w:pPr>
+      <w:r>
+        <w:rPr>
+          <w:noProof/>
+        </w:rPr>
+        <w:drawing>
+          <wp:inline distT="0" distB="0" distL="0" distR="0" wp14:anchorId="3571A935" wp14:editId="3C20F5E1">
+            <wp:extent cx="5400040" cy="2030095"/>
+            <wp:effectExtent l="0" t="0" r="0" b="8255"/>
+            <wp:docPr id="8" name="Imagen 8"/>
+            <wp:cNvGraphicFramePr>
+              <a:graphicFrameLocks xmlns:a="http://schemas.openxmlformats.org/drawingml/2006/main" noChangeAspect="1"/>
+            </wp:cNvGraphicFramePr>
+            <a:graphic xmlns:a="http://schemas.openxmlformats.org/drawingml/2006/main">
+              <a:graphicData uri="http://schemas.openxmlformats.org/drawingml/2006/picture">
+                <pic:pic xmlns:pic="http://schemas.openxmlformats.org/drawingml/2006/picture">
+                  <pic:nvPicPr>
+                    <pic:cNvPr id="1" name=""/>
+                    <pic:cNvPicPr/>
+                  </pic:nvPicPr>
+                  <pic:blipFill>
+                    <a:blip r:embed="rId26"/>
+                    <a:stretch>
+                      <a:fillRect/>
+                    </a:stretch>
+                  </pic:blipFill>
+                  <pic:spPr>
+                    <a:xfrm>
+                      <a:off x="0" y="0"/>
+                      <a:ext cx="5400040" cy="2030095"/>
+                    </a:xfrm>
+                    <a:prstGeom prst="rect">
+                      <a:avLst/>
+                    </a:prstGeom>
+                  </pic:spPr>
+                </pic:pic>
+              </a:graphicData>
+            </a:graphic>
+          </wp:inline>
+        </w:drawing>
+      </w:r>
+    </w:p>
+    <w:p>
+      <w:pPr>
+        <w:tabs>
+          <w:tab w:val="left" w:pos="1038"/>
+        </w:tabs>
+      </w:pPr>
+    </w:p>
+    <w:p>
+      <w:pPr>
+        <w:tabs>
+          <w:tab w:val="left" w:pos="1038"/>
+        </w:tabs>
+      </w:pPr>
+    </w:p>
+    <w:p>
+      <w:pPr>
+        <w:tabs>
+          <w:tab w:val="left" w:pos="1038"/>
+        </w:tabs>
+      </w:pPr>
+      <w:r>
+        <w:t>Como se puede ver utilizo el double binding con el value para que recoja el valor seleccionado.</w:t>
+      </w:r>
+    </w:p>
+    <w:p>
+      <w:pPr>
+        <w:tabs>
+          <w:tab w:val="left" w:pos="1038"/>
+        </w:tabs>
+      </w:pPr>
+      <w:r>
+        <w:t>Y algo que no habíamos visto antes y que es muy utilizado en Angular que es el ngFor. Este atributo sirve para hacer una iteración sobre un array que tengamos en el typescript, en este caso los hoteles y sus departamentos.</w:t>
+      </w:r>
+    </w:p>
+    <w:p>
+      <w:pPr>
+        <w:tabs>
+          <w:tab w:val="left" w:pos="1038"/>
+        </w:tabs>
+      </w:pPr>
+      <w:r>
+        <w:t>TYPESCRIPT</w:t>
+      </w:r>
+    </w:p>
+    <w:p>
+      <w:pPr>
+        <w:tabs>
+          <w:tab w:val="left" w:pos="1038"/>
+        </w:tabs>
+      </w:pPr>
+      <w:r>
+        <w:t>No hay apenas novedades reseñables con respecto al componente anterior, tan solo vemos como llama a un servicio para darles valores a los arrays antes mencionados. El resto es comprobar nombre, contraseña y demas.</w:t>
+      </w:r>
+    </w:p>
+    <w:p>
+      <w:pPr>
+        <w:tabs>
+          <w:tab w:val="left" w:pos="1038"/>
+        </w:tabs>
+      </w:pPr>
+      <w:r>
+        <w:rPr>
+          <w:noProof/>
+        </w:rPr>
+        <w:drawing>
+          <wp:inline distT="0" distB="0" distL="0" distR="0" wp14:anchorId="1273BBE1" wp14:editId="406C00F6">
+            <wp:extent cx="5400040" cy="1724660"/>
+            <wp:effectExtent l="0" t="0" r="0" b="8890"/>
+            <wp:docPr id="11" name="Imagen 11"/>
+            <wp:cNvGraphicFramePr>
+              <a:graphicFrameLocks xmlns:a="http://schemas.openxmlformats.org/drawingml/2006/main" noChangeAspect="1"/>
+            </wp:cNvGraphicFramePr>
+            <a:graphic xmlns:a="http://schemas.openxmlformats.org/drawingml/2006/main">
+              <a:graphicData uri="http://schemas.openxmlformats.org/drawingml/2006/picture">
+                <pic:pic xmlns:pic="http://schemas.openxmlformats.org/drawingml/2006/picture">
+                  <pic:nvPicPr>
+                    <pic:cNvPr id="1" name=""/>
+                    <pic:cNvPicPr/>
+                  </pic:nvPicPr>
+                  <pic:blipFill>
+                    <a:blip r:embed="rId27"/>
+                    <a:stretch>
+                      <a:fillRect/>
+                    </a:stretch>
+                  </pic:blipFill>
+                  <pic:spPr>
+                    <a:xfrm>
+                      <a:off x="0" y="0"/>
+                      <a:ext cx="5400040" cy="1724660"/>
+                    </a:xfrm>
+                    <a:prstGeom prst="rect">
+                      <a:avLst/>
+                    </a:prstGeom>
+                  </pic:spPr>
+                </pic:pic>
+              </a:graphicData>
+            </a:graphic>
+          </wp:inline>
+        </w:drawing>
+      </w:r>
     </w:p>
     <w:p>
       <w:pPr>

</xml_diff>

<commit_message>
Añadida informacion en la documentacion acerca de la api de backend y los services
</commit_message>
<xml_diff>
--- a/documentacion/Documentacion.docx
+++ b/documentacion/Documentacion.docx
@@ -1,6 +1,6 @@
 
 <file path=word/document.xml><?xml version="1.0" encoding="utf-8"?>
-<w:document xmlns:wpc="http://schemas.microsoft.com/office/word/2010/wordprocessingCanvas" xmlns:cx="http://schemas.microsoft.com/office/drawing/2014/chartex" xmlns:cx1="http://schemas.microsoft.com/office/drawing/2015/9/8/chartex" xmlns:cx2="http://schemas.microsoft.com/office/drawing/2015/10/21/chartex" xmlns:cx3="http://schemas.microsoft.com/office/drawing/2016/5/9/chartex" xmlns:cx4="http://schemas.microsoft.com/office/drawing/2016/5/10/chartex" xmlns:cx5="http://schemas.microsoft.com/office/drawing/2016/5/11/chartex" xmlns:cx6="http://schemas.microsoft.com/office/drawing/2016/5/12/chartex" xmlns:cx7="http://schemas.microsoft.com/office/drawing/2016/5/13/chartex" xmlns:cx8="http://schemas.microsoft.com/office/drawing/2016/5/14/chartex" xmlns:mc="http://schemas.openxmlformats.org/markup-compatibility/2006" xmlns:aink="http://schemas.microsoft.com/office/drawing/2016/ink" xmlns:am3d="http://schemas.microsoft.com/office/drawing/2017/model3d" xmlns:o="urn:schemas-microsoft-com:office:office" xmlns:oel="http://schemas.microsoft.com/office/2019/extlst" xmlns:r="http://schemas.openxmlformats.org/officeDocument/2006/relationships" xmlns:m="http://schemas.openxmlformats.org/officeDocument/2006/math" xmlns:v="urn:schemas-microsoft-com:vml" xmlns:wp14="http://schemas.microsoft.com/office/word/2010/wordprocessingDrawing" xmlns:wp="http://schemas.openxmlformats.org/drawingml/2006/wordprocessingDrawing" xmlns:w10="urn:schemas-microsoft-com:office:word" xmlns:w="http://schemas.openxmlformats.org/wordprocessingml/2006/main" xmlns:w14="http://schemas.microsoft.com/office/word/2010/wordml" xmlns:w15="http://schemas.microsoft.com/office/word/2012/wordml" xmlns:w16cex="http://schemas.microsoft.com/office/word/2018/wordml/cex" xmlns:w16cid="http://schemas.microsoft.com/office/word/2016/wordml/cid" xmlns:w16="http://schemas.microsoft.com/office/word/2018/wordml" xmlns:w16sdtdh="http://schemas.microsoft.com/office/word/2020/wordml/sdtdatahash" xmlns:w16se="http://schemas.microsoft.com/office/word/2015/wordml/symex" xmlns:wpg="http://schemas.microsoft.com/office/word/2010/wordprocessingGroup" xmlns:wpi="http://schemas.microsoft.com/office/word/2010/wordprocessingInk" xmlns:wne="http://schemas.microsoft.com/office/word/2006/wordml" xmlns:wps="http://schemas.microsoft.com/office/word/2010/wordprocessingShape" mc:Ignorable="w14 w15 w16se w16cid w16 w16cex w16sdtdh wp14">
+<w:document xmlns:wpc="http://schemas.microsoft.com/office/word/2010/wordprocessingCanvas" xmlns:cx="http://schemas.microsoft.com/office/drawing/2014/chartex" xmlns:cx1="http://schemas.microsoft.com/office/drawing/2015/9/8/chartex" xmlns:cx2="http://schemas.microsoft.com/office/drawing/2015/10/21/chartex" xmlns:cx3="http://schemas.microsoft.com/office/drawing/2016/5/9/chartex" xmlns:cx4="http://schemas.microsoft.com/office/drawing/2016/5/10/chartex" xmlns:cx5="http://schemas.microsoft.com/office/drawing/2016/5/11/chartex" xmlns:cx6="http://schemas.microsoft.com/office/drawing/2016/5/12/chartex" xmlns:cx7="http://schemas.microsoft.com/office/drawing/2016/5/13/chartex" xmlns:cx8="http://schemas.microsoft.com/office/drawing/2016/5/14/chartex" xmlns:mc="http://schemas.openxmlformats.org/markup-compatibility/2006" xmlns:aink="http://schemas.microsoft.com/office/drawing/2016/ink" xmlns:am3d="http://schemas.microsoft.com/office/drawing/2017/model3d" xmlns:o="urn:schemas-microsoft-com:office:office" xmlns:r="http://schemas.openxmlformats.org/officeDocument/2006/relationships" xmlns:m="http://schemas.openxmlformats.org/officeDocument/2006/math" xmlns:v="urn:schemas-microsoft-com:vml" xmlns:wp14="http://schemas.microsoft.com/office/word/2010/wordprocessingDrawing" xmlns:wp="http://schemas.openxmlformats.org/drawingml/2006/wordprocessingDrawing" xmlns:w10="urn:schemas-microsoft-com:office:word" xmlns:w="http://schemas.openxmlformats.org/wordprocessingml/2006/main" xmlns:w14="http://schemas.microsoft.com/office/word/2010/wordml" xmlns:w15="http://schemas.microsoft.com/office/word/2012/wordml" xmlns:w16cid="http://schemas.microsoft.com/office/word/2016/wordml/cid" xmlns:w16se="http://schemas.microsoft.com/office/word/2015/wordml/symex" xmlns:wpg="http://schemas.microsoft.com/office/word/2010/wordprocessingGroup" xmlns:wpi="http://schemas.microsoft.com/office/word/2010/wordprocessingInk" xmlns:wne="http://schemas.microsoft.com/office/word/2006/wordml" xmlns:wps="http://schemas.microsoft.com/office/word/2010/wordprocessingShape" mc:Ignorable="w14 w15 w16se w16cid wp14">
   <w:body>
     <w:sdt>
       <w:sdtPr>
@@ -331,7 +331,7 @@
               </mc:Choice>
               <mc:Fallback>
                 <w:pict>
-                  <v:group w14:anchorId="74D70ACD" id="Grupo 193" o:spid="_x0000_s1026" style="position:absolute;margin-left:0;margin-top:0;width:540.55pt;height:718.4pt;z-index:-251657216;mso-width-percent:882;mso-height-percent:909;mso-position-horizontal:center;mso-position-horizontal-relative:page;mso-position-vertical:center;mso-position-vertical-relative:page;mso-width-percent:882;mso-height-percent:909" coordsize="68648,91235" o:gfxdata="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">
+                  <v:group w14:anchorId="74D70ACD" id="Grupo 193" o:spid="_x0000_s1026" style="position:absolute;margin-left:0;margin-top:0;width:540.55pt;height:718.4pt;z-index:-251657216;mso-width-percent:882;mso-height-percent:909;mso-position-horizontal:center;mso-position-horizontal-relative:page;mso-position-vertical:center;mso-position-vertical-relative:page;mso-width-percent:882;mso-height-percent:909" coordsize="68648,91235" o:gfxdata="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">
                     <v:rect id="Rectángulo 194" o:spid="_x0000_s1027" style="position:absolute;width:68580;height:13716;visibility:visible;mso-wrap-style:square;v-text-anchor:middle" o:gfxdata="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" fillcolor="#99cb38 [3204]" stroked="f" strokeweight="1pt"/>
                     <v:rect id="Rectángulo 195" o:spid="_x0000_s1028" style="position:absolute;top:40943;width:68580;height:50292;visibility:visible;mso-wrap-style:square;v-text-anchor:bottom" o:gfxdata="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" fillcolor="#99cb38 [3204]" stroked="f" strokeweight="1pt">
                       <v:textbox inset="36pt,57.6pt,36pt,36pt">
@@ -1887,7 +1887,23 @@
           <w:sz w:val="24"/>
           <w:szCs w:val="24"/>
         </w:rPr>
-        <w:t>an mas por hechos que las emociones, las verdes por el contrario son introvertidas y se gu</w:t>
+        <w:t xml:space="preserve">an </w:t>
+      </w:r>
+      <w:proofErr w:type="spellStart"/>
+      <w:r>
+        <w:rPr>
+          <w:sz w:val="24"/>
+          <w:szCs w:val="24"/>
+        </w:rPr>
+        <w:t>mas</w:t>
+      </w:r>
+      <w:proofErr w:type="spellEnd"/>
+      <w:r>
+        <w:rPr>
+          <w:sz w:val="24"/>
+          <w:szCs w:val="24"/>
+        </w:rPr>
+        <w:t xml:space="preserve"> por hechos que las emociones, las verdes por el contrario son introvertidas y se gu</w:t>
       </w:r>
       <w:r>
         <w:rPr>
@@ -1901,7 +1917,23 @@
           <w:sz w:val="24"/>
           <w:szCs w:val="24"/>
         </w:rPr>
-        <w:t>an mas por sus emociones.</w:t>
+        <w:t xml:space="preserve">an </w:t>
+      </w:r>
+      <w:proofErr w:type="spellStart"/>
+      <w:r>
+        <w:rPr>
+          <w:sz w:val="24"/>
+          <w:szCs w:val="24"/>
+        </w:rPr>
+        <w:t>mas</w:t>
+      </w:r>
+      <w:proofErr w:type="spellEnd"/>
+      <w:r>
+        <w:rPr>
+          <w:sz w:val="24"/>
+          <w:szCs w:val="24"/>
+        </w:rPr>
+        <w:t xml:space="preserve"> por sus emociones.</w:t>
       </w:r>
     </w:p>
     <w:p>
@@ -1945,7 +1977,23 @@
           <w:sz w:val="24"/>
           <w:szCs w:val="24"/>
         </w:rPr>
-        <w:t>n la personalidad puedes adecuar tu trato con el cliente a lo que sea mas oportuno seg</w:t>
+        <w:t xml:space="preserve">n la personalidad puedes adecuar tu trato con el cliente a lo que sea </w:t>
+      </w:r>
+      <w:proofErr w:type="spellStart"/>
+      <w:r>
+        <w:rPr>
+          <w:sz w:val="24"/>
+          <w:szCs w:val="24"/>
+        </w:rPr>
+        <w:t>mas</w:t>
+      </w:r>
+      <w:proofErr w:type="spellEnd"/>
+      <w:r>
+        <w:rPr>
+          <w:sz w:val="24"/>
+          <w:szCs w:val="24"/>
+        </w:rPr>
+        <w:t xml:space="preserve"> oportuno seg</w:t>
       </w:r>
       <w:r>
         <w:rPr>
@@ -1974,7 +2022,23 @@
           <w:sz w:val="24"/>
           <w:szCs w:val="24"/>
         </w:rPr>
-        <w:t>Por ejemplo si tienes un cliente rojo deber</w:t>
+        <w:t xml:space="preserve">Por </w:t>
+      </w:r>
+      <w:proofErr w:type="gramStart"/>
+      <w:r>
+        <w:rPr>
+          <w:sz w:val="24"/>
+          <w:szCs w:val="24"/>
+        </w:rPr>
+        <w:t>ejemplo</w:t>
+      </w:r>
+      <w:proofErr w:type="gramEnd"/>
+      <w:r>
+        <w:rPr>
+          <w:sz w:val="24"/>
+          <w:szCs w:val="24"/>
+        </w:rPr>
+        <w:t xml:space="preserve"> si tienes un cliente rojo deber</w:t>
       </w:r>
       <w:r>
         <w:rPr>
@@ -1988,7 +2052,23 @@
           <w:sz w:val="24"/>
           <w:szCs w:val="24"/>
         </w:rPr>
-        <w:t>s atenderle rápido y eficientemente porque es lo que suelen valorar mas. Pero si tienes un cliente amarillo deber</w:t>
+        <w:t xml:space="preserve">s atenderle rápido y eficientemente porque es lo que suelen valorar </w:t>
+      </w:r>
+      <w:proofErr w:type="spellStart"/>
+      <w:r>
+        <w:rPr>
+          <w:sz w:val="24"/>
+          <w:szCs w:val="24"/>
+        </w:rPr>
+        <w:t>mas</w:t>
+      </w:r>
+      <w:proofErr w:type="spellEnd"/>
+      <w:r>
+        <w:rPr>
+          <w:sz w:val="24"/>
+          <w:szCs w:val="24"/>
+        </w:rPr>
+        <w:t>. Pero si tienes un cliente amarillo deber</w:t>
       </w:r>
       <w:r>
         <w:rPr>
@@ -2004,12 +2084,21 @@
         </w:rPr>
         <w:t xml:space="preserve">s darle </w:t>
       </w:r>
-      <w:r>
-        <w:rPr>
-          <w:sz w:val="24"/>
-          <w:szCs w:val="24"/>
-        </w:rPr>
-        <w:t>mas c</w:t>
+      <w:proofErr w:type="spellStart"/>
+      <w:r>
+        <w:rPr>
+          <w:sz w:val="24"/>
+          <w:szCs w:val="24"/>
+        </w:rPr>
+        <w:t>mas</w:t>
+      </w:r>
+      <w:proofErr w:type="spellEnd"/>
+      <w:r>
+        <w:rPr>
+          <w:sz w:val="24"/>
+          <w:szCs w:val="24"/>
+        </w:rPr>
+        <w:t xml:space="preserve"> c</w:t>
       </w:r>
       <w:r>
         <w:rPr>
@@ -2047,7 +2136,23 @@
           <w:sz w:val="28"/>
           <w:szCs w:val="28"/>
         </w:rPr>
-        <w:t>¿Que es C4PI?</w:t>
+        <w:t>¿</w:t>
+      </w:r>
+      <w:proofErr w:type="spellStart"/>
+      <w:r>
+        <w:rPr>
+          <w:sz w:val="28"/>
+          <w:szCs w:val="28"/>
+        </w:rPr>
+        <w:t>Que</w:t>
+      </w:r>
+      <w:proofErr w:type="spellEnd"/>
+      <w:r>
+        <w:rPr>
+          <w:sz w:val="28"/>
+          <w:szCs w:val="28"/>
+        </w:rPr>
+        <w:t xml:space="preserve"> es C4PI?</w:t>
       </w:r>
       <w:bookmarkEnd w:id="3"/>
     </w:p>
@@ -2079,7 +2184,15 @@
           <w:sz w:val="24"/>
           <w:szCs w:val="24"/>
         </w:rPr>
-        <w:t xml:space="preserve">¿Y si  </w:t>
+        <w:t xml:space="preserve">¿Y </w:t>
+      </w:r>
+      <w:proofErr w:type="gramStart"/>
+      <w:r>
+        <w:rPr>
+          <w:sz w:val="24"/>
+          <w:szCs w:val="24"/>
+        </w:rPr>
+        <w:t xml:space="preserve">si  </w:t>
       </w:r>
       <w:r>
         <w:rPr>
@@ -2088,6 +2201,7 @@
         </w:rPr>
         <w:t>pudiéramos</w:t>
       </w:r>
+      <w:proofErr w:type="gramEnd"/>
       <w:r>
         <w:rPr>
           <w:sz w:val="24"/>
@@ -2136,7 +2250,23 @@
           <w:sz w:val="24"/>
           <w:szCs w:val="24"/>
         </w:rPr>
-        <w:t>n su personalidad, simplemente indicando el color predominante que consideran que tiene el cliente. De tal modo que simplemente introduciendo los datos del cliente podamos ver que color creen que tienen y as</w:t>
+        <w:t xml:space="preserve">n su personalidad, simplemente indicando el color predominante que consideran que tiene el cliente. De tal modo que simplemente introduciendo los datos del cliente podamos ver </w:t>
+      </w:r>
+      <w:proofErr w:type="spellStart"/>
+      <w:r>
+        <w:rPr>
+          <w:sz w:val="24"/>
+          <w:szCs w:val="24"/>
+        </w:rPr>
+        <w:t>que</w:t>
+      </w:r>
+      <w:proofErr w:type="spellEnd"/>
+      <w:r>
+        <w:rPr>
+          <w:sz w:val="24"/>
+          <w:szCs w:val="24"/>
+        </w:rPr>
+        <w:t xml:space="preserve"> color creen que tienen y as</w:t>
       </w:r>
       <w:r>
         <w:rPr>
@@ -2165,7 +2295,23 @@
           <w:sz w:val="24"/>
           <w:szCs w:val="24"/>
         </w:rPr>
-        <w:t>De este modo tendremos nuestra propia versión de C3PO, el famoso robot de la guerra de las galaxias. Recordemos que C3PO era un androide de protocolo y su función era ayudar a los humanos a comunicarse entre ellos. De hay viene el guiño en el nombre de la aplicación.</w:t>
+        <w:t xml:space="preserve">De este modo tendremos nuestra propia versión de C3PO, el famoso robot de la guerra de las galaxias. Recordemos que C3PO era un androide de protocolo y su función era ayudar a los humanos a comunicarse entre ellos. De </w:t>
+      </w:r>
+      <w:proofErr w:type="spellStart"/>
+      <w:r>
+        <w:rPr>
+          <w:sz w:val="24"/>
+          <w:szCs w:val="24"/>
+        </w:rPr>
+        <w:t>hay</w:t>
+      </w:r>
+      <w:proofErr w:type="spellEnd"/>
+      <w:r>
+        <w:rPr>
+          <w:sz w:val="24"/>
+          <w:szCs w:val="24"/>
+        </w:rPr>
+        <w:t xml:space="preserve"> viene el guiño en el nombre de la aplicación.</w:t>
       </w:r>
     </w:p>
     <w:p>
@@ -2181,8 +2327,13 @@
         <w:pStyle w:val="Ttulo3"/>
       </w:pPr>
       <w:bookmarkStart w:id="4" w:name="_Toc103858477"/>
-      <w:r>
-        <w:t>¿ Porque hacer este proyecto ?</w:t>
+      <w:proofErr w:type="gramStart"/>
+      <w:r>
+        <w:t>¿ Porque</w:t>
+      </w:r>
+      <w:proofErr w:type="gramEnd"/>
+      <w:r>
+        <w:t xml:space="preserve"> hacer este proyecto ?</w:t>
       </w:r>
       <w:bookmarkEnd w:id="4"/>
     </w:p>
@@ -2206,7 +2357,39 @@
           <w:sz w:val="24"/>
           <w:szCs w:val="24"/>
         </w:rPr>
-        <w:t>Uno de los principales motivos que me ha llevado a elegir la temática del proyecto esta íntimamente ligado con mi carrera profesional. Tengo mas de 15 años de experiencia en el sector de la hostelería. Esto me proporci</w:t>
+        <w:t xml:space="preserve">Uno de los principales motivos que me ha llevado a elegir la temática del proyecto </w:t>
+      </w:r>
+      <w:proofErr w:type="spellStart"/>
+      <w:r>
+        <w:rPr>
+          <w:sz w:val="24"/>
+          <w:szCs w:val="24"/>
+        </w:rPr>
+        <w:t>esta</w:t>
+      </w:r>
+      <w:proofErr w:type="spellEnd"/>
+      <w:r>
+        <w:rPr>
+          <w:sz w:val="24"/>
+          <w:szCs w:val="24"/>
+        </w:rPr>
+        <w:t xml:space="preserve"> íntimamente ligado con mi carrera profesional. Tengo </w:t>
+      </w:r>
+      <w:proofErr w:type="spellStart"/>
+      <w:r>
+        <w:rPr>
+          <w:sz w:val="24"/>
+          <w:szCs w:val="24"/>
+        </w:rPr>
+        <w:t>mas</w:t>
+      </w:r>
+      <w:proofErr w:type="spellEnd"/>
+      <w:r>
+        <w:rPr>
+          <w:sz w:val="24"/>
+          <w:szCs w:val="24"/>
+        </w:rPr>
+        <w:t xml:space="preserve"> de 15 años de experiencia en el sector de la hostelería. Esto me proporci</w:t>
       </w:r>
       <w:r>
         <w:rPr>
@@ -2262,7 +2445,23 @@
           <w:sz w:val="24"/>
           <w:szCs w:val="24"/>
         </w:rPr>
-        <w:t xml:space="preserve"> aplicar estos conocimientos a mi proyecto. Considero que es una idea que , bien desarrollad</w:t>
+        <w:t xml:space="preserve"> aplicar estos conocimientos a mi proyecto. Considero que es una idea </w:t>
+      </w:r>
+      <w:proofErr w:type="gramStart"/>
+      <w:r>
+        <w:rPr>
+          <w:sz w:val="24"/>
+          <w:szCs w:val="24"/>
+        </w:rPr>
+        <w:t>que ,</w:t>
+      </w:r>
+      <w:proofErr w:type="gramEnd"/>
+      <w:r>
+        <w:rPr>
+          <w:sz w:val="24"/>
+          <w:szCs w:val="24"/>
+        </w:rPr>
+        <w:t xml:space="preserve"> bien desarrollad</w:t>
       </w:r>
       <w:r>
         <w:rPr>
@@ -2290,7 +2489,39 @@
           <w:sz w:val="24"/>
           <w:szCs w:val="24"/>
         </w:rPr>
-        <w:t>til a cualquier persona que tenga que tener un trato con clientes regularmente. No obstante también se aplican estas teorias para mejorar el trato con tus compañeros de trabajo. As</w:t>
+        <w:t xml:space="preserve">til a cualquier persona que tenga que tener un trato con clientes regularmente. No </w:t>
+      </w:r>
+      <w:proofErr w:type="gramStart"/>
+      <w:r>
+        <w:rPr>
+          <w:sz w:val="24"/>
+          <w:szCs w:val="24"/>
+        </w:rPr>
+        <w:t>obstante</w:t>
+      </w:r>
+      <w:proofErr w:type="gramEnd"/>
+      <w:r>
+        <w:rPr>
+          <w:sz w:val="24"/>
+          <w:szCs w:val="24"/>
+        </w:rPr>
+        <w:t xml:space="preserve"> también se aplican estas </w:t>
+      </w:r>
+      <w:proofErr w:type="spellStart"/>
+      <w:r>
+        <w:rPr>
+          <w:sz w:val="24"/>
+          <w:szCs w:val="24"/>
+        </w:rPr>
+        <w:t>teorias</w:t>
+      </w:r>
+      <w:proofErr w:type="spellEnd"/>
+      <w:r>
+        <w:rPr>
+          <w:sz w:val="24"/>
+          <w:szCs w:val="24"/>
+        </w:rPr>
+        <w:t xml:space="preserve"> para mejorar el trato con tus compañeros de trabajo. As</w:t>
       </w:r>
       <w:r>
         <w:rPr>
@@ -2396,7 +2627,23 @@
           <w:sz w:val="24"/>
           <w:szCs w:val="24"/>
         </w:rPr>
-        <w:t xml:space="preserve">a que tengan la posibilidad de dar una opinión sobre el cliente y a su vez chequear los opiniones de cualquier cliente. </w:t>
+        <w:t xml:space="preserve">a que tengan la posibilidad de dar una opinión sobre el cliente y a su vez chequear </w:t>
+      </w:r>
+      <w:proofErr w:type="gramStart"/>
+      <w:r>
+        <w:rPr>
+          <w:sz w:val="24"/>
+          <w:szCs w:val="24"/>
+        </w:rPr>
+        <w:t>los opiniones</w:t>
+      </w:r>
+      <w:proofErr w:type="gramEnd"/>
+      <w:r>
+        <w:rPr>
+          <w:sz w:val="24"/>
+          <w:szCs w:val="24"/>
+        </w:rPr>
+        <w:t xml:space="preserve"> de cualquier cliente. </w:t>
       </w:r>
     </w:p>
     <w:p>
@@ -2481,7 +2728,23 @@
           <w:sz w:val="24"/>
           <w:szCs w:val="24"/>
         </w:rPr>
-        <w:t xml:space="preserve"> específico para que pueda añadir y eliminar empleados del registro. Asimismo también tendr</w:t>
+        <w:t xml:space="preserve"> específico para que pueda añadir y eliminar empleados del registro. </w:t>
+      </w:r>
+      <w:proofErr w:type="gramStart"/>
+      <w:r>
+        <w:rPr>
+          <w:sz w:val="24"/>
+          <w:szCs w:val="24"/>
+        </w:rPr>
+        <w:t>Asimismo</w:t>
+      </w:r>
+      <w:proofErr w:type="gramEnd"/>
+      <w:r>
+        <w:rPr>
+          <w:sz w:val="24"/>
+          <w:szCs w:val="24"/>
+        </w:rPr>
+        <w:t xml:space="preserve"> también tendr</w:t>
       </w:r>
       <w:r>
         <w:rPr>
@@ -2607,28 +2870,106 @@
         <w:pStyle w:val="Ttulo3"/>
       </w:pPr>
       <w:bookmarkStart w:id="9" w:name="_Toc103858482"/>
-      <w:r>
-        <w:t>Pagina web SPA</w:t>
+      <w:proofErr w:type="spellStart"/>
+      <w:r>
+        <w:t>Pagina</w:t>
+      </w:r>
+      <w:proofErr w:type="spellEnd"/>
+      <w:r>
+        <w:t xml:space="preserve"> web SPA</w:t>
       </w:r>
       <w:bookmarkEnd w:id="9"/>
     </w:p>
     <w:p/>
     <w:p>
       <w:r>
-        <w:t>El proyecto es una SPA(single page application), este modo de realizar webs implica que toda la pagina se carga en la primera carga y luego se va accediendo a los diversos elementos por los men</w:t>
+        <w:t xml:space="preserve">El proyecto es una </w:t>
+      </w:r>
+      <w:proofErr w:type="gramStart"/>
+      <w:r>
+        <w:t>SPA(</w:t>
+      </w:r>
+      <w:proofErr w:type="gramEnd"/>
+      <w:r>
+        <w:t xml:space="preserve">single page </w:t>
+      </w:r>
+      <w:proofErr w:type="spellStart"/>
+      <w:r>
+        <w:t>application</w:t>
+      </w:r>
+      <w:proofErr w:type="spellEnd"/>
+      <w:r>
+        <w:t>), este modo de realizar webs implica que toda la p</w:t>
+      </w:r>
+      <w:r>
+        <w:t>á</w:t>
+      </w:r>
+      <w:r>
+        <w:t>gina se carga en la primera carga y luego se va accediendo a los diversos elementos por los men</w:t>
       </w:r>
       <w:r>
         <w:t>ú</w:t>
       </w:r>
       <w:r>
-        <w:t>s. Aunque cambie la URL todos los elementos se cargan al principio. Esto hace que la primera carga sea algo mas lenta pero la navegación mas fluida. Uno de los stacks mas utilizados para la realización de este tipo de paginas es el denominado MEAN</w:t>
-      </w:r>
-      <w:r>
-        <w:t>(Mongodb,express,angular y node.js). En mi</w:t>
-      </w:r>
+        <w:t xml:space="preserve">s. Aunque cambie la URL todos los elementos se cargan al principio. Esto hace que la primera carga sea algo </w:t>
+      </w:r>
+      <w:proofErr w:type="spellStart"/>
+      <w:r>
+        <w:t>mas</w:t>
+      </w:r>
+      <w:proofErr w:type="spellEnd"/>
+      <w:r>
+        <w:t xml:space="preserve"> lenta pero la navegación </w:t>
+      </w:r>
+      <w:proofErr w:type="spellStart"/>
+      <w:r>
+        <w:t>mas</w:t>
+      </w:r>
+      <w:proofErr w:type="spellEnd"/>
+      <w:r>
+        <w:t xml:space="preserve"> fluida. Uno de los </w:t>
+      </w:r>
+      <w:proofErr w:type="spellStart"/>
+      <w:r>
+        <w:t>stacks</w:t>
+      </w:r>
+      <w:proofErr w:type="spellEnd"/>
       <w:r>
         <w:t xml:space="preserve"> </w:t>
       </w:r>
+      <w:proofErr w:type="spellStart"/>
+      <w:r>
+        <w:t>mas</w:t>
+      </w:r>
+      <w:proofErr w:type="spellEnd"/>
+      <w:r>
+        <w:t xml:space="preserve"> utilizados para la realización de este tipo de p</w:t>
+      </w:r>
+      <w:r>
+        <w:t>á</w:t>
+      </w:r>
+      <w:r>
+        <w:t xml:space="preserve">ginas es el denominado </w:t>
+      </w:r>
+      <w:proofErr w:type="gramStart"/>
+      <w:r>
+        <w:t>MEAN</w:t>
+      </w:r>
+      <w:r>
+        <w:t>(</w:t>
+      </w:r>
+      <w:proofErr w:type="spellStart"/>
+      <w:proofErr w:type="gramEnd"/>
+      <w:r>
+        <w:t>Mongodb,express,angular</w:t>
+      </w:r>
+      <w:proofErr w:type="spellEnd"/>
+      <w:r>
+        <w:t xml:space="preserve"> y node.js). En mi</w:t>
+      </w:r>
+      <w:r>
+        <w:t xml:space="preserve"> </w:t>
+      </w:r>
       <w:r>
         <w:t>proyecto voy a usar 3 de estas cuatro tecnolog</w:t>
       </w:r>
@@ -2636,7 +2977,47 @@
         <w:t>í</w:t>
       </w:r>
       <w:r>
-        <w:t>as, voy a sustituir mongodb por una base de datos mysql. Express y node se utilizan para la parte del backend y angular para el frontend.</w:t>
+        <w:t xml:space="preserve">as, voy a sustituir </w:t>
+      </w:r>
+      <w:proofErr w:type="spellStart"/>
+      <w:r>
+        <w:t>mongodb</w:t>
+      </w:r>
+      <w:proofErr w:type="spellEnd"/>
+      <w:r>
+        <w:t xml:space="preserve"> por una base de datos </w:t>
+      </w:r>
+      <w:proofErr w:type="spellStart"/>
+      <w:r>
+        <w:t>mysql</w:t>
+      </w:r>
+      <w:proofErr w:type="spellEnd"/>
+      <w:r>
+        <w:t xml:space="preserve">. Express y </w:t>
+      </w:r>
+      <w:proofErr w:type="spellStart"/>
+      <w:r>
+        <w:t>node</w:t>
+      </w:r>
+      <w:proofErr w:type="spellEnd"/>
+      <w:r>
+        <w:t xml:space="preserve"> se utilizan para la parte del </w:t>
+      </w:r>
+      <w:proofErr w:type="spellStart"/>
+      <w:r>
+        <w:t>backend</w:t>
+      </w:r>
+      <w:proofErr w:type="spellEnd"/>
+      <w:r>
+        <w:t xml:space="preserve"> y angular para el </w:t>
+      </w:r>
+      <w:proofErr w:type="spellStart"/>
+      <w:r>
+        <w:t>frontend</w:t>
+      </w:r>
+      <w:proofErr w:type="spellEnd"/>
+      <w:r>
+        <w:t>.</w:t>
       </w:r>
     </w:p>
     <w:p/>
@@ -2670,18 +3051,42 @@
     </w:p>
     <w:p>
       <w:r>
-        <w:t>Para la parte del frontend h</w:t>
+        <w:t xml:space="preserve">Para la parte del </w:t>
+      </w:r>
+      <w:proofErr w:type="spellStart"/>
+      <w:r>
+        <w:t>frontend</w:t>
+      </w:r>
+      <w:proofErr w:type="spellEnd"/>
+      <w:r>
+        <w:t xml:space="preserve"> h</w:t>
       </w:r>
       <w:r>
         <w:t>e</w:t>
       </w:r>
       <w:r>
-        <w:t xml:space="preserve"> aplicado angular. Al ser un framework que no hemos visto durante el curso he requerido una formación previa para poder siquiera comenzar el mismo.</w:t>
-      </w:r>
-    </w:p>
-    <w:p>
-      <w:r>
-        <w:t>He realizado dos cursos online en la academia openwebinars:</w:t>
+        <w:t xml:space="preserve"> aplicado angular. Al ser un </w:t>
+      </w:r>
+      <w:proofErr w:type="spellStart"/>
+      <w:r>
+        <w:t>framework</w:t>
+      </w:r>
+      <w:proofErr w:type="spellEnd"/>
+      <w:r>
+        <w:t xml:space="preserve"> que no hemos visto durante el curso he requerido una formación previa para poder siquiera comenzar el mismo.</w:t>
+      </w:r>
+    </w:p>
+    <w:p>
+      <w:r>
+        <w:t xml:space="preserve">He realizado dos cursos online en la academia </w:t>
+      </w:r>
+      <w:proofErr w:type="spellStart"/>
+      <w:r>
+        <w:t>openwebinars</w:t>
+      </w:r>
+      <w:proofErr w:type="spellEnd"/>
+      <w:r>
+        <w:t>:</w:t>
       </w:r>
     </w:p>
     <w:p>
@@ -2713,7 +3118,15 @@
         <w:t>í</w:t>
       </w:r>
       <w:r>
-        <w:t xml:space="preserve">as para varios elementos. Yo he utilizado la librería de material que es de las mas usadas. </w:t>
+        <w:t xml:space="preserve">as para varios elementos. Yo he utilizado la librería de material que es de las </w:t>
+      </w:r>
+      <w:proofErr w:type="spellStart"/>
+      <w:r>
+        <w:t>mas</w:t>
+      </w:r>
+      <w:proofErr w:type="spellEnd"/>
+      <w:r>
+        <w:t xml:space="preserve"> usadas. </w:t>
       </w:r>
       <w:r>
         <w:t>Para ello he realizado una investigación previa y una consulta continua de la documentación oficial:</w:t>
@@ -2760,8 +3173,17 @@
           <w:i w:val="0"/>
           <w:iCs w:val="0"/>
         </w:rPr>
-        <w:t xml:space="preserve"> express</w:t>
-      </w:r>
+        <w:t xml:space="preserve"> </w:t>
+      </w:r>
+      <w:proofErr w:type="spellStart"/>
+      <w:r>
+        <w:rPr>
+          <w:i w:val="0"/>
+          <w:iCs w:val="0"/>
+        </w:rPr>
+        <w:t>express</w:t>
+      </w:r>
+      <w:proofErr w:type="spellEnd"/>
     </w:p>
     <w:p/>
     <w:p>
@@ -2772,19 +3194,83 @@
         <w:t>o</w:t>
       </w:r>
       <w:r>
-        <w:t>nado antes node y express se utilizan para la parte del backend. Estas tecnolog</w:t>
+        <w:t xml:space="preserve">nado antes </w:t>
+      </w:r>
+      <w:proofErr w:type="spellStart"/>
+      <w:r>
+        <w:t>node</w:t>
+      </w:r>
+      <w:proofErr w:type="spellEnd"/>
+      <w:r>
+        <w:t xml:space="preserve"> y </w:t>
+      </w:r>
+      <w:proofErr w:type="spellStart"/>
+      <w:r>
+        <w:t>express</w:t>
+      </w:r>
+      <w:proofErr w:type="spellEnd"/>
+      <w:r>
+        <w:t xml:space="preserve"> se utilizan para la parte del </w:t>
+      </w:r>
+      <w:proofErr w:type="spellStart"/>
+      <w:r>
+        <w:t>backend</w:t>
+      </w:r>
+      <w:proofErr w:type="spellEnd"/>
+      <w:r>
+        <w:t>. Estas tecnolog</w:t>
       </w:r>
       <w:r>
         <w:t>í</w:t>
       </w:r>
       <w:r>
-        <w:t>as permiten levantar un servidor prescindiendo de servicios como apache o nginx. Las consultas a la base de datos se hacen con node, que es b</w:t>
+        <w:t xml:space="preserve">as permiten levantar un servidor prescindiendo de servicios como apache o </w:t>
+      </w:r>
+      <w:proofErr w:type="spellStart"/>
+      <w:r>
+        <w:t>nginx</w:t>
+      </w:r>
+      <w:proofErr w:type="spellEnd"/>
+      <w:r>
+        <w:t xml:space="preserve">. Las consultas a la base de datos se hacen con </w:t>
+      </w:r>
+      <w:proofErr w:type="spellStart"/>
+      <w:r>
+        <w:t>node</w:t>
+      </w:r>
+      <w:proofErr w:type="spellEnd"/>
+      <w:r>
+        <w:t>, que es b</w:t>
       </w:r>
       <w:r>
         <w:t>á</w:t>
       </w:r>
       <w:r>
-        <w:t>sicamente javascript. Para poder realizar esta parte me ha sucedido lo mismo que con angular, al no haberlo visto durante el curso he tenido que realizar una formación previa, que actualmente sigo cursando, es el curso de udemy del stack MEAN:</w:t>
+        <w:t xml:space="preserve">sicamente </w:t>
+      </w:r>
+      <w:proofErr w:type="spellStart"/>
+      <w:r>
+        <w:t>javascript</w:t>
+      </w:r>
+      <w:proofErr w:type="spellEnd"/>
+      <w:r>
+        <w:t xml:space="preserve">. Para poder realizar esta parte me ha sucedido lo mismo que con angular, al no haberlo visto durante el curso he tenido que realizar una formación previa, que actualmente sigo cursando, es el curso de </w:t>
+      </w:r>
+      <w:proofErr w:type="spellStart"/>
+      <w:r>
+        <w:t>udemy</w:t>
+      </w:r>
+      <w:proofErr w:type="spellEnd"/>
+      <w:r>
+        <w:t xml:space="preserve"> del </w:t>
+      </w:r>
+      <w:proofErr w:type="spellStart"/>
+      <w:r>
+        <w:t>stack</w:t>
+      </w:r>
+      <w:proofErr w:type="spellEnd"/>
+      <w:r>
+        <w:t xml:space="preserve"> MEAN:</w:t>
       </w:r>
     </w:p>
     <w:p>
@@ -2806,6 +3292,7 @@
           <w:iCs w:val="0"/>
         </w:rPr>
       </w:pPr>
+      <w:proofErr w:type="spellStart"/>
       <w:r>
         <w:rPr>
           <w:i w:val="0"/>
@@ -2813,11 +3300,52 @@
         </w:rPr>
         <w:t>Mysql</w:t>
       </w:r>
+      <w:proofErr w:type="spellEnd"/>
     </w:p>
     <w:p/>
     <w:p>
       <w:r>
-        <w:t xml:space="preserve">Para poder realizar una SPA normalmente se usa un framework como angular u otros y node y express para la api del backend. No </w:t>
+        <w:t xml:space="preserve">Para poder realizar una SPA normalmente se usa un </w:t>
+      </w:r>
+      <w:proofErr w:type="spellStart"/>
+      <w:r>
+        <w:t>framework</w:t>
+      </w:r>
+      <w:proofErr w:type="spellEnd"/>
+      <w:r>
+        <w:t xml:space="preserve"> como angular u otros y </w:t>
+      </w:r>
+      <w:proofErr w:type="spellStart"/>
+      <w:r>
+        <w:t>node</w:t>
+      </w:r>
+      <w:proofErr w:type="spellEnd"/>
+      <w:r>
+        <w:t xml:space="preserve"> y </w:t>
+      </w:r>
+      <w:proofErr w:type="spellStart"/>
+      <w:r>
+        <w:t>express</w:t>
+      </w:r>
+      <w:proofErr w:type="spellEnd"/>
+      <w:r>
+        <w:t xml:space="preserve"> para </w:t>
+      </w:r>
+      <w:proofErr w:type="gramStart"/>
+      <w:r>
+        <w:t>la api</w:t>
+      </w:r>
+      <w:proofErr w:type="gramEnd"/>
+      <w:r>
+        <w:t xml:space="preserve"> del </w:t>
+      </w:r>
+      <w:proofErr w:type="spellStart"/>
+      <w:r>
+        <w:t>backend</w:t>
+      </w:r>
+      <w:proofErr w:type="spellEnd"/>
+      <w:r>
+        <w:t xml:space="preserve">. No </w:t>
       </w:r>
       <w:r>
         <w:t>obstante,</w:t>
@@ -2835,7 +3363,23 @@
         <w:t xml:space="preserve"> pueden</w:t>
       </w:r>
       <w:r>
-        <w:t xml:space="preserve"> usar tanto bases de datos relacionales como no relacionales. Para mi proyecto me he decidido por mysql por ser una base de datos que ya conozco y por lo tanto me ha resultado mas sencillo.</w:t>
+        <w:t xml:space="preserve"> usar tanto bases de datos relacionales como no relacionales. Para mi proyecto me he decidido por </w:t>
+      </w:r>
+      <w:proofErr w:type="spellStart"/>
+      <w:r>
+        <w:t>mysql</w:t>
+      </w:r>
+      <w:proofErr w:type="spellEnd"/>
+      <w:r>
+        <w:t xml:space="preserve"> por ser una base de datos que ya conozco y por lo tanto me ha resultado </w:t>
+      </w:r>
+      <w:proofErr w:type="spellStart"/>
+      <w:r>
+        <w:t>mas</w:t>
+      </w:r>
+      <w:proofErr w:type="spellEnd"/>
+      <w:r>
+        <w:t xml:space="preserve"> sencillo.</w:t>
       </w:r>
     </w:p>
     <w:p>
@@ -2941,6 +3485,7 @@
           <w:szCs w:val="28"/>
         </w:rPr>
       </w:pPr>
+      <w:proofErr w:type="gramStart"/>
       <w:r>
         <w:rPr>
           <w:sz w:val="28"/>
@@ -2948,6 +3493,8 @@
         </w:rPr>
         <w:t>Empleado(</w:t>
       </w:r>
+      <w:proofErr w:type="spellStart"/>
+      <w:proofErr w:type="gramEnd"/>
       <w:r>
         <w:rPr>
           <w:sz w:val="28"/>
@@ -2990,23 +3537,33 @@
           <w:sz w:val="28"/>
           <w:szCs w:val="28"/>
         </w:rPr>
-        <w:t>,login,password)</w:t>
-      </w:r>
-    </w:p>
-    <w:p>
-      <w:pPr>
+        <w:t>,login,password</w:t>
+      </w:r>
+      <w:proofErr w:type="spellEnd"/>
+      <w:r>
         <w:rPr>
           <w:sz w:val="28"/>
           <w:szCs w:val="28"/>
         </w:rPr>
-      </w:pPr>
-      <w:r>
+        <w:t>)</w:t>
+      </w:r>
+    </w:p>
+    <w:p>
+      <w:pPr>
         <w:rPr>
           <w:sz w:val="28"/>
           <w:szCs w:val="28"/>
         </w:rPr>
+      </w:pPr>
+      <w:proofErr w:type="gramStart"/>
+      <w:r>
+        <w:rPr>
+          <w:sz w:val="28"/>
+          <w:szCs w:val="28"/>
+        </w:rPr>
         <w:t>Cliente(</w:t>
       </w:r>
+      <w:proofErr w:type="gramEnd"/>
       <w:r>
         <w:rPr>
           <w:sz w:val="28"/>
@@ -3038,6 +3595,7 @@
           <w:u w:val="dotted"/>
         </w:rPr>
       </w:pPr>
+      <w:proofErr w:type="gramStart"/>
       <w:r>
         <w:rPr>
           <w:sz w:val="28"/>
@@ -3045,6 +3603,8 @@
         </w:rPr>
         <w:t>Departamento(</w:t>
       </w:r>
+      <w:proofErr w:type="spellStart"/>
+      <w:proofErr w:type="gramEnd"/>
       <w:r>
         <w:rPr>
           <w:sz w:val="28"/>
@@ -3074,23 +3634,35 @@
           <w:szCs w:val="28"/>
           <w:u w:val="dotted"/>
         </w:rPr>
-        <w:t>_hotel)</w:t>
-      </w:r>
-    </w:p>
-    <w:p>
-      <w:pPr>
+        <w:t>_hotel</w:t>
+      </w:r>
+      <w:proofErr w:type="spellEnd"/>
+      <w:r>
         <w:rPr>
           <w:sz w:val="28"/>
           <w:szCs w:val="28"/>
-        </w:rPr>
-      </w:pPr>
-      <w:r>
+          <w:u w:val="dotted"/>
+        </w:rPr>
+        <w:t>)</w:t>
+      </w:r>
+    </w:p>
+    <w:p>
+      <w:pPr>
         <w:rPr>
           <w:sz w:val="28"/>
           <w:szCs w:val="28"/>
         </w:rPr>
+      </w:pPr>
+      <w:proofErr w:type="gramStart"/>
+      <w:r>
+        <w:rPr>
+          <w:sz w:val="28"/>
+          <w:szCs w:val="28"/>
+        </w:rPr>
         <w:t>Hotel(</w:t>
       </w:r>
+      <w:proofErr w:type="spellStart"/>
+      <w:proofErr w:type="gramEnd"/>
       <w:r>
         <w:rPr>
           <w:sz w:val="28"/>
@@ -3104,68 +3676,59 @@
           <w:sz w:val="28"/>
           <w:szCs w:val="28"/>
         </w:rPr>
-        <w:t>nombre,Cif)</w:t>
-      </w:r>
-    </w:p>
-    <w:p>
-      <w:pPr>
+        <w:t>nombre,Cif</w:t>
+      </w:r>
+      <w:proofErr w:type="spellEnd"/>
+      <w:r>
         <w:rPr>
           <w:sz w:val="28"/>
           <w:szCs w:val="28"/>
         </w:rPr>
-      </w:pPr>
-      <w:r>
+        <w:t>)</w:t>
+      </w:r>
+    </w:p>
+    <w:p>
+      <w:pPr>
         <w:rPr>
           <w:sz w:val="28"/>
           <w:szCs w:val="28"/>
         </w:rPr>
+      </w:pPr>
+      <w:proofErr w:type="gramStart"/>
+      <w:r>
+        <w:rPr>
+          <w:sz w:val="28"/>
+          <w:szCs w:val="28"/>
+        </w:rPr>
         <w:t>Opinión(</w:t>
       </w:r>
+      <w:proofErr w:type="spellStart"/>
+      <w:proofErr w:type="gramEnd"/>
       <w:r>
         <w:rPr>
           <w:sz w:val="28"/>
           <w:szCs w:val="28"/>
           <w:u w:val="single"/>
         </w:rPr>
-        <w:t>id_cliente id_empleado</w:t>
-      </w:r>
+        <w:t>id_cliente</w:t>
+      </w:r>
+      <w:proofErr w:type="spellEnd"/>
       <w:r>
         <w:rPr>
           <w:sz w:val="28"/>
           <w:szCs w:val="28"/>
           <w:u w:val="single"/>
         </w:rPr>
-        <w:t>,</w:t>
-      </w:r>
-      <w:r>
-        <w:rPr>
-          <w:sz w:val="28"/>
-          <w:szCs w:val="28"/>
-        </w:rPr>
-        <w:t>color,Fecha</w:t>
-      </w:r>
-      <w:r>
-        <w:rPr>
-          <w:sz w:val="28"/>
-          <w:szCs w:val="28"/>
-        </w:rPr>
-        <w:t>,)</w:t>
-      </w:r>
-    </w:p>
-    <w:p>
-      <w:pPr>
+        <w:t xml:space="preserve"> </w:t>
+      </w:r>
+      <w:proofErr w:type="spellStart"/>
+      <w:r>
         <w:rPr>
           <w:sz w:val="28"/>
           <w:szCs w:val="28"/>
           <w:u w:val="single"/>
         </w:rPr>
-      </w:pPr>
-      <w:r>
-        <w:rPr>
-          <w:sz w:val="28"/>
-          <w:szCs w:val="28"/>
-        </w:rPr>
-        <w:t>Estancia(</w:t>
+        <w:t>id_empleado</w:t>
       </w:r>
       <w:r>
         <w:rPr>
@@ -3173,39 +3736,100 @@
           <w:szCs w:val="28"/>
           <w:u w:val="single"/>
         </w:rPr>
-        <w:t>id_cliente id_</w:t>
-      </w:r>
-      <w:r>
+        <w:t>,</w:t>
+      </w:r>
+      <w:r>
+        <w:rPr>
+          <w:sz w:val="28"/>
+          <w:szCs w:val="28"/>
+        </w:rPr>
+        <w:t>color,Fecha</w:t>
+      </w:r>
+      <w:proofErr w:type="spellEnd"/>
+      <w:r>
+        <w:rPr>
+          <w:sz w:val="28"/>
+          <w:szCs w:val="28"/>
+        </w:rPr>
+        <w:t>,)</w:t>
+      </w:r>
+    </w:p>
+    <w:p>
+      <w:pPr>
         <w:rPr>
           <w:sz w:val="28"/>
           <w:szCs w:val="28"/>
           <w:u w:val="single"/>
         </w:rPr>
-        <w:t>hotel,</w:t>
-      </w:r>
+      </w:pPr>
+      <w:proofErr w:type="gramStart"/>
       <w:r>
         <w:rPr>
           <w:sz w:val="28"/>
           <w:szCs w:val="28"/>
         </w:rPr>
-        <w:t>fecha</w:t>
-      </w:r>
+        <w:t>Estancia(</w:t>
+      </w:r>
+      <w:proofErr w:type="spellStart"/>
+      <w:proofErr w:type="gramEnd"/>
       <w:r>
         <w:rPr>
           <w:sz w:val="28"/>
           <w:szCs w:val="28"/>
           <w:u w:val="single"/>
         </w:rPr>
-        <w:t>)</w:t>
-      </w:r>
-    </w:p>
-    <w:p>
-      <w:pPr>
+        <w:t>id_cliente</w:t>
+      </w:r>
+      <w:proofErr w:type="spellEnd"/>
+      <w:r>
         <w:rPr>
           <w:sz w:val="28"/>
           <w:szCs w:val="28"/>
           <w:u w:val="single"/>
         </w:rPr>
+        <w:t xml:space="preserve"> </w:t>
+      </w:r>
+      <w:proofErr w:type="spellStart"/>
+      <w:r>
+        <w:rPr>
+          <w:sz w:val="28"/>
+          <w:szCs w:val="28"/>
+          <w:u w:val="single"/>
+        </w:rPr>
+        <w:t>id_</w:t>
+      </w:r>
+      <w:r>
+        <w:rPr>
+          <w:sz w:val="28"/>
+          <w:szCs w:val="28"/>
+          <w:u w:val="single"/>
+        </w:rPr>
+        <w:t>hotel,</w:t>
+      </w:r>
+      <w:r>
+        <w:rPr>
+          <w:sz w:val="28"/>
+          <w:szCs w:val="28"/>
+        </w:rPr>
+        <w:t>fecha</w:t>
+      </w:r>
+      <w:proofErr w:type="spellEnd"/>
+      <w:r>
+        <w:rPr>
+          <w:sz w:val="28"/>
+          <w:szCs w:val="28"/>
+          <w:u w:val="single"/>
+        </w:rPr>
+        <w:t>)</w:t>
+      </w:r>
+    </w:p>
+    <w:p>
+      <w:pPr>
+        <w:rPr>
+          <w:sz w:val="28"/>
+          <w:szCs w:val="28"/>
+          <w:u w:val="single"/>
+        </w:rPr>
       </w:pPr>
     </w:p>
     <w:p>
@@ -3225,10 +3849,12 @@
         <w:pStyle w:val="Ttulo2"/>
       </w:pPr>
       <w:bookmarkStart w:id="11" w:name="_Toc103858484"/>
+      <w:proofErr w:type="spellStart"/>
       <w:r>
         <w:t>Backend</w:t>
       </w:r>
       <w:bookmarkEnd w:id="11"/>
+      <w:proofErr w:type="spellEnd"/>
     </w:p>
     <w:p/>
     <w:p>
@@ -3236,22 +3862,50 @@
         <w:pStyle w:val="Ttulo3"/>
       </w:pPr>
       <w:bookmarkStart w:id="12" w:name="_Toc103858485"/>
+      <w:proofErr w:type="spellStart"/>
       <w:r>
         <w:lastRenderedPageBreak/>
         <w:t>Services</w:t>
       </w:r>
       <w:bookmarkEnd w:id="12"/>
+      <w:proofErr w:type="spellEnd"/>
     </w:p>
     <w:p/>
     <w:p>
       <w:r>
-        <w:t>Para gestionar las llamadas al backend de la aplicación es muy com</w:t>
+        <w:t xml:space="preserve">Para gestionar las llamadas al </w:t>
+      </w:r>
+      <w:proofErr w:type="spellStart"/>
+      <w:r>
+        <w:t>backend</w:t>
+      </w:r>
+      <w:proofErr w:type="spellEnd"/>
+      <w:r>
+        <w:t xml:space="preserve"> de la aplicación es muy com</w:t>
       </w:r>
       <w:r>
         <w:t>ú</w:t>
       </w:r>
       <w:r>
-        <w:t>n usar servicios o services. Se pueden generar desde la consola con las instrucciones:</w:t>
+        <w:t xml:space="preserve">n usar servicios o </w:t>
+      </w:r>
+      <w:proofErr w:type="spellStart"/>
+      <w:r>
+        <w:t>services</w:t>
+      </w:r>
+      <w:proofErr w:type="spellEnd"/>
+      <w:r>
+        <w:t xml:space="preserve">. </w:t>
+      </w:r>
+    </w:p>
+    <w:p>
+      <w:r>
+        <w:t>Estos servicios sirven para hacer las llamadas al servidor, tanto para mandar como recibir información.</w:t>
+      </w:r>
+    </w:p>
+    <w:p>
+      <w:r>
+        <w:t>Se pueden generar desde la consola con las instrucciones:</w:t>
       </w:r>
     </w:p>
     <w:p>
@@ -3266,31 +3920,348 @@
           <w:i/>
           <w:iCs/>
         </w:rPr>
-        <w:t>Ng generate service &lt;nombre del servicio&gt;</w:t>
-      </w:r>
-    </w:p>
-    <w:p>
-      <w:r>
-        <w:t>Estos servicios sirven para hacer las llamadas al servidor, tanto para mandar como recibir información.</w:t>
-      </w:r>
-      <w:r>
-        <w:t xml:space="preserve"> En la aplicación por ejemplo tengo un servicio para toda la parte del login</w:t>
-      </w:r>
-      <w:r>
-        <w:t xml:space="preserve"> y el registro de empleados. También se pueden separar por tablas en la base de datos, por ejemplo haciendo un servicio para hoteles y otro para departamentos.</w:t>
-      </w:r>
-    </w:p>
-    <w:p>
-      <w:r>
-        <w:t>Vamos a ver unos ejemplos. Estos serian los métodos utilizados para recoger la información de los hoteles y los departamentos. Se puede ver con deben indicar el tipo de propiedad que recogen</w:t>
-      </w:r>
-      <w:r>
-        <w:t>, en estos casos es un tipo de propiedad(Hotel y Departamento) que hemos creado en Angular mediante una interface. Esto lo veremos en el siguiente apartado. También vemos que se indica la URL del servidor correspondiente y como recoge los datos.</w:t>
-      </w:r>
-    </w:p>
-    <w:p>
-      <w:r>
-        <w:t>Cabe destacar que, al gestionar el backend con node, siempre que mandemos alguna información se mandara por POST, que es lo mas recomendable.</w:t>
+        <w:t xml:space="preserve">Ng </w:t>
+      </w:r>
+      <w:proofErr w:type="spellStart"/>
+      <w:r>
+        <w:rPr>
+          <w:i/>
+          <w:iCs/>
+        </w:rPr>
+        <w:t>generate</w:t>
+      </w:r>
+      <w:proofErr w:type="spellEnd"/>
+      <w:r>
+        <w:rPr>
+          <w:i/>
+          <w:iCs/>
+        </w:rPr>
+        <w:t xml:space="preserve"> </w:t>
+      </w:r>
+      <w:proofErr w:type="spellStart"/>
+      <w:r>
+        <w:rPr>
+          <w:i/>
+          <w:iCs/>
+        </w:rPr>
+        <w:t>service</w:t>
+      </w:r>
+      <w:proofErr w:type="spellEnd"/>
+      <w:r>
+        <w:rPr>
+          <w:i/>
+          <w:iCs/>
+        </w:rPr>
+        <w:t xml:space="preserve"> &lt;nombre del servicio&gt;</w:t>
+      </w:r>
+    </w:p>
+    <w:p>
+      <w:pPr>
+        <w:rPr>
+          <w:i/>
+          <w:iCs/>
+        </w:rPr>
+      </w:pPr>
+    </w:p>
+    <w:p>
+      <w:r>
+        <w:t xml:space="preserve">Para los servicios uso el paquete de angular </w:t>
+      </w:r>
+      <w:proofErr w:type="spellStart"/>
+      <w:r>
+        <w:t>rxjs</w:t>
+      </w:r>
+      <w:proofErr w:type="spellEnd"/>
+      <w:r>
+        <w:t xml:space="preserve">. Este paquete proporciona una serie de objetos para gestionar la circulación de datos entre el </w:t>
+      </w:r>
+      <w:proofErr w:type="spellStart"/>
+      <w:r>
+        <w:t>backend</w:t>
+      </w:r>
+      <w:proofErr w:type="spellEnd"/>
+      <w:r>
+        <w:t xml:space="preserve"> y e</w:t>
+      </w:r>
+      <w:r>
+        <w:t>l</w:t>
+      </w:r>
+      <w:r>
+        <w:t xml:space="preserve"> </w:t>
+      </w:r>
+      <w:proofErr w:type="spellStart"/>
+      <w:r>
+        <w:t>frontend</w:t>
+      </w:r>
+      <w:proofErr w:type="spellEnd"/>
+      <w:r>
+        <w:t xml:space="preserve">. </w:t>
+      </w:r>
+    </w:p>
+    <w:p>
+      <w:r>
+        <w:t>Los objetos que utilizo son los siguientes:</w:t>
+      </w:r>
+    </w:p>
+    <w:p>
+      <w:proofErr w:type="spellStart"/>
+      <w:proofErr w:type="gramStart"/>
+      <w:r>
+        <w:t>Subject</w:t>
+      </w:r>
+      <w:proofErr w:type="spellEnd"/>
+      <w:r>
+        <w:t xml:space="preserve"> :</w:t>
+      </w:r>
+      <w:proofErr w:type="gramEnd"/>
+      <w:r>
+        <w:t xml:space="preserve"> Básicamente es un emisor de eventos, utilizo dos métodos principalmente:</w:t>
+      </w:r>
+    </w:p>
+    <w:p>
+      <w:proofErr w:type="gramStart"/>
+      <w:r>
+        <w:t>Next(</w:t>
+      </w:r>
+      <w:proofErr w:type="gramEnd"/>
+      <w:r>
+        <w:t xml:space="preserve">), se utiliza para emitir un nuevo valor y </w:t>
+      </w:r>
+      <w:proofErr w:type="spellStart"/>
+      <w:r>
+        <w:t>asObservable</w:t>
+      </w:r>
+      <w:proofErr w:type="spellEnd"/>
+      <w:r>
+        <w:t>().</w:t>
+      </w:r>
+    </w:p>
+    <w:p>
+      <w:r>
+        <w:t xml:space="preserve">Observable: Este objeto es que devuelve el método </w:t>
+      </w:r>
+      <w:proofErr w:type="spellStart"/>
+      <w:proofErr w:type="gramStart"/>
+      <w:r>
+        <w:t>asObservable</w:t>
+      </w:r>
+      <w:proofErr w:type="spellEnd"/>
+      <w:r>
+        <w:t>(</w:t>
+      </w:r>
+      <w:proofErr w:type="gramEnd"/>
+      <w:r>
+        <w:t xml:space="preserve">) de </w:t>
+      </w:r>
+      <w:proofErr w:type="spellStart"/>
+      <w:r>
+        <w:t>Subject</w:t>
+      </w:r>
+      <w:proofErr w:type="spellEnd"/>
+      <w:r>
+        <w:t xml:space="preserve">, se utiliza para devolver el </w:t>
+      </w:r>
+      <w:proofErr w:type="spellStart"/>
+      <w:r>
+        <w:t>subject</w:t>
+      </w:r>
+      <w:proofErr w:type="spellEnd"/>
+      <w:r>
+        <w:t xml:space="preserve"> como un escuchador para que solo pueda escucharse pero no emitir eventos. El Observable tiene un método que es subscribe, este método recibe tres funciones para gestionar la emisión de datos, de errores y cuando se completa la subscripción.</w:t>
+      </w:r>
+    </w:p>
+    <w:p>
+      <w:proofErr w:type="spellStart"/>
+      <w:r>
+        <w:t>Subscription</w:t>
+      </w:r>
+      <w:proofErr w:type="spellEnd"/>
+      <w:r>
+        <w:t xml:space="preserve">: este es el objeto que devuelve el método </w:t>
+      </w:r>
+      <w:proofErr w:type="gramStart"/>
+      <w:r>
+        <w:t>subscribe(</w:t>
+      </w:r>
+      <w:proofErr w:type="gramEnd"/>
+      <w:r>
+        <w:t>), se utiliza en el mismo</w:t>
+      </w:r>
+    </w:p>
+    <w:p>
+      <w:r>
+        <w:t xml:space="preserve">El método </w:t>
+      </w:r>
+      <w:proofErr w:type="spellStart"/>
+      <w:proofErr w:type="gramStart"/>
+      <w:r>
+        <w:t>unsubscribe</w:t>
+      </w:r>
+      <w:proofErr w:type="spellEnd"/>
+      <w:r>
+        <w:t>(</w:t>
+      </w:r>
+      <w:proofErr w:type="gramEnd"/>
+      <w:r>
+        <w:t>) para evitar fugas de memoria siempre que se destruya el componente.</w:t>
+      </w:r>
+    </w:p>
+    <w:p>
+      <w:pPr>
+        <w:rPr>
+          <w:iCs/>
+        </w:rPr>
+      </w:pPr>
+      <w:r>
+        <w:rPr>
+          <w:iCs/>
+        </w:rPr>
+        <w:t xml:space="preserve">Para obtener los datos de la API uso el cliente de http que proporciona angular. Este cliente proporciona los métodos </w:t>
+      </w:r>
+      <w:proofErr w:type="spellStart"/>
+      <w:r>
+        <w:rPr>
+          <w:iCs/>
+        </w:rPr>
+        <w:t>get</w:t>
+      </w:r>
+      <w:proofErr w:type="spellEnd"/>
+      <w:r>
+        <w:rPr>
+          <w:iCs/>
+        </w:rPr>
+        <w:t xml:space="preserve"> y </w:t>
+      </w:r>
+      <w:proofErr w:type="gramStart"/>
+      <w:r>
+        <w:rPr>
+          <w:iCs/>
+        </w:rPr>
+        <w:t>post( según</w:t>
+      </w:r>
+      <w:proofErr w:type="gramEnd"/>
+      <w:r>
+        <w:rPr>
+          <w:iCs/>
+        </w:rPr>
+        <w:t xml:space="preserve"> como sea la solicitud) que devuelven un Observable ,el objeto que comentaba antes, al cual nos suscribimos para obtener la respuesta de la API. Al usar </w:t>
+      </w:r>
+      <w:proofErr w:type="spellStart"/>
+      <w:r>
+        <w:rPr>
+          <w:iCs/>
+        </w:rPr>
+        <w:t>httpclient</w:t>
+      </w:r>
+      <w:proofErr w:type="spellEnd"/>
+      <w:r>
+        <w:rPr>
+          <w:iCs/>
+        </w:rPr>
+        <w:t xml:space="preserve"> no hace falta que paremos la subscripción con </w:t>
+      </w:r>
+      <w:proofErr w:type="spellStart"/>
+      <w:r>
+        <w:rPr>
+          <w:iCs/>
+        </w:rPr>
+        <w:t>unsubscribe</w:t>
+      </w:r>
+      <w:proofErr w:type="spellEnd"/>
+      <w:r>
+        <w:rPr>
+          <w:iCs/>
+        </w:rPr>
+        <w:t xml:space="preserve"> puesto que ya lo hace Angular por </w:t>
+      </w:r>
+      <w:proofErr w:type="spellStart"/>
+      <w:r>
+        <w:rPr>
+          <w:iCs/>
+        </w:rPr>
+        <w:t>si</w:t>
+      </w:r>
+      <w:proofErr w:type="spellEnd"/>
+      <w:r>
+        <w:rPr>
+          <w:iCs/>
+        </w:rPr>
+        <w:t xml:space="preserve"> solo.</w:t>
+      </w:r>
+    </w:p>
+    <w:p>
+      <w:r>
+        <w:t xml:space="preserve">En la aplicación por ejemplo tengo un servicio para toda la parte del </w:t>
+      </w:r>
+      <w:proofErr w:type="spellStart"/>
+      <w:r>
+        <w:t>login</w:t>
+      </w:r>
+      <w:proofErr w:type="spellEnd"/>
+      <w:r>
+        <w:t xml:space="preserve"> y el registro de empleados. También se pueden separar por tablas en la base de datos, por </w:t>
+      </w:r>
+      <w:proofErr w:type="gramStart"/>
+      <w:r>
+        <w:t>ejemplo</w:t>
+      </w:r>
+      <w:proofErr w:type="gramEnd"/>
+      <w:r>
+        <w:t xml:space="preserve"> haciendo un servicio para hoteles y otro para departamentos.</w:t>
+      </w:r>
+    </w:p>
+    <w:p>
+      <w:r>
+        <w:t xml:space="preserve">Vamos a ver unos ejemplos. Estos </w:t>
+      </w:r>
+      <w:proofErr w:type="spellStart"/>
+      <w:r>
+        <w:t>serian</w:t>
+      </w:r>
+      <w:proofErr w:type="spellEnd"/>
+      <w:r>
+        <w:t xml:space="preserve"> los métodos utilizados para recoger la información de los hoteles y los departamentos. Se puede ver con deben indicar el tipo de propiedad que recogen</w:t>
+      </w:r>
+      <w:r>
+        <w:t xml:space="preserve">, en estos casos es un tipo de </w:t>
+      </w:r>
+      <w:proofErr w:type="gramStart"/>
+      <w:r>
+        <w:t>propiedad(</w:t>
+      </w:r>
+      <w:proofErr w:type="gramEnd"/>
+      <w:r>
+        <w:t>Hotel y Departamento) que hemos creado en Angular mediante una interface. Esto lo veremos en el siguiente apartado. También vemos que se indica la URL del servidor correspondiente y como recoge los datos.</w:t>
+      </w:r>
+    </w:p>
+    <w:p/>
+    <w:p>
+      <w:r>
+        <w:t xml:space="preserve">Cabe destacar que, al gestionar el </w:t>
+      </w:r>
+      <w:proofErr w:type="spellStart"/>
+      <w:r>
+        <w:t>backend</w:t>
+      </w:r>
+      <w:proofErr w:type="spellEnd"/>
+      <w:r>
+        <w:t xml:space="preserve"> con </w:t>
+      </w:r>
+      <w:proofErr w:type="spellStart"/>
+      <w:r>
+        <w:t>node</w:t>
+      </w:r>
+      <w:proofErr w:type="spellEnd"/>
+      <w:r>
+        <w:t xml:space="preserve">, siempre que mandemos alguna información se mandara por POST, que es lo </w:t>
+      </w:r>
+      <w:proofErr w:type="spellStart"/>
+      <w:r>
+        <w:t>mas</w:t>
+      </w:r>
+      <w:proofErr w:type="spellEnd"/>
+      <w:r>
+        <w:t xml:space="preserve"> recomendable.</w:t>
       </w:r>
     </w:p>
     <w:p>
@@ -3298,6 +4269,7 @@
         <w:rPr>
           <w:noProof/>
         </w:rPr>
+        <w:lastRenderedPageBreak/>
         <w:drawing>
           <wp:inline distT="0" distB="0" distL="0" distR="0" wp14:anchorId="3F834F36" wp14:editId="4879A139">
             <wp:extent cx="5400040" cy="2106295"/>
@@ -3340,15 +4312,30 @@
         <w:pStyle w:val="Ttulo3"/>
       </w:pPr>
       <w:bookmarkStart w:id="13" w:name="_Toc103858486"/>
+    </w:p>
+    <w:p>
+      <w:pPr>
+        <w:pStyle w:val="Ttulo3"/>
+      </w:pPr>
+      <w:proofErr w:type="spellStart"/>
       <w:r>
         <w:t>Models</w:t>
       </w:r>
       <w:bookmarkEnd w:id="13"/>
+      <w:proofErr w:type="spellEnd"/>
     </w:p>
     <w:p/>
     <w:p>
       <w:r>
-        <w:t xml:space="preserve">Como he mencionado antes otra de las funcionalidades que proporciona angular con las interfaces. Son algo así como una clase de Java pero solo con las propiedades, sin constructor ni métodos. </w:t>
+        <w:t xml:space="preserve">Como he mencionado antes otra de las funcionalidades que proporciona angular con las interfaces. Son algo así como una clase de </w:t>
+      </w:r>
+      <w:proofErr w:type="gramStart"/>
+      <w:r>
+        <w:t>Java</w:t>
+      </w:r>
+      <w:proofErr w:type="gramEnd"/>
+      <w:r>
+        <w:t xml:space="preserve"> pero solo con las propiedades, sin constructor ni métodos. </w:t>
       </w:r>
       <w:r>
         <w:t>Es bastante común utilizarlas para recoger la información de la base de datos utilizando modelos que se asemejen a las tablas.</w:t>
@@ -3356,7 +4343,15 @@
     </w:p>
     <w:p>
       <w:r>
-        <w:t>Por ejemplo vemos la interface de Cliente ya la vamos a comparar con su tabla correspondiente en la base de datos.</w:t>
+        <w:t xml:space="preserve">Por </w:t>
+      </w:r>
+      <w:proofErr w:type="gramStart"/>
+      <w:r>
+        <w:t>ejemplo</w:t>
+      </w:r>
+      <w:proofErr w:type="gramEnd"/>
+      <w:r>
+        <w:t xml:space="preserve"> vemos la interface de Cliente ya la vamos a comparar con su tabla correspondiente en la base de datos.</w:t>
       </w:r>
     </w:p>
     <w:p>
@@ -3364,7 +4359,6 @@
         <w:rPr>
           <w:noProof/>
         </w:rPr>
-        <w:lastRenderedPageBreak/>
         <w:drawing>
           <wp:inline distT="0" distB="0" distL="0" distR="0" wp14:anchorId="4355A547" wp14:editId="4F9B3B3C">
             <wp:extent cx="5400040" cy="2102485"/>
@@ -3452,10 +4446,30 @@
         <w:t>á</w:t>
       </w:r>
       <w:r>
-        <w:t xml:space="preserve">n en la base de datos(como el id) o en la interface </w:t>
-      </w:r>
-      <w:r>
-        <w:t>como los colores. Las propiedades que estén en ambas se recogerán cuando se haga la llamada la base de datos, esas y ninguna otra porque no hay sitio donde recogerla. Y las propiedades de la interface que no tengan su correspondencia en la base de datos se quedaran como undefined si no les asignamos ningún valor. En este caso yo usare esas propiedades para indicar que opiniones tienen los clientes.</w:t>
+        <w:t xml:space="preserve">n en la base de </w:t>
+      </w:r>
+      <w:proofErr w:type="gramStart"/>
+      <w:r>
+        <w:t>datos(</w:t>
+      </w:r>
+      <w:proofErr w:type="gramEnd"/>
+      <w:r>
+        <w:t xml:space="preserve">como el id) o en la interface </w:t>
+      </w:r>
+      <w:r>
+        <w:t xml:space="preserve">como los colores. Las propiedades que estén en ambas se recogerán cuando se haga la llamada la base de datos, esas y ninguna otra porque no hay sitio </w:t>
+      </w:r>
+      <w:r>
+        <w:lastRenderedPageBreak/>
+        <w:t xml:space="preserve">donde recogerla. Y las propiedades de la interface que no tengan su correspondencia en la base de datos se quedaran como </w:t>
+      </w:r>
+      <w:proofErr w:type="spellStart"/>
+      <w:r>
+        <w:t>undefined</w:t>
+      </w:r>
+      <w:proofErr w:type="spellEnd"/>
+      <w:r>
+        <w:t xml:space="preserve"> si no les asignamos ningún valor. En este caso yo usare esas propiedades para indicar que opiniones tienen los clientes.</w:t>
       </w:r>
     </w:p>
     <w:p>
@@ -3464,6 +4478,9 @@
       </w:pPr>
       <w:bookmarkStart w:id="14" w:name="_Toc103858487"/>
       <w:r>
+        <w:t xml:space="preserve">RESTFUL </w:t>
+      </w:r>
+      <w:r>
         <w:t>API con node.js</w:t>
       </w:r>
       <w:bookmarkEnd w:id="14"/>
@@ -3471,10 +4488,148 @@
     <w:p/>
     <w:p>
       <w:r>
-        <w:t>Para la API(Application programming interfaces)</w:t>
-      </w:r>
-      <w:r>
-        <w:t xml:space="preserve"> he usado node.js y express. Estas tecnologías tienen la particularidad de que no necesitan un servidor, ya sea Apache o Nginx. Para realizar la api hay diversas maneras de organizar los ficheros. Por ejemplo un fichero para proporcionar el servidor de express y otro para los metodos. O uno por cada tabla de la base de datos con sus métodos correspondientes.</w:t>
+        <w:t xml:space="preserve">Para la </w:t>
+      </w:r>
+      <w:proofErr w:type="gramStart"/>
+      <w:r>
+        <w:t>RESTFUL(</w:t>
+      </w:r>
+      <w:proofErr w:type="spellStart"/>
+      <w:proofErr w:type="gramEnd"/>
+      <w:r>
+        <w:t>Representational</w:t>
+      </w:r>
+      <w:proofErr w:type="spellEnd"/>
+      <w:r>
+        <w:t xml:space="preserve"> </w:t>
+      </w:r>
+      <w:proofErr w:type="spellStart"/>
+      <w:r>
+        <w:t>State</w:t>
+      </w:r>
+      <w:proofErr w:type="spellEnd"/>
+      <w:r>
+        <w:t xml:space="preserve"> Transfer) </w:t>
+      </w:r>
+      <w:r>
+        <w:t>API(</w:t>
+      </w:r>
+      <w:proofErr w:type="spellStart"/>
+      <w:r>
+        <w:t>Application</w:t>
+      </w:r>
+      <w:proofErr w:type="spellEnd"/>
+      <w:r>
+        <w:t xml:space="preserve"> </w:t>
+      </w:r>
+      <w:proofErr w:type="spellStart"/>
+      <w:r>
+        <w:t>programming</w:t>
+      </w:r>
+      <w:proofErr w:type="spellEnd"/>
+      <w:r>
+        <w:t xml:space="preserve"> interfaces)</w:t>
+      </w:r>
+      <w:r>
+        <w:t xml:space="preserve"> he usado node.js y </w:t>
+      </w:r>
+      <w:proofErr w:type="spellStart"/>
+      <w:r>
+        <w:t>express</w:t>
+      </w:r>
+      <w:proofErr w:type="spellEnd"/>
+      <w:r>
+        <w:t xml:space="preserve">. Estas tecnologías tienen la particularidad de que no necesitan un servidor, ya sea Apache o </w:t>
+      </w:r>
+      <w:proofErr w:type="spellStart"/>
+      <w:r>
+        <w:t>Nginx</w:t>
+      </w:r>
+      <w:proofErr w:type="spellEnd"/>
+      <w:r>
+        <w:t>.</w:t>
+      </w:r>
+      <w:r>
+        <w:t xml:space="preserve"> Algo que también es algo particular de una </w:t>
+      </w:r>
+      <w:proofErr w:type="spellStart"/>
+      <w:r>
+        <w:t>restful</w:t>
+      </w:r>
+      <w:proofErr w:type="spellEnd"/>
+      <w:r>
+        <w:t xml:space="preserve"> api es el hecho de que esta disociada, por decirlo de algún modo, de la parte de </w:t>
+      </w:r>
+      <w:proofErr w:type="spellStart"/>
+      <w:r>
+        <w:t>frontend</w:t>
+      </w:r>
+      <w:proofErr w:type="spellEnd"/>
+      <w:r>
+        <w:t>. Lo que significa que podríamos usar esta API para extraer y manipular datos desde, por ejemplo</w:t>
+      </w:r>
+      <w:r>
+        <w:t>,</w:t>
+      </w:r>
+      <w:r>
+        <w:t xml:space="preserve"> una aplicación de móvil.</w:t>
+      </w:r>
+      <w:r>
+        <w:t xml:space="preserve"> </w:t>
+      </w:r>
+    </w:p>
+    <w:p>
+      <w:r>
+        <w:t xml:space="preserve">Para la comunicación del </w:t>
+      </w:r>
+      <w:proofErr w:type="spellStart"/>
+      <w:r>
+        <w:t>frontend</w:t>
+      </w:r>
+      <w:proofErr w:type="spellEnd"/>
+      <w:r>
+        <w:t xml:space="preserve"> con la API se utiliza JSON, es decir para hacer </w:t>
+      </w:r>
+      <w:proofErr w:type="gramStart"/>
+      <w:r>
+        <w:t>los solicitudes</w:t>
+      </w:r>
+      <w:proofErr w:type="gramEnd"/>
+      <w:r>
+        <w:t xml:space="preserve"> si se necesita enviar un dato y para las respuestas se envían y reciben objetos JSON.</w:t>
+      </w:r>
+    </w:p>
+    <w:p>
+      <w:r>
+        <w:t xml:space="preserve">Para realizar </w:t>
+      </w:r>
+      <w:proofErr w:type="gramStart"/>
+      <w:r>
+        <w:t>la api</w:t>
+      </w:r>
+      <w:proofErr w:type="gramEnd"/>
+      <w:r>
+        <w:t xml:space="preserve"> hay diversas maneras de organizar los ficheros. Por ejemplo</w:t>
+      </w:r>
+      <w:r>
+        <w:t>,</w:t>
+      </w:r>
+      <w:r>
+        <w:t xml:space="preserve"> un fichero para proporcionar el servidor de </w:t>
+      </w:r>
+      <w:proofErr w:type="spellStart"/>
+      <w:r>
+        <w:t>express</w:t>
+      </w:r>
+      <w:proofErr w:type="spellEnd"/>
+      <w:r>
+        <w:t xml:space="preserve"> y otro para los m</w:t>
+      </w:r>
+      <w:r>
+        <w:t>é</w:t>
+      </w:r>
+      <w:r>
+        <w:t>todos. O uno por cada tabla de la base de datos con sus métodos correspondientes.</w:t>
       </w:r>
     </w:p>
     <w:p>
@@ -3484,7 +4639,29 @@
     </w:p>
     <w:p>
       <w:r>
-        <w:t>Al principio declaramos las variables que vamos a utilizar, si vamos a utilizar alguna funcionalidad predefinida (por ejemplo mysql para la conexión a la base de datos) se indica con require. También configuramos los datos de conexión indicando el puerto donde se escucha el servidor, así como los datos de conexión a la base de datos utilizando el usuario correspondiente.</w:t>
+        <w:t>Al principio declaramos las variables que vamos a utilizar, si vamos a utilizar alguna funcionalidad predefinida (por ejemplo</w:t>
+      </w:r>
+      <w:r>
+        <w:t>,</w:t>
+      </w:r>
+      <w:r>
+        <w:t xml:space="preserve"> </w:t>
+      </w:r>
+      <w:proofErr w:type="spellStart"/>
+      <w:r>
+        <w:t>mysql</w:t>
+      </w:r>
+      <w:proofErr w:type="spellEnd"/>
+      <w:r>
+        <w:t xml:space="preserve"> para la conexión a la base de datos) se indica con </w:t>
+      </w:r>
+      <w:proofErr w:type="spellStart"/>
+      <w:r>
+        <w:t>require</w:t>
+      </w:r>
+      <w:proofErr w:type="spellEnd"/>
+      <w:r>
+        <w:t>. También configuramos los datos de conexión indicando el puerto donde se escucha el servidor, así como los datos de conexión a la base de datos utilizando el usuario correspondiente.</w:t>
       </w:r>
     </w:p>
     <w:p>
@@ -3492,7 +4669,6 @@
         <w:rPr>
           <w:noProof/>
         </w:rPr>
-        <w:lastRenderedPageBreak/>
         <w:drawing>
           <wp:inline distT="0" distB="0" distL="0" distR="0" wp14:anchorId="19E69432" wp14:editId="5F569AF0">
             <wp:extent cx="5400040" cy="2833370"/>
@@ -3532,7 +4708,92 @@
     </w:p>
     <w:p>
       <w:r>
-        <w:t>Aquí vemos algunos métodos, indicando get o post según corresponda.</w:t>
+        <w:t xml:space="preserve">Otra cosa a tener en cuenta son los </w:t>
+      </w:r>
+      <w:proofErr w:type="spellStart"/>
+      <w:r>
+        <w:t>headers</w:t>
+      </w:r>
+      <w:proofErr w:type="spellEnd"/>
+      <w:r>
+        <w:t xml:space="preserve">, al ser </w:t>
+      </w:r>
+      <w:proofErr w:type="gramStart"/>
+      <w:r>
+        <w:t>una api</w:t>
+      </w:r>
+      <w:proofErr w:type="gramEnd"/>
+      <w:r>
+        <w:t xml:space="preserve"> disociada del </w:t>
+      </w:r>
+      <w:proofErr w:type="spellStart"/>
+      <w:r>
+        <w:t>front</w:t>
+      </w:r>
+      <w:proofErr w:type="spellEnd"/>
+      <w:r>
+        <w:t xml:space="preserve"> tiene que poder permitir llamadas desde diferentes clientes. En una pagina web “tradicional” esto no se permite por motivos de seguridad, por este motivo si no cambiamos los </w:t>
+      </w:r>
+      <w:proofErr w:type="spellStart"/>
+      <w:r>
+        <w:t>headers</w:t>
+      </w:r>
+      <w:proofErr w:type="spellEnd"/>
+      <w:r>
+        <w:t xml:space="preserve"> tendremos un error </w:t>
+      </w:r>
+      <w:proofErr w:type="spellStart"/>
+      <w:r>
+        <w:t>cors</w:t>
+      </w:r>
+      <w:proofErr w:type="spellEnd"/>
+      <w:r>
+        <w:t xml:space="preserve"> (</w:t>
+      </w:r>
+      <w:proofErr w:type="spellStart"/>
+      <w:r>
+        <w:t>cross</w:t>
+      </w:r>
+      <w:proofErr w:type="spellEnd"/>
+      <w:r>
+        <w:t xml:space="preserve"> </w:t>
+      </w:r>
+      <w:proofErr w:type="spellStart"/>
+      <w:r>
+        <w:t>origin</w:t>
+      </w:r>
+      <w:proofErr w:type="spellEnd"/>
+      <w:r>
+        <w:t xml:space="preserve"> </w:t>
+      </w:r>
+      <w:proofErr w:type="spellStart"/>
+      <w:r>
+        <w:t>resource</w:t>
+      </w:r>
+      <w:proofErr w:type="spellEnd"/>
+      <w:r>
+        <w:t xml:space="preserve"> </w:t>
+      </w:r>
+      <w:proofErr w:type="spellStart"/>
+      <w:r>
+        <w:t>sharing</w:t>
+      </w:r>
+      <w:proofErr w:type="spellEnd"/>
+      <w:r>
+        <w:t xml:space="preserve">). </w:t>
+      </w:r>
+      <w:bookmarkStart w:id="15" w:name="_GoBack"/>
+      <w:bookmarkEnd w:id="15"/>
+      <w:r>
+        <w:t xml:space="preserve">En nuestro caso debemos configurar los </w:t>
+      </w:r>
+      <w:proofErr w:type="spellStart"/>
+      <w:r>
+        <w:t>headers</w:t>
+      </w:r>
+      <w:proofErr w:type="spellEnd"/>
+      <w:r>
+        <w:t xml:space="preserve"> como vemos a continuación:</w:t>
       </w:r>
     </w:p>
     <w:p>
@@ -3540,11 +4801,12 @@
         <w:rPr>
           <w:noProof/>
         </w:rPr>
+        <w:lastRenderedPageBreak/>
         <w:drawing>
-          <wp:inline distT="0" distB="0" distL="0" distR="0" wp14:anchorId="216597E8" wp14:editId="783AFC0F">
-            <wp:extent cx="5400040" cy="2839720"/>
-            <wp:effectExtent l="0" t="0" r="0" b="0"/>
-            <wp:docPr id="16" name="Imagen 16"/>
+          <wp:inline distT="0" distB="0" distL="0" distR="0" wp14:anchorId="75AA37FC" wp14:editId="1E32BE74">
+            <wp:extent cx="4810125" cy="1943100"/>
+            <wp:effectExtent l="0" t="0" r="9525" b="0"/>
+            <wp:docPr id="19" name="Imagen 19"/>
             <wp:cNvGraphicFramePr>
               <a:graphicFrameLocks xmlns:a="http://schemas.openxmlformats.org/drawingml/2006/main" noChangeAspect="1"/>
             </wp:cNvGraphicFramePr>
@@ -3564,7 +4826,7 @@
                   <pic:spPr>
                     <a:xfrm>
                       <a:off x="0" y="0"/>
-                      <a:ext cx="5400040" cy="2839720"/>
+                      <a:ext cx="4810125" cy="1943100"/>
                     </a:xfrm>
                     <a:prstGeom prst="rect">
                       <a:avLst/>
@@ -3579,13 +4841,15 @@
     </w:p>
     <w:p>
       <w:r>
-        <w:t>Vemos que al no recibir información hemos usado get.</w:t>
-      </w:r>
-    </w:p>
-    <w:p/>
-    <w:p>
-      <w:r>
-        <w:t>Me voy a detener en el método utilizado para comprobar las contraseñas. Me será de utilidad para explicar un par de cuestiones interesantes:</w:t>
+        <w:t xml:space="preserve">Aquí vemos algunos métodos, indicando </w:t>
+      </w:r>
+      <w:proofErr w:type="spellStart"/>
+      <w:r>
+        <w:t>get</w:t>
+      </w:r>
+      <w:proofErr w:type="spellEnd"/>
+      <w:r>
+        <w:t xml:space="preserve"> o post según corresponda.</w:t>
       </w:r>
     </w:p>
     <w:p>
@@ -3593,12 +4857,11 @@
         <w:rPr>
           <w:noProof/>
         </w:rPr>
-        <w:lastRenderedPageBreak/>
         <w:drawing>
-          <wp:inline distT="0" distB="0" distL="0" distR="0" wp14:anchorId="0F64F40D" wp14:editId="561ECD24">
-            <wp:extent cx="5400040" cy="2471420"/>
-            <wp:effectExtent l="0" t="0" r="0" b="5080"/>
-            <wp:docPr id="17" name="Imagen 17"/>
+          <wp:inline distT="0" distB="0" distL="0" distR="0" wp14:anchorId="216597E8" wp14:editId="783AFC0F">
+            <wp:extent cx="5400040" cy="2839720"/>
+            <wp:effectExtent l="0" t="0" r="0" b="0"/>
+            <wp:docPr id="16" name="Imagen 16"/>
             <wp:cNvGraphicFramePr>
               <a:graphicFrameLocks xmlns:a="http://schemas.openxmlformats.org/drawingml/2006/main" noChangeAspect="1"/>
             </wp:cNvGraphicFramePr>
@@ -3618,7 +4881,7 @@
                   <pic:spPr>
                     <a:xfrm>
                       <a:off x="0" y="0"/>
-                      <a:ext cx="5400040" cy="2471420"/>
+                      <a:ext cx="5400040" cy="2839720"/>
                     </a:xfrm>
                     <a:prstGeom prst="rect">
                       <a:avLst/>
@@ -3633,10 +4896,21 @@
     </w:p>
     <w:p>
       <w:r>
-        <w:t>Primero que todo vemos que se utiliza post dado que recibe datos. Por cuestiones de seguridad, para evitar ataques con inyecciones de código sql no pasamos directamente las propiedades a la base de datos. Se pasan haciendo un binding con una propiedad, en este caso login</w:t>
-      </w:r>
-      <w:r>
-        <w:t>. También me gustaría destacar que a la hora de almacenar las contraseñas en la base de datos se guarda, como no podía ser de otra manera, la contraseña hasheada  y no la contraseña en claro. Para ello usamos la funcionalidad bcrypt de node tanto para insertarlas como para comprobarlas. Aquí vemos como se insertan al crear un empleado:</w:t>
+        <w:t xml:space="preserve">Vemos que al no recibir información hemos usado </w:t>
+      </w:r>
+      <w:proofErr w:type="spellStart"/>
+      <w:r>
+        <w:t>get</w:t>
+      </w:r>
+      <w:proofErr w:type="spellEnd"/>
+      <w:r>
+        <w:t>.</w:t>
+      </w:r>
+    </w:p>
+    <w:p/>
+    <w:p>
+      <w:r>
+        <w:t>Me voy a detener en el método utilizado para comprobar las contraseñas. Me será de utilidad para explicar un par de cuestiones interesantes:</w:t>
       </w:r>
     </w:p>
     <w:p>
@@ -3645,10 +4919,10 @@
           <w:noProof/>
         </w:rPr>
         <w:drawing>
-          <wp:inline distT="0" distB="0" distL="0" distR="0" wp14:anchorId="1B124848" wp14:editId="586CE014">
-            <wp:extent cx="5400040" cy="2404745"/>
-            <wp:effectExtent l="0" t="0" r="0" b="0"/>
-            <wp:docPr id="18" name="Imagen 18"/>
+          <wp:inline distT="0" distB="0" distL="0" distR="0" wp14:anchorId="0F64F40D" wp14:editId="561ECD24">
+            <wp:extent cx="5400040" cy="2471420"/>
+            <wp:effectExtent l="0" t="0" r="0" b="5080"/>
+            <wp:docPr id="17" name="Imagen 17"/>
             <wp:cNvGraphicFramePr>
               <a:graphicFrameLocks xmlns:a="http://schemas.openxmlformats.org/drawingml/2006/main" noChangeAspect="1"/>
             </wp:cNvGraphicFramePr>
@@ -3668,6 +4942,107 @@
                   <pic:spPr>
                     <a:xfrm>
                       <a:off x="0" y="0"/>
+                      <a:ext cx="5400040" cy="2471420"/>
+                    </a:xfrm>
+                    <a:prstGeom prst="rect">
+                      <a:avLst/>
+                    </a:prstGeom>
+                  </pic:spPr>
+                </pic:pic>
+              </a:graphicData>
+            </a:graphic>
+          </wp:inline>
+        </w:drawing>
+      </w:r>
+    </w:p>
+    <w:p>
+      <w:r>
+        <w:lastRenderedPageBreak/>
+        <w:t xml:space="preserve">Primero que todo vemos que se utiliza post dado que recibe datos. Por cuestiones de seguridad, para evitar ataques con inyecciones de código </w:t>
+      </w:r>
+      <w:proofErr w:type="spellStart"/>
+      <w:r>
+        <w:t>sql</w:t>
+      </w:r>
+      <w:proofErr w:type="spellEnd"/>
+      <w:r>
+        <w:t xml:space="preserve"> no pasamos directamente las propiedades a la base de datos. Se pasan haciendo un </w:t>
+      </w:r>
+      <w:proofErr w:type="spellStart"/>
+      <w:r>
+        <w:t>binding</w:t>
+      </w:r>
+      <w:proofErr w:type="spellEnd"/>
+      <w:r>
+        <w:t xml:space="preserve"> con una propiedad, en este caso </w:t>
+      </w:r>
+      <w:proofErr w:type="spellStart"/>
+      <w:r>
+        <w:t>login</w:t>
+      </w:r>
+      <w:proofErr w:type="spellEnd"/>
+      <w:r>
+        <w:t xml:space="preserve">. También me gustaría destacar que a la hora de almacenar las contraseñas en la base de datos se guarda, como no podía ser de otra manera, la contraseña </w:t>
+      </w:r>
+      <w:proofErr w:type="spellStart"/>
+      <w:proofErr w:type="gramStart"/>
+      <w:r>
+        <w:t>hasheada</w:t>
+      </w:r>
+      <w:proofErr w:type="spellEnd"/>
+      <w:r>
+        <w:t xml:space="preserve">  y</w:t>
+      </w:r>
+      <w:proofErr w:type="gramEnd"/>
+      <w:r>
+        <w:t xml:space="preserve"> no la contraseña en claro. Para ello usamos la funcionalidad </w:t>
+      </w:r>
+      <w:proofErr w:type="spellStart"/>
+      <w:r>
+        <w:t>bcrypt</w:t>
+      </w:r>
+      <w:proofErr w:type="spellEnd"/>
+      <w:r>
+        <w:t xml:space="preserve"> de </w:t>
+      </w:r>
+      <w:proofErr w:type="spellStart"/>
+      <w:r>
+        <w:t>node</w:t>
+      </w:r>
+      <w:proofErr w:type="spellEnd"/>
+      <w:r>
+        <w:t xml:space="preserve"> tanto para insertarlas como para comprobarlas. Aquí vemos como se insertan al crear un empleado:</w:t>
+      </w:r>
+    </w:p>
+    <w:p>
+      <w:r>
+        <w:rPr>
+          <w:noProof/>
+        </w:rPr>
+        <w:drawing>
+          <wp:inline distT="0" distB="0" distL="0" distR="0" wp14:anchorId="1B124848" wp14:editId="586CE014">
+            <wp:extent cx="5400040" cy="2404745"/>
+            <wp:effectExtent l="0" t="0" r="0" b="0"/>
+            <wp:docPr id="18" name="Imagen 18"/>
+            <wp:cNvGraphicFramePr>
+              <a:graphicFrameLocks xmlns:a="http://schemas.openxmlformats.org/drawingml/2006/main" noChangeAspect="1"/>
+            </wp:cNvGraphicFramePr>
+            <a:graphic xmlns:a="http://schemas.openxmlformats.org/drawingml/2006/main">
+              <a:graphicData uri="http://schemas.openxmlformats.org/drawingml/2006/picture">
+                <pic:pic xmlns:pic="http://schemas.openxmlformats.org/drawingml/2006/picture">
+                  <pic:nvPicPr>
+                    <pic:cNvPr id="1" name=""/>
+                    <pic:cNvPicPr/>
+                  </pic:nvPicPr>
+                  <pic:blipFill>
+                    <a:blip r:embed="rId18"/>
+                    <a:stretch>
+                      <a:fillRect/>
+                    </a:stretch>
+                  </pic:blipFill>
+                  <pic:spPr>
+                    <a:xfrm>
+                      <a:off x="0" y="0"/>
                       <a:ext cx="5400040" cy="2404745"/>
                     </a:xfrm>
                     <a:prstGeom prst="rect">
@@ -3685,11 +5060,11 @@
       <w:pPr>
         <w:pStyle w:val="Ttulo2"/>
       </w:pPr>
-      <w:bookmarkStart w:id="15" w:name="_Toc103858488"/>
+      <w:bookmarkStart w:id="16" w:name="_Toc103858488"/>
       <w:r>
         <w:t>Pantalla de inicio</w:t>
       </w:r>
-      <w:bookmarkEnd w:id="15"/>
+      <w:bookmarkEnd w:id="16"/>
       <w:r>
         <w:t xml:space="preserve"> </w:t>
       </w:r>
@@ -3697,12 +5072,28 @@
     <w:p/>
     <w:p>
       <w:r>
-        <w:t>Para la pantalla de inicio he hecho un formulario que permite al usuario introducir su nombre de usuario y contraseña. Esta pantalla esta dirigida para los usuarios que ya estén registrados en la aplicación. Para los que no lo estén tienen un enlace para dirigirse a la pantalla de registro.</w:t>
-      </w:r>
-    </w:p>
-    <w:p>
-      <w:r>
-        <w:t>Para la creación de esta pantalla he creado un componente de Angular. Angular divide los proyectos en diversos componentes, cada uno de ellos puede representar una pagina de la aplicación o una parte de una p</w:t>
+        <w:t xml:space="preserve">Para la pantalla de inicio he hecho un formulario que permite al usuario introducir su nombre de usuario y contraseña. Esta pantalla </w:t>
+      </w:r>
+      <w:proofErr w:type="spellStart"/>
+      <w:r>
+        <w:t>esta</w:t>
+      </w:r>
+      <w:proofErr w:type="spellEnd"/>
+      <w:r>
+        <w:t xml:space="preserve"> dirigida para los usuarios que ya estén registrados en la aplicación. Para los que no lo estén tienen un enlace para dirigirse a la pantalla de registro.</w:t>
+      </w:r>
+    </w:p>
+    <w:p>
+      <w:r>
+        <w:t xml:space="preserve">Para la creación de esta pantalla he creado un componente de Angular. Angular divide los proyectos en diversos componentes, cada uno de ellos puede representar una </w:t>
+      </w:r>
+      <w:proofErr w:type="spellStart"/>
+      <w:r>
+        <w:t>pagina</w:t>
+      </w:r>
+      <w:proofErr w:type="spellEnd"/>
+      <w:r>
+        <w:t xml:space="preserve"> de la aplicación o una parte de una p</w:t>
       </w:r>
       <w:r>
         <w:t>á</w:t>
@@ -3740,51 +5131,172 @@
           <w:i/>
           <w:iCs/>
         </w:rPr>
-        <w:lastRenderedPageBreak/>
-        <w:t xml:space="preserve">Ng generate component &lt;nombre del componente&gt; </w:t>
-      </w:r>
-    </w:p>
-    <w:p>
-      <w:r>
-        <w:t xml:space="preserve">Automáticamente se genera una carpeta con cuatro ficheros, una hoja HTML, una hoja de estilos CSS, </w:t>
-      </w:r>
-      <w:r>
-        <w:t>un fichero de Typescript con la lógica del componente</w:t>
-      </w:r>
-      <w:r>
-        <w:t>(seria el equivalente al javascript en una web “tradicional”)</w:t>
-      </w:r>
-      <w:r>
-        <w:t xml:space="preserve"> y un fichero para testing.</w:t>
-      </w:r>
-    </w:p>
-    <w:p>
-      <w:r>
-        <w:t>No obstante, en mi proyecto no voy a utilizar los ficheros de testing, para ello siempre que genere un componente se puede añadir las siguientes instrucciones al comando para que omita su creación.</w:t>
-      </w:r>
-    </w:p>
-    <w:p>
-      <w:pPr>
+        <w:t xml:space="preserve">Ng </w:t>
+      </w:r>
+      <w:proofErr w:type="spellStart"/>
+      <w:r>
         <w:rPr>
           <w:i/>
           <w:iCs/>
         </w:rPr>
-      </w:pPr>
+        <w:t>generate</w:t>
+      </w:r>
+      <w:proofErr w:type="spellEnd"/>
       <w:r>
         <w:rPr>
           <w:i/>
           <w:iCs/>
         </w:rPr>
-        <w:t>--skip-tests</w:t>
-      </w:r>
-    </w:p>
-    <w:p>
-      <w:r>
-        <w:t>Paso a explicar la hoja de html y typescript, omito la hoja de css poque los estilos los estoy poniendo en la hoja de css general para todo el proyecto dado que se comparten clases en casi todos los componentes del mismo.</w:t>
-      </w:r>
-    </w:p>
-    <w:p>
-      <w:r>
+        <w:t xml:space="preserve"> </w:t>
+      </w:r>
+      <w:proofErr w:type="spellStart"/>
+      <w:r>
+        <w:rPr>
+          <w:i/>
+          <w:iCs/>
+        </w:rPr>
+        <w:t>component</w:t>
+      </w:r>
+      <w:proofErr w:type="spellEnd"/>
+      <w:r>
+        <w:rPr>
+          <w:i/>
+          <w:iCs/>
+        </w:rPr>
+        <w:t xml:space="preserve"> &lt;nombre del componente&gt; </w:t>
+      </w:r>
+    </w:p>
+    <w:p>
+      <w:r>
+        <w:t xml:space="preserve">Automáticamente se genera una carpeta con cuatro ficheros, una hoja HTML, una hoja de estilos CSS, </w:t>
+      </w:r>
+      <w:r>
+        <w:t xml:space="preserve">un fichero de </w:t>
+      </w:r>
+      <w:proofErr w:type="spellStart"/>
+      <w:r>
+        <w:t>Typescript</w:t>
+      </w:r>
+      <w:proofErr w:type="spellEnd"/>
+      <w:r>
+        <w:t xml:space="preserve"> con la lógica del </w:t>
+      </w:r>
+      <w:proofErr w:type="gramStart"/>
+      <w:r>
+        <w:t>componente</w:t>
+      </w:r>
+      <w:r>
+        <w:t>(</w:t>
+      </w:r>
+      <w:proofErr w:type="gramEnd"/>
+      <w:r>
+        <w:t xml:space="preserve">seria el equivalente al </w:t>
+      </w:r>
+      <w:proofErr w:type="spellStart"/>
+      <w:r>
+        <w:t>javascript</w:t>
+      </w:r>
+      <w:proofErr w:type="spellEnd"/>
+      <w:r>
+        <w:t xml:space="preserve"> en una web “tradicional”)</w:t>
+      </w:r>
+      <w:r>
+        <w:t xml:space="preserve"> y un fichero para </w:t>
+      </w:r>
+      <w:proofErr w:type="spellStart"/>
+      <w:r>
+        <w:t>testing</w:t>
+      </w:r>
+      <w:proofErr w:type="spellEnd"/>
+      <w:r>
+        <w:t>.</w:t>
+      </w:r>
+    </w:p>
+    <w:p>
+      <w:r>
+        <w:t xml:space="preserve">No obstante, en mi proyecto no voy a utilizar los ficheros de </w:t>
+      </w:r>
+      <w:proofErr w:type="spellStart"/>
+      <w:r>
+        <w:t>testing</w:t>
+      </w:r>
+      <w:proofErr w:type="spellEnd"/>
+      <w:r>
+        <w:t>, para ello siempre que genere un componente se puede añadir las siguientes instrucciones al comando para que omita su creación.</w:t>
+      </w:r>
+    </w:p>
+    <w:p>
+      <w:pPr>
+        <w:rPr>
+          <w:i/>
+          <w:iCs/>
+        </w:rPr>
+      </w:pPr>
+      <w:r>
+        <w:rPr>
+          <w:i/>
+          <w:iCs/>
+        </w:rPr>
+        <w:t>--</w:t>
+      </w:r>
+      <w:proofErr w:type="spellStart"/>
+      <w:r>
+        <w:rPr>
+          <w:i/>
+          <w:iCs/>
+        </w:rPr>
+        <w:t>skip-tests</w:t>
+      </w:r>
+      <w:proofErr w:type="spellEnd"/>
+    </w:p>
+    <w:p>
+      <w:r>
+        <w:t xml:space="preserve">Paso a explicar la hoja de </w:t>
+      </w:r>
+      <w:proofErr w:type="spellStart"/>
+      <w:r>
+        <w:t>html</w:t>
+      </w:r>
+      <w:proofErr w:type="spellEnd"/>
+      <w:r>
+        <w:t xml:space="preserve"> y </w:t>
+      </w:r>
+      <w:proofErr w:type="spellStart"/>
+      <w:r>
+        <w:t>typescript</w:t>
+      </w:r>
+      <w:proofErr w:type="spellEnd"/>
+      <w:r>
+        <w:t xml:space="preserve">, omito la hoja de </w:t>
+      </w:r>
+      <w:proofErr w:type="spellStart"/>
+      <w:r>
+        <w:t>css</w:t>
+      </w:r>
+      <w:proofErr w:type="spellEnd"/>
+      <w:r>
+        <w:t xml:space="preserve"> </w:t>
+      </w:r>
+      <w:proofErr w:type="spellStart"/>
+      <w:r>
+        <w:t>poque</w:t>
+      </w:r>
+      <w:proofErr w:type="spellEnd"/>
+      <w:r>
+        <w:t xml:space="preserve"> los estilos los estoy poniendo en la hoja de </w:t>
+      </w:r>
+      <w:proofErr w:type="spellStart"/>
+      <w:r>
+        <w:t>css</w:t>
+      </w:r>
+      <w:proofErr w:type="spellEnd"/>
+      <w:r>
+        <w:t xml:space="preserve"> general para todo el proyecto dado que se comparten clases en casi todos los componentes del mismo.</w:t>
+      </w:r>
+    </w:p>
+    <w:p>
+      <w:r>
+        <w:lastRenderedPageBreak/>
         <w:t>Visualización</w:t>
       </w:r>
     </w:p>
@@ -3809,7 +5321,7 @@
                     <pic:cNvPicPr/>
                   </pic:nvPicPr>
                   <pic:blipFill>
-                    <a:blip r:embed="rId18"/>
+                    <a:blip r:embed="rId19"/>
                     <a:stretch>
                       <a:fillRect/>
                     </a:stretch>
@@ -3833,7 +5345,23 @@
     <w:p/>
     <w:p>
       <w:r>
-        <w:t>Como comentaba en la parte central se puede ver un formulario con dos campos: nombre y contraseña. El boton de submit y un enlace a la pantalla de registro.</w:t>
+        <w:t xml:space="preserve">Como comentaba en la parte central se puede ver un formulario con dos campos: nombre y contraseña. El </w:t>
+      </w:r>
+      <w:proofErr w:type="spellStart"/>
+      <w:r>
+        <w:t>boton</w:t>
+      </w:r>
+      <w:proofErr w:type="spellEnd"/>
+      <w:r>
+        <w:t xml:space="preserve"> de </w:t>
+      </w:r>
+      <w:proofErr w:type="spellStart"/>
+      <w:r>
+        <w:t>submit</w:t>
+      </w:r>
+      <w:proofErr w:type="spellEnd"/>
+      <w:r>
+        <w:t xml:space="preserve"> y un enlace a la pantalla de registro.</w:t>
       </w:r>
     </w:p>
     <w:p>
@@ -3862,7 +5390,7 @@
                     <pic:cNvPicPr/>
                   </pic:nvPicPr>
                   <pic:blipFill>
-                    <a:blip r:embed="rId19"/>
+                    <a:blip r:embed="rId20"/>
                     <a:stretch>
                       <a:fillRect/>
                     </a:stretch>
@@ -3911,7 +5439,7 @@
                     <pic:cNvPicPr/>
                   </pic:nvPicPr>
                   <pic:blipFill>
-                    <a:blip r:embed="rId20"/>
+                    <a:blip r:embed="rId21"/>
                     <a:stretch>
                       <a:fillRect/>
                     </a:stretch>
@@ -3953,7 +5481,7 @@
                     <pic:cNvPicPr/>
                   </pic:nvPicPr>
                   <pic:blipFill>
-                    <a:blip r:embed="rId21"/>
+                    <a:blip r:embed="rId22"/>
                     <a:stretch>
                       <a:fillRect/>
                     </a:stretch>
@@ -3981,16 +5509,138 @@
         </w:tabs>
       </w:pPr>
       <w:r>
-        <w:t xml:space="preserve">Antes de nada voy a explicar brevemente el llamado property binding </w:t>
-      </w:r>
-      <w:r>
-        <w:t xml:space="preserve">de Angular. Para indicar los atributos se pueden hacer de </w:t>
-      </w:r>
-      <w:r>
-        <w:t>manera unidireccional(one-way-binding) o bidireccional(double-way-binding). Si se indica el nombre con [] significa que el elemento en html puede recibir la información de la lógica del componente, si se indica con () es al reves, el elemento del html es el que envia la información a la logica, este es que se utiliza para gestionar los eventos por ejemplo (click)=”funcion()” indicaría que al pulsar sobre ese elemento ejecutara la funcion.</w:t>
-      </w:r>
-      <w:r>
-        <w:t xml:space="preserve"> En el caso del double binding se indica con ambos [()] y envía y recoge información, algo típico son inputs de un formulario.</w:t>
+        <w:t xml:space="preserve">Antes de </w:t>
+      </w:r>
+      <w:proofErr w:type="gramStart"/>
+      <w:r>
+        <w:t>nada</w:t>
+      </w:r>
+      <w:proofErr w:type="gramEnd"/>
+      <w:r>
+        <w:t xml:space="preserve"> voy a explicar brevemente el llamado </w:t>
+      </w:r>
+      <w:proofErr w:type="spellStart"/>
+      <w:r>
+        <w:t>property</w:t>
+      </w:r>
+      <w:proofErr w:type="spellEnd"/>
+      <w:r>
+        <w:t xml:space="preserve"> </w:t>
+      </w:r>
+      <w:proofErr w:type="spellStart"/>
+      <w:r>
+        <w:t>binding</w:t>
+      </w:r>
+      <w:proofErr w:type="spellEnd"/>
+      <w:r>
+        <w:t xml:space="preserve"> de Angular. Para indicar los atributos se pueden hacer de </w:t>
+      </w:r>
+      <w:r>
+        <w:t>manera unidireccional(</w:t>
+      </w:r>
+      <w:proofErr w:type="spellStart"/>
+      <w:r>
+        <w:t>one-way-binding</w:t>
+      </w:r>
+      <w:proofErr w:type="spellEnd"/>
+      <w:r>
+        <w:t>) o bidireccional(</w:t>
+      </w:r>
+      <w:proofErr w:type="spellStart"/>
+      <w:r>
+        <w:t>double-way-binding</w:t>
+      </w:r>
+      <w:proofErr w:type="spellEnd"/>
+      <w:r>
+        <w:t xml:space="preserve">). Si se indica el nombre con [] significa que el elemento en </w:t>
+      </w:r>
+      <w:proofErr w:type="spellStart"/>
+      <w:r>
+        <w:t>html</w:t>
+      </w:r>
+      <w:proofErr w:type="spellEnd"/>
+      <w:r>
+        <w:t xml:space="preserve"> puede recibir la información de la lógica del componente, si se indica con () es al </w:t>
+      </w:r>
+      <w:proofErr w:type="spellStart"/>
+      <w:r>
+        <w:t>reves</w:t>
+      </w:r>
+      <w:proofErr w:type="spellEnd"/>
+      <w:r>
+        <w:t xml:space="preserve">, el elemento del </w:t>
+      </w:r>
+      <w:proofErr w:type="spellStart"/>
+      <w:r>
+        <w:t>html</w:t>
+      </w:r>
+      <w:proofErr w:type="spellEnd"/>
+      <w:r>
+        <w:t xml:space="preserve"> es el que </w:t>
+      </w:r>
+      <w:proofErr w:type="spellStart"/>
+      <w:r>
+        <w:t>envia</w:t>
+      </w:r>
+      <w:proofErr w:type="spellEnd"/>
+      <w:r>
+        <w:t xml:space="preserve"> la información a la </w:t>
+      </w:r>
+      <w:proofErr w:type="spellStart"/>
+      <w:r>
+        <w:t>logica</w:t>
+      </w:r>
+      <w:proofErr w:type="spellEnd"/>
+      <w:r>
+        <w:t>, este es que se utiliza para gestionar los eventos por ejemplo (</w:t>
+      </w:r>
+      <w:proofErr w:type="spellStart"/>
+      <w:r>
+        <w:t>click</w:t>
+      </w:r>
+      <w:proofErr w:type="spellEnd"/>
+      <w:r>
+        <w:t>)</w:t>
+      </w:r>
+      <w:proofErr w:type="gramStart"/>
+      <w:r>
+        <w:t>=”</w:t>
+      </w:r>
+      <w:proofErr w:type="spellStart"/>
+      <w:r>
+        <w:t>funcion</w:t>
+      </w:r>
+      <w:proofErr w:type="spellEnd"/>
+      <w:proofErr w:type="gramEnd"/>
+      <w:r>
+        <w:t xml:space="preserve">()” indicaría que al pulsar sobre ese elemento ejecutara la </w:t>
+      </w:r>
+      <w:proofErr w:type="spellStart"/>
+      <w:r>
+        <w:t>funcion</w:t>
+      </w:r>
+      <w:proofErr w:type="spellEnd"/>
+      <w:r>
+        <w:t>.</w:t>
+      </w:r>
+      <w:r>
+        <w:t xml:space="preserve"> En el caso del </w:t>
+      </w:r>
+      <w:proofErr w:type="spellStart"/>
+      <w:r>
+        <w:t>double</w:t>
+      </w:r>
+      <w:proofErr w:type="spellEnd"/>
+      <w:r>
+        <w:t xml:space="preserve"> </w:t>
+      </w:r>
+      <w:proofErr w:type="spellStart"/>
+      <w:r>
+        <w:t>binding</w:t>
+      </w:r>
+      <w:proofErr w:type="spellEnd"/>
+      <w:r>
+        <w:t xml:space="preserve"> se indica con ambos [()] y envía y recoge información, algo típico son inputs de un formulario.</w:t>
       </w:r>
     </w:p>
     <w:p>
@@ -4000,7 +5650,28 @@
         </w:tabs>
       </w:pPr>
       <w:r>
-        <w:t>También cabe destacar que siempre que usemos alguna propiedad de la logica del componente dentro del html(no como atributo) se indica con {{}}.</w:t>
+        <w:t xml:space="preserve">También cabe destacar que siempre que usemos alguna propiedad de la </w:t>
+      </w:r>
+      <w:proofErr w:type="spellStart"/>
+      <w:r>
+        <w:t>logica</w:t>
+      </w:r>
+      <w:proofErr w:type="spellEnd"/>
+      <w:r>
+        <w:t xml:space="preserve"> del componente dentro del </w:t>
+      </w:r>
+      <w:proofErr w:type="spellStart"/>
+      <w:proofErr w:type="gramStart"/>
+      <w:r>
+        <w:t>html</w:t>
+      </w:r>
+      <w:proofErr w:type="spellEnd"/>
+      <w:r>
+        <w:t>(</w:t>
+      </w:r>
+      <w:proofErr w:type="gramEnd"/>
+      <w:r>
+        <w:t>no como atributo) se indica con {{}}.</w:t>
       </w:r>
     </w:p>
     <w:p>
@@ -4013,7 +5684,23 @@
         <w:t>Como</w:t>
       </w:r>
       <w:r>
-        <w:t xml:space="preserve"> comenté en anteriores apartados en el proyecto uso la librería de Angular. Esta librería ofrece varios etiquetas predefinidas en html que dan un formato propio, además de otras funcionalidades.</w:t>
+        <w:t xml:space="preserve"> comenté en anteriores apartados en el proyecto uso la librería de Angular. Esta librería ofrece </w:t>
+      </w:r>
+      <w:proofErr w:type="gramStart"/>
+      <w:r>
+        <w:t>varios etiquetas predefinidas</w:t>
+      </w:r>
+      <w:proofErr w:type="gramEnd"/>
+      <w:r>
+        <w:t xml:space="preserve"> en </w:t>
+      </w:r>
+      <w:proofErr w:type="spellStart"/>
+      <w:r>
+        <w:t>html</w:t>
+      </w:r>
+      <w:proofErr w:type="spellEnd"/>
+      <w:r>
+        <w:t xml:space="preserve"> que dan un formato propio, además de otras funcionalidades.</w:t>
       </w:r>
     </w:p>
     <w:p>
@@ -4023,7 +5710,23 @@
         </w:tabs>
       </w:pPr>
       <w:r>
-        <w:t>Todas las etiquetas que comienzan con mat pertenecen a la librería de materials.</w:t>
+        <w:t xml:space="preserve">Todas las etiquetas que comienzan con </w:t>
+      </w:r>
+      <w:proofErr w:type="spellStart"/>
+      <w:r>
+        <w:t>mat</w:t>
+      </w:r>
+      <w:proofErr w:type="spellEnd"/>
+      <w:r>
+        <w:t xml:space="preserve"> pertenecen a la librería de </w:t>
+      </w:r>
+      <w:proofErr w:type="spellStart"/>
+      <w:r>
+        <w:t>materials</w:t>
+      </w:r>
+      <w:proofErr w:type="spellEnd"/>
+      <w:r>
+        <w:t>.</w:t>
       </w:r>
     </w:p>
     <w:p>
@@ -4053,8 +5756,13 @@
           <w:tab w:val="left" w:pos="1038"/>
         </w:tabs>
       </w:pPr>
-      <w:r>
-        <w:t xml:space="preserve">ngClass </w:t>
+      <w:proofErr w:type="spellStart"/>
+      <w:r>
+        <w:t>ngClass</w:t>
+      </w:r>
+      <w:proofErr w:type="spellEnd"/>
+      <w:r>
+        <w:t xml:space="preserve"> </w:t>
       </w:r>
     </w:p>
     <w:p>
@@ -4064,7 +5772,31 @@
         </w:tabs>
       </w:pPr>
       <w:r>
-        <w:t>Este atributo permite establecer la clase de un modo dinámico, es decir la clase es una propiedad de la hoja de typescript que puede ir modificandose. Luego veremos cuando explique la hoja de Typescript para que la utilizo.</w:t>
+        <w:t xml:space="preserve">Este atributo permite establecer la clase de un modo dinámico, es decir la clase es una propiedad de la hoja de </w:t>
+      </w:r>
+      <w:proofErr w:type="spellStart"/>
+      <w:r>
+        <w:t>typescript</w:t>
+      </w:r>
+      <w:proofErr w:type="spellEnd"/>
+      <w:r>
+        <w:t xml:space="preserve"> que puede ir </w:t>
+      </w:r>
+      <w:proofErr w:type="spellStart"/>
+      <w:r>
+        <w:t>modificandose</w:t>
+      </w:r>
+      <w:proofErr w:type="spellEnd"/>
+      <w:r>
+        <w:t xml:space="preserve">. Luego veremos cuando explique la hoja de </w:t>
+      </w:r>
+      <w:proofErr w:type="spellStart"/>
+      <w:r>
+        <w:t>Typescript</w:t>
+      </w:r>
+      <w:proofErr w:type="spellEnd"/>
+      <w:r>
+        <w:t xml:space="preserve"> para que la utilizo.</w:t>
       </w:r>
     </w:p>
     <w:p>
@@ -4074,7 +5806,15 @@
         </w:tabs>
       </w:pPr>
       <w:r>
-        <w:t xml:space="preserve">*ngIf </w:t>
+        <w:t>*</w:t>
+      </w:r>
+      <w:proofErr w:type="spellStart"/>
+      <w:r>
+        <w:t>ngIf</w:t>
+      </w:r>
+      <w:proofErr w:type="spellEnd"/>
+      <w:r>
+        <w:t xml:space="preserve"> </w:t>
       </w:r>
     </w:p>
     <w:p>
@@ -4084,7 +5824,31 @@
         </w:tabs>
       </w:pPr>
       <w:r>
-        <w:t>Es uno de los atributos mas utilizados, al poner este atributo podemos hacer que esa parte del html solo sea visible siempre y cuando se cumpla la condición  o condiciones que especifiquemos en el atributo. En este caso los utilizo con una propiedad que será una bandera de tipo booleano.</w:t>
+        <w:t xml:space="preserve">Es uno de los atributos </w:t>
+      </w:r>
+      <w:proofErr w:type="spellStart"/>
+      <w:r>
+        <w:t>mas</w:t>
+      </w:r>
+      <w:proofErr w:type="spellEnd"/>
+      <w:r>
+        <w:t xml:space="preserve"> utilizados, al poner este atributo podemos hacer que esa parte del </w:t>
+      </w:r>
+      <w:proofErr w:type="spellStart"/>
+      <w:r>
+        <w:t>html</w:t>
+      </w:r>
+      <w:proofErr w:type="spellEnd"/>
+      <w:r>
+        <w:t xml:space="preserve"> solo sea visible siempre y cuando se cumpla la </w:t>
+      </w:r>
+      <w:proofErr w:type="gramStart"/>
+      <w:r>
+        <w:t>condición  o</w:t>
+      </w:r>
+      <w:proofErr w:type="gramEnd"/>
+      <w:r>
+        <w:t xml:space="preserve"> condiciones que especifiquemos en el atributo. En este caso los utilizo con una propiedad que será una bandera de tipo booleano.</w:t>
       </w:r>
     </w:p>
     <w:p>
@@ -4093,9 +5857,11 @@
           <w:tab w:val="left" w:pos="1038"/>
         </w:tabs>
       </w:pPr>
+      <w:proofErr w:type="spellStart"/>
       <w:r>
         <w:t>routerLink</w:t>
       </w:r>
+      <w:proofErr w:type="spellEnd"/>
     </w:p>
     <w:p>
       <w:pPr>
@@ -4104,10 +5870,31 @@
         </w:tabs>
       </w:pPr>
       <w:r>
-        <w:t xml:space="preserve">En el enlace uso routerLink en lugar del href tradicional, en este caso </w:t>
-      </w:r>
-      <w:r>
-        <w:t xml:space="preserve">especifico la ruta relativa al componente al que quiero dirigirlo. </w:t>
+        <w:t xml:space="preserve">En el enlace uso </w:t>
+      </w:r>
+      <w:proofErr w:type="spellStart"/>
+      <w:r>
+        <w:t>routerLink</w:t>
+      </w:r>
+      <w:proofErr w:type="spellEnd"/>
+      <w:r>
+        <w:t xml:space="preserve"> en lugar del </w:t>
+      </w:r>
+      <w:proofErr w:type="spellStart"/>
+      <w:r>
+        <w:t>href</w:t>
+      </w:r>
+      <w:proofErr w:type="spellEnd"/>
+      <w:r>
+        <w:t xml:space="preserve"> tradicional, en este caso </w:t>
+      </w:r>
+      <w:proofErr w:type="spellStart"/>
+      <w:r>
+        <w:t>especifico</w:t>
+      </w:r>
+      <w:proofErr w:type="spellEnd"/>
+      <w:r>
+        <w:t xml:space="preserve"> la ruta relativa al componente al que quiero dirigirlo. </w:t>
       </w:r>
     </w:p>
     <w:p>
@@ -4127,7 +5914,15 @@
         </w:tabs>
       </w:pPr>
       <w:r>
-        <w:t>El typescript funciona como una clase, tiene sus propiedades, su constructor y sus m</w:t>
+        <w:t xml:space="preserve">El </w:t>
+      </w:r>
+      <w:proofErr w:type="spellStart"/>
+      <w:r>
+        <w:t>typescript</w:t>
+      </w:r>
+      <w:proofErr w:type="spellEnd"/>
+      <w:r>
+        <w:t xml:space="preserve"> funciona como una clase, tiene sus propiedades, su constructor y sus m</w:t>
       </w:r>
       <w:r>
         <w:t>é</w:t>
@@ -4183,7 +5978,7 @@
                     <pic:cNvPicPr/>
                   </pic:nvPicPr>
                   <pic:blipFill>
-                    <a:blip r:embed="rId22"/>
+                    <a:blip r:embed="rId23"/>
                     <a:stretch>
                       <a:fillRect/>
                     </a:stretch>
@@ -4211,7 +6006,47 @@
         </w:tabs>
       </w:pPr>
       <w:r>
-        <w:t>Como se puede ver creo cuatro arrays. Uno con los propios colores en formato hexadecimal, otro con las fuentes que son clases que se usaran para cambiar la propiedad ngClass dinámicamente también los themes que cambian el formato de el formulario de materials.</w:t>
+        <w:t xml:space="preserve">Como se puede ver creo cuatro </w:t>
+      </w:r>
+      <w:proofErr w:type="spellStart"/>
+      <w:r>
+        <w:t>arrays</w:t>
+      </w:r>
+      <w:proofErr w:type="spellEnd"/>
+      <w:r>
+        <w:t xml:space="preserve">. Uno con los propios colores en formato hexadecimal, otro con las fuentes que son clases que se usaran para cambiar la propiedad </w:t>
+      </w:r>
+      <w:proofErr w:type="spellStart"/>
+      <w:r>
+        <w:t>ngClass</w:t>
+      </w:r>
+      <w:proofErr w:type="spellEnd"/>
+      <w:r>
+        <w:t xml:space="preserve"> dinámicamente también los </w:t>
+      </w:r>
+      <w:proofErr w:type="spellStart"/>
+      <w:r>
+        <w:t>themes</w:t>
+      </w:r>
+      <w:proofErr w:type="spellEnd"/>
+      <w:r>
+        <w:t xml:space="preserve"> que cambian el formato </w:t>
+      </w:r>
+      <w:proofErr w:type="spellStart"/>
+      <w:r>
+        <w:t>de el</w:t>
+      </w:r>
+      <w:proofErr w:type="spellEnd"/>
+      <w:r>
+        <w:t xml:space="preserve"> formulario de </w:t>
+      </w:r>
+      <w:proofErr w:type="spellStart"/>
+      <w:r>
+        <w:t>materials</w:t>
+      </w:r>
+      <w:proofErr w:type="spellEnd"/>
+      <w:r>
+        <w:t>.</w:t>
       </w:r>
     </w:p>
     <w:p>
@@ -4221,7 +6056,23 @@
         </w:tabs>
       </w:pPr>
       <w:r>
-        <w:t>Y otro con que a su vez son cuatro arrays de strings, cada uno de ellos representa un conjunto de adjetivos que se aplican al color correspondiente de la personalidad.</w:t>
+        <w:t xml:space="preserve">Y otro con que a su vez son cuatro </w:t>
+      </w:r>
+      <w:proofErr w:type="spellStart"/>
+      <w:r>
+        <w:t>arrays</w:t>
+      </w:r>
+      <w:proofErr w:type="spellEnd"/>
+      <w:r>
+        <w:t xml:space="preserve"> de </w:t>
+      </w:r>
+      <w:proofErr w:type="spellStart"/>
+      <w:r>
+        <w:t>strings</w:t>
+      </w:r>
+      <w:proofErr w:type="spellEnd"/>
+      <w:r>
+        <w:t>, cada uno de ellos representa un conjunto de adjetivos que se aplican al color correspondiente de la personalidad.</w:t>
       </w:r>
     </w:p>
     <w:p>
@@ -4231,7 +6082,39 @@
         </w:tabs>
       </w:pPr>
       <w:r>
-        <w:t>En el método ngOnInit, que se ejecuta llamo con setInterval a otro método para que este cambiando los elementos y la visualización cada cierto tiempo, este método selecciona aleatoriamente un numero del 0 al 3 y lo utiliza para seleccionar el elemento correspondiente de los arrays antes mencionados.</w:t>
+        <w:t xml:space="preserve">En el método </w:t>
+      </w:r>
+      <w:proofErr w:type="spellStart"/>
+      <w:r>
+        <w:t>ngOnInit</w:t>
+      </w:r>
+      <w:proofErr w:type="spellEnd"/>
+      <w:r>
+        <w:t xml:space="preserve">, que se ejecuta llamo con </w:t>
+      </w:r>
+      <w:proofErr w:type="spellStart"/>
+      <w:r>
+        <w:t>setInterval</w:t>
+      </w:r>
+      <w:proofErr w:type="spellEnd"/>
+      <w:r>
+        <w:t xml:space="preserve"> a otro método para que este cambiando los elementos y la visualización cada cierto tiempo, este método selecciona aleatoriamente un </w:t>
+      </w:r>
+      <w:proofErr w:type="spellStart"/>
+      <w:r>
+        <w:t>numero</w:t>
+      </w:r>
+      <w:proofErr w:type="spellEnd"/>
+      <w:r>
+        <w:t xml:space="preserve"> del 0 al 3 y lo utiliza para seleccionar el elemento correspondiente de los </w:t>
+      </w:r>
+      <w:proofErr w:type="spellStart"/>
+      <w:r>
+        <w:t>arrays</w:t>
+      </w:r>
+      <w:proofErr w:type="spellEnd"/>
+      <w:r>
+        <w:t xml:space="preserve"> antes mencionados.</w:t>
       </w:r>
     </w:p>
     <w:p>
@@ -4261,7 +6144,7 @@
                     <pic:cNvPicPr/>
                   </pic:nvPicPr>
                   <pic:blipFill>
-                    <a:blip r:embed="rId23"/>
+                    <a:blip r:embed="rId24"/>
                     <a:stretch>
                       <a:fillRect/>
                     </a:stretch>
@@ -4310,10 +6193,34 @@
         <w:t xml:space="preserve">El resto de métodos se encargan de gestionar la lógica del formulario. </w:t>
       </w:r>
       <w:r>
-        <w:t>Ejecutan llamadas al servicio que a su vez se comunica con la app de node en el backend. Cuando esta todo correcto redirijo al usuario a la pantalla principal.</w:t>
-      </w:r>
-      <w:r>
-        <w:t xml:space="preserve"> Al ir comprobando si existe el nombre y si la contraseña es la correcta va levantando o no la propiedad correspondiente que indica si hay un error. Esta propiedad es la que uso en con el atributo ngIf en el HTML para que muestre el mensaje de error correspondiente.</w:t>
+        <w:t xml:space="preserve">Ejecutan llamadas al servicio que a su vez se comunica con la app de </w:t>
+      </w:r>
+      <w:proofErr w:type="spellStart"/>
+      <w:r>
+        <w:t>node</w:t>
+      </w:r>
+      <w:proofErr w:type="spellEnd"/>
+      <w:r>
+        <w:t xml:space="preserve"> en el </w:t>
+      </w:r>
+      <w:proofErr w:type="spellStart"/>
+      <w:r>
+        <w:t>backend</w:t>
+      </w:r>
+      <w:proofErr w:type="spellEnd"/>
+      <w:r>
+        <w:t>. Cuando esta todo correcto redirijo al usuario a la pantalla principal.</w:t>
+      </w:r>
+      <w:r>
+        <w:t xml:space="preserve"> Al ir comprobando si existe el nombre y si la contraseña es la correcta va levantando o no la propiedad correspondiente que indica si hay un error. Esta propiedad es la que uso en con el atributo </w:t>
+      </w:r>
+      <w:proofErr w:type="spellStart"/>
+      <w:r>
+        <w:t>ngIf</w:t>
+      </w:r>
+      <w:proofErr w:type="spellEnd"/>
+      <w:r>
+        <w:t xml:space="preserve"> en el HTML para que muestre el mensaje de error correspondiente.</w:t>
       </w:r>
     </w:p>
     <w:p>
@@ -4343,7 +6250,7 @@
                     <pic:cNvPicPr/>
                   </pic:nvPicPr>
                   <pic:blipFill>
-                    <a:blip r:embed="rId24"/>
+                    <a:blip r:embed="rId25"/>
                     <a:stretch>
                       <a:fillRect/>
                     </a:stretch>
@@ -4375,11 +6282,11 @@
       <w:pPr>
         <w:pStyle w:val="Ttulo2"/>
       </w:pPr>
-      <w:bookmarkStart w:id="16" w:name="_Toc103858489"/>
+      <w:bookmarkStart w:id="17" w:name="_Toc103858489"/>
       <w:r>
         <w:t>Pantalla de registro</w:t>
       </w:r>
-      <w:bookmarkEnd w:id="16"/>
+      <w:bookmarkEnd w:id="17"/>
     </w:p>
     <w:p>
       <w:pPr>
@@ -4430,7 +6337,7 @@
                     <pic:cNvPicPr/>
                   </pic:nvPicPr>
                   <pic:blipFill>
-                    <a:blip r:embed="rId25"/>
+                    <a:blip r:embed="rId26"/>
                     <a:stretch>
                       <a:fillRect/>
                     </a:stretch>
@@ -4458,7 +6365,23 @@
         </w:tabs>
       </w:pPr>
       <w:r>
-        <w:t>La selección de hotel y de  departamento se realiza con dos selects. Hasta que no se selecciona un hotel no aparecen los departamentos de ese hotel.</w:t>
+        <w:t xml:space="preserve">La selección de hotel y </w:t>
+      </w:r>
+      <w:proofErr w:type="gramStart"/>
+      <w:r>
+        <w:t>de  departamento</w:t>
+      </w:r>
+      <w:proofErr w:type="gramEnd"/>
+      <w:r>
+        <w:t xml:space="preserve"> se realiza con dos </w:t>
+      </w:r>
+      <w:proofErr w:type="spellStart"/>
+      <w:r>
+        <w:t>selects</w:t>
+      </w:r>
+      <w:proofErr w:type="spellEnd"/>
+      <w:r>
+        <w:t>. Hasta que no se selecciona un hotel no aparecen los departamentos de ese hotel.</w:t>
       </w:r>
     </w:p>
     <w:p>
@@ -4489,7 +6412,23 @@
         </w:tabs>
       </w:pPr>
       <w:r>
-        <w:t>Del html voy a destacar tan solo los selects puesto que el resto es prácticamente lo mismo que la pantalla de inicio.</w:t>
+        <w:t xml:space="preserve">Del </w:t>
+      </w:r>
+      <w:proofErr w:type="spellStart"/>
+      <w:r>
+        <w:t>html</w:t>
+      </w:r>
+      <w:proofErr w:type="spellEnd"/>
+      <w:r>
+        <w:t xml:space="preserve"> voy a destacar tan solo los </w:t>
+      </w:r>
+      <w:proofErr w:type="spellStart"/>
+      <w:r>
+        <w:t>selects</w:t>
+      </w:r>
+      <w:proofErr w:type="spellEnd"/>
+      <w:r>
+        <w:t xml:space="preserve"> puesto que el resto es prácticamente lo mismo que la pantalla de inicio.</w:t>
       </w:r>
       <w:r>
         <w:t xml:space="preserve"> </w:t>
@@ -4510,107 +6449,6 @@
             <wp:extent cx="5400040" cy="2030095"/>
             <wp:effectExtent l="0" t="0" r="0" b="8255"/>
             <wp:docPr id="8" name="Imagen 8"/>
-            <wp:cNvGraphicFramePr>
-              <a:graphicFrameLocks xmlns:a="http://schemas.openxmlformats.org/drawingml/2006/main" noChangeAspect="1"/>
-            </wp:cNvGraphicFramePr>
-            <a:graphic xmlns:a="http://schemas.openxmlformats.org/drawingml/2006/main">
-              <a:graphicData uri="http://schemas.openxmlformats.org/drawingml/2006/picture">
-                <pic:pic xmlns:pic="http://schemas.openxmlformats.org/drawingml/2006/picture">
-                  <pic:nvPicPr>
-                    <pic:cNvPr id="1" name=""/>
-                    <pic:cNvPicPr/>
-                  </pic:nvPicPr>
-                  <pic:blipFill>
-                    <a:blip r:embed="rId26"/>
-                    <a:stretch>
-                      <a:fillRect/>
-                    </a:stretch>
-                  </pic:blipFill>
-                  <pic:spPr>
-                    <a:xfrm>
-                      <a:off x="0" y="0"/>
-                      <a:ext cx="5400040" cy="2030095"/>
-                    </a:xfrm>
-                    <a:prstGeom prst="rect">
-                      <a:avLst/>
-                    </a:prstGeom>
-                  </pic:spPr>
-                </pic:pic>
-              </a:graphicData>
-            </a:graphic>
-          </wp:inline>
-        </w:drawing>
-      </w:r>
-    </w:p>
-    <w:p>
-      <w:pPr>
-        <w:tabs>
-          <w:tab w:val="left" w:pos="1038"/>
-        </w:tabs>
-      </w:pPr>
-    </w:p>
-    <w:p>
-      <w:pPr>
-        <w:tabs>
-          <w:tab w:val="left" w:pos="1038"/>
-        </w:tabs>
-      </w:pPr>
-    </w:p>
-    <w:p>
-      <w:pPr>
-        <w:tabs>
-          <w:tab w:val="left" w:pos="1038"/>
-        </w:tabs>
-      </w:pPr>
-      <w:r>
-        <w:t>Como se puede ver utilizo el double binding con el value para que recoja el valor seleccionado.</w:t>
-      </w:r>
-    </w:p>
-    <w:p>
-      <w:pPr>
-        <w:tabs>
-          <w:tab w:val="left" w:pos="1038"/>
-        </w:tabs>
-      </w:pPr>
-      <w:r>
-        <w:t>Y algo que no habíamos visto antes y que es muy utilizado en Angular que es el ngFor. Este atributo sirve para hacer una iteración sobre un array que tengamos en el typescript, en este caso los hoteles y sus departamentos.</w:t>
-      </w:r>
-    </w:p>
-    <w:p>
-      <w:pPr>
-        <w:tabs>
-          <w:tab w:val="left" w:pos="1038"/>
-        </w:tabs>
-      </w:pPr>
-      <w:r>
-        <w:t>TYPESCRIPT</w:t>
-      </w:r>
-    </w:p>
-    <w:p>
-      <w:pPr>
-        <w:tabs>
-          <w:tab w:val="left" w:pos="1038"/>
-        </w:tabs>
-      </w:pPr>
-      <w:r>
-        <w:t>No hay apenas novedades reseñables con respecto al componente anterior, tan solo vemos como llama a un servicio para darles valores a los arrays antes mencionados. El resto es comprobar nombre, contraseña y demas.</w:t>
-      </w:r>
-    </w:p>
-    <w:p>
-      <w:pPr>
-        <w:tabs>
-          <w:tab w:val="left" w:pos="1038"/>
-        </w:tabs>
-      </w:pPr>
-      <w:r>
-        <w:rPr>
-          <w:noProof/>
-        </w:rPr>
-        <w:drawing>
-          <wp:inline distT="0" distB="0" distL="0" distR="0" wp14:anchorId="1273BBE1" wp14:editId="406C00F6">
-            <wp:extent cx="5400040" cy="1724660"/>
-            <wp:effectExtent l="0" t="0" r="0" b="8890"/>
-            <wp:docPr id="11" name="Imagen 11"/>
             <wp:cNvGraphicFramePr>
               <a:graphicFrameLocks xmlns:a="http://schemas.openxmlformats.org/drawingml/2006/main" noChangeAspect="1"/>
             </wp:cNvGraphicFramePr>
@@ -4630,6 +6468,163 @@
                   <pic:spPr>
                     <a:xfrm>
                       <a:off x="0" y="0"/>
+                      <a:ext cx="5400040" cy="2030095"/>
+                    </a:xfrm>
+                    <a:prstGeom prst="rect">
+                      <a:avLst/>
+                    </a:prstGeom>
+                  </pic:spPr>
+                </pic:pic>
+              </a:graphicData>
+            </a:graphic>
+          </wp:inline>
+        </w:drawing>
+      </w:r>
+    </w:p>
+    <w:p>
+      <w:pPr>
+        <w:tabs>
+          <w:tab w:val="left" w:pos="1038"/>
+        </w:tabs>
+      </w:pPr>
+    </w:p>
+    <w:p>
+      <w:pPr>
+        <w:tabs>
+          <w:tab w:val="left" w:pos="1038"/>
+        </w:tabs>
+      </w:pPr>
+    </w:p>
+    <w:p>
+      <w:pPr>
+        <w:tabs>
+          <w:tab w:val="left" w:pos="1038"/>
+        </w:tabs>
+      </w:pPr>
+      <w:r>
+        <w:t xml:space="preserve">Como se puede ver utilizo el </w:t>
+      </w:r>
+      <w:proofErr w:type="spellStart"/>
+      <w:r>
+        <w:t>double</w:t>
+      </w:r>
+      <w:proofErr w:type="spellEnd"/>
+      <w:r>
+        <w:t xml:space="preserve"> </w:t>
+      </w:r>
+      <w:proofErr w:type="spellStart"/>
+      <w:r>
+        <w:t>binding</w:t>
+      </w:r>
+      <w:proofErr w:type="spellEnd"/>
+      <w:r>
+        <w:t xml:space="preserve"> con el </w:t>
+      </w:r>
+      <w:proofErr w:type="spellStart"/>
+      <w:r>
+        <w:t>value</w:t>
+      </w:r>
+      <w:proofErr w:type="spellEnd"/>
+      <w:r>
+        <w:t xml:space="preserve"> para que recoja el valor seleccionado.</w:t>
+      </w:r>
+    </w:p>
+    <w:p>
+      <w:pPr>
+        <w:tabs>
+          <w:tab w:val="left" w:pos="1038"/>
+        </w:tabs>
+      </w:pPr>
+      <w:r>
+        <w:t xml:space="preserve">Y algo que no habíamos visto antes y que es muy utilizado en Angular que es el </w:t>
+      </w:r>
+      <w:proofErr w:type="spellStart"/>
+      <w:r>
+        <w:t>ngFor</w:t>
+      </w:r>
+      <w:proofErr w:type="spellEnd"/>
+      <w:r>
+        <w:t xml:space="preserve">. Este atributo sirve para hacer una iteración sobre un array que tengamos en el </w:t>
+      </w:r>
+      <w:proofErr w:type="spellStart"/>
+      <w:r>
+        <w:t>typescript</w:t>
+      </w:r>
+      <w:proofErr w:type="spellEnd"/>
+      <w:r>
+        <w:t>, en este caso los hoteles y sus departamentos.</w:t>
+      </w:r>
+    </w:p>
+    <w:p>
+      <w:pPr>
+        <w:tabs>
+          <w:tab w:val="left" w:pos="1038"/>
+        </w:tabs>
+      </w:pPr>
+      <w:r>
+        <w:t>TYPESCRIPT</w:t>
+      </w:r>
+    </w:p>
+    <w:p>
+      <w:pPr>
+        <w:tabs>
+          <w:tab w:val="left" w:pos="1038"/>
+        </w:tabs>
+      </w:pPr>
+      <w:r>
+        <w:t xml:space="preserve">No hay apenas novedades reseñables con respecto al componente anterior, tan solo vemos como llama a un servicio para darles valores a los </w:t>
+      </w:r>
+      <w:proofErr w:type="spellStart"/>
+      <w:r>
+        <w:t>arrays</w:t>
+      </w:r>
+      <w:proofErr w:type="spellEnd"/>
+      <w:r>
+        <w:t xml:space="preserve"> antes mencionados. El resto es comprobar nombre, contraseña y </w:t>
+      </w:r>
+      <w:proofErr w:type="spellStart"/>
+      <w:r>
+        <w:t>demas</w:t>
+      </w:r>
+      <w:proofErr w:type="spellEnd"/>
+      <w:r>
+        <w:t>.</w:t>
+      </w:r>
+    </w:p>
+    <w:p>
+      <w:pPr>
+        <w:tabs>
+          <w:tab w:val="left" w:pos="1038"/>
+        </w:tabs>
+      </w:pPr>
+      <w:r>
+        <w:rPr>
+          <w:noProof/>
+        </w:rPr>
+        <w:drawing>
+          <wp:inline distT="0" distB="0" distL="0" distR="0" wp14:anchorId="1273BBE1" wp14:editId="406C00F6">
+            <wp:extent cx="5400040" cy="1724660"/>
+            <wp:effectExtent l="0" t="0" r="0" b="8890"/>
+            <wp:docPr id="11" name="Imagen 11"/>
+            <wp:cNvGraphicFramePr>
+              <a:graphicFrameLocks xmlns:a="http://schemas.openxmlformats.org/drawingml/2006/main" noChangeAspect="1"/>
+            </wp:cNvGraphicFramePr>
+            <a:graphic xmlns:a="http://schemas.openxmlformats.org/drawingml/2006/main">
+              <a:graphicData uri="http://schemas.openxmlformats.org/drawingml/2006/picture">
+                <pic:pic xmlns:pic="http://schemas.openxmlformats.org/drawingml/2006/picture">
+                  <pic:nvPicPr>
+                    <pic:cNvPr id="1" name=""/>
+                    <pic:cNvPicPr/>
+                  </pic:nvPicPr>
+                  <pic:blipFill>
+                    <a:blip r:embed="rId28"/>
+                    <a:stretch>
+                      <a:fillRect/>
+                    </a:stretch>
+                  </pic:blipFill>
+                  <pic:spPr>
+                    <a:xfrm>
+                      <a:off x="0" y="0"/>
                       <a:ext cx="5400040" cy="1724660"/>
                     </a:xfrm>
                     <a:prstGeom prst="rect">
@@ -4669,7 +6664,7 @@
 </file>
 
 <file path=word/styles.xml><?xml version="1.0" encoding="utf-8"?>
-<w:styles xmlns:mc="http://schemas.openxmlformats.org/markup-compatibility/2006" xmlns:r="http://schemas.openxmlformats.org/officeDocument/2006/relationships" xmlns:w="http://schemas.openxmlformats.org/wordprocessingml/2006/main" xmlns:w14="http://schemas.microsoft.com/office/word/2010/wordml" xmlns:w15="http://schemas.microsoft.com/office/word/2012/wordml" xmlns:w16cex="http://schemas.microsoft.com/office/word/2018/wordml/cex" xmlns:w16cid="http://schemas.microsoft.com/office/word/2016/wordml/cid" xmlns:w16="http://schemas.microsoft.com/office/word/2018/wordml" xmlns:w16sdtdh="http://schemas.microsoft.com/office/word/2020/wordml/sdtdatahash" xmlns:w16se="http://schemas.microsoft.com/office/word/2015/wordml/symex" mc:Ignorable="w14 w15 w16se w16cid w16 w16cex w16sdtdh">
+<w:styles xmlns:mc="http://schemas.openxmlformats.org/markup-compatibility/2006" xmlns:r="http://schemas.openxmlformats.org/officeDocument/2006/relationships" xmlns:w="http://schemas.openxmlformats.org/wordprocessingml/2006/main" xmlns:w14="http://schemas.microsoft.com/office/word/2010/wordml" xmlns:w15="http://schemas.microsoft.com/office/word/2012/wordml" xmlns:w16cid="http://schemas.microsoft.com/office/word/2016/wordml/cid" xmlns:w16se="http://schemas.microsoft.com/office/word/2015/wordml/symex" mc:Ignorable="w14 w15 w16se w16cid">
   <w:docDefaults>
     <w:rPrDefault>
       <w:rPr>
@@ -4685,7 +6680,7 @@
       </w:pPr>
     </w:pPrDefault>
   </w:docDefaults>
-  <w:latentStyles w:defLockedState="0" w:defUIPriority="99" w:defSemiHidden="0" w:defUnhideWhenUsed="0" w:defQFormat="0" w:count="376">
+  <w:latentStyles w:defLockedState="0" w:defUIPriority="99" w:defSemiHidden="0" w:defUnhideWhenUsed="0" w:defQFormat="0" w:count="375">
     <w:lsdException w:name="Normal" w:uiPriority="0" w:qFormat="1"/>
     <w:lsdException w:name="heading 1" w:uiPriority="9" w:qFormat="1"/>
     <w:lsdException w:name="heading 2" w:semiHidden="1" w:uiPriority="9" w:unhideWhenUsed="1" w:qFormat="1"/>
@@ -5061,7 +7056,6 @@
     <w:lsdException w:name="Smart Hyperlink" w:semiHidden="1" w:unhideWhenUsed="1"/>
     <w:lsdException w:name="Hashtag" w:semiHidden="1" w:unhideWhenUsed="1"/>
     <w:lsdException w:name="Unresolved Mention" w:semiHidden="1" w:unhideWhenUsed="1"/>
-    <w:lsdException w:name="Smart Link" w:semiHidden="1" w:unhideWhenUsed="1"/>
   </w:latentStyles>
   <w:style w:type="paragraph" w:default="1" w:styleId="Normal">
     <w:name w:val="Normal"/>
@@ -5759,7 +7753,7 @@
 </file>
 
 <file path=customXml/itemProps1.xml><?xml version="1.0" encoding="utf-8"?>
-<ds:datastoreItem xmlns:ds="http://schemas.openxmlformats.org/officeDocument/2006/customXml" ds:itemID="{BD0843E5-A286-45A7-B12D-39D162D54752}">
+<ds:datastoreItem xmlns:ds="http://schemas.openxmlformats.org/officeDocument/2006/customXml" ds:itemID="{734CF113-E1E7-40D7-A2BD-AE4956DD6411}">
   <ds:schemaRefs>
     <ds:schemaRef ds:uri="http://schemas.openxmlformats.org/officeDocument/2006/bibliography"/>
   </ds:schemaRefs>

</xml_diff>

<commit_message>
añadido apartado template-driven-forms a la documentacion, creados componentes test y admin, añadidos links correspondientes a la navbar
</commit_message>
<xml_diff>
--- a/documentacion/Documentacion.docx
+++ b/documentacion/Documentacion.docx
@@ -1,6 +1,6 @@
 
 <file path=word/document.xml><?xml version="1.0" encoding="utf-8"?>
-<w:document xmlns:wpc="http://schemas.microsoft.com/office/word/2010/wordprocessingCanvas" xmlns:cx="http://schemas.microsoft.com/office/drawing/2014/chartex" xmlns:cx1="http://schemas.microsoft.com/office/drawing/2015/9/8/chartex" xmlns:cx2="http://schemas.microsoft.com/office/drawing/2015/10/21/chartex" xmlns:cx3="http://schemas.microsoft.com/office/drawing/2016/5/9/chartex" xmlns:cx4="http://schemas.microsoft.com/office/drawing/2016/5/10/chartex" xmlns:cx5="http://schemas.microsoft.com/office/drawing/2016/5/11/chartex" xmlns:cx6="http://schemas.microsoft.com/office/drawing/2016/5/12/chartex" xmlns:cx7="http://schemas.microsoft.com/office/drawing/2016/5/13/chartex" xmlns:cx8="http://schemas.microsoft.com/office/drawing/2016/5/14/chartex" xmlns:mc="http://schemas.openxmlformats.org/markup-compatibility/2006" xmlns:aink="http://schemas.microsoft.com/office/drawing/2016/ink" xmlns:am3d="http://schemas.microsoft.com/office/drawing/2017/model3d" xmlns:o="urn:schemas-microsoft-com:office:office" xmlns:r="http://schemas.openxmlformats.org/officeDocument/2006/relationships" xmlns:m="http://schemas.openxmlformats.org/officeDocument/2006/math" xmlns:v="urn:schemas-microsoft-com:vml" xmlns:wp14="http://schemas.microsoft.com/office/word/2010/wordprocessingDrawing" xmlns:wp="http://schemas.openxmlformats.org/drawingml/2006/wordprocessingDrawing" xmlns:w10="urn:schemas-microsoft-com:office:word" xmlns:w="http://schemas.openxmlformats.org/wordprocessingml/2006/main" xmlns:w14="http://schemas.microsoft.com/office/word/2010/wordml" xmlns:w15="http://schemas.microsoft.com/office/word/2012/wordml" xmlns:w16cid="http://schemas.microsoft.com/office/word/2016/wordml/cid" xmlns:w16se="http://schemas.microsoft.com/office/word/2015/wordml/symex" xmlns:wpg="http://schemas.microsoft.com/office/word/2010/wordprocessingGroup" xmlns:wpi="http://schemas.microsoft.com/office/word/2010/wordprocessingInk" xmlns:wne="http://schemas.microsoft.com/office/word/2006/wordml" xmlns:wps="http://schemas.microsoft.com/office/word/2010/wordprocessingShape" mc:Ignorable="w14 w15 w16se w16cid wp14">
+<w:document xmlns:wpc="http://schemas.microsoft.com/office/word/2010/wordprocessingCanvas" xmlns:cx="http://schemas.microsoft.com/office/drawing/2014/chartex" xmlns:cx1="http://schemas.microsoft.com/office/drawing/2015/9/8/chartex" xmlns:cx2="http://schemas.microsoft.com/office/drawing/2015/10/21/chartex" xmlns:cx3="http://schemas.microsoft.com/office/drawing/2016/5/9/chartex" xmlns:cx4="http://schemas.microsoft.com/office/drawing/2016/5/10/chartex" xmlns:cx5="http://schemas.microsoft.com/office/drawing/2016/5/11/chartex" xmlns:cx6="http://schemas.microsoft.com/office/drawing/2016/5/12/chartex" xmlns:cx7="http://schemas.microsoft.com/office/drawing/2016/5/13/chartex" xmlns:cx8="http://schemas.microsoft.com/office/drawing/2016/5/14/chartex" xmlns:mc="http://schemas.openxmlformats.org/markup-compatibility/2006" xmlns:aink="http://schemas.microsoft.com/office/drawing/2016/ink" xmlns:am3d="http://schemas.microsoft.com/office/drawing/2017/model3d" xmlns:o="urn:schemas-microsoft-com:office:office" xmlns:oel="http://schemas.microsoft.com/office/2019/extlst" xmlns:r="http://schemas.openxmlformats.org/officeDocument/2006/relationships" xmlns:m="http://schemas.openxmlformats.org/officeDocument/2006/math" xmlns:v="urn:schemas-microsoft-com:vml" xmlns:wp14="http://schemas.microsoft.com/office/word/2010/wordprocessingDrawing" xmlns:wp="http://schemas.openxmlformats.org/drawingml/2006/wordprocessingDrawing" xmlns:w10="urn:schemas-microsoft-com:office:word" xmlns:w="http://schemas.openxmlformats.org/wordprocessingml/2006/main" xmlns:w14="http://schemas.microsoft.com/office/word/2010/wordml" xmlns:w15="http://schemas.microsoft.com/office/word/2012/wordml" xmlns:w16cex="http://schemas.microsoft.com/office/word/2018/wordml/cex" xmlns:w16cid="http://schemas.microsoft.com/office/word/2016/wordml/cid" xmlns:w16="http://schemas.microsoft.com/office/word/2018/wordml" xmlns:w16sdtdh="http://schemas.microsoft.com/office/word/2020/wordml/sdtdatahash" xmlns:w16se="http://schemas.microsoft.com/office/word/2015/wordml/symex" xmlns:wpg="http://schemas.microsoft.com/office/word/2010/wordprocessingGroup" xmlns:wpi="http://schemas.microsoft.com/office/word/2010/wordprocessingInk" xmlns:wne="http://schemas.microsoft.com/office/word/2006/wordml" xmlns:wps="http://schemas.microsoft.com/office/word/2010/wordprocessingShape" mc:Ignorable="w14 w15 w16se w16cid w16 w16cex w16sdtdh wp14">
   <w:body>
     <w:sdt>
       <w:sdtPr>
@@ -331,7 +331,7 @@
               </mc:Choice>
               <mc:Fallback>
                 <w:pict>
-                  <v:group w14:anchorId="74D70ACD" id="Grupo 193" o:spid="_x0000_s1026" style="position:absolute;margin-left:0;margin-top:0;width:540.55pt;height:718.4pt;z-index:-251657216;mso-width-percent:882;mso-height-percent:909;mso-position-horizontal:center;mso-position-horizontal-relative:page;mso-position-vertical:center;mso-position-vertical-relative:page;mso-width-percent:882;mso-height-percent:909" coordsize="68648,91235" o:gfxdata="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">
+                  <v:group w14:anchorId="74D70ACD" id="Grupo 193" o:spid="_x0000_s1026" style="position:absolute;margin-left:0;margin-top:0;width:540.55pt;height:718.4pt;z-index:-251657216;mso-width-percent:882;mso-height-percent:909;mso-position-horizontal:center;mso-position-horizontal-relative:page;mso-position-vertical:center;mso-position-vertical-relative:page;mso-width-percent:882;mso-height-percent:909" coordsize="68648,91235" o:gfxdata="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">
                     <v:rect id="Rectángulo 194" o:spid="_x0000_s1027" style="position:absolute;width:68580;height:13716;visibility:visible;mso-wrap-style:square;v-text-anchor:middle" o:gfxdata="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" fillcolor="#99cb38 [3204]" stroked="f" strokeweight="1pt"/>
                     <v:rect id="Rectángulo 195" o:spid="_x0000_s1028" style="position:absolute;top:40943;width:68580;height:50292;visibility:visible;mso-wrap-style:square;v-text-anchor:bottom" o:gfxdata="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" fillcolor="#99cb38 [3204]" stroked="f" strokeweight="1pt">
                       <v:textbox inset="36pt,57.6pt,36pt,36pt">
@@ -1887,23 +1887,7 @@
           <w:sz w:val="24"/>
           <w:szCs w:val="24"/>
         </w:rPr>
-        <w:t xml:space="preserve">an </w:t>
-      </w:r>
-      <w:proofErr w:type="spellStart"/>
-      <w:r>
-        <w:rPr>
-          <w:sz w:val="24"/>
-          <w:szCs w:val="24"/>
-        </w:rPr>
-        <w:t>mas</w:t>
-      </w:r>
-      <w:proofErr w:type="spellEnd"/>
-      <w:r>
-        <w:rPr>
-          <w:sz w:val="24"/>
-          <w:szCs w:val="24"/>
-        </w:rPr>
-        <w:t xml:space="preserve"> por hechos que las emociones, las verdes por el contrario son introvertidas y se gu</w:t>
+        <w:t>an mas por hechos que las emociones, las verdes por el contrario son introvertidas y se gu</w:t>
       </w:r>
       <w:r>
         <w:rPr>
@@ -1917,23 +1901,7 @@
           <w:sz w:val="24"/>
           <w:szCs w:val="24"/>
         </w:rPr>
-        <w:t xml:space="preserve">an </w:t>
-      </w:r>
-      <w:proofErr w:type="spellStart"/>
-      <w:r>
-        <w:rPr>
-          <w:sz w:val="24"/>
-          <w:szCs w:val="24"/>
-        </w:rPr>
-        <w:t>mas</w:t>
-      </w:r>
-      <w:proofErr w:type="spellEnd"/>
-      <w:r>
-        <w:rPr>
-          <w:sz w:val="24"/>
-          <w:szCs w:val="24"/>
-        </w:rPr>
-        <w:t xml:space="preserve"> por sus emociones.</w:t>
+        <w:t>an mas por sus emociones.</w:t>
       </w:r>
     </w:p>
     <w:p>
@@ -1977,23 +1945,7 @@
           <w:sz w:val="24"/>
           <w:szCs w:val="24"/>
         </w:rPr>
-        <w:t xml:space="preserve">n la personalidad puedes adecuar tu trato con el cliente a lo que sea </w:t>
-      </w:r>
-      <w:proofErr w:type="spellStart"/>
-      <w:r>
-        <w:rPr>
-          <w:sz w:val="24"/>
-          <w:szCs w:val="24"/>
-        </w:rPr>
-        <w:t>mas</w:t>
-      </w:r>
-      <w:proofErr w:type="spellEnd"/>
-      <w:r>
-        <w:rPr>
-          <w:sz w:val="24"/>
-          <w:szCs w:val="24"/>
-        </w:rPr>
-        <w:t xml:space="preserve"> oportuno seg</w:t>
+        <w:t>n la personalidad puedes adecuar tu trato con el cliente a lo que sea mas oportuno seg</w:t>
       </w:r>
       <w:r>
         <w:rPr>
@@ -2022,23 +1974,7 @@
           <w:sz w:val="24"/>
           <w:szCs w:val="24"/>
         </w:rPr>
-        <w:t xml:space="preserve">Por </w:t>
-      </w:r>
-      <w:proofErr w:type="gramStart"/>
-      <w:r>
-        <w:rPr>
-          <w:sz w:val="24"/>
-          <w:szCs w:val="24"/>
-        </w:rPr>
-        <w:t>ejemplo</w:t>
-      </w:r>
-      <w:proofErr w:type="gramEnd"/>
-      <w:r>
-        <w:rPr>
-          <w:sz w:val="24"/>
-          <w:szCs w:val="24"/>
-        </w:rPr>
-        <w:t xml:space="preserve"> si tienes un cliente rojo deber</w:t>
+        <w:t>Por ejemplo si tienes un cliente rojo deber</w:t>
       </w:r>
       <w:r>
         <w:rPr>
@@ -2052,23 +1988,7 @@
           <w:sz w:val="24"/>
           <w:szCs w:val="24"/>
         </w:rPr>
-        <w:t xml:space="preserve">s atenderle rápido y eficientemente porque es lo que suelen valorar </w:t>
-      </w:r>
-      <w:proofErr w:type="spellStart"/>
-      <w:r>
-        <w:rPr>
-          <w:sz w:val="24"/>
-          <w:szCs w:val="24"/>
-        </w:rPr>
-        <w:t>mas</w:t>
-      </w:r>
-      <w:proofErr w:type="spellEnd"/>
-      <w:r>
-        <w:rPr>
-          <w:sz w:val="24"/>
-          <w:szCs w:val="24"/>
-        </w:rPr>
-        <w:t>. Pero si tienes un cliente amarillo deber</w:t>
+        <w:t>s atenderle rápido y eficientemente porque es lo que suelen valorar mas. Pero si tienes un cliente amarillo deber</w:t>
       </w:r>
       <w:r>
         <w:rPr>
@@ -2084,21 +2004,12 @@
         </w:rPr>
         <w:t xml:space="preserve">s darle </w:t>
       </w:r>
-      <w:proofErr w:type="spellStart"/>
-      <w:r>
-        <w:rPr>
-          <w:sz w:val="24"/>
-          <w:szCs w:val="24"/>
-        </w:rPr>
-        <w:t>mas</w:t>
-      </w:r>
-      <w:proofErr w:type="spellEnd"/>
-      <w:r>
-        <w:rPr>
-          <w:sz w:val="24"/>
-          <w:szCs w:val="24"/>
-        </w:rPr>
-        <w:t xml:space="preserve"> c</w:t>
+      <w:r>
+        <w:rPr>
+          <w:sz w:val="24"/>
+          <w:szCs w:val="24"/>
+        </w:rPr>
+        <w:t>mas c</w:t>
       </w:r>
       <w:r>
         <w:rPr>
@@ -2136,888 +2047,608 @@
           <w:sz w:val="28"/>
           <w:szCs w:val="28"/>
         </w:rPr>
-        <w:t>¿</w:t>
-      </w:r>
-      <w:proofErr w:type="spellStart"/>
-      <w:r>
+        <w:t>¿Que es C4PI?</w:t>
+      </w:r>
+      <w:bookmarkEnd w:id="3"/>
+    </w:p>
+    <w:p/>
+    <w:p>
+      <w:pPr>
+        <w:rPr>
+          <w:sz w:val="24"/>
+          <w:szCs w:val="24"/>
+        </w:rPr>
+      </w:pPr>
+      <w:r>
+        <w:rPr>
+          <w:sz w:val="24"/>
+          <w:szCs w:val="24"/>
+        </w:rPr>
+        <w:t>Naturalmente nadie va anunciando el color de su personalidad a los cuatro vientos. Es tras un tiempo interactuando con una persona cuando podemos, con la experiencia y conocimiento adecuados, intuir su color. Lógicamente esto lleva un tiempo y un esfuerzo.</w:t>
+      </w:r>
+    </w:p>
+    <w:p>
+      <w:pPr>
+        <w:rPr>
+          <w:sz w:val="24"/>
+          <w:szCs w:val="24"/>
+        </w:rPr>
+      </w:pPr>
+      <w:r>
+        <w:rPr>
+          <w:sz w:val="24"/>
+          <w:szCs w:val="24"/>
+        </w:rPr>
+        <w:t xml:space="preserve">¿Y si  </w:t>
+      </w:r>
+      <w:r>
+        <w:rPr>
+          <w:sz w:val="24"/>
+          <w:szCs w:val="24"/>
+        </w:rPr>
+        <w:t>pudiéramos</w:t>
+      </w:r>
+      <w:r>
+        <w:rPr>
+          <w:sz w:val="24"/>
+          <w:szCs w:val="24"/>
+        </w:rPr>
+        <w:t xml:space="preserve"> saber su color antes incluso de conocer a esa persona?.</w:t>
+      </w:r>
+    </w:p>
+    <w:p>
+      <w:pPr>
+        <w:rPr>
+          <w:sz w:val="24"/>
+          <w:szCs w:val="24"/>
+        </w:rPr>
+      </w:pPr>
+      <w:r>
+        <w:rPr>
+          <w:sz w:val="24"/>
+          <w:szCs w:val="24"/>
+        </w:rPr>
+        <w:t>Aqu</w:t>
+      </w:r>
+      <w:r>
+        <w:rPr>
+          <w:sz w:val="24"/>
+          <w:szCs w:val="24"/>
+        </w:rPr>
+        <w:t>í</w:t>
+      </w:r>
+      <w:r>
+        <w:rPr>
+          <w:sz w:val="24"/>
+          <w:szCs w:val="24"/>
+        </w:rPr>
+        <w:t xml:space="preserve"> es donde entra C4PI, la idea es realizar una aplicación para que los empleados puedan clasificar a los clientes seg</w:t>
+      </w:r>
+      <w:r>
+        <w:rPr>
+          <w:sz w:val="24"/>
+          <w:szCs w:val="24"/>
+        </w:rPr>
+        <w:t>ú</w:t>
+      </w:r>
+      <w:r>
+        <w:rPr>
+          <w:sz w:val="24"/>
+          <w:szCs w:val="24"/>
+        </w:rPr>
+        <w:t>n su personalidad, simplemente indicando el color predominante que consideran que tiene el cliente. De tal modo que simplemente introduciendo los datos del cliente podamos ver que color creen que tienen y as</w:t>
+      </w:r>
+      <w:r>
+        <w:rPr>
+          <w:sz w:val="24"/>
+          <w:szCs w:val="24"/>
+        </w:rPr>
+        <w:t>í</w:t>
+      </w:r>
+      <w:r>
+        <w:rPr>
+          <w:sz w:val="24"/>
+          <w:szCs w:val="24"/>
+        </w:rPr>
+        <w:t xml:space="preserve"> poder facilitar nuestra interacción con el mismo.</w:t>
+      </w:r>
+    </w:p>
+    <w:p>
+      <w:pPr>
+        <w:rPr>
+          <w:sz w:val="24"/>
+          <w:szCs w:val="24"/>
+        </w:rPr>
+      </w:pPr>
+      <w:r>
+        <w:rPr>
+          <w:sz w:val="24"/>
+          <w:szCs w:val="24"/>
+        </w:rPr>
+        <w:t>De este modo tendremos nuestra propia versión de C3PO, el famoso robot de la guerra de las galaxias. Recordemos que C3PO era un androide de protocolo y su función era ayudar a los humanos a comunicarse entre ellos. De hay viene el guiño en el nombre de la aplicación.</w:t>
+      </w:r>
+    </w:p>
+    <w:p>
+      <w:pPr>
+        <w:rPr>
+          <w:sz w:val="24"/>
+          <w:szCs w:val="24"/>
+        </w:rPr>
+      </w:pPr>
+    </w:p>
+    <w:p>
+      <w:pPr>
+        <w:pStyle w:val="Ttulo3"/>
+      </w:pPr>
+      <w:bookmarkStart w:id="4" w:name="_Toc103858477"/>
+      <w:r>
+        <w:t>¿ Porque hacer este proyecto ?</w:t>
+      </w:r>
+      <w:bookmarkEnd w:id="4"/>
+    </w:p>
+    <w:p>
+      <w:pPr>
+        <w:rPr>
+          <w:sz w:val="24"/>
+          <w:szCs w:val="24"/>
+        </w:rPr>
+      </w:pPr>
+    </w:p>
+    <w:p>
+      <w:pPr>
+        <w:rPr>
+          <w:sz w:val="24"/>
+          <w:szCs w:val="24"/>
+        </w:rPr>
+      </w:pPr>
+      <w:r>
+        <w:rPr>
+          <w:sz w:val="24"/>
+          <w:szCs w:val="24"/>
+        </w:rPr>
+        <w:t>Uno de los principales motivos que me ha llevado a elegir la temática del proyecto esta íntimamente ligado con mi carrera profesional. Tengo mas de 15 años de experiencia en el sector de la hostelería. Esto me proporci</w:t>
+      </w:r>
+      <w:r>
+        <w:rPr>
+          <w:sz w:val="24"/>
+          <w:szCs w:val="24"/>
+        </w:rPr>
+        <w:t>o</w:t>
+      </w:r>
+      <w:r>
+        <w:rPr>
+          <w:sz w:val="24"/>
+          <w:szCs w:val="24"/>
+        </w:rPr>
+        <w:t>nado una amplia experiencia acerca del trato directo al cliente. As</w:t>
+      </w:r>
+      <w:r>
+        <w:rPr>
+          <w:sz w:val="24"/>
+          <w:szCs w:val="24"/>
+        </w:rPr>
+        <w:t>í</w:t>
+      </w:r>
+      <w:r>
+        <w:rPr>
+          <w:sz w:val="24"/>
+          <w:szCs w:val="24"/>
+        </w:rPr>
+        <w:t xml:space="preserve"> como la importancia que tiene y la dificultad que conlleva. En alguna ocasión he podido asistir a seminarios sobre la personalidad clasificada por colores. Es algo que me ha resultado realmente </w:t>
+      </w:r>
+      <w:r>
+        <w:rPr>
+          <w:sz w:val="24"/>
+          <w:szCs w:val="24"/>
+        </w:rPr>
+        <w:t>ú</w:t>
+      </w:r>
+      <w:r>
+        <w:rPr>
+          <w:sz w:val="24"/>
+          <w:szCs w:val="24"/>
+        </w:rPr>
+        <w:t>til en mi trato con los clientes. Por estos motivos se me ocurri</w:t>
+      </w:r>
+      <w:r>
+        <w:rPr>
+          <w:sz w:val="24"/>
+          <w:szCs w:val="24"/>
+        </w:rPr>
+        <w:t>ó</w:t>
+      </w:r>
+      <w:r>
+        <w:rPr>
+          <w:sz w:val="24"/>
+          <w:szCs w:val="24"/>
+        </w:rPr>
+        <w:t xml:space="preserve"> aplicar estos conocimientos a mi proyecto. Considero que es una idea que , bien desarrollad</w:t>
+      </w:r>
+      <w:r>
+        <w:rPr>
+          <w:sz w:val="24"/>
+          <w:szCs w:val="24"/>
+        </w:rPr>
+        <w:t>a</w:t>
+      </w:r>
+      <w:r>
+        <w:rPr>
+          <w:sz w:val="24"/>
+          <w:szCs w:val="24"/>
+        </w:rPr>
+        <w:t xml:space="preserve">, podría resultar muy </w:t>
+      </w:r>
+      <w:r>
+        <w:rPr>
+          <w:sz w:val="24"/>
+          <w:szCs w:val="24"/>
+        </w:rPr>
+        <w:t>ú</w:t>
+      </w:r>
+      <w:r>
+        <w:rPr>
+          <w:sz w:val="24"/>
+          <w:szCs w:val="24"/>
+        </w:rPr>
+        <w:t>til a cualquier persona que tenga que tener un trato con clientes regularmente. No obstante también se aplican estas teorias para mejorar el trato con tus compañeros de trabajo. As</w:t>
+      </w:r>
+      <w:r>
+        <w:rPr>
+          <w:sz w:val="24"/>
+          <w:szCs w:val="24"/>
+        </w:rPr>
+        <w:t>í</w:t>
+      </w:r>
+      <w:r>
+        <w:rPr>
+          <w:sz w:val="24"/>
+          <w:szCs w:val="24"/>
+        </w:rPr>
+        <w:t xml:space="preserve"> como a responsables de equipo para poder gestionar mejor a los empleados a su cargo. </w:t>
+      </w:r>
+      <w:r>
+        <w:rPr>
+          <w:sz w:val="24"/>
+          <w:szCs w:val="24"/>
+        </w:rPr>
+        <w:t>Aunque en este proyecto me centrare en el trato al cliente.</w:t>
+      </w:r>
+    </w:p>
+    <w:p>
+      <w:pPr>
+        <w:rPr>
+          <w:sz w:val="24"/>
+          <w:szCs w:val="24"/>
+        </w:rPr>
+      </w:pPr>
+    </w:p>
+    <w:p>
+      <w:pPr>
+        <w:pStyle w:val="Ttulo3"/>
+      </w:pPr>
+      <w:bookmarkStart w:id="5" w:name="_Toc103858478"/>
+      <w:r>
+        <w:lastRenderedPageBreak/>
+        <w:t>Planteamiento</w:t>
+      </w:r>
+      <w:bookmarkEnd w:id="5"/>
+    </w:p>
+    <w:p/>
+    <w:p>
+      <w:pPr>
+        <w:rPr>
+          <w:sz w:val="24"/>
+          <w:szCs w:val="24"/>
+        </w:rPr>
+      </w:pPr>
+      <w:r>
+        <w:rPr>
+          <w:sz w:val="24"/>
+          <w:szCs w:val="24"/>
+        </w:rPr>
+        <w:t>La idea inicial es hacer una web de tal manera que los empleados al registrarse tengan que indicar el hotel y departamento del mismo al que pertenecen. De esta manera la web solo podr</w:t>
+      </w:r>
+      <w:r>
+        <w:rPr>
+          <w:sz w:val="24"/>
+          <w:szCs w:val="24"/>
+        </w:rPr>
+        <w:t>á</w:t>
+      </w:r>
+      <w:r>
+        <w:rPr>
+          <w:sz w:val="24"/>
+          <w:szCs w:val="24"/>
+        </w:rPr>
+        <w:t xml:space="preserve"> usarse por empleados de empresas registradas en la misma. La información que se maneja de los clientes es bastante sensible. Debido a ello no me parec</w:t>
+      </w:r>
+      <w:r>
+        <w:rPr>
+          <w:sz w:val="24"/>
+          <w:szCs w:val="24"/>
+        </w:rPr>
+        <w:t>ía buena idea hacer una web totalmente abierta a que cualquier persona pudiera registrarse.</w:t>
+      </w:r>
+    </w:p>
+    <w:p>
+      <w:pPr>
+        <w:rPr>
+          <w:sz w:val="24"/>
+          <w:szCs w:val="24"/>
+        </w:rPr>
+      </w:pPr>
+      <w:r>
+        <w:rPr>
+          <w:sz w:val="24"/>
+          <w:szCs w:val="24"/>
+        </w:rPr>
+        <w:t>Para los empleados me gustar</w:t>
+      </w:r>
+      <w:r>
+        <w:rPr>
+          <w:sz w:val="24"/>
+          <w:szCs w:val="24"/>
+        </w:rPr>
+        <w:t>í</w:t>
+      </w:r>
+      <w:r>
+        <w:rPr>
+          <w:sz w:val="24"/>
+          <w:szCs w:val="24"/>
+        </w:rPr>
+        <w:t xml:space="preserve">a que tengan la posibilidad de dar una opinión sobre el cliente y a su vez chequear los opiniones de cualquier cliente. </w:t>
+      </w:r>
+    </w:p>
+    <w:p>
+      <w:pPr>
+        <w:rPr>
+          <w:sz w:val="24"/>
+          <w:szCs w:val="24"/>
+        </w:rPr>
+      </w:pPr>
+      <w:r>
+        <w:rPr>
+          <w:sz w:val="24"/>
+          <w:szCs w:val="24"/>
+        </w:rPr>
+        <w:t>En principio cada hotel t</w:t>
+      </w:r>
+      <w:r>
+        <w:rPr>
+          <w:sz w:val="24"/>
+          <w:szCs w:val="24"/>
+        </w:rPr>
+        <w:t>e</w:t>
+      </w:r>
+      <w:r>
+        <w:rPr>
+          <w:sz w:val="24"/>
+          <w:szCs w:val="24"/>
+        </w:rPr>
+        <w:t>ndr</w:t>
+      </w:r>
+      <w:r>
+        <w:rPr>
+          <w:sz w:val="24"/>
+          <w:szCs w:val="24"/>
+        </w:rPr>
+        <w:t>á</w:t>
+      </w:r>
+      <w:r>
+        <w:rPr>
+          <w:sz w:val="24"/>
+          <w:szCs w:val="24"/>
+        </w:rPr>
+        <w:t xml:space="preserve"> un cliente administrador por as</w:t>
+      </w:r>
+      <w:r>
+        <w:rPr>
+          <w:sz w:val="24"/>
+          <w:szCs w:val="24"/>
+        </w:rPr>
+        <w:t>í</w:t>
+      </w:r>
+      <w:r>
+        <w:rPr>
+          <w:sz w:val="24"/>
+          <w:szCs w:val="24"/>
+        </w:rPr>
+        <w:t xml:space="preserve"> decirlo al que le dar</w:t>
+      </w:r>
+      <w:r>
+        <w:rPr>
+          <w:sz w:val="24"/>
+          <w:szCs w:val="24"/>
+        </w:rPr>
+        <w:t>é</w:t>
+      </w:r>
+      <w:r>
+        <w:rPr>
+          <w:sz w:val="24"/>
+          <w:szCs w:val="24"/>
+        </w:rPr>
+        <w:t xml:space="preserve"> acceso a un men</w:t>
+      </w:r>
+      <w:r>
+        <w:rPr>
+          <w:sz w:val="24"/>
+          <w:szCs w:val="24"/>
+        </w:rPr>
+        <w:t>ú</w:t>
+      </w:r>
+      <w:r>
+        <w:rPr>
+          <w:sz w:val="24"/>
+          <w:szCs w:val="24"/>
+        </w:rPr>
+        <w:t xml:space="preserve"> específico para que pueda añadir y eliminar empleados del registro. Asimismo también tendr</w:t>
+      </w:r>
+      <w:r>
+        <w:rPr>
+          <w:sz w:val="24"/>
+          <w:szCs w:val="24"/>
+        </w:rPr>
+        <w:t>á</w:t>
+      </w:r>
+      <w:r>
+        <w:rPr>
+          <w:sz w:val="24"/>
+          <w:szCs w:val="24"/>
+        </w:rPr>
+        <w:t xml:space="preserve"> acceso al resto de opciones.</w:t>
+      </w:r>
+    </w:p>
+    <w:p>
+      <w:pPr>
+        <w:pStyle w:val="Ttulo1"/>
+        <w:rPr>
+          <w:sz w:val="36"/>
+          <w:szCs w:val="36"/>
+        </w:rPr>
+      </w:pPr>
+      <w:bookmarkStart w:id="6" w:name="_Toc103858479"/>
+      <w:r>
+        <w:rPr>
+          <w:sz w:val="36"/>
+          <w:szCs w:val="36"/>
+        </w:rPr>
+        <w:t>Ciclo de vida</w:t>
+      </w:r>
+      <w:bookmarkEnd w:id="6"/>
+    </w:p>
+    <w:p/>
+    <w:p>
+      <w:pPr>
+        <w:rPr>
+          <w:sz w:val="24"/>
+          <w:szCs w:val="24"/>
+        </w:rPr>
+      </w:pPr>
+    </w:p>
+    <w:p>
+      <w:pPr>
+        <w:pStyle w:val="Ttulo2"/>
+        <w:rPr>
+          <w:sz w:val="32"/>
+          <w:szCs w:val="32"/>
+        </w:rPr>
+      </w:pPr>
+      <w:bookmarkStart w:id="7" w:name="_Toc103858480"/>
+      <w:r>
+        <w:rPr>
+          <w:sz w:val="32"/>
+          <w:szCs w:val="32"/>
+        </w:rPr>
+        <w:t>An</w:t>
+      </w:r>
+      <w:r>
+        <w:rPr>
+          <w:sz w:val="32"/>
+          <w:szCs w:val="32"/>
+        </w:rPr>
+        <w:t>á</w:t>
+      </w:r>
+      <w:r>
+        <w:rPr>
+          <w:sz w:val="32"/>
+          <w:szCs w:val="32"/>
+        </w:rPr>
+        <w:t>lisis</w:t>
+      </w:r>
+      <w:bookmarkEnd w:id="7"/>
+    </w:p>
+    <w:p>
+      <w:pPr>
+        <w:pStyle w:val="Ttulo3"/>
+      </w:pPr>
+    </w:p>
+    <w:p>
+      <w:pPr>
+        <w:pStyle w:val="Ttulo3"/>
         <w:rPr>
           <w:sz w:val="28"/>
           <w:szCs w:val="28"/>
         </w:rPr>
-        <w:t>Que</w:t>
-      </w:r>
-      <w:proofErr w:type="spellEnd"/>
+      </w:pPr>
+      <w:bookmarkStart w:id="8" w:name="_Toc103858481"/>
       <w:r>
         <w:rPr>
           <w:sz w:val="28"/>
           <w:szCs w:val="28"/>
         </w:rPr>
-        <w:t xml:space="preserve"> es C4PI?</w:t>
-      </w:r>
-      <w:bookmarkEnd w:id="3"/>
-    </w:p>
-    <w:p/>
-    <w:p>
-      <w:pPr>
-        <w:rPr>
-          <w:sz w:val="24"/>
-          <w:szCs w:val="24"/>
-        </w:rPr>
-      </w:pPr>
-      <w:r>
-        <w:rPr>
-          <w:sz w:val="24"/>
-          <w:szCs w:val="24"/>
-        </w:rPr>
-        <w:t>Naturalmente nadie va anunciando el color de su personalidad a los cuatro vientos. Es tras un tiempo interactuando con una persona cuando podemos, con la experiencia y conocimiento adecuados, intuir su color. Lógicamente esto lleva un tiempo y un esfuerzo.</w:t>
-      </w:r>
-    </w:p>
-    <w:p>
-      <w:pPr>
-        <w:rPr>
-          <w:sz w:val="24"/>
-          <w:szCs w:val="24"/>
-        </w:rPr>
-      </w:pPr>
-      <w:r>
-        <w:rPr>
-          <w:sz w:val="24"/>
-          <w:szCs w:val="24"/>
-        </w:rPr>
-        <w:t xml:space="preserve">¿Y </w:t>
-      </w:r>
-      <w:proofErr w:type="gramStart"/>
-      <w:r>
-        <w:rPr>
-          <w:sz w:val="24"/>
-          <w:szCs w:val="24"/>
-        </w:rPr>
-        <w:t xml:space="preserve">si  </w:t>
-      </w:r>
-      <w:r>
-        <w:rPr>
-          <w:sz w:val="24"/>
-          <w:szCs w:val="24"/>
-        </w:rPr>
-        <w:t>pudiéramos</w:t>
-      </w:r>
-      <w:proofErr w:type="gramEnd"/>
-      <w:r>
-        <w:rPr>
-          <w:sz w:val="24"/>
-          <w:szCs w:val="24"/>
-        </w:rPr>
-        <w:t xml:space="preserve"> saber su color antes incluso de conocer a esa persona?.</w:t>
-      </w:r>
-    </w:p>
-    <w:p>
-      <w:pPr>
-        <w:rPr>
-          <w:sz w:val="24"/>
-          <w:szCs w:val="24"/>
-        </w:rPr>
-      </w:pPr>
-      <w:r>
-        <w:rPr>
-          <w:sz w:val="24"/>
-          <w:szCs w:val="24"/>
-        </w:rPr>
-        <w:t>Aqu</w:t>
-      </w:r>
-      <w:r>
-        <w:rPr>
-          <w:sz w:val="24"/>
-          <w:szCs w:val="24"/>
-        </w:rPr>
-        <w:t>í</w:t>
-      </w:r>
-      <w:r>
-        <w:rPr>
-          <w:sz w:val="24"/>
-          <w:szCs w:val="24"/>
-        </w:rPr>
-        <w:t xml:space="preserve"> es donde entra C4PI, la idea es realizar una aplicación para que los empleados puedan clasificar a los clientes seg</w:t>
-      </w:r>
-      <w:r>
-        <w:rPr>
-          <w:sz w:val="24"/>
-          <w:szCs w:val="24"/>
-        </w:rPr>
-        <w:t>ú</w:t>
-      </w:r>
-      <w:r>
-        <w:rPr>
-          <w:sz w:val="24"/>
-          <w:szCs w:val="24"/>
-        </w:rPr>
-        <w:t xml:space="preserve">n su personalidad, simplemente indicando el color predominante que consideran que tiene el cliente. De tal modo que simplemente introduciendo los datos del cliente podamos ver </w:t>
-      </w:r>
-      <w:proofErr w:type="spellStart"/>
-      <w:r>
-        <w:rPr>
-          <w:sz w:val="24"/>
-          <w:szCs w:val="24"/>
-        </w:rPr>
-        <w:t>que</w:t>
-      </w:r>
-      <w:proofErr w:type="spellEnd"/>
-      <w:r>
-        <w:rPr>
-          <w:sz w:val="24"/>
-          <w:szCs w:val="24"/>
-        </w:rPr>
-        <w:t xml:space="preserve"> color creen que tienen y as</w:t>
-      </w:r>
-      <w:r>
-        <w:rPr>
-          <w:sz w:val="24"/>
-          <w:szCs w:val="24"/>
-        </w:rPr>
-        <w:t>í</w:t>
-      </w:r>
-      <w:r>
-        <w:rPr>
-          <w:sz w:val="24"/>
-          <w:szCs w:val="24"/>
-        </w:rPr>
-        <w:t xml:space="preserve"> poder facilitar nuestra interacción con el mismo.</w:t>
-      </w:r>
-    </w:p>
-    <w:p>
-      <w:pPr>
-        <w:rPr>
-          <w:sz w:val="24"/>
-          <w:szCs w:val="24"/>
-        </w:rPr>
-      </w:pPr>
-      <w:r>
-        <w:rPr>
-          <w:sz w:val="24"/>
-          <w:szCs w:val="24"/>
-        </w:rPr>
-        <w:t xml:space="preserve">De este modo tendremos nuestra propia versión de C3PO, el famoso robot de la guerra de las galaxias. Recordemos que C3PO era un androide de protocolo y su función era ayudar a los humanos a comunicarse entre ellos. De </w:t>
-      </w:r>
-      <w:proofErr w:type="spellStart"/>
-      <w:r>
-        <w:rPr>
-          <w:sz w:val="24"/>
-          <w:szCs w:val="24"/>
-        </w:rPr>
-        <w:t>hay</w:t>
-      </w:r>
-      <w:proofErr w:type="spellEnd"/>
-      <w:r>
-        <w:rPr>
-          <w:sz w:val="24"/>
-          <w:szCs w:val="24"/>
-        </w:rPr>
-        <w:t xml:space="preserve"> viene el guiño en el nombre de la aplicación.</w:t>
-      </w:r>
-    </w:p>
-    <w:p>
-      <w:pPr>
-        <w:rPr>
-          <w:sz w:val="24"/>
-          <w:szCs w:val="24"/>
-        </w:rPr>
-      </w:pPr>
-    </w:p>
-    <w:p>
-      <w:pPr>
-        <w:pStyle w:val="Ttulo3"/>
-      </w:pPr>
-      <w:bookmarkStart w:id="4" w:name="_Toc103858477"/>
-      <w:proofErr w:type="gramStart"/>
-      <w:r>
-        <w:t>¿ Porque</w:t>
-      </w:r>
-      <w:proofErr w:type="gramEnd"/>
-      <w:r>
-        <w:t xml:space="preserve"> hacer este proyecto ?</w:t>
-      </w:r>
-      <w:bookmarkEnd w:id="4"/>
-    </w:p>
-    <w:p>
-      <w:pPr>
-        <w:rPr>
-          <w:sz w:val="24"/>
-          <w:szCs w:val="24"/>
-        </w:rPr>
-      </w:pPr>
-    </w:p>
-    <w:p>
-      <w:pPr>
-        <w:rPr>
-          <w:sz w:val="24"/>
-          <w:szCs w:val="24"/>
-        </w:rPr>
-      </w:pPr>
-      <w:r>
-        <w:rPr>
-          <w:sz w:val="24"/>
-          <w:szCs w:val="24"/>
-        </w:rPr>
-        <w:t xml:space="preserve">Uno de los principales motivos que me ha llevado a elegir la temática del proyecto </w:t>
-      </w:r>
-      <w:proofErr w:type="spellStart"/>
-      <w:r>
-        <w:rPr>
-          <w:sz w:val="24"/>
-          <w:szCs w:val="24"/>
-        </w:rPr>
-        <w:t>esta</w:t>
-      </w:r>
-      <w:proofErr w:type="spellEnd"/>
-      <w:r>
-        <w:rPr>
-          <w:sz w:val="24"/>
-          <w:szCs w:val="24"/>
-        </w:rPr>
-        <w:t xml:space="preserve"> íntimamente ligado con mi carrera profesional. Tengo </w:t>
-      </w:r>
-      <w:proofErr w:type="spellStart"/>
-      <w:r>
-        <w:rPr>
-          <w:sz w:val="24"/>
-          <w:szCs w:val="24"/>
-        </w:rPr>
-        <w:t>mas</w:t>
-      </w:r>
-      <w:proofErr w:type="spellEnd"/>
-      <w:r>
-        <w:rPr>
-          <w:sz w:val="24"/>
-          <w:szCs w:val="24"/>
-        </w:rPr>
-        <w:t xml:space="preserve"> de 15 años de experiencia en el sector de la hostelería. Esto me proporci</w:t>
-      </w:r>
-      <w:r>
-        <w:rPr>
-          <w:sz w:val="24"/>
-          <w:szCs w:val="24"/>
-        </w:rPr>
-        <w:t>o</w:t>
-      </w:r>
-      <w:r>
-        <w:rPr>
-          <w:sz w:val="24"/>
-          <w:szCs w:val="24"/>
-        </w:rPr>
-        <w:t>nado una amplia experiencia acerca del trato directo al cliente. As</w:t>
-      </w:r>
-      <w:r>
-        <w:rPr>
-          <w:sz w:val="24"/>
-          <w:szCs w:val="24"/>
-        </w:rPr>
-        <w:t>í</w:t>
-      </w:r>
-      <w:r>
-        <w:rPr>
-          <w:sz w:val="24"/>
-          <w:szCs w:val="24"/>
-        </w:rPr>
-        <w:t xml:space="preserve"> como la importancia que tiene y la dificultad que conlleva. En alguna ocasión he podido asistir a seminarios sobre la personalidad clasificada por colores. Es algo que me ha resultado realmente </w:t>
-      </w:r>
-      <w:r>
-        <w:rPr>
-          <w:sz w:val="24"/>
-          <w:szCs w:val="24"/>
-        </w:rPr>
-        <w:t>ú</w:t>
-      </w:r>
-      <w:r>
-        <w:rPr>
-          <w:sz w:val="24"/>
-          <w:szCs w:val="24"/>
-        </w:rPr>
-        <w:t>til en mi trato con los clientes. Por estos motivos se me ocurri</w:t>
-      </w:r>
-      <w:r>
-        <w:rPr>
-          <w:sz w:val="24"/>
-          <w:szCs w:val="24"/>
-        </w:rPr>
-        <w:t>ó</w:t>
-      </w:r>
-      <w:r>
-        <w:rPr>
-          <w:sz w:val="24"/>
-          <w:szCs w:val="24"/>
-        </w:rPr>
-        <w:t xml:space="preserve"> aplicar estos conocimientos a mi proyecto. Considero que es una idea </w:t>
-      </w:r>
-      <w:proofErr w:type="gramStart"/>
-      <w:r>
-        <w:rPr>
-          <w:sz w:val="24"/>
-          <w:szCs w:val="24"/>
-        </w:rPr>
-        <w:t>que ,</w:t>
-      </w:r>
-      <w:proofErr w:type="gramEnd"/>
-      <w:r>
-        <w:rPr>
-          <w:sz w:val="24"/>
-          <w:szCs w:val="24"/>
-        </w:rPr>
-        <w:t xml:space="preserve"> bien desarrollad</w:t>
-      </w:r>
-      <w:r>
-        <w:rPr>
-          <w:sz w:val="24"/>
-          <w:szCs w:val="24"/>
-        </w:rPr>
-        <w:t>a</w:t>
-      </w:r>
-      <w:r>
-        <w:rPr>
-          <w:sz w:val="24"/>
-          <w:szCs w:val="24"/>
-        </w:rPr>
-        <w:t xml:space="preserve">, podría resultar muy </w:t>
-      </w:r>
-      <w:r>
-        <w:rPr>
-          <w:sz w:val="24"/>
-          <w:szCs w:val="24"/>
-        </w:rPr>
-        <w:t>ú</w:t>
-      </w:r>
-      <w:r>
-        <w:rPr>
-          <w:sz w:val="24"/>
-          <w:szCs w:val="24"/>
-        </w:rPr>
-        <w:t xml:space="preserve">til a cualquier persona que tenga que tener un trato con clientes regularmente. No </w:t>
-      </w:r>
-      <w:proofErr w:type="gramStart"/>
-      <w:r>
-        <w:rPr>
-          <w:sz w:val="24"/>
-          <w:szCs w:val="24"/>
-        </w:rPr>
-        <w:t>obstante</w:t>
-      </w:r>
-      <w:proofErr w:type="gramEnd"/>
-      <w:r>
-        <w:rPr>
-          <w:sz w:val="24"/>
-          <w:szCs w:val="24"/>
-        </w:rPr>
-        <w:t xml:space="preserve"> también se aplican estas </w:t>
-      </w:r>
-      <w:proofErr w:type="spellStart"/>
-      <w:r>
-        <w:rPr>
-          <w:sz w:val="24"/>
-          <w:szCs w:val="24"/>
-        </w:rPr>
-        <w:t>teorias</w:t>
-      </w:r>
-      <w:proofErr w:type="spellEnd"/>
-      <w:r>
-        <w:rPr>
-          <w:sz w:val="24"/>
-          <w:szCs w:val="24"/>
-        </w:rPr>
-        <w:t xml:space="preserve"> para mejorar el trato con tus compañeros de trabajo. As</w:t>
-      </w:r>
-      <w:r>
-        <w:rPr>
-          <w:sz w:val="24"/>
-          <w:szCs w:val="24"/>
-        </w:rPr>
-        <w:t>í</w:t>
-      </w:r>
-      <w:r>
-        <w:rPr>
-          <w:sz w:val="24"/>
-          <w:szCs w:val="24"/>
-        </w:rPr>
-        <w:t xml:space="preserve"> como a responsables de equipo para poder gestionar mejor a los empleados a su cargo. </w:t>
-      </w:r>
-      <w:r>
-        <w:rPr>
-          <w:sz w:val="24"/>
-          <w:szCs w:val="24"/>
-        </w:rPr>
-        <w:t>Aunque en este proyecto me centrare en el trato al cliente.</w:t>
-      </w:r>
-    </w:p>
-    <w:p>
-      <w:pPr>
-        <w:rPr>
-          <w:sz w:val="24"/>
-          <w:szCs w:val="24"/>
-        </w:rPr>
-      </w:pPr>
-    </w:p>
-    <w:p>
-      <w:pPr>
-        <w:pStyle w:val="Ttulo3"/>
-      </w:pPr>
-      <w:bookmarkStart w:id="5" w:name="_Toc103858478"/>
-      <w:r>
-        <w:lastRenderedPageBreak/>
-        <w:t>Planteamiento</w:t>
-      </w:r>
-      <w:bookmarkEnd w:id="5"/>
-    </w:p>
-    <w:p/>
-    <w:p>
-      <w:pPr>
-        <w:rPr>
-          <w:sz w:val="24"/>
-          <w:szCs w:val="24"/>
-        </w:rPr>
-      </w:pPr>
-      <w:r>
-        <w:rPr>
-          <w:sz w:val="24"/>
-          <w:szCs w:val="24"/>
-        </w:rPr>
-        <w:t>La idea inicial es hacer una web de tal manera que los empleados al registrarse tengan que indicar el hotel y departamento del mismo al que pertenecen. De esta manera la web solo podr</w:t>
-      </w:r>
-      <w:r>
-        <w:rPr>
-          <w:sz w:val="24"/>
-          <w:szCs w:val="24"/>
-        </w:rPr>
-        <w:t>á</w:t>
-      </w:r>
-      <w:r>
-        <w:rPr>
-          <w:sz w:val="24"/>
-          <w:szCs w:val="24"/>
-        </w:rPr>
-        <w:t xml:space="preserve"> usarse por empleados de empresas registradas en la misma. La información que se maneja de los clientes es bastante sensible. Debido a ello no me parec</w:t>
-      </w:r>
-      <w:r>
-        <w:rPr>
-          <w:sz w:val="24"/>
-          <w:szCs w:val="24"/>
-        </w:rPr>
-        <w:t>ía buena idea hacer una web totalmente abierta a que cualquier persona pudiera registrarse.</w:t>
-      </w:r>
-    </w:p>
-    <w:p>
-      <w:pPr>
-        <w:rPr>
-          <w:sz w:val="24"/>
-          <w:szCs w:val="24"/>
-        </w:rPr>
-      </w:pPr>
-      <w:r>
-        <w:rPr>
-          <w:sz w:val="24"/>
-          <w:szCs w:val="24"/>
-        </w:rPr>
-        <w:t>Para los empleados me gustar</w:t>
-      </w:r>
-      <w:r>
-        <w:rPr>
-          <w:sz w:val="24"/>
-          <w:szCs w:val="24"/>
-        </w:rPr>
-        <w:t>í</w:t>
-      </w:r>
-      <w:r>
-        <w:rPr>
-          <w:sz w:val="24"/>
-          <w:szCs w:val="24"/>
-        </w:rPr>
-        <w:t xml:space="preserve">a que tengan la posibilidad de dar una opinión sobre el cliente y a su vez chequear </w:t>
-      </w:r>
-      <w:proofErr w:type="gramStart"/>
-      <w:r>
-        <w:rPr>
-          <w:sz w:val="24"/>
-          <w:szCs w:val="24"/>
-        </w:rPr>
-        <w:t>los opiniones</w:t>
-      </w:r>
-      <w:proofErr w:type="gramEnd"/>
-      <w:r>
-        <w:rPr>
-          <w:sz w:val="24"/>
-          <w:szCs w:val="24"/>
-        </w:rPr>
-        <w:t xml:space="preserve"> de cualquier cliente. </w:t>
-      </w:r>
-    </w:p>
-    <w:p>
-      <w:pPr>
-        <w:rPr>
-          <w:sz w:val="24"/>
-          <w:szCs w:val="24"/>
-        </w:rPr>
-      </w:pPr>
-      <w:r>
-        <w:rPr>
-          <w:sz w:val="24"/>
-          <w:szCs w:val="24"/>
-        </w:rPr>
-        <w:t>En principio cada hotel t</w:t>
-      </w:r>
-      <w:r>
-        <w:rPr>
-          <w:sz w:val="24"/>
-          <w:szCs w:val="24"/>
-        </w:rPr>
-        <w:t>e</w:t>
-      </w:r>
-      <w:r>
-        <w:rPr>
-          <w:sz w:val="24"/>
-          <w:szCs w:val="24"/>
-        </w:rPr>
-        <w:t>ndr</w:t>
-      </w:r>
-      <w:r>
-        <w:rPr>
-          <w:sz w:val="24"/>
-          <w:szCs w:val="24"/>
-        </w:rPr>
-        <w:t>á</w:t>
-      </w:r>
-      <w:r>
-        <w:rPr>
-          <w:sz w:val="24"/>
-          <w:szCs w:val="24"/>
-        </w:rPr>
-        <w:t xml:space="preserve"> un cliente administrador por as</w:t>
-      </w:r>
-      <w:r>
-        <w:rPr>
-          <w:sz w:val="24"/>
-          <w:szCs w:val="24"/>
-        </w:rPr>
-        <w:t>í</w:t>
-      </w:r>
-      <w:r>
-        <w:rPr>
-          <w:sz w:val="24"/>
-          <w:szCs w:val="24"/>
-        </w:rPr>
-        <w:t xml:space="preserve"> decirlo al que le dar</w:t>
-      </w:r>
-      <w:r>
-        <w:rPr>
-          <w:sz w:val="24"/>
-          <w:szCs w:val="24"/>
-        </w:rPr>
-        <w:t>é</w:t>
-      </w:r>
-      <w:r>
-        <w:rPr>
-          <w:sz w:val="24"/>
-          <w:szCs w:val="24"/>
-        </w:rPr>
-        <w:t xml:space="preserve"> acceso a un men</w:t>
-      </w:r>
-      <w:r>
-        <w:rPr>
-          <w:sz w:val="24"/>
-          <w:szCs w:val="24"/>
-        </w:rPr>
-        <w:t>ú</w:t>
-      </w:r>
-      <w:r>
-        <w:rPr>
-          <w:sz w:val="24"/>
-          <w:szCs w:val="24"/>
-        </w:rPr>
-        <w:t xml:space="preserve"> específico para que pueda añadir y eliminar empleados del registro. </w:t>
-      </w:r>
-      <w:proofErr w:type="gramStart"/>
-      <w:r>
-        <w:rPr>
-          <w:sz w:val="24"/>
-          <w:szCs w:val="24"/>
-        </w:rPr>
-        <w:t>Asimismo</w:t>
-      </w:r>
-      <w:proofErr w:type="gramEnd"/>
-      <w:r>
-        <w:rPr>
-          <w:sz w:val="24"/>
-          <w:szCs w:val="24"/>
-        </w:rPr>
-        <w:t xml:space="preserve"> también tendr</w:t>
-      </w:r>
-      <w:r>
-        <w:rPr>
-          <w:sz w:val="24"/>
-          <w:szCs w:val="24"/>
-        </w:rPr>
-        <w:t>á</w:t>
-      </w:r>
-      <w:r>
-        <w:rPr>
-          <w:sz w:val="24"/>
-          <w:szCs w:val="24"/>
-        </w:rPr>
-        <w:t xml:space="preserve"> acceso al resto de opciones.</w:t>
-      </w:r>
-    </w:p>
-    <w:p>
-      <w:pPr>
-        <w:pStyle w:val="Ttulo1"/>
-        <w:rPr>
-          <w:sz w:val="36"/>
-          <w:szCs w:val="36"/>
-        </w:rPr>
-      </w:pPr>
-      <w:bookmarkStart w:id="6" w:name="_Toc103858479"/>
-      <w:r>
-        <w:rPr>
-          <w:sz w:val="36"/>
-          <w:szCs w:val="36"/>
-        </w:rPr>
-        <w:t>Ciclo de vida</w:t>
-      </w:r>
-      <w:bookmarkEnd w:id="6"/>
-    </w:p>
-    <w:p/>
-    <w:p>
-      <w:pPr>
-        <w:rPr>
-          <w:sz w:val="24"/>
-          <w:szCs w:val="24"/>
-        </w:rPr>
-      </w:pPr>
-    </w:p>
-    <w:p>
-      <w:pPr>
-        <w:pStyle w:val="Ttulo2"/>
-        <w:rPr>
-          <w:sz w:val="32"/>
-          <w:szCs w:val="32"/>
-        </w:rPr>
-      </w:pPr>
-      <w:bookmarkStart w:id="7" w:name="_Toc103858480"/>
-      <w:r>
-        <w:rPr>
-          <w:sz w:val="32"/>
-          <w:szCs w:val="32"/>
-        </w:rPr>
-        <w:t>An</w:t>
-      </w:r>
-      <w:r>
-        <w:rPr>
-          <w:sz w:val="32"/>
-          <w:szCs w:val="32"/>
-        </w:rPr>
-        <w:t>á</w:t>
-      </w:r>
-      <w:r>
-        <w:rPr>
-          <w:sz w:val="32"/>
-          <w:szCs w:val="32"/>
-        </w:rPr>
-        <w:t>lisis</w:t>
-      </w:r>
-      <w:bookmarkEnd w:id="7"/>
-    </w:p>
-    <w:p>
-      <w:pPr>
-        <w:pStyle w:val="Ttulo3"/>
-      </w:pPr>
-    </w:p>
-    <w:p>
-      <w:pPr>
-        <w:pStyle w:val="Ttulo3"/>
+        <w:t>T</w:t>
+      </w:r>
+      <w:r>
         <w:rPr>
           <w:sz w:val="28"/>
           <w:szCs w:val="28"/>
         </w:rPr>
-      </w:pPr>
-      <w:bookmarkStart w:id="8" w:name="_Toc103858481"/>
+        <w:t>ecnolog</w:t>
+      </w:r>
       <w:r>
         <w:rPr>
           <w:sz w:val="28"/>
           <w:szCs w:val="28"/>
         </w:rPr>
-        <w:t>T</w:t>
+        <w:t>í</w:t>
       </w:r>
       <w:r>
         <w:rPr>
           <w:sz w:val="28"/>
           <w:szCs w:val="28"/>
         </w:rPr>
-        <w:t>ecnolog</w:t>
-      </w:r>
-      <w:r>
-        <w:rPr>
-          <w:sz w:val="28"/>
-          <w:szCs w:val="28"/>
-        </w:rPr>
+        <w:t>as aplicadas en el proyecto</w:t>
+      </w:r>
+      <w:bookmarkEnd w:id="8"/>
+    </w:p>
+    <w:p/>
+    <w:p>
+      <w:pPr>
+        <w:pStyle w:val="Ttulo3"/>
+      </w:pPr>
+      <w:bookmarkStart w:id="9" w:name="_Toc103858482"/>
+      <w:r>
+        <w:t>Pagina web SPA</w:t>
+      </w:r>
+      <w:bookmarkEnd w:id="9"/>
+    </w:p>
+    <w:p/>
+    <w:p>
+      <w:r>
+        <w:t>El proyecto es una SPA(single page application), este modo de realizar webs implica que toda la p</w:t>
+      </w:r>
+      <w:r>
+        <w:t>á</w:t>
+      </w:r>
+      <w:r>
+        <w:t>gina se carga en la primera carga y luego se va accediendo a los diversos elementos por los men</w:t>
+      </w:r>
+      <w:r>
+        <w:t>ú</w:t>
+      </w:r>
+      <w:r>
+        <w:t>s. Aunque cambie la URL todos los elementos se cargan al principio. Esto hace que la primera carga sea algo mas lenta pero la navegación mas fluida. Uno de los stacks mas utilizados para la realización de este tipo de p</w:t>
+      </w:r>
+      <w:r>
+        <w:t>á</w:t>
+      </w:r>
+      <w:r>
+        <w:t>ginas es el denominado MEAN</w:t>
+      </w:r>
+      <w:r>
+        <w:t>(Mongodb,express,angular y node.js). En mi</w:t>
+      </w:r>
+      <w:r>
+        <w:t xml:space="preserve"> </w:t>
+      </w:r>
+      <w:r>
+        <w:t>proyecto voy a usar 3 de estas cuatro tecnolog</w:t>
+      </w:r>
+      <w:r>
         <w:t>í</w:t>
       </w:r>
       <w:r>
-        <w:rPr>
-          <w:sz w:val="28"/>
-          <w:szCs w:val="28"/>
-        </w:rPr>
-        <w:t>as aplicadas en el proyecto</w:t>
-      </w:r>
-      <w:bookmarkEnd w:id="8"/>
-    </w:p>
-    <w:p/>
-    <w:p>
-      <w:pPr>
-        <w:pStyle w:val="Ttulo3"/>
-      </w:pPr>
-      <w:bookmarkStart w:id="9" w:name="_Toc103858482"/>
-      <w:proofErr w:type="spellStart"/>
-      <w:r>
-        <w:t>Pagina</w:t>
-      </w:r>
-      <w:proofErr w:type="spellEnd"/>
-      <w:r>
-        <w:t xml:space="preserve"> web SPA</w:t>
-      </w:r>
-      <w:bookmarkEnd w:id="9"/>
-    </w:p>
-    <w:p/>
-    <w:p>
-      <w:r>
-        <w:t xml:space="preserve">El proyecto es una </w:t>
-      </w:r>
-      <w:proofErr w:type="gramStart"/>
-      <w:r>
-        <w:t>SPA(</w:t>
-      </w:r>
-      <w:proofErr w:type="gramEnd"/>
-      <w:r>
-        <w:t xml:space="preserve">single page </w:t>
-      </w:r>
-      <w:proofErr w:type="spellStart"/>
-      <w:r>
-        <w:t>application</w:t>
-      </w:r>
-      <w:proofErr w:type="spellEnd"/>
-      <w:r>
-        <w:t>), este modo de realizar webs implica que toda la p</w:t>
-      </w:r>
-      <w:r>
-        <w:t>á</w:t>
-      </w:r>
-      <w:r>
-        <w:t>gina se carga en la primera carga y luego se va accediendo a los diversos elementos por los men</w:t>
-      </w:r>
-      <w:r>
-        <w:t>ú</w:t>
-      </w:r>
-      <w:r>
-        <w:t xml:space="preserve">s. Aunque cambie la URL todos los elementos se cargan al principio. Esto hace que la primera carga sea algo </w:t>
-      </w:r>
-      <w:proofErr w:type="spellStart"/>
-      <w:r>
-        <w:t>mas</w:t>
-      </w:r>
-      <w:proofErr w:type="spellEnd"/>
-      <w:r>
-        <w:t xml:space="preserve"> lenta pero la navegación </w:t>
-      </w:r>
-      <w:proofErr w:type="spellStart"/>
-      <w:r>
-        <w:t>mas</w:t>
-      </w:r>
-      <w:proofErr w:type="spellEnd"/>
-      <w:r>
-        <w:t xml:space="preserve"> fluida. Uno de los </w:t>
-      </w:r>
-      <w:proofErr w:type="spellStart"/>
-      <w:r>
-        <w:t>stacks</w:t>
-      </w:r>
-      <w:proofErr w:type="spellEnd"/>
-      <w:r>
-        <w:t xml:space="preserve"> </w:t>
-      </w:r>
-      <w:proofErr w:type="spellStart"/>
-      <w:r>
-        <w:t>mas</w:t>
-      </w:r>
-      <w:proofErr w:type="spellEnd"/>
-      <w:r>
-        <w:t xml:space="preserve"> utilizados para la realización de este tipo de p</w:t>
-      </w:r>
-      <w:r>
-        <w:t>á</w:t>
-      </w:r>
-      <w:r>
-        <w:t xml:space="preserve">ginas es el denominado </w:t>
-      </w:r>
-      <w:proofErr w:type="gramStart"/>
-      <w:r>
-        <w:t>MEAN</w:t>
-      </w:r>
-      <w:r>
-        <w:t>(</w:t>
-      </w:r>
-      <w:proofErr w:type="spellStart"/>
-      <w:proofErr w:type="gramEnd"/>
-      <w:r>
-        <w:t>Mongodb,express,angular</w:t>
-      </w:r>
-      <w:proofErr w:type="spellEnd"/>
-      <w:r>
-        <w:t xml:space="preserve"> y node.js). En mi</w:t>
-      </w:r>
-      <w:r>
-        <w:t xml:space="preserve"> </w:t>
-      </w:r>
-      <w:r>
-        <w:t>proyecto voy a usar 3 de estas cuatro tecnolog</w:t>
-      </w:r>
-      <w:r>
-        <w:t>í</w:t>
-      </w:r>
-      <w:r>
-        <w:t xml:space="preserve">as, voy a sustituir </w:t>
-      </w:r>
-      <w:proofErr w:type="spellStart"/>
-      <w:r>
-        <w:t>mongodb</w:t>
-      </w:r>
-      <w:proofErr w:type="spellEnd"/>
-      <w:r>
-        <w:t xml:space="preserve"> por una base de datos </w:t>
-      </w:r>
-      <w:proofErr w:type="spellStart"/>
-      <w:r>
-        <w:t>mysql</w:t>
-      </w:r>
-      <w:proofErr w:type="spellEnd"/>
-      <w:r>
-        <w:t xml:space="preserve">. Express y </w:t>
-      </w:r>
-      <w:proofErr w:type="spellStart"/>
-      <w:r>
-        <w:t>node</w:t>
-      </w:r>
-      <w:proofErr w:type="spellEnd"/>
-      <w:r>
-        <w:t xml:space="preserve"> se utilizan para la parte del </w:t>
-      </w:r>
-      <w:proofErr w:type="spellStart"/>
-      <w:r>
-        <w:t>backend</w:t>
-      </w:r>
-      <w:proofErr w:type="spellEnd"/>
-      <w:r>
-        <w:t xml:space="preserve"> y angular para el </w:t>
-      </w:r>
-      <w:proofErr w:type="spellStart"/>
-      <w:r>
-        <w:t>frontend</w:t>
-      </w:r>
-      <w:proofErr w:type="spellEnd"/>
-      <w:r>
-        <w:t>.</w:t>
+        <w:t>as, voy a sustituir mongodb por una base de datos mysql. Express y node se utilizan para la parte del backend y angular para el frontend.</w:t>
       </w:r>
     </w:p>
     <w:p/>
@@ -3051,42 +2682,18 @@
     </w:p>
     <w:p>
       <w:r>
-        <w:t xml:space="preserve">Para la parte del </w:t>
-      </w:r>
-      <w:proofErr w:type="spellStart"/>
-      <w:r>
-        <w:t>frontend</w:t>
-      </w:r>
-      <w:proofErr w:type="spellEnd"/>
-      <w:r>
-        <w:t xml:space="preserve"> h</w:t>
+        <w:t>Para la parte del frontend h</w:t>
       </w:r>
       <w:r>
         <w:t>e</w:t>
       </w:r>
       <w:r>
-        <w:t xml:space="preserve"> aplicado angular. Al ser un </w:t>
-      </w:r>
-      <w:proofErr w:type="spellStart"/>
-      <w:r>
-        <w:t>framework</w:t>
-      </w:r>
-      <w:proofErr w:type="spellEnd"/>
-      <w:r>
-        <w:t xml:space="preserve"> que no hemos visto durante el curso he requerido una formación previa para poder siquiera comenzar el mismo.</w:t>
-      </w:r>
-    </w:p>
-    <w:p>
-      <w:r>
-        <w:t xml:space="preserve">He realizado dos cursos online en la academia </w:t>
-      </w:r>
-      <w:proofErr w:type="spellStart"/>
-      <w:r>
-        <w:t>openwebinars</w:t>
-      </w:r>
-      <w:proofErr w:type="spellEnd"/>
-      <w:r>
-        <w:t>:</w:t>
+        <w:t xml:space="preserve"> aplicado angular. Al ser un framework que no hemos visto durante el curso he requerido una formación previa para poder siquiera comenzar el mismo.</w:t>
+      </w:r>
+    </w:p>
+    <w:p>
+      <w:r>
+        <w:t>He realizado dos cursos online en la academia openwebinars:</w:t>
       </w:r>
     </w:p>
     <w:p>
@@ -3118,15 +2725,7 @@
         <w:t>í</w:t>
       </w:r>
       <w:r>
-        <w:t xml:space="preserve">as para varios elementos. Yo he utilizado la librería de material que es de las </w:t>
-      </w:r>
-      <w:proofErr w:type="spellStart"/>
-      <w:r>
-        <w:t>mas</w:t>
-      </w:r>
-      <w:proofErr w:type="spellEnd"/>
-      <w:r>
-        <w:t xml:space="preserve"> usadas. </w:t>
+        <w:t xml:space="preserve">as para varios elementos. Yo he utilizado la librería de material que es de las mas usadas. </w:t>
       </w:r>
       <w:r>
         <w:t>Para ello he realizado una investigación previa y una consulta continua de la documentación oficial:</w:t>
@@ -3173,17 +2772,8 @@
           <w:i w:val="0"/>
           <w:iCs w:val="0"/>
         </w:rPr>
-        <w:t xml:space="preserve"> </w:t>
-      </w:r>
-      <w:proofErr w:type="spellStart"/>
-      <w:r>
-        <w:rPr>
-          <w:i w:val="0"/>
-          <w:iCs w:val="0"/>
-        </w:rPr>
-        <w:t>express</w:t>
-      </w:r>
-      <w:proofErr w:type="spellEnd"/>
+        <w:t xml:space="preserve"> express</w:t>
+      </w:r>
     </w:p>
     <w:p/>
     <w:p>
@@ -3194,83 +2784,19 @@
         <w:t>o</w:t>
       </w:r>
       <w:r>
-        <w:t xml:space="preserve">nado antes </w:t>
-      </w:r>
-      <w:proofErr w:type="spellStart"/>
-      <w:r>
-        <w:t>node</w:t>
-      </w:r>
-      <w:proofErr w:type="spellEnd"/>
-      <w:r>
-        <w:t xml:space="preserve"> y </w:t>
-      </w:r>
-      <w:proofErr w:type="spellStart"/>
-      <w:r>
-        <w:t>express</w:t>
-      </w:r>
-      <w:proofErr w:type="spellEnd"/>
-      <w:r>
-        <w:t xml:space="preserve"> se utilizan para la parte del </w:t>
-      </w:r>
-      <w:proofErr w:type="spellStart"/>
-      <w:r>
-        <w:t>backend</w:t>
-      </w:r>
-      <w:proofErr w:type="spellEnd"/>
-      <w:r>
-        <w:t>. Estas tecnolog</w:t>
+        <w:t>nado antes node y express se utilizan para la parte del backend. Estas tecnolog</w:t>
       </w:r>
       <w:r>
         <w:t>í</w:t>
       </w:r>
       <w:r>
-        <w:t xml:space="preserve">as permiten levantar un servidor prescindiendo de servicios como apache o </w:t>
-      </w:r>
-      <w:proofErr w:type="spellStart"/>
-      <w:r>
-        <w:t>nginx</w:t>
-      </w:r>
-      <w:proofErr w:type="spellEnd"/>
-      <w:r>
-        <w:t xml:space="preserve">. Las consultas a la base de datos se hacen con </w:t>
-      </w:r>
-      <w:proofErr w:type="spellStart"/>
-      <w:r>
-        <w:t>node</w:t>
-      </w:r>
-      <w:proofErr w:type="spellEnd"/>
-      <w:r>
-        <w:t>, que es b</w:t>
+        <w:t>as permiten levantar un servidor prescindiendo de servicios como apache o nginx. Las consultas a la base de datos se hacen con node, que es b</w:t>
       </w:r>
       <w:r>
         <w:t>á</w:t>
       </w:r>
       <w:r>
-        <w:t xml:space="preserve">sicamente </w:t>
-      </w:r>
-      <w:proofErr w:type="spellStart"/>
-      <w:r>
-        <w:t>javascript</w:t>
-      </w:r>
-      <w:proofErr w:type="spellEnd"/>
-      <w:r>
-        <w:t xml:space="preserve">. Para poder realizar esta parte me ha sucedido lo mismo que con angular, al no haberlo visto durante el curso he tenido que realizar una formación previa, que actualmente sigo cursando, es el curso de </w:t>
-      </w:r>
-      <w:proofErr w:type="spellStart"/>
-      <w:r>
-        <w:t>udemy</w:t>
-      </w:r>
-      <w:proofErr w:type="spellEnd"/>
-      <w:r>
-        <w:t xml:space="preserve"> del </w:t>
-      </w:r>
-      <w:proofErr w:type="spellStart"/>
-      <w:r>
-        <w:t>stack</w:t>
-      </w:r>
-      <w:proofErr w:type="spellEnd"/>
-      <w:r>
-        <w:t xml:space="preserve"> MEAN:</w:t>
+        <w:t>sicamente javascript. Para poder realizar esta parte me ha sucedido lo mismo que con angular, al no haberlo visto durante el curso he tenido que realizar una formación previa, que actualmente sigo cursando, es el curso de udemy del stack MEAN:</w:t>
       </w:r>
     </w:p>
     <w:p>
@@ -3292,7 +2818,6 @@
           <w:iCs w:val="0"/>
         </w:rPr>
       </w:pPr>
-      <w:proofErr w:type="spellStart"/>
       <w:r>
         <w:rPr>
           <w:i w:val="0"/>
@@ -3300,52 +2825,11 @@
         </w:rPr>
         <w:t>Mysql</w:t>
       </w:r>
-      <w:proofErr w:type="spellEnd"/>
     </w:p>
     <w:p/>
     <w:p>
       <w:r>
-        <w:t xml:space="preserve">Para poder realizar una SPA normalmente se usa un </w:t>
-      </w:r>
-      <w:proofErr w:type="spellStart"/>
-      <w:r>
-        <w:t>framework</w:t>
-      </w:r>
-      <w:proofErr w:type="spellEnd"/>
-      <w:r>
-        <w:t xml:space="preserve"> como angular u otros y </w:t>
-      </w:r>
-      <w:proofErr w:type="spellStart"/>
-      <w:r>
-        <w:t>node</w:t>
-      </w:r>
-      <w:proofErr w:type="spellEnd"/>
-      <w:r>
-        <w:t xml:space="preserve"> y </w:t>
-      </w:r>
-      <w:proofErr w:type="spellStart"/>
-      <w:r>
-        <w:t>express</w:t>
-      </w:r>
-      <w:proofErr w:type="spellEnd"/>
-      <w:r>
-        <w:t xml:space="preserve"> para </w:t>
-      </w:r>
-      <w:proofErr w:type="gramStart"/>
-      <w:r>
-        <w:t>la api</w:t>
-      </w:r>
-      <w:proofErr w:type="gramEnd"/>
-      <w:r>
-        <w:t xml:space="preserve"> del </w:t>
-      </w:r>
-      <w:proofErr w:type="spellStart"/>
-      <w:r>
-        <w:t>backend</w:t>
-      </w:r>
-      <w:proofErr w:type="spellEnd"/>
-      <w:r>
-        <w:t xml:space="preserve">. No </w:t>
+        <w:t xml:space="preserve">Para poder realizar una SPA normalmente se usa un framework como angular u otros y node y express para la api del backend. No </w:t>
       </w:r>
       <w:r>
         <w:t>obstante,</w:t>
@@ -3363,23 +2847,7 @@
         <w:t xml:space="preserve"> pueden</w:t>
       </w:r>
       <w:r>
-        <w:t xml:space="preserve"> usar tanto bases de datos relacionales como no relacionales. Para mi proyecto me he decidido por </w:t>
-      </w:r>
-      <w:proofErr w:type="spellStart"/>
-      <w:r>
-        <w:t>mysql</w:t>
-      </w:r>
-      <w:proofErr w:type="spellEnd"/>
-      <w:r>
-        <w:t xml:space="preserve"> por ser una base de datos que ya conozco y por lo tanto me ha resultado </w:t>
-      </w:r>
-      <w:proofErr w:type="spellStart"/>
-      <w:r>
-        <w:t>mas</w:t>
-      </w:r>
-      <w:proofErr w:type="spellEnd"/>
-      <w:r>
-        <w:t xml:space="preserve"> sencillo.</w:t>
+        <w:t xml:space="preserve"> usar tanto bases de datos relacionales como no relacionales. Para mi proyecto me he decidido por mysql por ser una base de datos que ya conozco y por lo tanto me ha resultado mas sencillo.</w:t>
       </w:r>
     </w:p>
     <w:p>
@@ -3485,7 +2953,6 @@
           <w:szCs w:val="28"/>
         </w:rPr>
       </w:pPr>
-      <w:proofErr w:type="gramStart"/>
       <w:r>
         <w:rPr>
           <w:sz w:val="28"/>
@@ -3493,8 +2960,6 @@
         </w:rPr>
         <w:t>Empleado(</w:t>
       </w:r>
-      <w:proofErr w:type="spellStart"/>
-      <w:proofErr w:type="gramEnd"/>
       <w:r>
         <w:rPr>
           <w:sz w:val="28"/>
@@ -3537,33 +3002,23 @@
           <w:sz w:val="28"/>
           <w:szCs w:val="28"/>
         </w:rPr>
-        <w:t>,login,password</w:t>
-      </w:r>
-      <w:proofErr w:type="spellEnd"/>
-      <w:r>
+        <w:t>,login,password)</w:t>
+      </w:r>
+    </w:p>
+    <w:p>
+      <w:pPr>
         <w:rPr>
           <w:sz w:val="28"/>
           <w:szCs w:val="28"/>
         </w:rPr>
-        <w:t>)</w:t>
-      </w:r>
-    </w:p>
-    <w:p>
-      <w:pPr>
+      </w:pPr>
+      <w:r>
         <w:rPr>
           <w:sz w:val="28"/>
           <w:szCs w:val="28"/>
         </w:rPr>
-      </w:pPr>
-      <w:proofErr w:type="gramStart"/>
-      <w:r>
-        <w:rPr>
-          <w:sz w:val="28"/>
-          <w:szCs w:val="28"/>
-        </w:rPr>
         <w:t>Cliente(</w:t>
       </w:r>
-      <w:proofErr w:type="gramEnd"/>
       <w:r>
         <w:rPr>
           <w:sz w:val="28"/>
@@ -3595,7 +3050,6 @@
           <w:u w:val="dotted"/>
         </w:rPr>
       </w:pPr>
-      <w:proofErr w:type="gramStart"/>
       <w:r>
         <w:rPr>
           <w:sz w:val="28"/>
@@ -3603,8 +3057,6 @@
         </w:rPr>
         <w:t>Departamento(</w:t>
       </w:r>
-      <w:proofErr w:type="spellStart"/>
-      <w:proofErr w:type="gramEnd"/>
       <w:r>
         <w:rPr>
           <w:sz w:val="28"/>
@@ -3634,35 +3086,23 @@
           <w:szCs w:val="28"/>
           <w:u w:val="dotted"/>
         </w:rPr>
-        <w:t>_hotel</w:t>
-      </w:r>
-      <w:proofErr w:type="spellEnd"/>
-      <w:r>
+        <w:t>_hotel)</w:t>
+      </w:r>
+    </w:p>
+    <w:p>
+      <w:pPr>
         <w:rPr>
           <w:sz w:val="28"/>
           <w:szCs w:val="28"/>
-          <w:u w:val="dotted"/>
-        </w:rPr>
-        <w:t>)</w:t>
-      </w:r>
-    </w:p>
-    <w:p>
-      <w:pPr>
+        </w:rPr>
+      </w:pPr>
+      <w:r>
         <w:rPr>
           <w:sz w:val="28"/>
           <w:szCs w:val="28"/>
         </w:rPr>
-      </w:pPr>
-      <w:proofErr w:type="gramStart"/>
-      <w:r>
-        <w:rPr>
-          <w:sz w:val="28"/>
-          <w:szCs w:val="28"/>
-        </w:rPr>
         <w:t>Hotel(</w:t>
       </w:r>
-      <w:proofErr w:type="spellStart"/>
-      <w:proofErr w:type="gramEnd"/>
       <w:r>
         <w:rPr>
           <w:sz w:val="28"/>
@@ -3676,59 +3116,68 @@
           <w:sz w:val="28"/>
           <w:szCs w:val="28"/>
         </w:rPr>
-        <w:t>nombre,Cif</w:t>
-      </w:r>
-      <w:proofErr w:type="spellEnd"/>
-      <w:r>
+        <w:t>nombre,Cif)</w:t>
+      </w:r>
+    </w:p>
+    <w:p>
+      <w:pPr>
         <w:rPr>
           <w:sz w:val="28"/>
           <w:szCs w:val="28"/>
         </w:rPr>
-        <w:t>)</w:t>
-      </w:r>
-    </w:p>
-    <w:p>
-      <w:pPr>
+      </w:pPr>
+      <w:r>
         <w:rPr>
           <w:sz w:val="28"/>
           <w:szCs w:val="28"/>
         </w:rPr>
-      </w:pPr>
-      <w:proofErr w:type="gramStart"/>
-      <w:r>
-        <w:rPr>
-          <w:sz w:val="28"/>
-          <w:szCs w:val="28"/>
-        </w:rPr>
         <w:t>Opinión(</w:t>
       </w:r>
-      <w:proofErr w:type="spellStart"/>
-      <w:proofErr w:type="gramEnd"/>
       <w:r>
         <w:rPr>
           <w:sz w:val="28"/>
           <w:szCs w:val="28"/>
           <w:u w:val="single"/>
         </w:rPr>
-        <w:t>id_cliente</w:t>
-      </w:r>
-      <w:proofErr w:type="spellEnd"/>
+        <w:t>id_cliente id_empleado</w:t>
+      </w:r>
       <w:r>
         <w:rPr>
           <w:sz w:val="28"/>
           <w:szCs w:val="28"/>
           <w:u w:val="single"/>
         </w:rPr>
-        <w:t xml:space="preserve"> </w:t>
-      </w:r>
-      <w:proofErr w:type="spellStart"/>
-      <w:r>
+        <w:t>,</w:t>
+      </w:r>
+      <w:r>
+        <w:rPr>
+          <w:sz w:val="28"/>
+          <w:szCs w:val="28"/>
+        </w:rPr>
+        <w:t>color,Fecha</w:t>
+      </w:r>
+      <w:r>
+        <w:rPr>
+          <w:sz w:val="28"/>
+          <w:szCs w:val="28"/>
+        </w:rPr>
+        <w:t>,)</w:t>
+      </w:r>
+    </w:p>
+    <w:p>
+      <w:pPr>
         <w:rPr>
           <w:sz w:val="28"/>
           <w:szCs w:val="28"/>
           <w:u w:val="single"/>
         </w:rPr>
-        <w:t>id_empleado</w:t>
+      </w:pPr>
+      <w:r>
+        <w:rPr>
+          <w:sz w:val="28"/>
+          <w:szCs w:val="28"/>
+        </w:rPr>
+        <w:t>Estancia(</w:t>
       </w:r>
       <w:r>
         <w:rPr>
@@ -3736,100 +3185,39 @@
           <w:szCs w:val="28"/>
           <w:u w:val="single"/>
         </w:rPr>
-        <w:t>,</w:t>
-      </w:r>
-      <w:r>
-        <w:rPr>
-          <w:sz w:val="28"/>
-          <w:szCs w:val="28"/>
-        </w:rPr>
-        <w:t>color,Fecha</w:t>
-      </w:r>
-      <w:proofErr w:type="spellEnd"/>
-      <w:r>
-        <w:rPr>
-          <w:sz w:val="28"/>
-          <w:szCs w:val="28"/>
-        </w:rPr>
-        <w:t>,)</w:t>
-      </w:r>
-    </w:p>
-    <w:p>
-      <w:pPr>
+        <w:t>id_cliente id_</w:t>
+      </w:r>
+      <w:r>
         <w:rPr>
           <w:sz w:val="28"/>
           <w:szCs w:val="28"/>
           <w:u w:val="single"/>
         </w:rPr>
-      </w:pPr>
-      <w:proofErr w:type="gramStart"/>
+        <w:t>hotel,</w:t>
+      </w:r>
       <w:r>
         <w:rPr>
           <w:sz w:val="28"/>
           <w:szCs w:val="28"/>
         </w:rPr>
-        <w:t>Estancia(</w:t>
-      </w:r>
-      <w:proofErr w:type="spellStart"/>
-      <w:proofErr w:type="gramEnd"/>
+        <w:t>fecha</w:t>
+      </w:r>
       <w:r>
         <w:rPr>
           <w:sz w:val="28"/>
           <w:szCs w:val="28"/>
           <w:u w:val="single"/>
         </w:rPr>
-        <w:t>id_cliente</w:t>
-      </w:r>
-      <w:proofErr w:type="spellEnd"/>
-      <w:r>
+        <w:t>)</w:t>
+      </w:r>
+    </w:p>
+    <w:p>
+      <w:pPr>
         <w:rPr>
           <w:sz w:val="28"/>
           <w:szCs w:val="28"/>
           <w:u w:val="single"/>
         </w:rPr>
-        <w:t xml:space="preserve"> </w:t>
-      </w:r>
-      <w:proofErr w:type="spellStart"/>
-      <w:r>
-        <w:rPr>
-          <w:sz w:val="28"/>
-          <w:szCs w:val="28"/>
-          <w:u w:val="single"/>
-        </w:rPr>
-        <w:t>id_</w:t>
-      </w:r>
-      <w:r>
-        <w:rPr>
-          <w:sz w:val="28"/>
-          <w:szCs w:val="28"/>
-          <w:u w:val="single"/>
-        </w:rPr>
-        <w:t>hotel,</w:t>
-      </w:r>
-      <w:r>
-        <w:rPr>
-          <w:sz w:val="28"/>
-          <w:szCs w:val="28"/>
-        </w:rPr>
-        <w:t>fecha</w:t>
-      </w:r>
-      <w:proofErr w:type="spellEnd"/>
-      <w:r>
-        <w:rPr>
-          <w:sz w:val="28"/>
-          <w:szCs w:val="28"/>
-          <w:u w:val="single"/>
-        </w:rPr>
-        <w:t>)</w:t>
-      </w:r>
-    </w:p>
-    <w:p>
-      <w:pPr>
-        <w:rPr>
-          <w:sz w:val="28"/>
-          <w:szCs w:val="28"/>
-          <w:u w:val="single"/>
-        </w:rPr>
       </w:pPr>
     </w:p>
     <w:p>
@@ -3849,12 +3237,10 @@
         <w:pStyle w:val="Ttulo2"/>
       </w:pPr>
       <w:bookmarkStart w:id="11" w:name="_Toc103858484"/>
-      <w:proofErr w:type="spellStart"/>
       <w:r>
         <w:t>Backend</w:t>
       </w:r>
       <w:bookmarkEnd w:id="11"/>
-      <w:proofErr w:type="spellEnd"/>
     </w:p>
     <w:p/>
     <w:p>
@@ -3862,40 +3248,22 @@
         <w:pStyle w:val="Ttulo3"/>
       </w:pPr>
       <w:bookmarkStart w:id="12" w:name="_Toc103858485"/>
-      <w:proofErr w:type="spellStart"/>
       <w:r>
         <w:lastRenderedPageBreak/>
         <w:t>Services</w:t>
       </w:r>
       <w:bookmarkEnd w:id="12"/>
-      <w:proofErr w:type="spellEnd"/>
     </w:p>
     <w:p/>
     <w:p>
       <w:r>
-        <w:t xml:space="preserve">Para gestionar las llamadas al </w:t>
-      </w:r>
-      <w:proofErr w:type="spellStart"/>
-      <w:r>
-        <w:t>backend</w:t>
-      </w:r>
-      <w:proofErr w:type="spellEnd"/>
-      <w:r>
-        <w:t xml:space="preserve"> de la aplicación es muy com</w:t>
+        <w:t>Para gestionar las llamadas al backend de la aplicación es muy com</w:t>
       </w:r>
       <w:r>
         <w:t>ú</w:t>
       </w:r>
       <w:r>
-        <w:t xml:space="preserve">n usar servicios o </w:t>
-      </w:r>
-      <w:proofErr w:type="spellStart"/>
-      <w:r>
-        <w:t>services</w:t>
-      </w:r>
-      <w:proofErr w:type="spellEnd"/>
-      <w:r>
-        <w:t xml:space="preserve">. </w:t>
+        <w:t xml:space="preserve">n usar servicios o services. </w:t>
       </w:r>
     </w:p>
     <w:p>
@@ -3920,348 +3288,91 @@
           <w:i/>
           <w:iCs/>
         </w:rPr>
-        <w:t xml:space="preserve">Ng </w:t>
-      </w:r>
-      <w:proofErr w:type="spellStart"/>
-      <w:r>
+        <w:t>Ng generate service &lt;nombre del servicio&gt;</w:t>
+      </w:r>
+    </w:p>
+    <w:p>
+      <w:pPr>
         <w:rPr>
           <w:i/>
           <w:iCs/>
         </w:rPr>
-        <w:t>generate</w:t>
-      </w:r>
-      <w:proofErr w:type="spellEnd"/>
-      <w:r>
-        <w:rPr>
-          <w:i/>
+      </w:pPr>
+    </w:p>
+    <w:p>
+      <w:r>
+        <w:t>Para los servicios uso el paquete de angular rxjs. Este paquete proporciona una serie de objetos para gestionar la circulación de datos entre el backend y e</w:t>
+      </w:r>
+      <w:r>
+        <w:t>l</w:t>
+      </w:r>
+      <w:r>
+        <w:t xml:space="preserve"> frontend. </w:t>
+      </w:r>
+    </w:p>
+    <w:p>
+      <w:r>
+        <w:t>Los objetos que utilizo son los siguientes:</w:t>
+      </w:r>
+    </w:p>
+    <w:p>
+      <w:r>
+        <w:t>Subject : Básicamente es un emisor de eventos, utilizo dos métodos principalmente:</w:t>
+      </w:r>
+    </w:p>
+    <w:p>
+      <w:r>
+        <w:t>Next(), se utiliza para emitir un nuevo valor y asObservable().</w:t>
+      </w:r>
+    </w:p>
+    <w:p>
+      <w:r>
+        <w:t>Observable: Este objeto es que devuelve el método asObservable() de Subject, se utiliza para devolver el subject como un escuchador para que solo pueda escucharse pero no emitir eventos. El Observable tiene un método que es subscribe, este método recibe tres funciones para gestionar la emisión de datos, de errores y cuando se completa la subscripción.</w:t>
+      </w:r>
+    </w:p>
+    <w:p>
+      <w:r>
+        <w:t>Subscription: este es el objeto que devuelve el método subscribe(), se utiliza en el mismo</w:t>
+      </w:r>
+    </w:p>
+    <w:p>
+      <w:r>
+        <w:t>El método unsubscribe() para evitar fugas de memoria siempre que se destruya el componente.</w:t>
+      </w:r>
+    </w:p>
+    <w:p>
+      <w:pPr>
+        <w:rPr>
           <w:iCs/>
         </w:rPr>
-        <w:t xml:space="preserve"> </w:t>
-      </w:r>
-      <w:proofErr w:type="spellStart"/>
-      <w:r>
-        <w:rPr>
-          <w:i/>
+      </w:pPr>
+      <w:r>
+        <w:rPr>
           <w:iCs/>
         </w:rPr>
-        <w:t>service</w:t>
-      </w:r>
-      <w:proofErr w:type="spellEnd"/>
-      <w:r>
-        <w:rPr>
-          <w:i/>
-          <w:iCs/>
-        </w:rPr>
-        <w:t xml:space="preserve"> &lt;nombre del servicio&gt;</w:t>
-      </w:r>
-    </w:p>
-    <w:p>
-      <w:pPr>
-        <w:rPr>
-          <w:i/>
-          <w:iCs/>
-        </w:rPr>
-      </w:pPr>
-    </w:p>
-    <w:p>
-      <w:r>
-        <w:t xml:space="preserve">Para los servicios uso el paquete de angular </w:t>
-      </w:r>
-      <w:proofErr w:type="spellStart"/>
-      <w:r>
-        <w:t>rxjs</w:t>
-      </w:r>
-      <w:proofErr w:type="spellEnd"/>
-      <w:r>
-        <w:t xml:space="preserve">. Este paquete proporciona una serie de objetos para gestionar la circulación de datos entre el </w:t>
-      </w:r>
-      <w:proofErr w:type="spellStart"/>
-      <w:r>
-        <w:t>backend</w:t>
-      </w:r>
-      <w:proofErr w:type="spellEnd"/>
-      <w:r>
-        <w:t xml:space="preserve"> y e</w:t>
-      </w:r>
-      <w:r>
-        <w:t>l</w:t>
-      </w:r>
-      <w:r>
-        <w:t xml:space="preserve"> </w:t>
-      </w:r>
-      <w:proofErr w:type="spellStart"/>
-      <w:r>
-        <w:t>frontend</w:t>
-      </w:r>
-      <w:proofErr w:type="spellEnd"/>
-      <w:r>
-        <w:t xml:space="preserve">. </w:t>
-      </w:r>
-    </w:p>
-    <w:p>
-      <w:r>
-        <w:t>Los objetos que utilizo son los siguientes:</w:t>
-      </w:r>
-    </w:p>
-    <w:p>
-      <w:proofErr w:type="spellStart"/>
-      <w:proofErr w:type="gramStart"/>
-      <w:r>
-        <w:t>Subject</w:t>
-      </w:r>
-      <w:proofErr w:type="spellEnd"/>
-      <w:r>
-        <w:t xml:space="preserve"> :</w:t>
-      </w:r>
-      <w:proofErr w:type="gramEnd"/>
-      <w:r>
-        <w:t xml:space="preserve"> Básicamente es un emisor de eventos, utilizo dos métodos principalmente:</w:t>
-      </w:r>
-    </w:p>
-    <w:p>
-      <w:proofErr w:type="gramStart"/>
-      <w:r>
-        <w:t>Next(</w:t>
-      </w:r>
-      <w:proofErr w:type="gramEnd"/>
-      <w:r>
-        <w:t xml:space="preserve">), se utiliza para emitir un nuevo valor y </w:t>
-      </w:r>
-      <w:proofErr w:type="spellStart"/>
-      <w:r>
-        <w:t>asObservable</w:t>
-      </w:r>
-      <w:proofErr w:type="spellEnd"/>
-      <w:r>
-        <w:t>().</w:t>
-      </w:r>
-    </w:p>
-    <w:p>
-      <w:r>
-        <w:t xml:space="preserve">Observable: Este objeto es que devuelve el método </w:t>
-      </w:r>
-      <w:proofErr w:type="spellStart"/>
-      <w:proofErr w:type="gramStart"/>
-      <w:r>
-        <w:t>asObservable</w:t>
-      </w:r>
-      <w:proofErr w:type="spellEnd"/>
-      <w:r>
-        <w:t>(</w:t>
-      </w:r>
-      <w:proofErr w:type="gramEnd"/>
-      <w:r>
-        <w:t xml:space="preserve">) de </w:t>
-      </w:r>
-      <w:proofErr w:type="spellStart"/>
-      <w:r>
-        <w:t>Subject</w:t>
-      </w:r>
-      <w:proofErr w:type="spellEnd"/>
-      <w:r>
-        <w:t xml:space="preserve">, se utiliza para devolver el </w:t>
-      </w:r>
-      <w:proofErr w:type="spellStart"/>
-      <w:r>
-        <w:t>subject</w:t>
-      </w:r>
-      <w:proofErr w:type="spellEnd"/>
-      <w:r>
-        <w:t xml:space="preserve"> como un escuchador para que solo pueda escucharse pero no emitir eventos. El Observable tiene un método que es subscribe, este método recibe tres funciones para gestionar la emisión de datos, de errores y cuando se completa la subscripción.</w:t>
-      </w:r>
-    </w:p>
-    <w:p>
-      <w:proofErr w:type="spellStart"/>
-      <w:r>
-        <w:t>Subscription</w:t>
-      </w:r>
-      <w:proofErr w:type="spellEnd"/>
-      <w:r>
-        <w:t xml:space="preserve">: este es el objeto que devuelve el método </w:t>
-      </w:r>
-      <w:proofErr w:type="gramStart"/>
-      <w:r>
-        <w:t>subscribe(</w:t>
-      </w:r>
-      <w:proofErr w:type="gramEnd"/>
-      <w:r>
-        <w:t>), se utiliza en el mismo</w:t>
-      </w:r>
-    </w:p>
-    <w:p>
-      <w:r>
-        <w:t xml:space="preserve">El método </w:t>
-      </w:r>
-      <w:proofErr w:type="spellStart"/>
-      <w:proofErr w:type="gramStart"/>
-      <w:r>
-        <w:t>unsubscribe</w:t>
-      </w:r>
-      <w:proofErr w:type="spellEnd"/>
-      <w:r>
-        <w:t>(</w:t>
-      </w:r>
-      <w:proofErr w:type="gramEnd"/>
-      <w:r>
-        <w:t>) para evitar fugas de memoria siempre que se destruya el componente.</w:t>
-      </w:r>
-    </w:p>
-    <w:p>
-      <w:pPr>
-        <w:rPr>
-          <w:iCs/>
-        </w:rPr>
-      </w:pPr>
-      <w:r>
-        <w:rPr>
-          <w:iCs/>
-        </w:rPr>
-        <w:t xml:space="preserve">Para obtener los datos de la API uso el cliente de http que proporciona angular. Este cliente proporciona los métodos </w:t>
-      </w:r>
-      <w:proofErr w:type="spellStart"/>
-      <w:r>
-        <w:rPr>
-          <w:iCs/>
-        </w:rPr>
-        <w:t>get</w:t>
-      </w:r>
-      <w:proofErr w:type="spellEnd"/>
-      <w:r>
-        <w:rPr>
-          <w:iCs/>
-        </w:rPr>
-        <w:t xml:space="preserve"> y </w:t>
-      </w:r>
-      <w:proofErr w:type="gramStart"/>
-      <w:r>
-        <w:rPr>
-          <w:iCs/>
-        </w:rPr>
-        <w:t>post( según</w:t>
-      </w:r>
-      <w:proofErr w:type="gramEnd"/>
-      <w:r>
-        <w:rPr>
-          <w:iCs/>
-        </w:rPr>
-        <w:t xml:space="preserve"> como sea la solicitud) que devuelven un Observable ,el objeto que comentaba antes, al cual nos suscribimos para obtener la respuesta de la API. Al usar </w:t>
-      </w:r>
-      <w:proofErr w:type="spellStart"/>
-      <w:r>
-        <w:rPr>
-          <w:iCs/>
-        </w:rPr>
-        <w:t>httpclient</w:t>
-      </w:r>
-      <w:proofErr w:type="spellEnd"/>
-      <w:r>
-        <w:rPr>
-          <w:iCs/>
-        </w:rPr>
-        <w:t xml:space="preserve"> no hace falta que paremos la subscripción con </w:t>
-      </w:r>
-      <w:proofErr w:type="spellStart"/>
-      <w:r>
-        <w:rPr>
-          <w:iCs/>
-        </w:rPr>
-        <w:t>unsubscribe</w:t>
-      </w:r>
-      <w:proofErr w:type="spellEnd"/>
-      <w:r>
-        <w:rPr>
-          <w:iCs/>
-        </w:rPr>
-        <w:t xml:space="preserve"> puesto que ya lo hace Angular por </w:t>
-      </w:r>
-      <w:proofErr w:type="spellStart"/>
-      <w:r>
-        <w:rPr>
-          <w:iCs/>
-        </w:rPr>
-        <w:t>si</w:t>
-      </w:r>
-      <w:proofErr w:type="spellEnd"/>
-      <w:r>
-        <w:rPr>
-          <w:iCs/>
-        </w:rPr>
-        <w:t xml:space="preserve"> solo.</w:t>
-      </w:r>
-    </w:p>
-    <w:p>
-      <w:r>
-        <w:t xml:space="preserve">En la aplicación por ejemplo tengo un servicio para toda la parte del </w:t>
-      </w:r>
-      <w:proofErr w:type="spellStart"/>
-      <w:r>
-        <w:t>login</w:t>
-      </w:r>
-      <w:proofErr w:type="spellEnd"/>
-      <w:r>
-        <w:t xml:space="preserve"> y el registro de empleados. También se pueden separar por tablas en la base de datos, por </w:t>
-      </w:r>
-      <w:proofErr w:type="gramStart"/>
-      <w:r>
-        <w:t>ejemplo</w:t>
-      </w:r>
-      <w:proofErr w:type="gramEnd"/>
-      <w:r>
-        <w:t xml:space="preserve"> haciendo un servicio para hoteles y otro para departamentos.</w:t>
-      </w:r>
-    </w:p>
-    <w:p>
-      <w:r>
-        <w:t xml:space="preserve">Vamos a ver unos ejemplos. Estos </w:t>
-      </w:r>
-      <w:proofErr w:type="spellStart"/>
-      <w:r>
-        <w:t>serian</w:t>
-      </w:r>
-      <w:proofErr w:type="spellEnd"/>
-      <w:r>
-        <w:t xml:space="preserve"> los métodos utilizados para recoger la información de los hoteles y los departamentos. Se puede ver con deben indicar el tipo de propiedad que recogen</w:t>
-      </w:r>
-      <w:r>
-        <w:t xml:space="preserve">, en estos casos es un tipo de </w:t>
-      </w:r>
-      <w:proofErr w:type="gramStart"/>
-      <w:r>
-        <w:t>propiedad(</w:t>
-      </w:r>
-      <w:proofErr w:type="gramEnd"/>
-      <w:r>
-        <w:t>Hotel y Departamento) que hemos creado en Angular mediante una interface. Esto lo veremos en el siguiente apartado. También vemos que se indica la URL del servidor correspondiente y como recoge los datos.</w:t>
+        <w:t>Para obtener los datos de la API uso el cliente de http que proporciona angular. Este cliente proporciona los métodos get y post( según como sea la solicitud) que devuelven un Observable ,el objeto que comentaba antes, al cual nos suscribimos para obtener la respuesta de la API. Al usar httpclient no hace falta que paremos la subscripción con unsubscribe puesto que ya lo hace Angular por si solo.</w:t>
+      </w:r>
+    </w:p>
+    <w:p>
+      <w:r>
+        <w:t>En la aplicación por ejemplo tengo un servicio para toda la parte del login</w:t>
+      </w:r>
+      <w:r>
+        <w:t xml:space="preserve"> y el registro de empleados. También se pueden separar por tablas en la base de datos, por ejemplo haciendo un servicio para hoteles y otro para departamentos.</w:t>
+      </w:r>
+    </w:p>
+    <w:p>
+      <w:r>
+        <w:t>Vamos a ver unos ejemplos. Estos serian los métodos utilizados para recoger la información de los hoteles y los departamentos. Se puede ver con deben indicar el tipo de propiedad que recogen</w:t>
+      </w:r>
+      <w:r>
+        <w:t>, en estos casos es un tipo de propiedad(Hotel y Departamento) que hemos creado en Angular mediante una interface. Esto lo veremos en el siguiente apartado. También vemos que se indica la URL del servidor correspondiente y como recoge los datos.</w:t>
       </w:r>
     </w:p>
     <w:p/>
     <w:p>
       <w:r>
-        <w:t xml:space="preserve">Cabe destacar que, al gestionar el </w:t>
-      </w:r>
-      <w:proofErr w:type="spellStart"/>
-      <w:r>
-        <w:t>backend</w:t>
-      </w:r>
-      <w:proofErr w:type="spellEnd"/>
-      <w:r>
-        <w:t xml:space="preserve"> con </w:t>
-      </w:r>
-      <w:proofErr w:type="spellStart"/>
-      <w:r>
-        <w:t>node</w:t>
-      </w:r>
-      <w:proofErr w:type="spellEnd"/>
-      <w:r>
-        <w:t xml:space="preserve">, siempre que mandemos alguna información se mandara por POST, que es lo </w:t>
-      </w:r>
-      <w:proofErr w:type="spellStart"/>
-      <w:r>
-        <w:t>mas</w:t>
-      </w:r>
-      <w:proofErr w:type="spellEnd"/>
-      <w:r>
-        <w:t xml:space="preserve"> recomendable.</w:t>
+        <w:t>Cabe destacar que, al gestionar el backend con node, siempre que mandemos alguna información se mandara por POST, que es lo mas recomendable.</w:t>
       </w:r>
     </w:p>
     <w:p>
@@ -4317,25 +3428,15 @@
       <w:pPr>
         <w:pStyle w:val="Ttulo3"/>
       </w:pPr>
-      <w:proofErr w:type="spellStart"/>
       <w:r>
         <w:t>Models</w:t>
       </w:r>
       <w:bookmarkEnd w:id="13"/>
-      <w:proofErr w:type="spellEnd"/>
     </w:p>
     <w:p/>
     <w:p>
       <w:r>
-        <w:t xml:space="preserve">Como he mencionado antes otra de las funcionalidades que proporciona angular con las interfaces. Son algo así como una clase de </w:t>
-      </w:r>
-      <w:proofErr w:type="gramStart"/>
-      <w:r>
-        <w:t>Java</w:t>
-      </w:r>
-      <w:proofErr w:type="gramEnd"/>
-      <w:r>
-        <w:t xml:space="preserve"> pero solo con las propiedades, sin constructor ni métodos. </w:t>
+        <w:t xml:space="preserve">Como he mencionado antes otra de las funcionalidades que proporciona angular con las interfaces. Son algo así como una clase de Java pero solo con las propiedades, sin constructor ni métodos. </w:t>
       </w:r>
       <w:r>
         <w:t>Es bastante común utilizarlas para recoger la información de la base de datos utilizando modelos que se asemejen a las tablas.</w:t>
@@ -4343,15 +3444,7 @@
     </w:p>
     <w:p>
       <w:r>
-        <w:t xml:space="preserve">Por </w:t>
-      </w:r>
-      <w:proofErr w:type="gramStart"/>
-      <w:r>
-        <w:t>ejemplo</w:t>
-      </w:r>
-      <w:proofErr w:type="gramEnd"/>
-      <w:r>
-        <w:t xml:space="preserve"> vemos la interface de Cliente ya la vamos a comparar con su tabla correspondiente en la base de datos.</w:t>
+        <w:t>Por ejemplo vemos la interface de Cliente ya la vamos a comparar con su tabla correspondiente en la base de datos.</w:t>
       </w:r>
     </w:p>
     <w:p>
@@ -4446,30 +3539,14 @@
         <w:t>á</w:t>
       </w:r>
       <w:r>
-        <w:t xml:space="preserve">n en la base de </w:t>
-      </w:r>
-      <w:proofErr w:type="gramStart"/>
-      <w:r>
-        <w:t>datos(</w:t>
-      </w:r>
-      <w:proofErr w:type="gramEnd"/>
-      <w:r>
-        <w:t xml:space="preserve">como el id) o en la interface </w:t>
+        <w:t xml:space="preserve">n en la base de datos(como el id) o en la interface </w:t>
       </w:r>
       <w:r>
         <w:t xml:space="preserve">como los colores. Las propiedades que estén en ambas se recogerán cuando se haga la llamada la base de datos, esas y ninguna otra porque no hay sitio </w:t>
       </w:r>
       <w:r>
         <w:lastRenderedPageBreak/>
-        <w:t xml:space="preserve">donde recogerla. Y las propiedades de la interface que no tengan su correspondencia en la base de datos se quedaran como </w:t>
-      </w:r>
-      <w:proofErr w:type="spellStart"/>
-      <w:r>
-        <w:t>undefined</w:t>
-      </w:r>
-      <w:proofErr w:type="spellEnd"/>
-      <w:r>
-        <w:t xml:space="preserve"> si no les asignamos ningún valor. En este caso yo usare esas propiedades para indicar que opiniones tienen los clientes.</w:t>
+        <w:t>donde recogerla. Y las propiedades de la interface que no tengan su correspondencia en la base de datos se quedaran como undefined si no les asignamos ningún valor. En este caso yo usare esas propiedades para indicar que opiniones tienen los clientes.</w:t>
       </w:r>
     </w:p>
     <w:p>
@@ -4490,178 +3567,64 @@
       <w:r>
         <w:t xml:space="preserve">Para la </w:t>
       </w:r>
-      <w:proofErr w:type="gramStart"/>
-      <w:r>
-        <w:t>RESTFUL(</w:t>
-      </w:r>
-      <w:proofErr w:type="spellStart"/>
-      <w:proofErr w:type="gramEnd"/>
-      <w:r>
-        <w:t>Representational</w:t>
-      </w:r>
-      <w:proofErr w:type="spellEnd"/>
+      <w:r>
+        <w:t xml:space="preserve">RESTFUL(Representational State Transfer) </w:t>
+      </w:r>
+      <w:r>
+        <w:t>API(Application programming interfaces)</w:t>
+      </w:r>
+      <w:r>
+        <w:t xml:space="preserve"> he usado node.js y express. Estas tecnologías tienen la particularidad de que no necesitan un servidor, ya sea Apache o Nginx.</w:t>
+      </w:r>
+      <w:r>
+        <w:t xml:space="preserve"> Algo que también es algo particular de una restful api es el hecho de que esta disociada, por decirlo de algún modo, de la parte de frontend. Lo que significa que podríamos usar esta API para extraer y manipular datos desde, por ejemplo</w:t>
+      </w:r>
+      <w:r>
+        <w:t>,</w:t>
+      </w:r>
+      <w:r>
+        <w:t xml:space="preserve"> una aplicación de móvil.</w:t>
+      </w:r>
       <w:r>
         <w:t xml:space="preserve"> </w:t>
       </w:r>
-      <w:proofErr w:type="spellStart"/>
-      <w:r>
-        <w:t>State</w:t>
-      </w:r>
-      <w:proofErr w:type="spellEnd"/>
-      <w:r>
-        <w:t xml:space="preserve"> Transfer) </w:t>
-      </w:r>
-      <w:r>
-        <w:t>API(</w:t>
-      </w:r>
-      <w:proofErr w:type="spellStart"/>
-      <w:r>
-        <w:t>Application</w:t>
-      </w:r>
-      <w:proofErr w:type="spellEnd"/>
-      <w:r>
-        <w:t xml:space="preserve"> </w:t>
-      </w:r>
-      <w:proofErr w:type="spellStart"/>
-      <w:r>
-        <w:t>programming</w:t>
-      </w:r>
-      <w:proofErr w:type="spellEnd"/>
-      <w:r>
-        <w:t xml:space="preserve"> interfaces)</w:t>
-      </w:r>
-      <w:r>
-        <w:t xml:space="preserve"> he usado node.js y </w:t>
-      </w:r>
-      <w:proofErr w:type="spellStart"/>
-      <w:r>
-        <w:t>express</w:t>
-      </w:r>
-      <w:proofErr w:type="spellEnd"/>
-      <w:r>
-        <w:t xml:space="preserve">. Estas tecnologías tienen la particularidad de que no necesitan un servidor, ya sea Apache o </w:t>
-      </w:r>
-      <w:proofErr w:type="spellStart"/>
-      <w:r>
-        <w:t>Nginx</w:t>
-      </w:r>
-      <w:proofErr w:type="spellEnd"/>
-      <w:r>
-        <w:t>.</w:t>
-      </w:r>
-      <w:r>
-        <w:t xml:space="preserve"> Algo que también es algo particular de una </w:t>
-      </w:r>
-      <w:proofErr w:type="spellStart"/>
-      <w:r>
-        <w:t>restful</w:t>
-      </w:r>
-      <w:proofErr w:type="spellEnd"/>
-      <w:r>
-        <w:t xml:space="preserve"> api es el hecho de que esta disociada, por decirlo de algún modo, de la parte de </w:t>
-      </w:r>
-      <w:proofErr w:type="spellStart"/>
-      <w:r>
-        <w:t>frontend</w:t>
-      </w:r>
-      <w:proofErr w:type="spellEnd"/>
-      <w:r>
-        <w:t>. Lo que significa que podríamos usar esta API para extraer y manipular datos desde, por ejemplo</w:t>
+    </w:p>
+    <w:p>
+      <w:r>
+        <w:t>Para la comunicación del frontend con la API se utiliza JSON, es decir para hacer los solicitudes si se necesita enviar un dato y para las respuestas se envían y reciben objetos JSON.</w:t>
+      </w:r>
+    </w:p>
+    <w:p>
+      <w:r>
+        <w:t>Para realizar la api hay diversas maneras de organizar los ficheros. Por ejemplo</w:t>
       </w:r>
       <w:r>
         <w:t>,</w:t>
       </w:r>
       <w:r>
-        <w:t xml:space="preserve"> una aplicación de móvil.</w:t>
-      </w:r>
-      <w:r>
-        <w:t xml:space="preserve"> </w:t>
-      </w:r>
-    </w:p>
-    <w:p>
-      <w:r>
-        <w:t xml:space="preserve">Para la comunicación del </w:t>
-      </w:r>
-      <w:proofErr w:type="spellStart"/>
-      <w:r>
-        <w:t>frontend</w:t>
-      </w:r>
-      <w:proofErr w:type="spellEnd"/>
-      <w:r>
-        <w:t xml:space="preserve"> con la API se utiliza JSON, es decir para hacer </w:t>
-      </w:r>
-      <w:proofErr w:type="gramStart"/>
-      <w:r>
-        <w:t>los solicitudes</w:t>
-      </w:r>
-      <w:proofErr w:type="gramEnd"/>
-      <w:r>
-        <w:t xml:space="preserve"> si se necesita enviar un dato y para las respuestas se envían y reciben objetos JSON.</w:t>
-      </w:r>
-    </w:p>
-    <w:p>
-      <w:r>
-        <w:t xml:space="preserve">Para realizar </w:t>
-      </w:r>
-      <w:proofErr w:type="gramStart"/>
-      <w:r>
-        <w:t>la api</w:t>
-      </w:r>
-      <w:proofErr w:type="gramEnd"/>
-      <w:r>
-        <w:t xml:space="preserve"> hay diversas maneras de organizar los ficheros. Por ejemplo</w:t>
+        <w:t xml:space="preserve"> un fichero para proporcionar el servidor de express y otro para los m</w:t>
+      </w:r>
+      <w:r>
+        <w:t>é</w:t>
+      </w:r>
+      <w:r>
+        <w:t>todos. O uno por cada tabla de la base de datos con sus métodos correspondientes.</w:t>
+      </w:r>
+    </w:p>
+    <w:p>
+      <w:r>
+        <w:t>En mi caso debido a que la aplicación no es excesivamente grande he decidido usar solo un fichero(app.js) para mayor sencillez.</w:t>
+      </w:r>
+    </w:p>
+    <w:p>
+      <w:r>
+        <w:t>Al principio declaramos las variables que vamos a utilizar, si vamos a utilizar alguna funcionalidad predefinida (por ejemplo</w:t>
       </w:r>
       <w:r>
         <w:t>,</w:t>
       </w:r>
       <w:r>
-        <w:t xml:space="preserve"> un fichero para proporcionar el servidor de </w:t>
-      </w:r>
-      <w:proofErr w:type="spellStart"/>
-      <w:r>
-        <w:t>express</w:t>
-      </w:r>
-      <w:proofErr w:type="spellEnd"/>
-      <w:r>
-        <w:t xml:space="preserve"> y otro para los m</w:t>
-      </w:r>
-      <w:r>
-        <w:t>é</w:t>
-      </w:r>
-      <w:r>
-        <w:t>todos. O uno por cada tabla de la base de datos con sus métodos correspondientes.</w:t>
-      </w:r>
-    </w:p>
-    <w:p>
-      <w:r>
-        <w:t>En mi caso debido a que la aplicación no es excesivamente grande he decidido usar solo un fichero(app.js) para mayor sencillez.</w:t>
-      </w:r>
-    </w:p>
-    <w:p>
-      <w:r>
-        <w:t>Al principio declaramos las variables que vamos a utilizar, si vamos a utilizar alguna funcionalidad predefinida (por ejemplo</w:t>
-      </w:r>
-      <w:r>
-        <w:t>,</w:t>
-      </w:r>
-      <w:r>
-        <w:t xml:space="preserve"> </w:t>
-      </w:r>
-      <w:proofErr w:type="spellStart"/>
-      <w:r>
-        <w:t>mysql</w:t>
-      </w:r>
-      <w:proofErr w:type="spellEnd"/>
-      <w:r>
-        <w:t xml:space="preserve"> para la conexión a la base de datos) se indica con </w:t>
-      </w:r>
-      <w:proofErr w:type="spellStart"/>
-      <w:r>
-        <w:t>require</w:t>
-      </w:r>
-      <w:proofErr w:type="spellEnd"/>
-      <w:r>
-        <w:t>. También configuramos los datos de conexión indicando el puerto donde se escucha el servidor, así como los datos de conexión a la base de datos utilizando el usuario correspondiente.</w:t>
+        <w:t xml:space="preserve"> mysql para la conexión a la base de datos) se indica con require. También configuramos los datos de conexión indicando el puerto donde se escucha el servidor, así como los datos de conexión a la base de datos utilizando el usuario correspondiente.</w:t>
       </w:r>
     </w:p>
     <w:p>
@@ -4708,92 +3671,7 @@
     </w:p>
     <w:p>
       <w:r>
-        <w:t xml:space="preserve">Otra cosa a tener en cuenta son los </w:t>
-      </w:r>
-      <w:proofErr w:type="spellStart"/>
-      <w:r>
-        <w:t>headers</w:t>
-      </w:r>
-      <w:proofErr w:type="spellEnd"/>
-      <w:r>
-        <w:t xml:space="preserve">, al ser </w:t>
-      </w:r>
-      <w:proofErr w:type="gramStart"/>
-      <w:r>
-        <w:t>una api</w:t>
-      </w:r>
-      <w:proofErr w:type="gramEnd"/>
-      <w:r>
-        <w:t xml:space="preserve"> disociada del </w:t>
-      </w:r>
-      <w:proofErr w:type="spellStart"/>
-      <w:r>
-        <w:t>front</w:t>
-      </w:r>
-      <w:proofErr w:type="spellEnd"/>
-      <w:r>
-        <w:t xml:space="preserve"> tiene que poder permitir llamadas desde diferentes clientes. En una pagina web “tradicional” esto no se permite por motivos de seguridad, por este motivo si no cambiamos los </w:t>
-      </w:r>
-      <w:proofErr w:type="spellStart"/>
-      <w:r>
-        <w:t>headers</w:t>
-      </w:r>
-      <w:proofErr w:type="spellEnd"/>
-      <w:r>
-        <w:t xml:space="preserve"> tendremos un error </w:t>
-      </w:r>
-      <w:proofErr w:type="spellStart"/>
-      <w:r>
-        <w:t>cors</w:t>
-      </w:r>
-      <w:proofErr w:type="spellEnd"/>
-      <w:r>
-        <w:t xml:space="preserve"> (</w:t>
-      </w:r>
-      <w:proofErr w:type="spellStart"/>
-      <w:r>
-        <w:t>cross</w:t>
-      </w:r>
-      <w:proofErr w:type="spellEnd"/>
-      <w:r>
-        <w:t xml:space="preserve"> </w:t>
-      </w:r>
-      <w:proofErr w:type="spellStart"/>
-      <w:r>
-        <w:t>origin</w:t>
-      </w:r>
-      <w:proofErr w:type="spellEnd"/>
-      <w:r>
-        <w:t xml:space="preserve"> </w:t>
-      </w:r>
-      <w:proofErr w:type="spellStart"/>
-      <w:r>
-        <w:t>resource</w:t>
-      </w:r>
-      <w:proofErr w:type="spellEnd"/>
-      <w:r>
-        <w:t xml:space="preserve"> </w:t>
-      </w:r>
-      <w:proofErr w:type="spellStart"/>
-      <w:r>
-        <w:t>sharing</w:t>
-      </w:r>
-      <w:proofErr w:type="spellEnd"/>
-      <w:r>
-        <w:t xml:space="preserve">). </w:t>
-      </w:r>
-      <w:bookmarkStart w:id="15" w:name="_GoBack"/>
-      <w:bookmarkEnd w:id="15"/>
-      <w:r>
-        <w:t xml:space="preserve">En nuestro caso debemos configurar los </w:t>
-      </w:r>
-      <w:proofErr w:type="spellStart"/>
-      <w:r>
-        <w:t>headers</w:t>
-      </w:r>
-      <w:proofErr w:type="spellEnd"/>
-      <w:r>
-        <w:t xml:space="preserve"> como vemos a continuación:</w:t>
+        <w:t>Otra cosa a tener en cuenta son los headers, al ser una api disociada del front tiene que poder permitir llamadas desde diferentes clientes. En una pagina web “tradicional” esto no se permite por motivos de seguridad, por este motivo si no cambiamos los headers tendremos un error cors (cross origin resource sharing). En nuestro caso debemos configurar los headers como vemos a continuación:</w:t>
       </w:r>
     </w:p>
     <w:p>
@@ -4841,15 +3719,7 @@
     </w:p>
     <w:p>
       <w:r>
-        <w:t xml:space="preserve">Aquí vemos algunos métodos, indicando </w:t>
-      </w:r>
-      <w:proofErr w:type="spellStart"/>
-      <w:r>
-        <w:t>get</w:t>
-      </w:r>
-      <w:proofErr w:type="spellEnd"/>
-      <w:r>
-        <w:t xml:space="preserve"> o post según corresponda.</w:t>
+        <w:t>Aquí vemos algunos métodos, indicando get o post según corresponda.</w:t>
       </w:r>
     </w:p>
     <w:p>
@@ -4896,15 +3766,7 @@
     </w:p>
     <w:p>
       <w:r>
-        <w:t xml:space="preserve">Vemos que al no recibir información hemos usado </w:t>
-      </w:r>
-      <w:proofErr w:type="spellStart"/>
-      <w:r>
-        <w:t>get</w:t>
-      </w:r>
-      <w:proofErr w:type="spellEnd"/>
-      <w:r>
-        <w:t>.</w:t>
+        <w:t>Vemos que al no recibir información hemos usado get.</w:t>
       </w:r>
     </w:p>
     <w:p/>
@@ -4958,60 +3820,10 @@
     <w:p>
       <w:r>
         <w:lastRenderedPageBreak/>
-        <w:t xml:space="preserve">Primero que todo vemos que se utiliza post dado que recibe datos. Por cuestiones de seguridad, para evitar ataques con inyecciones de código </w:t>
-      </w:r>
-      <w:proofErr w:type="spellStart"/>
-      <w:r>
-        <w:t>sql</w:t>
-      </w:r>
-      <w:proofErr w:type="spellEnd"/>
-      <w:r>
-        <w:t xml:space="preserve"> no pasamos directamente las propiedades a la base de datos. Se pasan haciendo un </w:t>
-      </w:r>
-      <w:proofErr w:type="spellStart"/>
-      <w:r>
-        <w:t>binding</w:t>
-      </w:r>
-      <w:proofErr w:type="spellEnd"/>
-      <w:r>
-        <w:t xml:space="preserve"> con una propiedad, en este caso </w:t>
-      </w:r>
-      <w:proofErr w:type="spellStart"/>
-      <w:r>
-        <w:t>login</w:t>
-      </w:r>
-      <w:proofErr w:type="spellEnd"/>
-      <w:r>
-        <w:t xml:space="preserve">. También me gustaría destacar que a la hora de almacenar las contraseñas en la base de datos se guarda, como no podía ser de otra manera, la contraseña </w:t>
-      </w:r>
-      <w:proofErr w:type="spellStart"/>
-      <w:proofErr w:type="gramStart"/>
-      <w:r>
-        <w:t>hasheada</w:t>
-      </w:r>
-      <w:proofErr w:type="spellEnd"/>
-      <w:r>
-        <w:t xml:space="preserve">  y</w:t>
-      </w:r>
-      <w:proofErr w:type="gramEnd"/>
-      <w:r>
-        <w:t xml:space="preserve"> no la contraseña en claro. Para ello usamos la funcionalidad </w:t>
-      </w:r>
-      <w:proofErr w:type="spellStart"/>
-      <w:r>
-        <w:t>bcrypt</w:t>
-      </w:r>
-      <w:proofErr w:type="spellEnd"/>
-      <w:r>
-        <w:t xml:space="preserve"> de </w:t>
-      </w:r>
-      <w:proofErr w:type="spellStart"/>
-      <w:r>
-        <w:t>node</w:t>
-      </w:r>
-      <w:proofErr w:type="spellEnd"/>
-      <w:r>
-        <w:t xml:space="preserve"> tanto para insertarlas como para comprobarlas. Aquí vemos como se insertan al crear un empleado:</w:t>
+        <w:t>Primero que todo vemos que se utiliza post dado que recibe datos. Por cuestiones de seguridad, para evitar ataques con inyecciones de código sql no pasamos directamente las propiedades a la base de datos. Se pasan haciendo un binding con una propiedad, en este caso login</w:t>
+      </w:r>
+      <w:r>
+        <w:t>. También me gustaría destacar que a la hora de almacenar las contraseñas en la base de datos se guarda, como no podía ser de otra manera, la contraseña hasheada  y no la contraseña en claro. Para ello usamos la funcionalidad bcrypt de node tanto para insertarlas como para comprobarlas. Aquí vemos como se insertan al crear un empleado:</w:t>
       </w:r>
     </w:p>
     <w:p>
@@ -5060,11 +3872,11 @@
       <w:pPr>
         <w:pStyle w:val="Ttulo2"/>
       </w:pPr>
-      <w:bookmarkStart w:id="16" w:name="_Toc103858488"/>
+      <w:bookmarkStart w:id="15" w:name="_Toc103858488"/>
       <w:r>
         <w:t>Pantalla de inicio</w:t>
       </w:r>
-      <w:bookmarkEnd w:id="16"/>
+      <w:bookmarkEnd w:id="15"/>
       <w:r>
         <w:t xml:space="preserve"> </w:t>
       </w:r>
@@ -5072,28 +3884,12 @@
     <w:p/>
     <w:p>
       <w:r>
-        <w:t xml:space="preserve">Para la pantalla de inicio he hecho un formulario que permite al usuario introducir su nombre de usuario y contraseña. Esta pantalla </w:t>
-      </w:r>
-      <w:proofErr w:type="spellStart"/>
-      <w:r>
-        <w:t>esta</w:t>
-      </w:r>
-      <w:proofErr w:type="spellEnd"/>
-      <w:r>
-        <w:t xml:space="preserve"> dirigida para los usuarios que ya estén registrados en la aplicación. Para los que no lo estén tienen un enlace para dirigirse a la pantalla de registro.</w:t>
-      </w:r>
-    </w:p>
-    <w:p>
-      <w:r>
-        <w:t xml:space="preserve">Para la creación de esta pantalla he creado un componente de Angular. Angular divide los proyectos en diversos componentes, cada uno de ellos puede representar una </w:t>
-      </w:r>
-      <w:proofErr w:type="spellStart"/>
-      <w:r>
-        <w:t>pagina</w:t>
-      </w:r>
-      <w:proofErr w:type="spellEnd"/>
-      <w:r>
-        <w:t xml:space="preserve"> de la aplicación o una parte de una p</w:t>
+        <w:t>Para la pantalla de inicio he hecho un formulario que permite al usuario introducir su nombre de usuario y contraseña. Esta pantalla esta dirigida para los usuarios que ya estén registrados en la aplicación. Para los que no lo estén tienen un enlace para dirigirse a la pantalla de registro.</w:t>
+      </w:r>
+    </w:p>
+    <w:p>
+      <w:r>
+        <w:t>Para la creación de esta pantalla he creado un componente de Angular. Angular divide los proyectos en diversos componentes, cada uno de ellos puede representar una pagina de la aplicación o una parte de una p</w:t>
       </w:r>
       <w:r>
         <w:t>á</w:t>
@@ -5131,167 +3927,46 @@
           <w:i/>
           <w:iCs/>
         </w:rPr>
-        <w:t xml:space="preserve">Ng </w:t>
-      </w:r>
-      <w:proofErr w:type="spellStart"/>
-      <w:r>
+        <w:t xml:space="preserve">Ng generate component &lt;nombre del componente&gt; </w:t>
+      </w:r>
+    </w:p>
+    <w:p>
+      <w:r>
+        <w:t xml:space="preserve">Automáticamente se genera una carpeta con cuatro ficheros, una hoja HTML, una hoja de estilos CSS, </w:t>
+      </w:r>
+      <w:r>
+        <w:t>un fichero de Typescript con la lógica del componente</w:t>
+      </w:r>
+      <w:r>
+        <w:t>(seria el equivalente al javascript en una web “tradicional”)</w:t>
+      </w:r>
+      <w:r>
+        <w:t xml:space="preserve"> y un fichero para testing.</w:t>
+      </w:r>
+    </w:p>
+    <w:p>
+      <w:r>
+        <w:t>No obstante, en mi proyecto no voy a utilizar los ficheros de testing, para ello siempre que genere un componente se puede añadir las siguientes instrucciones al comando para que omita su creación.</w:t>
+      </w:r>
+    </w:p>
+    <w:p>
+      <w:pPr>
         <w:rPr>
           <w:i/>
           <w:iCs/>
         </w:rPr>
-        <w:t>generate</w:t>
-      </w:r>
-      <w:proofErr w:type="spellEnd"/>
+      </w:pPr>
       <w:r>
         <w:rPr>
           <w:i/>
           <w:iCs/>
         </w:rPr>
-        <w:t xml:space="preserve"> </w:t>
-      </w:r>
-      <w:proofErr w:type="spellStart"/>
-      <w:r>
-        <w:rPr>
-          <w:i/>
-          <w:iCs/>
-        </w:rPr>
-        <w:t>component</w:t>
-      </w:r>
-      <w:proofErr w:type="spellEnd"/>
-      <w:r>
-        <w:rPr>
-          <w:i/>
-          <w:iCs/>
-        </w:rPr>
-        <w:t xml:space="preserve"> &lt;nombre del componente&gt; </w:t>
-      </w:r>
-    </w:p>
-    <w:p>
-      <w:r>
-        <w:t xml:space="preserve">Automáticamente se genera una carpeta con cuatro ficheros, una hoja HTML, una hoja de estilos CSS, </w:t>
-      </w:r>
-      <w:r>
-        <w:t xml:space="preserve">un fichero de </w:t>
-      </w:r>
-      <w:proofErr w:type="spellStart"/>
-      <w:r>
-        <w:t>Typescript</w:t>
-      </w:r>
-      <w:proofErr w:type="spellEnd"/>
-      <w:r>
-        <w:t xml:space="preserve"> con la lógica del </w:t>
-      </w:r>
-      <w:proofErr w:type="gramStart"/>
-      <w:r>
-        <w:t>componente</w:t>
-      </w:r>
-      <w:r>
-        <w:t>(</w:t>
-      </w:r>
-      <w:proofErr w:type="gramEnd"/>
-      <w:r>
-        <w:t xml:space="preserve">seria el equivalente al </w:t>
-      </w:r>
-      <w:proofErr w:type="spellStart"/>
-      <w:r>
-        <w:t>javascript</w:t>
-      </w:r>
-      <w:proofErr w:type="spellEnd"/>
-      <w:r>
-        <w:t xml:space="preserve"> en una web “tradicional”)</w:t>
-      </w:r>
-      <w:r>
-        <w:t xml:space="preserve"> y un fichero para </w:t>
-      </w:r>
-      <w:proofErr w:type="spellStart"/>
-      <w:r>
-        <w:t>testing</w:t>
-      </w:r>
-      <w:proofErr w:type="spellEnd"/>
-      <w:r>
-        <w:t>.</w:t>
-      </w:r>
-    </w:p>
-    <w:p>
-      <w:r>
-        <w:t xml:space="preserve">No obstante, en mi proyecto no voy a utilizar los ficheros de </w:t>
-      </w:r>
-      <w:proofErr w:type="spellStart"/>
-      <w:r>
-        <w:t>testing</w:t>
-      </w:r>
-      <w:proofErr w:type="spellEnd"/>
-      <w:r>
-        <w:t>, para ello siempre que genere un componente se puede añadir las siguientes instrucciones al comando para que omita su creación.</w:t>
-      </w:r>
-    </w:p>
-    <w:p>
-      <w:pPr>
-        <w:rPr>
-          <w:i/>
-          <w:iCs/>
-        </w:rPr>
-      </w:pPr>
-      <w:r>
-        <w:rPr>
-          <w:i/>
-          <w:iCs/>
-        </w:rPr>
-        <w:t>--</w:t>
-      </w:r>
-      <w:proofErr w:type="spellStart"/>
-      <w:r>
-        <w:rPr>
-          <w:i/>
-          <w:iCs/>
-        </w:rPr>
-        <w:t>skip-tests</w:t>
-      </w:r>
-      <w:proofErr w:type="spellEnd"/>
-    </w:p>
-    <w:p>
-      <w:r>
-        <w:t xml:space="preserve">Paso a explicar la hoja de </w:t>
-      </w:r>
-      <w:proofErr w:type="spellStart"/>
-      <w:r>
-        <w:t>html</w:t>
-      </w:r>
-      <w:proofErr w:type="spellEnd"/>
-      <w:r>
-        <w:t xml:space="preserve"> y </w:t>
-      </w:r>
-      <w:proofErr w:type="spellStart"/>
-      <w:r>
-        <w:t>typescript</w:t>
-      </w:r>
-      <w:proofErr w:type="spellEnd"/>
-      <w:r>
-        <w:t xml:space="preserve">, omito la hoja de </w:t>
-      </w:r>
-      <w:proofErr w:type="spellStart"/>
-      <w:r>
-        <w:t>css</w:t>
-      </w:r>
-      <w:proofErr w:type="spellEnd"/>
-      <w:r>
-        <w:t xml:space="preserve"> </w:t>
-      </w:r>
-      <w:proofErr w:type="spellStart"/>
-      <w:r>
-        <w:t>poque</w:t>
-      </w:r>
-      <w:proofErr w:type="spellEnd"/>
-      <w:r>
-        <w:t xml:space="preserve"> los estilos los estoy poniendo en la hoja de </w:t>
-      </w:r>
-      <w:proofErr w:type="spellStart"/>
-      <w:r>
-        <w:t>css</w:t>
-      </w:r>
-      <w:proofErr w:type="spellEnd"/>
-      <w:r>
-        <w:t xml:space="preserve"> general para todo el proyecto dado que se comparten clases en casi todos los componentes del mismo.</w:t>
+        <w:t>--skip-tests</w:t>
+      </w:r>
+    </w:p>
+    <w:p>
+      <w:r>
+        <w:t>Paso a explicar la hoja de html y typescript, omito la hoja de css poque los estilos los estoy poniendo en la hoja de css general para todo el proyecto dado que se comparten clases en casi todos los componentes del mismo.</w:t>
       </w:r>
     </w:p>
     <w:p>
@@ -5345,23 +4020,7 @@
     <w:p/>
     <w:p>
       <w:r>
-        <w:t xml:space="preserve">Como comentaba en la parte central se puede ver un formulario con dos campos: nombre y contraseña. El </w:t>
-      </w:r>
-      <w:proofErr w:type="spellStart"/>
-      <w:r>
-        <w:t>boton</w:t>
-      </w:r>
-      <w:proofErr w:type="spellEnd"/>
-      <w:r>
-        <w:t xml:space="preserve"> de </w:t>
-      </w:r>
-      <w:proofErr w:type="spellStart"/>
-      <w:r>
-        <w:t>submit</w:t>
-      </w:r>
-      <w:proofErr w:type="spellEnd"/>
-      <w:r>
-        <w:t xml:space="preserve"> y un enlace a la pantalla de registro.</w:t>
+        <w:t>Como comentaba en la parte central se puede ver un formulario con dos campos: nombre y contraseña. El boton de submit y un enlace a la pantalla de registro.</w:t>
       </w:r>
     </w:p>
     <w:p>
@@ -5509,138 +4168,13 @@
         </w:tabs>
       </w:pPr>
       <w:r>
-        <w:t xml:space="preserve">Antes de </w:t>
-      </w:r>
-      <w:proofErr w:type="gramStart"/>
-      <w:r>
-        <w:t>nada</w:t>
-      </w:r>
-      <w:proofErr w:type="gramEnd"/>
-      <w:r>
-        <w:t xml:space="preserve"> voy a explicar brevemente el llamado </w:t>
-      </w:r>
-      <w:proofErr w:type="spellStart"/>
-      <w:r>
-        <w:t>property</w:t>
-      </w:r>
-      <w:proofErr w:type="spellEnd"/>
-      <w:r>
-        <w:t xml:space="preserve"> </w:t>
-      </w:r>
-      <w:proofErr w:type="spellStart"/>
-      <w:r>
-        <w:t>binding</w:t>
-      </w:r>
-      <w:proofErr w:type="spellEnd"/>
-      <w:r>
-        <w:t xml:space="preserve"> de Angular. Para indicar los atributos se pueden hacer de </w:t>
-      </w:r>
-      <w:r>
-        <w:t>manera unidireccional(</w:t>
-      </w:r>
-      <w:proofErr w:type="spellStart"/>
-      <w:r>
-        <w:t>one-way-binding</w:t>
-      </w:r>
-      <w:proofErr w:type="spellEnd"/>
-      <w:r>
-        <w:t>) o bidireccional(</w:t>
-      </w:r>
-      <w:proofErr w:type="spellStart"/>
-      <w:r>
-        <w:t>double-way-binding</w:t>
-      </w:r>
-      <w:proofErr w:type="spellEnd"/>
-      <w:r>
-        <w:t xml:space="preserve">). Si se indica el nombre con [] significa que el elemento en </w:t>
-      </w:r>
-      <w:proofErr w:type="spellStart"/>
-      <w:r>
-        <w:t>html</w:t>
-      </w:r>
-      <w:proofErr w:type="spellEnd"/>
-      <w:r>
-        <w:t xml:space="preserve"> puede recibir la información de la lógica del componente, si se indica con () es al </w:t>
-      </w:r>
-      <w:proofErr w:type="spellStart"/>
-      <w:r>
-        <w:t>reves</w:t>
-      </w:r>
-      <w:proofErr w:type="spellEnd"/>
-      <w:r>
-        <w:t xml:space="preserve">, el elemento del </w:t>
-      </w:r>
-      <w:proofErr w:type="spellStart"/>
-      <w:r>
-        <w:t>html</w:t>
-      </w:r>
-      <w:proofErr w:type="spellEnd"/>
-      <w:r>
-        <w:t xml:space="preserve"> es el que </w:t>
-      </w:r>
-      <w:proofErr w:type="spellStart"/>
-      <w:r>
-        <w:t>envia</w:t>
-      </w:r>
-      <w:proofErr w:type="spellEnd"/>
-      <w:r>
-        <w:t xml:space="preserve"> la información a la </w:t>
-      </w:r>
-      <w:proofErr w:type="spellStart"/>
-      <w:r>
-        <w:t>logica</w:t>
-      </w:r>
-      <w:proofErr w:type="spellEnd"/>
-      <w:r>
-        <w:t>, este es que se utiliza para gestionar los eventos por ejemplo (</w:t>
-      </w:r>
-      <w:proofErr w:type="spellStart"/>
-      <w:r>
-        <w:t>click</w:t>
-      </w:r>
-      <w:proofErr w:type="spellEnd"/>
-      <w:r>
-        <w:t>)</w:t>
-      </w:r>
-      <w:proofErr w:type="gramStart"/>
-      <w:r>
-        <w:t>=”</w:t>
-      </w:r>
-      <w:proofErr w:type="spellStart"/>
-      <w:r>
-        <w:t>funcion</w:t>
-      </w:r>
-      <w:proofErr w:type="spellEnd"/>
-      <w:proofErr w:type="gramEnd"/>
-      <w:r>
-        <w:t xml:space="preserve">()” indicaría que al pulsar sobre ese elemento ejecutara la </w:t>
-      </w:r>
-      <w:proofErr w:type="spellStart"/>
-      <w:r>
-        <w:t>funcion</w:t>
-      </w:r>
-      <w:proofErr w:type="spellEnd"/>
-      <w:r>
-        <w:t>.</w:t>
-      </w:r>
-      <w:r>
-        <w:t xml:space="preserve"> En el caso del </w:t>
-      </w:r>
-      <w:proofErr w:type="spellStart"/>
-      <w:r>
-        <w:t>double</w:t>
-      </w:r>
-      <w:proofErr w:type="spellEnd"/>
-      <w:r>
-        <w:t xml:space="preserve"> </w:t>
-      </w:r>
-      <w:proofErr w:type="spellStart"/>
-      <w:r>
-        <w:t>binding</w:t>
-      </w:r>
-      <w:proofErr w:type="spellEnd"/>
-      <w:r>
-        <w:t xml:space="preserve"> se indica con ambos [()] y envía y recoge información, algo típico son inputs de un formulario.</w:t>
+        <w:t xml:space="preserve">Antes de nada voy a explicar brevemente el llamado property binding de Angular. Para indicar los atributos se pueden hacer de </w:t>
+      </w:r>
+      <w:r>
+        <w:t>manera unidireccional(one-way-binding) o bidireccional(double-way-binding). Si se indica el nombre con [] significa que el elemento en html puede recibir la información de la lógica del componente, si se indica con () es al reves, el elemento del html es el que envia la información a la logica, este es que se utiliza para gestionar los eventos por ejemplo (click)=”funcion()” indicaría que al pulsar sobre ese elemento ejecutara la funcion.</w:t>
+      </w:r>
+      <w:r>
+        <w:t xml:space="preserve"> En el caso del double binding se indica con ambos [()] y envía y recoge información, algo típico son inputs de un formulario.</w:t>
       </w:r>
     </w:p>
     <w:p>
@@ -5650,28 +4184,7 @@
         </w:tabs>
       </w:pPr>
       <w:r>
-        <w:t xml:space="preserve">También cabe destacar que siempre que usemos alguna propiedad de la </w:t>
-      </w:r>
-      <w:proofErr w:type="spellStart"/>
-      <w:r>
-        <w:t>logica</w:t>
-      </w:r>
-      <w:proofErr w:type="spellEnd"/>
-      <w:r>
-        <w:t xml:space="preserve"> del componente dentro del </w:t>
-      </w:r>
-      <w:proofErr w:type="spellStart"/>
-      <w:proofErr w:type="gramStart"/>
-      <w:r>
-        <w:t>html</w:t>
-      </w:r>
-      <w:proofErr w:type="spellEnd"/>
-      <w:r>
-        <w:t>(</w:t>
-      </w:r>
-      <w:proofErr w:type="gramEnd"/>
-      <w:r>
-        <w:t>no como atributo) se indica con {{}}.</w:t>
+        <w:t>También cabe destacar que siempre que usemos alguna propiedad de la logica del componente dentro del html(no como atributo) se indica con {{}}.</w:t>
       </w:r>
     </w:p>
     <w:p>
@@ -5684,23 +4197,7 @@
         <w:t>Como</w:t>
       </w:r>
       <w:r>
-        <w:t xml:space="preserve"> comenté en anteriores apartados en el proyecto uso la librería de Angular. Esta librería ofrece </w:t>
-      </w:r>
-      <w:proofErr w:type="gramStart"/>
-      <w:r>
-        <w:t>varios etiquetas predefinidas</w:t>
-      </w:r>
-      <w:proofErr w:type="gramEnd"/>
-      <w:r>
-        <w:t xml:space="preserve"> en </w:t>
-      </w:r>
-      <w:proofErr w:type="spellStart"/>
-      <w:r>
-        <w:t>html</w:t>
-      </w:r>
-      <w:proofErr w:type="spellEnd"/>
-      <w:r>
-        <w:t xml:space="preserve"> que dan un formato propio, además de otras funcionalidades.</w:t>
+        <w:t xml:space="preserve"> comenté en anteriores apartados en el proyecto uso la librería de Angular. Esta librería ofrece varios etiquetas predefinidas en html que dan un formato propio, además de otras funcionalidades.</w:t>
       </w:r>
     </w:p>
     <w:p>
@@ -5710,23 +4207,7 @@
         </w:tabs>
       </w:pPr>
       <w:r>
-        <w:t xml:space="preserve">Todas las etiquetas que comienzan con </w:t>
-      </w:r>
-      <w:proofErr w:type="spellStart"/>
-      <w:r>
-        <w:t>mat</w:t>
-      </w:r>
-      <w:proofErr w:type="spellEnd"/>
-      <w:r>
-        <w:t xml:space="preserve"> pertenecen a la librería de </w:t>
-      </w:r>
-      <w:proofErr w:type="spellStart"/>
-      <w:r>
-        <w:t>materials</w:t>
-      </w:r>
-      <w:proofErr w:type="spellEnd"/>
-      <w:r>
-        <w:t>.</w:t>
+        <w:t>Todas las etiquetas que comienzan con mat pertenecen a la librería de materials.</w:t>
       </w:r>
     </w:p>
     <w:p>
@@ -5756,13 +4237,8 @@
           <w:tab w:val="left" w:pos="1038"/>
         </w:tabs>
       </w:pPr>
-      <w:proofErr w:type="spellStart"/>
-      <w:r>
-        <w:t>ngClass</w:t>
-      </w:r>
-      <w:proofErr w:type="spellEnd"/>
-      <w:r>
-        <w:t xml:space="preserve"> </w:t>
+      <w:r>
+        <w:t xml:space="preserve">ngClass </w:t>
       </w:r>
     </w:p>
     <w:p>
@@ -5772,31 +4248,7 @@
         </w:tabs>
       </w:pPr>
       <w:r>
-        <w:t xml:space="preserve">Este atributo permite establecer la clase de un modo dinámico, es decir la clase es una propiedad de la hoja de </w:t>
-      </w:r>
-      <w:proofErr w:type="spellStart"/>
-      <w:r>
-        <w:t>typescript</w:t>
-      </w:r>
-      <w:proofErr w:type="spellEnd"/>
-      <w:r>
-        <w:t xml:space="preserve"> que puede ir </w:t>
-      </w:r>
-      <w:proofErr w:type="spellStart"/>
-      <w:r>
-        <w:t>modificandose</w:t>
-      </w:r>
-      <w:proofErr w:type="spellEnd"/>
-      <w:r>
-        <w:t xml:space="preserve">. Luego veremos cuando explique la hoja de </w:t>
-      </w:r>
-      <w:proofErr w:type="spellStart"/>
-      <w:r>
-        <w:t>Typescript</w:t>
-      </w:r>
-      <w:proofErr w:type="spellEnd"/>
-      <w:r>
-        <w:t xml:space="preserve"> para que la utilizo.</w:t>
+        <w:t>Este atributo permite establecer la clase de un modo dinámico, es decir la clase es una propiedad de la hoja de typescript que puede ir modificandose. Luego veremos cuando explique la hoja de Typescript para que la utilizo.</w:t>
       </w:r>
     </w:p>
     <w:p>
@@ -5806,15 +4258,7 @@
         </w:tabs>
       </w:pPr>
       <w:r>
-        <w:t>*</w:t>
-      </w:r>
-      <w:proofErr w:type="spellStart"/>
-      <w:r>
-        <w:t>ngIf</w:t>
-      </w:r>
-      <w:proofErr w:type="spellEnd"/>
-      <w:r>
-        <w:t xml:space="preserve"> </w:t>
+        <w:t xml:space="preserve">*ngIf </w:t>
       </w:r>
     </w:p>
     <w:p>
@@ -5824,31 +4268,7 @@
         </w:tabs>
       </w:pPr>
       <w:r>
-        <w:t xml:space="preserve">Es uno de los atributos </w:t>
-      </w:r>
-      <w:proofErr w:type="spellStart"/>
-      <w:r>
-        <w:t>mas</w:t>
-      </w:r>
-      <w:proofErr w:type="spellEnd"/>
-      <w:r>
-        <w:t xml:space="preserve"> utilizados, al poner este atributo podemos hacer que esa parte del </w:t>
-      </w:r>
-      <w:proofErr w:type="spellStart"/>
-      <w:r>
-        <w:t>html</w:t>
-      </w:r>
-      <w:proofErr w:type="spellEnd"/>
-      <w:r>
-        <w:t xml:space="preserve"> solo sea visible siempre y cuando se cumpla la </w:t>
-      </w:r>
-      <w:proofErr w:type="gramStart"/>
-      <w:r>
-        <w:t>condición  o</w:t>
-      </w:r>
-      <w:proofErr w:type="gramEnd"/>
-      <w:r>
-        <w:t xml:space="preserve"> condiciones que especifiquemos en el atributo. En este caso los utilizo con una propiedad que será una bandera de tipo booleano.</w:t>
+        <w:t>Es uno de los atributos mas utilizados, al poner este atributo podemos hacer que esa parte del html solo sea visible siempre y cuando se cumpla la condición  o condiciones que especifiquemos en el atributo. En este caso los utilizo con una propiedad que será una bandera de tipo booleano.</w:t>
       </w:r>
     </w:p>
     <w:p>
@@ -5857,11 +4277,9 @@
           <w:tab w:val="left" w:pos="1038"/>
         </w:tabs>
       </w:pPr>
-      <w:proofErr w:type="spellStart"/>
       <w:r>
         <w:t>routerLink</w:t>
       </w:r>
-      <w:proofErr w:type="spellEnd"/>
     </w:p>
     <w:p>
       <w:pPr>
@@ -5870,31 +4288,10 @@
         </w:tabs>
       </w:pPr>
       <w:r>
-        <w:t xml:space="preserve">En el enlace uso </w:t>
-      </w:r>
-      <w:proofErr w:type="spellStart"/>
-      <w:r>
-        <w:t>routerLink</w:t>
-      </w:r>
-      <w:proofErr w:type="spellEnd"/>
-      <w:r>
-        <w:t xml:space="preserve"> en lugar del </w:t>
-      </w:r>
-      <w:proofErr w:type="spellStart"/>
-      <w:r>
-        <w:t>href</w:t>
-      </w:r>
-      <w:proofErr w:type="spellEnd"/>
-      <w:r>
-        <w:t xml:space="preserve"> tradicional, en este caso </w:t>
-      </w:r>
-      <w:proofErr w:type="spellStart"/>
-      <w:r>
-        <w:t>especifico</w:t>
-      </w:r>
-      <w:proofErr w:type="spellEnd"/>
-      <w:r>
-        <w:t xml:space="preserve"> la ruta relativa al componente al que quiero dirigirlo. </w:t>
+        <w:t xml:space="preserve">En el enlace uso routerLink en lugar del href tradicional, en este caso </w:t>
+      </w:r>
+      <w:r>
+        <w:t xml:space="preserve">especifico la ruta relativa al componente al que quiero dirigirlo. </w:t>
       </w:r>
     </w:p>
     <w:p>
@@ -5914,15 +4311,7 @@
         </w:tabs>
       </w:pPr>
       <w:r>
-        <w:t xml:space="preserve">El </w:t>
-      </w:r>
-      <w:proofErr w:type="spellStart"/>
-      <w:r>
-        <w:t>typescript</w:t>
-      </w:r>
-      <w:proofErr w:type="spellEnd"/>
-      <w:r>
-        <w:t xml:space="preserve"> funciona como una clase, tiene sus propiedades, su constructor y sus m</w:t>
+        <w:t>El typescript funciona como una clase, tiene sus propiedades, su constructor y sus m</w:t>
       </w:r>
       <w:r>
         <w:t>é</w:t>
@@ -6006,47 +4395,7 @@
         </w:tabs>
       </w:pPr>
       <w:r>
-        <w:t xml:space="preserve">Como se puede ver creo cuatro </w:t>
-      </w:r>
-      <w:proofErr w:type="spellStart"/>
-      <w:r>
-        <w:t>arrays</w:t>
-      </w:r>
-      <w:proofErr w:type="spellEnd"/>
-      <w:r>
-        <w:t xml:space="preserve">. Uno con los propios colores en formato hexadecimal, otro con las fuentes que son clases que se usaran para cambiar la propiedad </w:t>
-      </w:r>
-      <w:proofErr w:type="spellStart"/>
-      <w:r>
-        <w:t>ngClass</w:t>
-      </w:r>
-      <w:proofErr w:type="spellEnd"/>
-      <w:r>
-        <w:t xml:space="preserve"> dinámicamente también los </w:t>
-      </w:r>
-      <w:proofErr w:type="spellStart"/>
-      <w:r>
-        <w:t>themes</w:t>
-      </w:r>
-      <w:proofErr w:type="spellEnd"/>
-      <w:r>
-        <w:t xml:space="preserve"> que cambian el formato </w:t>
-      </w:r>
-      <w:proofErr w:type="spellStart"/>
-      <w:r>
-        <w:t>de el</w:t>
-      </w:r>
-      <w:proofErr w:type="spellEnd"/>
-      <w:r>
-        <w:t xml:space="preserve"> formulario de </w:t>
-      </w:r>
-      <w:proofErr w:type="spellStart"/>
-      <w:r>
-        <w:t>materials</w:t>
-      </w:r>
-      <w:proofErr w:type="spellEnd"/>
-      <w:r>
-        <w:t>.</w:t>
+        <w:t>Como se puede ver creo cuatro arrays. Uno con los propios colores en formato hexadecimal, otro con las fuentes que son clases que se usaran para cambiar la propiedad ngClass dinámicamente también los themes que cambian el formato de el formulario de materials.</w:t>
       </w:r>
     </w:p>
     <w:p>
@@ -6056,23 +4405,7 @@
         </w:tabs>
       </w:pPr>
       <w:r>
-        <w:t xml:space="preserve">Y otro con que a su vez son cuatro </w:t>
-      </w:r>
-      <w:proofErr w:type="spellStart"/>
-      <w:r>
-        <w:t>arrays</w:t>
-      </w:r>
-      <w:proofErr w:type="spellEnd"/>
-      <w:r>
-        <w:t xml:space="preserve"> de </w:t>
-      </w:r>
-      <w:proofErr w:type="spellStart"/>
-      <w:r>
-        <w:t>strings</w:t>
-      </w:r>
-      <w:proofErr w:type="spellEnd"/>
-      <w:r>
-        <w:t>, cada uno de ellos representa un conjunto de adjetivos que se aplican al color correspondiente de la personalidad.</w:t>
+        <w:t>Y otro con que a su vez son cuatro arrays de strings, cada uno de ellos representa un conjunto de adjetivos que se aplican al color correspondiente de la personalidad.</w:t>
       </w:r>
     </w:p>
     <w:p>
@@ -6082,39 +4415,7 @@
         </w:tabs>
       </w:pPr>
       <w:r>
-        <w:t xml:space="preserve">En el método </w:t>
-      </w:r>
-      <w:proofErr w:type="spellStart"/>
-      <w:r>
-        <w:t>ngOnInit</w:t>
-      </w:r>
-      <w:proofErr w:type="spellEnd"/>
-      <w:r>
-        <w:t xml:space="preserve">, que se ejecuta llamo con </w:t>
-      </w:r>
-      <w:proofErr w:type="spellStart"/>
-      <w:r>
-        <w:t>setInterval</w:t>
-      </w:r>
-      <w:proofErr w:type="spellEnd"/>
-      <w:r>
-        <w:t xml:space="preserve"> a otro método para que este cambiando los elementos y la visualización cada cierto tiempo, este método selecciona aleatoriamente un </w:t>
-      </w:r>
-      <w:proofErr w:type="spellStart"/>
-      <w:r>
-        <w:t>numero</w:t>
-      </w:r>
-      <w:proofErr w:type="spellEnd"/>
-      <w:r>
-        <w:t xml:space="preserve"> del 0 al 3 y lo utiliza para seleccionar el elemento correspondiente de los </w:t>
-      </w:r>
-      <w:proofErr w:type="spellStart"/>
-      <w:r>
-        <w:t>arrays</w:t>
-      </w:r>
-      <w:proofErr w:type="spellEnd"/>
-      <w:r>
-        <w:t xml:space="preserve"> antes mencionados.</w:t>
+        <w:t>En el método ngOnInit, que se ejecuta llamo con setInterval a otro método para que este cambiando los elementos y la visualización cada cierto tiempo, este método selecciona aleatoriamente un numero del 0 al 3 y lo utiliza para seleccionar el elemento correspondiente de los arrays antes mencionados.</w:t>
       </w:r>
     </w:p>
     <w:p>
@@ -6193,34 +4494,10 @@
         <w:t xml:space="preserve">El resto de métodos se encargan de gestionar la lógica del formulario. </w:t>
       </w:r>
       <w:r>
-        <w:t xml:space="preserve">Ejecutan llamadas al servicio que a su vez se comunica con la app de </w:t>
-      </w:r>
-      <w:proofErr w:type="spellStart"/>
-      <w:r>
-        <w:t>node</w:t>
-      </w:r>
-      <w:proofErr w:type="spellEnd"/>
-      <w:r>
-        <w:t xml:space="preserve"> en el </w:t>
-      </w:r>
-      <w:proofErr w:type="spellStart"/>
-      <w:r>
-        <w:t>backend</w:t>
-      </w:r>
-      <w:proofErr w:type="spellEnd"/>
-      <w:r>
-        <w:t>. Cuando esta todo correcto redirijo al usuario a la pantalla principal.</w:t>
-      </w:r>
-      <w:r>
-        <w:t xml:space="preserve"> Al ir comprobando si existe el nombre y si la contraseña es la correcta va levantando o no la propiedad correspondiente que indica si hay un error. Esta propiedad es la que uso en con el atributo </w:t>
-      </w:r>
-      <w:proofErr w:type="spellStart"/>
-      <w:r>
-        <w:t>ngIf</w:t>
-      </w:r>
-      <w:proofErr w:type="spellEnd"/>
-      <w:r>
-        <w:t xml:space="preserve"> en el HTML para que muestre el mensaje de error correspondiente.</w:t>
+        <w:t>Ejecutan llamadas al servicio que a su vez se comunica con la app de node en el backend. Cuando esta todo correcto redirijo al usuario a la pantalla principal.</w:t>
+      </w:r>
+      <w:r>
+        <w:t xml:space="preserve"> Al ir comprobando si existe el nombre y si la contraseña es la correcta va levantando o no la propiedad correspondiente que indica si hay un error. Esta propiedad es la que uso en con el atributo ngIf en el HTML para que muestre el mensaje de error correspondiente.</w:t>
       </w:r>
     </w:p>
     <w:p>
@@ -6282,11 +4559,11 @@
       <w:pPr>
         <w:pStyle w:val="Ttulo2"/>
       </w:pPr>
-      <w:bookmarkStart w:id="17" w:name="_Toc103858489"/>
+      <w:bookmarkStart w:id="16" w:name="_Toc103858489"/>
       <w:r>
         <w:t>Pantalla de registro</w:t>
       </w:r>
-      <w:bookmarkEnd w:id="17"/>
+      <w:bookmarkEnd w:id="16"/>
     </w:p>
     <w:p>
       <w:pPr>
@@ -6365,23 +4642,7 @@
         </w:tabs>
       </w:pPr>
       <w:r>
-        <w:t xml:space="preserve">La selección de hotel y </w:t>
-      </w:r>
-      <w:proofErr w:type="gramStart"/>
-      <w:r>
-        <w:t>de  departamento</w:t>
-      </w:r>
-      <w:proofErr w:type="gramEnd"/>
-      <w:r>
-        <w:t xml:space="preserve"> se realiza con dos </w:t>
-      </w:r>
-      <w:proofErr w:type="spellStart"/>
-      <w:r>
-        <w:t>selects</w:t>
-      </w:r>
-      <w:proofErr w:type="spellEnd"/>
-      <w:r>
-        <w:t>. Hasta que no se selecciona un hotel no aparecen los departamentos de ese hotel.</w:t>
+        <w:t>La selección de hotel y de  departamento se realiza con dos selects. Hasta que no se selecciona un hotel no aparecen los departamentos de ese hotel.</w:t>
       </w:r>
     </w:p>
     <w:p>
@@ -6412,23 +4673,7 @@
         </w:tabs>
       </w:pPr>
       <w:r>
-        <w:t xml:space="preserve">Del </w:t>
-      </w:r>
-      <w:proofErr w:type="spellStart"/>
-      <w:r>
-        <w:t>html</w:t>
-      </w:r>
-      <w:proofErr w:type="spellEnd"/>
-      <w:r>
-        <w:t xml:space="preserve"> voy a destacar tan solo los </w:t>
-      </w:r>
-      <w:proofErr w:type="spellStart"/>
-      <w:r>
-        <w:t>selects</w:t>
-      </w:r>
-      <w:proofErr w:type="spellEnd"/>
-      <w:r>
-        <w:t xml:space="preserve"> puesto que el resto es prácticamente lo mismo que la pantalla de inicio.</w:t>
+        <w:t>Del html voy a destacar tan solo los selects puesto que el resto es prácticamente lo mismo que la pantalla de inicio.</w:t>
       </w:r>
       <w:r>
         <w:t xml:space="preserve"> </w:t>
@@ -6502,31 +4747,7 @@
         </w:tabs>
       </w:pPr>
       <w:r>
-        <w:t xml:space="preserve">Como se puede ver utilizo el </w:t>
-      </w:r>
-      <w:proofErr w:type="spellStart"/>
-      <w:r>
-        <w:t>double</w:t>
-      </w:r>
-      <w:proofErr w:type="spellEnd"/>
-      <w:r>
-        <w:t xml:space="preserve"> </w:t>
-      </w:r>
-      <w:proofErr w:type="spellStart"/>
-      <w:r>
-        <w:t>binding</w:t>
-      </w:r>
-      <w:proofErr w:type="spellEnd"/>
-      <w:r>
-        <w:t xml:space="preserve"> con el </w:t>
-      </w:r>
-      <w:proofErr w:type="spellStart"/>
-      <w:r>
-        <w:t>value</w:t>
-      </w:r>
-      <w:proofErr w:type="spellEnd"/>
-      <w:r>
-        <w:t xml:space="preserve"> para que recoja el valor seleccionado.</w:t>
+        <w:t>Como se puede ver utilizo el double binding con el value para que recoja el valor seleccionado.</w:t>
       </w:r>
     </w:p>
     <w:p>
@@ -6536,23 +4757,7 @@
         </w:tabs>
       </w:pPr>
       <w:r>
-        <w:t xml:space="preserve">Y algo que no habíamos visto antes y que es muy utilizado en Angular que es el </w:t>
-      </w:r>
-      <w:proofErr w:type="spellStart"/>
-      <w:r>
-        <w:t>ngFor</w:t>
-      </w:r>
-      <w:proofErr w:type="spellEnd"/>
-      <w:r>
-        <w:t xml:space="preserve">. Este atributo sirve para hacer una iteración sobre un array que tengamos en el </w:t>
-      </w:r>
-      <w:proofErr w:type="spellStart"/>
-      <w:r>
-        <w:t>typescript</w:t>
-      </w:r>
-      <w:proofErr w:type="spellEnd"/>
-      <w:r>
-        <w:t>, en este caso los hoteles y sus departamentos.</w:t>
+        <w:t>Y algo que no habíamos visto antes y que es muy utilizado en Angular que es el ngFor. Este atributo sirve para hacer una iteración sobre un array que tengamos en el typescript, en este caso los hoteles y sus departamentos.</w:t>
       </w:r>
     </w:p>
     <w:p>
@@ -6572,23 +4777,7 @@
         </w:tabs>
       </w:pPr>
       <w:r>
-        <w:t xml:space="preserve">No hay apenas novedades reseñables con respecto al componente anterior, tan solo vemos como llama a un servicio para darles valores a los </w:t>
-      </w:r>
-      <w:proofErr w:type="spellStart"/>
-      <w:r>
-        <w:t>arrays</w:t>
-      </w:r>
-      <w:proofErr w:type="spellEnd"/>
-      <w:r>
-        <w:t xml:space="preserve"> antes mencionados. El resto es comprobar nombre, contraseña y </w:t>
-      </w:r>
-      <w:proofErr w:type="spellStart"/>
-      <w:r>
-        <w:t>demas</w:t>
-      </w:r>
-      <w:proofErr w:type="spellEnd"/>
-      <w:r>
-        <w:t>.</w:t>
+        <w:t>No hay apenas novedades reseñables con respecto al componente anterior, tan solo vemos como llama a un servicio para darles valores a los arrays antes mencionados. El resto es comprobar nombre, contraseña y demas.</w:t>
       </w:r>
     </w:p>
     <w:p>
@@ -6640,12 +4829,76 @@
     </w:p>
     <w:p>
       <w:pPr>
-        <w:tabs>
-          <w:tab w:val="left" w:pos="1038"/>
-        </w:tabs>
-      </w:pPr>
+        <w:pStyle w:val="Ttulo3"/>
+      </w:pPr>
+    </w:p>
+    <w:p>
+      <w:pPr>
+        <w:pStyle w:val="Ttulo3"/>
+      </w:pPr>
+      <w:r>
+        <w:t>Template driven forms</w:t>
+      </w:r>
     </w:p>
     <w:p/>
+    <w:p>
+      <w:r>
+        <w:t>Antes de continuar con los demás elementos de la aplicación me gustaría detenerme en un</w:t>
+      </w:r>
+    </w:p>
+    <w:p>
+      <w:r>
+        <w:t>aspecto de Angular. Me refiero a la gestión de los formularios. En los dos componentes</w:t>
+      </w:r>
+    </w:p>
+    <w:p>
+      <w:r>
+        <w:lastRenderedPageBreak/>
+        <w:t>anteriores de login y registro de usuario he usado el template driven, que es una de las dos</w:t>
+      </w:r>
+    </w:p>
+    <w:p>
+      <w:r>
+        <w:t>formas de gestionar los formularios(la otra manera la veremos mas adelantes, esta</w:t>
+      </w:r>
+    </w:p>
+    <w:p>
+      <w:r>
+        <w:t>aproximación es bastante parecida a la tradicional.</w:t>
+      </w:r>
+    </w:p>
+    <w:p>
+      <w:r>
+        <w:t>Para usar el template driven se usa los siguientes atributos en la etiqueta de form:</w:t>
+      </w:r>
+    </w:p>
+    <w:p/>
+    <w:p>
+      <w:r>
+        <w:t>El método onSubmit() será llamado hace hagamos submit en el botón correspondiente.</w:t>
+      </w:r>
+    </w:p>
+    <w:p>
+      <w:r>
+        <w:t>En cada input debemos poner el atributo ngModel como vemos aquí:</w:t>
+      </w:r>
+    </w:p>
+    <w:p/>
+    <w:p>
+      <w:r>
+        <w:t>Se usa con [()] esto hace que la propiedad del mismo nombre en la lógica del componente</w:t>
+      </w:r>
+    </w:p>
+    <w:p>
+      <w:r>
+        <w:t>tome los datos directamente de este input y viceversa, es decir podríamos cambiar los datos</w:t>
+      </w:r>
+    </w:p>
+    <w:p>
+      <w:r>
+        <w:t>del input desde la lógica del componente.</w:t>
+      </w:r>
+    </w:p>
     <w:p/>
     <w:p/>
     <w:p/>
@@ -6664,7 +4917,7 @@
 </file>
 
 <file path=word/styles.xml><?xml version="1.0" encoding="utf-8"?>
-<w:styles xmlns:mc="http://schemas.openxmlformats.org/markup-compatibility/2006" xmlns:r="http://schemas.openxmlformats.org/officeDocument/2006/relationships" xmlns:w="http://schemas.openxmlformats.org/wordprocessingml/2006/main" xmlns:w14="http://schemas.microsoft.com/office/word/2010/wordml" xmlns:w15="http://schemas.microsoft.com/office/word/2012/wordml" xmlns:w16cid="http://schemas.microsoft.com/office/word/2016/wordml/cid" xmlns:w16se="http://schemas.microsoft.com/office/word/2015/wordml/symex" mc:Ignorable="w14 w15 w16se w16cid">
+<w:styles xmlns:mc="http://schemas.openxmlformats.org/markup-compatibility/2006" xmlns:r="http://schemas.openxmlformats.org/officeDocument/2006/relationships" xmlns:w="http://schemas.openxmlformats.org/wordprocessingml/2006/main" xmlns:w14="http://schemas.microsoft.com/office/word/2010/wordml" xmlns:w15="http://schemas.microsoft.com/office/word/2012/wordml" xmlns:w16cex="http://schemas.microsoft.com/office/word/2018/wordml/cex" xmlns:w16cid="http://schemas.microsoft.com/office/word/2016/wordml/cid" xmlns:w16="http://schemas.microsoft.com/office/word/2018/wordml" xmlns:w16sdtdh="http://schemas.microsoft.com/office/word/2020/wordml/sdtdatahash" xmlns:w16se="http://schemas.microsoft.com/office/word/2015/wordml/symex" mc:Ignorable="w14 w15 w16se w16cid w16 w16cex w16sdtdh">
   <w:docDefaults>
     <w:rPrDefault>
       <w:rPr>
@@ -6680,7 +4933,7 @@
       </w:pPr>
     </w:pPrDefault>
   </w:docDefaults>
-  <w:latentStyles w:defLockedState="0" w:defUIPriority="99" w:defSemiHidden="0" w:defUnhideWhenUsed="0" w:defQFormat="0" w:count="375">
+  <w:latentStyles w:defLockedState="0" w:defUIPriority="99" w:defSemiHidden="0" w:defUnhideWhenUsed="0" w:defQFormat="0" w:count="376">
     <w:lsdException w:name="Normal" w:uiPriority="0" w:qFormat="1"/>
     <w:lsdException w:name="heading 1" w:uiPriority="9" w:qFormat="1"/>
     <w:lsdException w:name="heading 2" w:semiHidden="1" w:uiPriority="9" w:unhideWhenUsed="1" w:qFormat="1"/>
@@ -6786,7 +5039,6 @@
     <w:lsdException w:name="HTML Sample" w:semiHidden="1" w:unhideWhenUsed="1"/>
     <w:lsdException w:name="HTML Typewriter" w:semiHidden="1" w:unhideWhenUsed="1"/>
     <w:lsdException w:name="HTML Variable" w:semiHidden="1" w:unhideWhenUsed="1"/>
-    <w:lsdException w:name="Normal Table" w:semiHidden="1" w:unhideWhenUsed="1"/>
     <w:lsdException w:name="annotation subject" w:semiHidden="1" w:unhideWhenUsed="1"/>
     <w:lsdException w:name="No List" w:semiHidden="1" w:unhideWhenUsed="1"/>
     <w:lsdException w:name="Outline List 1" w:semiHidden="1" w:unhideWhenUsed="1"/>
@@ -6833,10 +5085,8 @@
     <w:lsdException w:name="Table Subtle 2" w:semiHidden="1" w:unhideWhenUsed="1"/>
     <w:lsdException w:name="Table Web 1" w:semiHidden="1" w:unhideWhenUsed="1"/>
     <w:lsdException w:name="Table Web 2" w:semiHidden="1" w:unhideWhenUsed="1"/>
-    <w:lsdException w:name="Table Web 3" w:semiHidden="1" w:unhideWhenUsed="1"/>
     <w:lsdException w:name="Balloon Text" w:semiHidden="1" w:unhideWhenUsed="1"/>
     <w:lsdException w:name="Table Grid" w:uiPriority="39"/>
-    <w:lsdException w:name="Table Theme" w:semiHidden="1" w:unhideWhenUsed="1"/>
     <w:lsdException w:name="Placeholder Text" w:semiHidden="1"/>
     <w:lsdException w:name="No Spacing" w:uiPriority="1" w:qFormat="1"/>
     <w:lsdException w:name="Light Shading" w:uiPriority="60"/>
@@ -7056,6 +5306,7 @@
     <w:lsdException w:name="Smart Hyperlink" w:semiHidden="1" w:unhideWhenUsed="1"/>
     <w:lsdException w:name="Hashtag" w:semiHidden="1" w:unhideWhenUsed="1"/>
     <w:lsdException w:name="Unresolved Mention" w:semiHidden="1" w:unhideWhenUsed="1"/>
+    <w:lsdException w:name="Smart Link" w:semiHidden="1" w:unhideWhenUsed="1"/>
   </w:latentStyles>
   <w:style w:type="paragraph" w:default="1" w:styleId="Normal">
     <w:name w:val="Normal"/>

</xml_diff>

<commit_message>
añadida funcionalidad del borrado de usuarios en menu administrador, añadida explicacion en la documentacion, arreglado servicio auth-guard
</commit_message>
<xml_diff>
--- a/documentacion/Documentacion.docx
+++ b/documentacion/Documentacion.docx
@@ -1,6 +1,6 @@
 
 <file path=word/document.xml><?xml version="1.0" encoding="utf-8"?>
-<w:document xmlns:wpc="http://schemas.microsoft.com/office/word/2010/wordprocessingCanvas" xmlns:cx="http://schemas.microsoft.com/office/drawing/2014/chartex" xmlns:cx1="http://schemas.microsoft.com/office/drawing/2015/9/8/chartex" xmlns:cx2="http://schemas.microsoft.com/office/drawing/2015/10/21/chartex" xmlns:cx3="http://schemas.microsoft.com/office/drawing/2016/5/9/chartex" xmlns:cx4="http://schemas.microsoft.com/office/drawing/2016/5/10/chartex" xmlns:cx5="http://schemas.microsoft.com/office/drawing/2016/5/11/chartex" xmlns:cx6="http://schemas.microsoft.com/office/drawing/2016/5/12/chartex" xmlns:cx7="http://schemas.microsoft.com/office/drawing/2016/5/13/chartex" xmlns:cx8="http://schemas.microsoft.com/office/drawing/2016/5/14/chartex" xmlns:mc="http://schemas.openxmlformats.org/markup-compatibility/2006" xmlns:aink="http://schemas.microsoft.com/office/drawing/2016/ink" xmlns:am3d="http://schemas.microsoft.com/office/drawing/2017/model3d" xmlns:o="urn:schemas-microsoft-com:office:office" xmlns:r="http://schemas.openxmlformats.org/officeDocument/2006/relationships" xmlns:m="http://schemas.openxmlformats.org/officeDocument/2006/math" xmlns:v="urn:schemas-microsoft-com:vml" xmlns:wp14="http://schemas.microsoft.com/office/word/2010/wordprocessingDrawing" xmlns:wp="http://schemas.openxmlformats.org/drawingml/2006/wordprocessingDrawing" xmlns:w10="urn:schemas-microsoft-com:office:word" xmlns:w="http://schemas.openxmlformats.org/wordprocessingml/2006/main" xmlns:w14="http://schemas.microsoft.com/office/word/2010/wordml" xmlns:w15="http://schemas.microsoft.com/office/word/2012/wordml" xmlns:w16cid="http://schemas.microsoft.com/office/word/2016/wordml/cid" xmlns:w16se="http://schemas.microsoft.com/office/word/2015/wordml/symex" xmlns:wpg="http://schemas.microsoft.com/office/word/2010/wordprocessingGroup" xmlns:wpi="http://schemas.microsoft.com/office/word/2010/wordprocessingInk" xmlns:wne="http://schemas.microsoft.com/office/word/2006/wordml" xmlns:wps="http://schemas.microsoft.com/office/word/2010/wordprocessingShape" mc:Ignorable="w14 w15 w16se w16cid wp14">
+<w:document xmlns:wpc="http://schemas.microsoft.com/office/word/2010/wordprocessingCanvas" xmlns:cx="http://schemas.microsoft.com/office/drawing/2014/chartex" xmlns:cx1="http://schemas.microsoft.com/office/drawing/2015/9/8/chartex" xmlns:cx2="http://schemas.microsoft.com/office/drawing/2015/10/21/chartex" xmlns:cx3="http://schemas.microsoft.com/office/drawing/2016/5/9/chartex" xmlns:cx4="http://schemas.microsoft.com/office/drawing/2016/5/10/chartex" xmlns:cx5="http://schemas.microsoft.com/office/drawing/2016/5/11/chartex" xmlns:cx6="http://schemas.microsoft.com/office/drawing/2016/5/12/chartex" xmlns:cx7="http://schemas.microsoft.com/office/drawing/2016/5/13/chartex" xmlns:cx8="http://schemas.microsoft.com/office/drawing/2016/5/14/chartex" xmlns:mc="http://schemas.openxmlformats.org/markup-compatibility/2006" xmlns:aink="http://schemas.microsoft.com/office/drawing/2016/ink" xmlns:am3d="http://schemas.microsoft.com/office/drawing/2017/model3d" xmlns:o="urn:schemas-microsoft-com:office:office" xmlns:oel="http://schemas.microsoft.com/office/2019/extlst" xmlns:r="http://schemas.openxmlformats.org/officeDocument/2006/relationships" xmlns:m="http://schemas.openxmlformats.org/officeDocument/2006/math" xmlns:v="urn:schemas-microsoft-com:vml" xmlns:wp14="http://schemas.microsoft.com/office/word/2010/wordprocessingDrawing" xmlns:wp="http://schemas.openxmlformats.org/drawingml/2006/wordprocessingDrawing" xmlns:w10="urn:schemas-microsoft-com:office:word" xmlns:w="http://schemas.openxmlformats.org/wordprocessingml/2006/main" xmlns:w14="http://schemas.microsoft.com/office/word/2010/wordml" xmlns:w15="http://schemas.microsoft.com/office/word/2012/wordml" xmlns:w16cex="http://schemas.microsoft.com/office/word/2018/wordml/cex" xmlns:w16cid="http://schemas.microsoft.com/office/word/2016/wordml/cid" xmlns:w16="http://schemas.microsoft.com/office/word/2018/wordml" xmlns:w16sdtdh="http://schemas.microsoft.com/office/word/2020/wordml/sdtdatahash" xmlns:w16se="http://schemas.microsoft.com/office/word/2015/wordml/symex" xmlns:wpg="http://schemas.microsoft.com/office/word/2010/wordprocessingGroup" xmlns:wpi="http://schemas.microsoft.com/office/word/2010/wordprocessingInk" xmlns:wne="http://schemas.microsoft.com/office/word/2006/wordml" xmlns:wps="http://schemas.microsoft.com/office/word/2010/wordprocessingShape" mc:Ignorable="w14 w15 w16se w16cid w16 w16cex w16sdtdh wp14">
   <w:body>
     <w:sdt>
       <w:sdtPr>
@@ -141,6 +141,7 @@
                                     <w:dataBinding w:prefixMappings="xmlns:ns0='http://purl.org/dc/elements/1.1/' xmlns:ns1='http://schemas.openxmlformats.org/package/2006/metadata/core-properties' " w:xpath="/ns1:coreProperties[1]/ns0:creator[1]" w:storeItemID="{6C3C8BC8-F283-45AE-878A-BAB7291924A1}"/>
                                     <w:text/>
                                   </w:sdtPr>
+                                  <w:sdtEndPr/>
                                   <w:sdtContent>
                                     <w:p>
                                       <w:pPr>
@@ -181,6 +182,7 @@
                                       <w:dataBinding w:prefixMappings="xmlns:ns0='http://schemas.openxmlformats.org/officeDocument/2006/extended-properties' " w:xpath="/ns0:Properties[1]/ns0:Company[1]" w:storeItemID="{6668398D-A668-4E3E-A5EB-62B293D839F1}"/>
                                       <w:text/>
                                     </w:sdtPr>
+                                    <w:sdtEndPr/>
                                     <w:sdtContent>
                                       <w:r>
                                         <w:rPr>
@@ -209,6 +211,7 @@
                                       <w:dataBinding w:prefixMappings="xmlns:ns0='http://schemas.microsoft.com/office/2006/coverPageProps' " w:xpath="/ns0:CoverPageProperties[1]/ns0:CompanyAddress[1]" w:storeItemID="{55AF091B-3C7A-41E3-B477-F2FDAA23CFDA}"/>
                                       <w:text/>
                                     </w:sdtPr>
+                                    <w:sdtEndPr/>
                                     <w:sdtContent>
                                       <w:r>
                                         <w:rPr>
@@ -278,6 +281,7 @@
                                     <w:dataBinding w:prefixMappings="xmlns:ns0='http://purl.org/dc/elements/1.1/' xmlns:ns1='http://schemas.openxmlformats.org/package/2006/metadata/core-properties' " w:xpath="/ns1:coreProperties[1]/ns0:title[1]" w:storeItemID="{6C3C8BC8-F283-45AE-878A-BAB7291924A1}"/>
                                     <w:text/>
                                   </w:sdtPr>
+                                  <w:sdtEndPr/>
                                   <w:sdtContent>
                                     <w:p>
                                       <w:pPr>
@@ -327,7 +331,7 @@
               </mc:Choice>
               <mc:Fallback>
                 <w:pict>
-                  <v:group w14:anchorId="74D70ACD" id="Grupo 193" o:spid="_x0000_s1026" style="position:absolute;margin-left:0;margin-top:0;width:540.55pt;height:718.4pt;z-index:-251657216;mso-width-percent:882;mso-height-percent:909;mso-position-horizontal:center;mso-position-horizontal-relative:page;mso-position-vertical:center;mso-position-vertical-relative:page;mso-width-percent:882;mso-height-percent:909" coordsize="68648,91235" o:gfxdata="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">
+                  <v:group w14:anchorId="74D70ACD" id="Grupo 193" o:spid="_x0000_s1026" style="position:absolute;margin-left:0;margin-top:0;width:540.55pt;height:718.4pt;z-index:-251657216;mso-width-percent:882;mso-height-percent:909;mso-position-horizontal:center;mso-position-horizontal-relative:page;mso-position-vertical:center;mso-position-vertical-relative:page;mso-width-percent:882;mso-height-percent:909" coordsize="68648,91235" o:gfxdata="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">
                     <v:rect id="Rectángulo 194" o:spid="_x0000_s1027" style="position:absolute;width:68580;height:13716;visibility:visible;mso-wrap-style:square;v-text-anchor:middle" o:gfxdata="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" fillcolor="#99cb38 [3204]" stroked="f" strokeweight="1pt"/>
                     <v:rect id="Rectángulo 195" o:spid="_x0000_s1028" style="position:absolute;top:40943;width:68580;height:50292;visibility:visible;mso-wrap-style:square;v-text-anchor:bottom" o:gfxdata="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" fillcolor="#99cb38 [3204]" stroked="f" strokeweight="1pt">
                       <v:textbox inset="36pt,57.6pt,36pt,36pt">
@@ -343,6 +347,7 @@
                               <w:dataBinding w:prefixMappings="xmlns:ns0='http://purl.org/dc/elements/1.1/' xmlns:ns1='http://schemas.openxmlformats.org/package/2006/metadata/core-properties' " w:xpath="/ns1:coreProperties[1]/ns0:creator[1]" w:storeItemID="{6C3C8BC8-F283-45AE-878A-BAB7291924A1}"/>
                               <w:text/>
                             </w:sdtPr>
+                            <w:sdtEndPr/>
                             <w:sdtContent>
                               <w:p>
                                 <w:pPr>
@@ -383,6 +388,7 @@
                                 <w:dataBinding w:prefixMappings="xmlns:ns0='http://schemas.openxmlformats.org/officeDocument/2006/extended-properties' " w:xpath="/ns0:Properties[1]/ns0:Company[1]" w:storeItemID="{6668398D-A668-4E3E-A5EB-62B293D839F1}"/>
                                 <w:text/>
                               </w:sdtPr>
+                              <w:sdtEndPr/>
                               <w:sdtContent>
                                 <w:r>
                                   <w:rPr>
@@ -411,6 +417,7 @@
                                 <w:dataBinding w:prefixMappings="xmlns:ns0='http://schemas.microsoft.com/office/2006/coverPageProps' " w:xpath="/ns0:CoverPageProperties[1]/ns0:CompanyAddress[1]" w:storeItemID="{55AF091B-3C7A-41E3-B477-F2FDAA23CFDA}"/>
                                 <w:text/>
                               </w:sdtPr>
+                              <w:sdtEndPr/>
                               <w:sdtContent>
                                 <w:r>
                                   <w:rPr>
@@ -446,6 +453,7 @@
                               <w:dataBinding w:prefixMappings="xmlns:ns0='http://purl.org/dc/elements/1.1/' xmlns:ns1='http://schemas.openxmlformats.org/package/2006/metadata/core-properties' " w:xpath="/ns1:coreProperties[1]/ns0:title[1]" w:storeItemID="{6C3C8BC8-F283-45AE-878A-BAB7291924A1}"/>
                               <w:text/>
                             </w:sdtPr>
+                            <w:sdtEndPr/>
                             <w:sdtContent>
                               <w:p>
                                 <w:pPr>
@@ -507,14 +515,7 @@
     </w:sdt>
     <w:sdt>
       <w:sdtPr>
-        <w:rPr>
-          <w:rFonts w:asciiTheme="minorHAnsi" w:eastAsiaTheme="minorHAnsi" w:hAnsiTheme="minorHAnsi" w:cstheme="minorBidi"/>
-          <w:color w:val="auto"/>
-          <w:sz w:val="22"/>
-          <w:szCs w:val="22"/>
-          <w:lang w:eastAsia="en-US"/>
-        </w:rPr>
-        <w:id w:val="887456053"/>
+        <w:id w:val="1048802594"/>
         <w:docPartObj>
           <w:docPartGallery w:val="Table of Contents"/>
           <w:docPartUnique/>
@@ -522,8 +523,13 @@
       </w:sdtPr>
       <w:sdtEndPr>
         <w:rPr>
+          <w:rFonts w:asciiTheme="minorHAnsi" w:eastAsiaTheme="minorHAnsi" w:hAnsiTheme="minorHAnsi" w:cstheme="minorBidi"/>
           <w:b/>
           <w:bCs/>
+          <w:color w:val="auto"/>
+          <w:sz w:val="22"/>
+          <w:szCs w:val="22"/>
+          <w:lang w:eastAsia="en-US"/>
         </w:rPr>
       </w:sdtEndPr>
       <w:sdtContent>
@@ -532,7 +538,7 @@
             <w:pStyle w:val="TtuloTDC"/>
           </w:pPr>
           <w:r>
-            <w:t>Contenido</w:t>
+            <w:t>Tabla de contenido</w:t>
           </w:r>
         </w:p>
         <w:p>
@@ -556,7 +562,7 @@
           <w:r>
             <w:fldChar w:fldCharType="separate"/>
           </w:r>
-          <w:hyperlink w:anchor="_Toc104878015" w:history="1">
+          <w:hyperlink w:anchor="_Toc105066554" w:history="1">
             <w:r>
               <w:rPr>
                 <w:rStyle w:val="Hipervnculo"/>
@@ -583,7 +589,7 @@
                 <w:noProof/>
                 <w:webHidden/>
               </w:rPr>
-              <w:instrText xml:space="preserve"> PAGEREF _Toc104878015 \h </w:instrText>
+              <w:instrText xml:space="preserve"> PAGEREF _Toc105066554 \h </w:instrText>
             </w:r>
             <w:r>
               <w:rPr>
@@ -626,7 +632,7 @@
               <w:lang w:eastAsia="es-ES"/>
             </w:rPr>
           </w:pPr>
-          <w:hyperlink w:anchor="_Toc104878016" w:history="1">
+          <w:hyperlink w:anchor="_Toc105066555" w:history="1">
             <w:r>
               <w:rPr>
                 <w:rStyle w:val="Hipervnculo"/>
@@ -653,7 +659,7 @@
                 <w:noProof/>
                 <w:webHidden/>
               </w:rPr>
-              <w:instrText xml:space="preserve"> PAGEREF _Toc104878016 \h </w:instrText>
+              <w:instrText xml:space="preserve"> PAGEREF _Toc105066555 \h </w:instrText>
             </w:r>
             <w:r>
               <w:rPr>
@@ -696,7 +702,7 @@
               <w:lang w:eastAsia="es-ES"/>
             </w:rPr>
           </w:pPr>
-          <w:hyperlink w:anchor="_Toc104878017" w:history="1">
+          <w:hyperlink w:anchor="_Toc105066556" w:history="1">
             <w:r>
               <w:rPr>
                 <w:rStyle w:val="Hipervnculo"/>
@@ -723,7 +729,7 @@
                 <w:noProof/>
                 <w:webHidden/>
               </w:rPr>
-              <w:instrText xml:space="preserve"> PAGEREF _Toc104878017 \h </w:instrText>
+              <w:instrText xml:space="preserve"> PAGEREF _Toc105066556 \h </w:instrText>
             </w:r>
             <w:r>
               <w:rPr>
@@ -766,7 +772,7 @@
               <w:lang w:eastAsia="es-ES"/>
             </w:rPr>
           </w:pPr>
-          <w:hyperlink w:anchor="_Toc104878018" w:history="1">
+          <w:hyperlink w:anchor="_Toc105066557" w:history="1">
             <w:r>
               <w:rPr>
                 <w:rStyle w:val="Hipervnculo"/>
@@ -793,7 +799,7 @@
                 <w:noProof/>
                 <w:webHidden/>
               </w:rPr>
-              <w:instrText xml:space="preserve"> PAGEREF _Toc104878018 \h </w:instrText>
+              <w:instrText xml:space="preserve"> PAGEREF _Toc105066557 \h </w:instrText>
             </w:r>
             <w:r>
               <w:rPr>
@@ -836,7 +842,7 @@
               <w:lang w:eastAsia="es-ES"/>
             </w:rPr>
           </w:pPr>
-          <w:hyperlink w:anchor="_Toc104878019" w:history="1">
+          <w:hyperlink w:anchor="_Toc105066558" w:history="1">
             <w:r>
               <w:rPr>
                 <w:rStyle w:val="Hipervnculo"/>
@@ -863,7 +869,7 @@
                 <w:noProof/>
                 <w:webHidden/>
               </w:rPr>
-              <w:instrText xml:space="preserve"> PAGEREF _Toc104878019 \h </w:instrText>
+              <w:instrText xml:space="preserve"> PAGEREF _Toc105066558 \h </w:instrText>
             </w:r>
             <w:r>
               <w:rPr>
@@ -906,7 +912,7 @@
               <w:lang w:eastAsia="es-ES"/>
             </w:rPr>
           </w:pPr>
-          <w:hyperlink w:anchor="_Toc104878020" w:history="1">
+          <w:hyperlink w:anchor="_Toc105066559" w:history="1">
             <w:r>
               <w:rPr>
                 <w:rStyle w:val="Hipervnculo"/>
@@ -933,7 +939,7 @@
                 <w:noProof/>
                 <w:webHidden/>
               </w:rPr>
-              <w:instrText xml:space="preserve"> PAGEREF _Toc104878020 \h </w:instrText>
+              <w:instrText xml:space="preserve"> PAGEREF _Toc105066559 \h </w:instrText>
             </w:r>
             <w:r>
               <w:rPr>
@@ -976,7 +982,7 @@
               <w:lang w:eastAsia="es-ES"/>
             </w:rPr>
           </w:pPr>
-          <w:hyperlink w:anchor="_Toc104878021" w:history="1">
+          <w:hyperlink w:anchor="_Toc105066560" w:history="1">
             <w:r>
               <w:rPr>
                 <w:rStyle w:val="Hipervnculo"/>
@@ -1003,7 +1009,7 @@
                 <w:noProof/>
                 <w:webHidden/>
               </w:rPr>
-              <w:instrText xml:space="preserve"> PAGEREF _Toc104878021 \h </w:instrText>
+              <w:instrText xml:space="preserve"> PAGEREF _Toc105066560 \h </w:instrText>
             </w:r>
             <w:r>
               <w:rPr>
@@ -1046,7 +1052,7 @@
               <w:lang w:eastAsia="es-ES"/>
             </w:rPr>
           </w:pPr>
-          <w:hyperlink w:anchor="_Toc104878022" w:history="1">
+          <w:hyperlink w:anchor="_Toc105066561" w:history="1">
             <w:r>
               <w:rPr>
                 <w:rStyle w:val="Hipervnculo"/>
@@ -1073,7 +1079,7 @@
                 <w:noProof/>
                 <w:webHidden/>
               </w:rPr>
-              <w:instrText xml:space="preserve"> PAGEREF _Toc104878022 \h </w:instrText>
+              <w:instrText xml:space="preserve"> PAGEREF _Toc105066561 \h </w:instrText>
             </w:r>
             <w:r>
               <w:rPr>
@@ -1116,7 +1122,7 @@
               <w:lang w:eastAsia="es-ES"/>
             </w:rPr>
           </w:pPr>
-          <w:hyperlink w:anchor="_Toc104878023" w:history="1">
+          <w:hyperlink w:anchor="_Toc105066562" w:history="1">
             <w:r>
               <w:rPr>
                 <w:rStyle w:val="Hipervnculo"/>
@@ -1143,7 +1149,7 @@
                 <w:noProof/>
                 <w:webHidden/>
               </w:rPr>
-              <w:instrText xml:space="preserve"> PAGEREF _Toc104878023 \h </w:instrText>
+              <w:instrText xml:space="preserve"> PAGEREF _Toc105066562 \h </w:instrText>
             </w:r>
             <w:r>
               <w:rPr>
@@ -1186,7 +1192,7 @@
               <w:lang w:eastAsia="es-ES"/>
             </w:rPr>
           </w:pPr>
-          <w:hyperlink w:anchor="_Toc104878024" w:history="1">
+          <w:hyperlink w:anchor="_Toc105066563" w:history="1">
             <w:r>
               <w:rPr>
                 <w:rStyle w:val="Hipervnculo"/>
@@ -1213,7 +1219,7 @@
                 <w:noProof/>
                 <w:webHidden/>
               </w:rPr>
-              <w:instrText xml:space="preserve"> PAGEREF _Toc104878024 \h </w:instrText>
+              <w:instrText xml:space="preserve"> PAGEREF _Toc105066563 \h </w:instrText>
             </w:r>
             <w:r>
               <w:rPr>
@@ -1256,7 +1262,7 @@
               <w:lang w:eastAsia="es-ES"/>
             </w:rPr>
           </w:pPr>
-          <w:hyperlink w:anchor="_Toc104878025" w:history="1">
+          <w:hyperlink w:anchor="_Toc105066564" w:history="1">
             <w:r>
               <w:rPr>
                 <w:rStyle w:val="Hipervnculo"/>
@@ -1283,7 +1289,7 @@
                 <w:noProof/>
                 <w:webHidden/>
               </w:rPr>
-              <w:instrText xml:space="preserve"> PAGEREF _Toc104878025 \h </w:instrText>
+              <w:instrText xml:space="preserve"> PAGEREF _Toc105066564 \h </w:instrText>
             </w:r>
             <w:r>
               <w:rPr>
@@ -1304,6 +1310,286 @@
                 <w:webHidden/>
               </w:rPr>
               <w:t>5</w:t>
+            </w:r>
+            <w:r>
+              <w:rPr>
+                <w:noProof/>
+                <w:webHidden/>
+              </w:rPr>
+              <w:fldChar w:fldCharType="end"/>
+            </w:r>
+          </w:hyperlink>
+        </w:p>
+        <w:p>
+          <w:pPr>
+            <w:pStyle w:val="TDC3"/>
+            <w:tabs>
+              <w:tab w:val="right" w:leader="dot" w:pos="8494"/>
+            </w:tabs>
+            <w:rPr>
+              <w:rFonts w:eastAsiaTheme="minorEastAsia"/>
+              <w:noProof/>
+              <w:lang w:eastAsia="es-ES"/>
+            </w:rPr>
+          </w:pPr>
+          <w:hyperlink w:anchor="_Toc105066565" w:history="1">
+            <w:r>
+              <w:rPr>
+                <w:rStyle w:val="Hipervnculo"/>
+                <w:noProof/>
+              </w:rPr>
+              <w:t>Backend</w:t>
+            </w:r>
+            <w:r>
+              <w:rPr>
+                <w:noProof/>
+                <w:webHidden/>
+              </w:rPr>
+              <w:tab/>
+            </w:r>
+            <w:r>
+              <w:rPr>
+                <w:noProof/>
+                <w:webHidden/>
+              </w:rPr>
+              <w:fldChar w:fldCharType="begin"/>
+            </w:r>
+            <w:r>
+              <w:rPr>
+                <w:noProof/>
+                <w:webHidden/>
+              </w:rPr>
+              <w:instrText xml:space="preserve"> PAGEREF _Toc105066565 \h </w:instrText>
+            </w:r>
+            <w:r>
+              <w:rPr>
+                <w:noProof/>
+                <w:webHidden/>
+              </w:rPr>
+            </w:r>
+            <w:r>
+              <w:rPr>
+                <w:noProof/>
+                <w:webHidden/>
+              </w:rPr>
+              <w:fldChar w:fldCharType="separate"/>
+            </w:r>
+            <w:r>
+              <w:rPr>
+                <w:noProof/>
+                <w:webHidden/>
+              </w:rPr>
+              <w:t>5</w:t>
+            </w:r>
+            <w:r>
+              <w:rPr>
+                <w:noProof/>
+                <w:webHidden/>
+              </w:rPr>
+              <w:fldChar w:fldCharType="end"/>
+            </w:r>
+          </w:hyperlink>
+        </w:p>
+        <w:p>
+          <w:pPr>
+            <w:pStyle w:val="TDC3"/>
+            <w:tabs>
+              <w:tab w:val="right" w:leader="dot" w:pos="8494"/>
+            </w:tabs>
+            <w:rPr>
+              <w:rFonts w:eastAsiaTheme="minorEastAsia"/>
+              <w:noProof/>
+              <w:lang w:eastAsia="es-ES"/>
+            </w:rPr>
+          </w:pPr>
+          <w:hyperlink w:anchor="_Toc105066566" w:history="1">
+            <w:r>
+              <w:rPr>
+                <w:rStyle w:val="Hipervnculo"/>
+                <w:noProof/>
+              </w:rPr>
+              <w:t>Template driven forms</w:t>
+            </w:r>
+            <w:r>
+              <w:rPr>
+                <w:noProof/>
+                <w:webHidden/>
+              </w:rPr>
+              <w:tab/>
+            </w:r>
+            <w:r>
+              <w:rPr>
+                <w:noProof/>
+                <w:webHidden/>
+              </w:rPr>
+              <w:fldChar w:fldCharType="begin"/>
+            </w:r>
+            <w:r>
+              <w:rPr>
+                <w:noProof/>
+                <w:webHidden/>
+              </w:rPr>
+              <w:instrText xml:space="preserve"> PAGEREF _Toc105066566 \h </w:instrText>
+            </w:r>
+            <w:r>
+              <w:rPr>
+                <w:noProof/>
+                <w:webHidden/>
+              </w:rPr>
+            </w:r>
+            <w:r>
+              <w:rPr>
+                <w:noProof/>
+                <w:webHidden/>
+              </w:rPr>
+              <w:fldChar w:fldCharType="separate"/>
+            </w:r>
+            <w:r>
+              <w:rPr>
+                <w:noProof/>
+                <w:webHidden/>
+              </w:rPr>
+              <w:t>10</w:t>
+            </w:r>
+            <w:r>
+              <w:rPr>
+                <w:noProof/>
+                <w:webHidden/>
+              </w:rPr>
+              <w:fldChar w:fldCharType="end"/>
+            </w:r>
+          </w:hyperlink>
+        </w:p>
+        <w:p>
+          <w:pPr>
+            <w:pStyle w:val="TDC3"/>
+            <w:tabs>
+              <w:tab w:val="right" w:leader="dot" w:pos="8494"/>
+            </w:tabs>
+            <w:rPr>
+              <w:rFonts w:eastAsiaTheme="minorEastAsia"/>
+              <w:noProof/>
+              <w:lang w:eastAsia="es-ES"/>
+            </w:rPr>
+          </w:pPr>
+          <w:hyperlink w:anchor="_Toc105066567" w:history="1">
+            <w:r>
+              <w:rPr>
+                <w:rStyle w:val="Hipervnculo"/>
+                <w:noProof/>
+              </w:rPr>
+              <w:t>Pantalla de inicio</w:t>
+            </w:r>
+            <w:r>
+              <w:rPr>
+                <w:noProof/>
+                <w:webHidden/>
+              </w:rPr>
+              <w:tab/>
+            </w:r>
+            <w:r>
+              <w:rPr>
+                <w:noProof/>
+                <w:webHidden/>
+              </w:rPr>
+              <w:fldChar w:fldCharType="begin"/>
+            </w:r>
+            <w:r>
+              <w:rPr>
+                <w:noProof/>
+                <w:webHidden/>
+              </w:rPr>
+              <w:instrText xml:space="preserve"> PAGEREF _Toc105066567 \h </w:instrText>
+            </w:r>
+            <w:r>
+              <w:rPr>
+                <w:noProof/>
+                <w:webHidden/>
+              </w:rPr>
+            </w:r>
+            <w:r>
+              <w:rPr>
+                <w:noProof/>
+                <w:webHidden/>
+              </w:rPr>
+              <w:fldChar w:fldCharType="separate"/>
+            </w:r>
+            <w:r>
+              <w:rPr>
+                <w:noProof/>
+                <w:webHidden/>
+              </w:rPr>
+              <w:t>11</w:t>
+            </w:r>
+            <w:r>
+              <w:rPr>
+                <w:noProof/>
+                <w:webHidden/>
+              </w:rPr>
+              <w:fldChar w:fldCharType="end"/>
+            </w:r>
+          </w:hyperlink>
+        </w:p>
+        <w:p>
+          <w:pPr>
+            <w:pStyle w:val="TDC3"/>
+            <w:tabs>
+              <w:tab w:val="right" w:leader="dot" w:pos="8494"/>
+            </w:tabs>
+            <w:rPr>
+              <w:rFonts w:eastAsiaTheme="minorEastAsia"/>
+              <w:noProof/>
+              <w:lang w:eastAsia="es-ES"/>
+            </w:rPr>
+          </w:pPr>
+          <w:hyperlink w:anchor="_Toc105066568" w:history="1">
+            <w:r>
+              <w:rPr>
+                <w:rStyle w:val="Hipervnculo"/>
+                <w:noProof/>
+              </w:rPr>
+              <w:t>Pantalla de registro</w:t>
+            </w:r>
+            <w:r>
+              <w:rPr>
+                <w:noProof/>
+                <w:webHidden/>
+              </w:rPr>
+              <w:tab/>
+            </w:r>
+            <w:r>
+              <w:rPr>
+                <w:noProof/>
+                <w:webHidden/>
+              </w:rPr>
+              <w:fldChar w:fldCharType="begin"/>
+            </w:r>
+            <w:r>
+              <w:rPr>
+                <w:noProof/>
+                <w:webHidden/>
+              </w:rPr>
+              <w:instrText xml:space="preserve"> PAGEREF _Toc105066568 \h </w:instrText>
+            </w:r>
+            <w:r>
+              <w:rPr>
+                <w:noProof/>
+                <w:webHidden/>
+              </w:rPr>
+            </w:r>
+            <w:r>
+              <w:rPr>
+                <w:noProof/>
+                <w:webHidden/>
+              </w:rPr>
+              <w:fldChar w:fldCharType="separate"/>
+            </w:r>
+            <w:r>
+              <w:rPr>
+                <w:noProof/>
+                <w:webHidden/>
+              </w:rPr>
+              <w:t>16</w:t>
             </w:r>
             <w:r>
               <w:rPr>
@@ -1326,13 +1612,13 @@
               <w:lang w:eastAsia="es-ES"/>
             </w:rPr>
           </w:pPr>
-          <w:hyperlink w:anchor="_Toc104878026" w:history="1">
+          <w:hyperlink w:anchor="_Toc105066569" w:history="1">
             <w:r>
               <w:rPr>
                 <w:rStyle w:val="Hipervnculo"/>
                 <w:noProof/>
               </w:rPr>
-              <w:t>Backend</w:t>
+              <w:t>Pantalla principal</w:t>
             </w:r>
             <w:r>
               <w:rPr>
@@ -1353,7 +1639,7 @@
                 <w:noProof/>
                 <w:webHidden/>
               </w:rPr>
-              <w:instrText xml:space="preserve"> PAGEREF _Toc104878026 \h </w:instrText>
+              <w:instrText xml:space="preserve"> PAGEREF _Toc105066569 \h </w:instrText>
             </w:r>
             <w:r>
               <w:rPr>
@@ -1373,7 +1659,7 @@
                 <w:noProof/>
                 <w:webHidden/>
               </w:rPr>
-              <w:t>5</w:t>
+              <w:t>17</w:t>
             </w:r>
             <w:r>
               <w:rPr>
@@ -1396,13 +1682,13 @@
               <w:lang w:eastAsia="es-ES"/>
             </w:rPr>
           </w:pPr>
-          <w:hyperlink w:anchor="_Toc104878027" w:history="1">
+          <w:hyperlink w:anchor="_Toc105066570" w:history="1">
             <w:r>
               <w:rPr>
                 <w:rStyle w:val="Hipervnculo"/>
                 <w:noProof/>
               </w:rPr>
-              <w:t>Services</w:t>
+              <w:t>Navbar</w:t>
             </w:r>
             <w:r>
               <w:rPr>
@@ -1423,7 +1709,7 @@
                 <w:noProof/>
                 <w:webHidden/>
               </w:rPr>
-              <w:instrText xml:space="preserve"> PAGEREF _Toc104878027 \h </w:instrText>
+              <w:instrText xml:space="preserve"> PAGEREF _Toc105066570 \h </w:instrText>
             </w:r>
             <w:r>
               <w:rPr>
@@ -1443,7 +1729,7 @@
                 <w:noProof/>
                 <w:webHidden/>
               </w:rPr>
-              <w:t>6</w:t>
+              <w:t>19</w:t>
             </w:r>
             <w:r>
               <w:rPr>
@@ -1466,13 +1752,13 @@
               <w:lang w:eastAsia="es-ES"/>
             </w:rPr>
           </w:pPr>
-          <w:hyperlink w:anchor="_Toc104878028" w:history="1">
+          <w:hyperlink w:anchor="_Toc105066571" w:history="1">
             <w:r>
               <w:rPr>
                 <w:rStyle w:val="Hipervnculo"/>
                 <w:noProof/>
               </w:rPr>
-              <w:t>Models</w:t>
+              <w:t>Registro-cliente</w:t>
             </w:r>
             <w:r>
               <w:rPr>
@@ -1493,7 +1779,7 @@
                 <w:noProof/>
                 <w:webHidden/>
               </w:rPr>
-              <w:instrText xml:space="preserve"> PAGEREF _Toc104878028 \h </w:instrText>
+              <w:instrText xml:space="preserve"> PAGEREF _Toc105066571 \h </w:instrText>
             </w:r>
             <w:r>
               <w:rPr>
@@ -1513,7 +1799,7 @@
                 <w:noProof/>
                 <w:webHidden/>
               </w:rPr>
-              <w:t>7</w:t>
+              <w:t>22</w:t>
             </w:r>
             <w:r>
               <w:rPr>
@@ -1536,13 +1822,13 @@
               <w:lang w:eastAsia="es-ES"/>
             </w:rPr>
           </w:pPr>
-          <w:hyperlink w:anchor="_Toc104878029" w:history="1">
+          <w:hyperlink w:anchor="_Toc105066572" w:history="1">
             <w:r>
               <w:rPr>
                 <w:rStyle w:val="Hipervnculo"/>
                 <w:noProof/>
               </w:rPr>
-              <w:t>RESTFUL API con node.js</w:t>
+              <w:t>Vista-clientes</w:t>
             </w:r>
             <w:r>
               <w:rPr>
@@ -1563,7 +1849,7 @@
                 <w:noProof/>
                 <w:webHidden/>
               </w:rPr>
-              <w:instrText xml:space="preserve"> PAGEREF _Toc104878029 \h </w:instrText>
+              <w:instrText xml:space="preserve"> PAGEREF _Toc105066572 \h </w:instrText>
             </w:r>
             <w:r>
               <w:rPr>
@@ -1583,287 +1869,7 @@
                 <w:noProof/>
                 <w:webHidden/>
               </w:rPr>
-              <w:t>8</w:t>
-            </w:r>
-            <w:r>
-              <w:rPr>
-                <w:noProof/>
-                <w:webHidden/>
-              </w:rPr>
-              <w:fldChar w:fldCharType="end"/>
-            </w:r>
-          </w:hyperlink>
-        </w:p>
-        <w:p>
-          <w:pPr>
-            <w:pStyle w:val="TDC2"/>
-            <w:tabs>
-              <w:tab w:val="right" w:leader="dot" w:pos="8494"/>
-            </w:tabs>
-            <w:rPr>
-              <w:rFonts w:eastAsiaTheme="minorEastAsia"/>
-              <w:noProof/>
-              <w:lang w:eastAsia="es-ES"/>
-            </w:rPr>
-          </w:pPr>
-          <w:hyperlink w:anchor="_Toc104878030" w:history="1">
-            <w:r>
-              <w:rPr>
-                <w:rStyle w:val="Hipervnculo"/>
-                <w:noProof/>
-              </w:rPr>
-              <w:t>Pantalla de inicio</w:t>
-            </w:r>
-            <w:r>
-              <w:rPr>
-                <w:noProof/>
-                <w:webHidden/>
-              </w:rPr>
-              <w:tab/>
-            </w:r>
-            <w:r>
-              <w:rPr>
-                <w:noProof/>
-                <w:webHidden/>
-              </w:rPr>
-              <w:fldChar w:fldCharType="begin"/>
-            </w:r>
-            <w:r>
-              <w:rPr>
-                <w:noProof/>
-                <w:webHidden/>
-              </w:rPr>
-              <w:instrText xml:space="preserve"> PAGEREF _Toc104878030 \h </w:instrText>
-            </w:r>
-            <w:r>
-              <w:rPr>
-                <w:noProof/>
-                <w:webHidden/>
-              </w:rPr>
-            </w:r>
-            <w:r>
-              <w:rPr>
-                <w:noProof/>
-                <w:webHidden/>
-              </w:rPr>
-              <w:fldChar w:fldCharType="separate"/>
-            </w:r>
-            <w:r>
-              <w:rPr>
-                <w:noProof/>
-                <w:webHidden/>
-              </w:rPr>
-              <w:t>10</w:t>
-            </w:r>
-            <w:r>
-              <w:rPr>
-                <w:noProof/>
-                <w:webHidden/>
-              </w:rPr>
-              <w:fldChar w:fldCharType="end"/>
-            </w:r>
-          </w:hyperlink>
-        </w:p>
-        <w:p>
-          <w:pPr>
-            <w:pStyle w:val="TDC2"/>
-            <w:tabs>
-              <w:tab w:val="right" w:leader="dot" w:pos="8494"/>
-            </w:tabs>
-            <w:rPr>
-              <w:rFonts w:eastAsiaTheme="minorEastAsia"/>
-              <w:noProof/>
-              <w:lang w:eastAsia="es-ES"/>
-            </w:rPr>
-          </w:pPr>
-          <w:hyperlink w:anchor="_Toc104878031" w:history="1">
-            <w:r>
-              <w:rPr>
-                <w:rStyle w:val="Hipervnculo"/>
-                <w:noProof/>
-              </w:rPr>
-              <w:t>Pantalla de registro</w:t>
-            </w:r>
-            <w:r>
-              <w:rPr>
-                <w:noProof/>
-                <w:webHidden/>
-              </w:rPr>
-              <w:tab/>
-            </w:r>
-            <w:r>
-              <w:rPr>
-                <w:noProof/>
-                <w:webHidden/>
-              </w:rPr>
-              <w:fldChar w:fldCharType="begin"/>
-            </w:r>
-            <w:r>
-              <w:rPr>
-                <w:noProof/>
-                <w:webHidden/>
-              </w:rPr>
-              <w:instrText xml:space="preserve"> PAGEREF _Toc104878031 \h </w:instrText>
-            </w:r>
-            <w:r>
-              <w:rPr>
-                <w:noProof/>
-                <w:webHidden/>
-              </w:rPr>
-            </w:r>
-            <w:r>
-              <w:rPr>
-                <w:noProof/>
-                <w:webHidden/>
-              </w:rPr>
-              <w:fldChar w:fldCharType="separate"/>
-            </w:r>
-            <w:r>
-              <w:rPr>
-                <w:noProof/>
-                <w:webHidden/>
-              </w:rPr>
-              <w:t>16</w:t>
-            </w:r>
-            <w:r>
-              <w:rPr>
-                <w:noProof/>
-                <w:webHidden/>
-              </w:rPr>
-              <w:fldChar w:fldCharType="end"/>
-            </w:r>
-          </w:hyperlink>
-        </w:p>
-        <w:p>
-          <w:pPr>
-            <w:pStyle w:val="TDC3"/>
-            <w:tabs>
-              <w:tab w:val="right" w:leader="dot" w:pos="8494"/>
-            </w:tabs>
-            <w:rPr>
-              <w:rFonts w:eastAsiaTheme="minorEastAsia"/>
-              <w:noProof/>
-              <w:lang w:eastAsia="es-ES"/>
-            </w:rPr>
-          </w:pPr>
-          <w:hyperlink w:anchor="_Toc104878032" w:history="1">
-            <w:r>
-              <w:rPr>
-                <w:rStyle w:val="Hipervnculo"/>
-                <w:noProof/>
-              </w:rPr>
-              <w:t>Template driven forms</w:t>
-            </w:r>
-            <w:r>
-              <w:rPr>
-                <w:noProof/>
-                <w:webHidden/>
-              </w:rPr>
-              <w:tab/>
-            </w:r>
-            <w:r>
-              <w:rPr>
-                <w:noProof/>
-                <w:webHidden/>
-              </w:rPr>
-              <w:fldChar w:fldCharType="begin"/>
-            </w:r>
-            <w:r>
-              <w:rPr>
-                <w:noProof/>
-                <w:webHidden/>
-              </w:rPr>
-              <w:instrText xml:space="preserve"> PAGEREF _Toc104878032 \h </w:instrText>
-            </w:r>
-            <w:r>
-              <w:rPr>
-                <w:noProof/>
-                <w:webHidden/>
-              </w:rPr>
-            </w:r>
-            <w:r>
-              <w:rPr>
-                <w:noProof/>
-                <w:webHidden/>
-              </w:rPr>
-              <w:fldChar w:fldCharType="separate"/>
-            </w:r>
-            <w:r>
-              <w:rPr>
-                <w:noProof/>
-                <w:webHidden/>
-              </w:rPr>
-              <w:t>17</w:t>
-            </w:r>
-            <w:r>
-              <w:rPr>
-                <w:noProof/>
-                <w:webHidden/>
-              </w:rPr>
-              <w:fldChar w:fldCharType="end"/>
-            </w:r>
-          </w:hyperlink>
-        </w:p>
-        <w:p>
-          <w:pPr>
-            <w:pStyle w:val="TDC2"/>
-            <w:tabs>
-              <w:tab w:val="right" w:leader="dot" w:pos="8494"/>
-            </w:tabs>
-            <w:rPr>
-              <w:rFonts w:eastAsiaTheme="minorEastAsia"/>
-              <w:noProof/>
-              <w:lang w:eastAsia="es-ES"/>
-            </w:rPr>
-          </w:pPr>
-          <w:hyperlink w:anchor="_Toc104878033" w:history="1">
-            <w:r>
-              <w:rPr>
-                <w:rStyle w:val="Hipervnculo"/>
-                <w:noProof/>
-              </w:rPr>
-              <w:t>PANTALLA PRINCIPAL</w:t>
-            </w:r>
-            <w:r>
-              <w:rPr>
-                <w:noProof/>
-                <w:webHidden/>
-              </w:rPr>
-              <w:tab/>
-            </w:r>
-            <w:r>
-              <w:rPr>
-                <w:noProof/>
-                <w:webHidden/>
-              </w:rPr>
-              <w:fldChar w:fldCharType="begin"/>
-            </w:r>
-            <w:r>
-              <w:rPr>
-                <w:noProof/>
-                <w:webHidden/>
-              </w:rPr>
-              <w:instrText xml:space="preserve"> PAGEREF _Toc104878033 \h </w:instrText>
-            </w:r>
-            <w:r>
-              <w:rPr>
-                <w:noProof/>
-                <w:webHidden/>
-              </w:rPr>
-            </w:r>
-            <w:r>
-              <w:rPr>
-                <w:noProof/>
-                <w:webHidden/>
-              </w:rPr>
-              <w:fldChar w:fldCharType="separate"/>
-            </w:r>
-            <w:r>
-              <w:rPr>
-                <w:noProof/>
-                <w:webHidden/>
-              </w:rPr>
-              <w:t>18</w:t>
+              <w:t>24</w:t>
             </w:r>
             <w:r>
               <w:rPr>
@@ -1890,17 +1896,12 @@
     <w:p>
       <w:pPr>
         <w:pStyle w:val="Ttulo1"/>
-      </w:pPr>
-    </w:p>
-    <w:p>
-      <w:pPr>
-        <w:pStyle w:val="Ttulo1"/>
         <w:rPr>
           <w:sz w:val="36"/>
           <w:szCs w:val="36"/>
         </w:rPr>
       </w:pPr>
-      <w:bookmarkStart w:id="0" w:name="_Toc104878015"/>
+      <w:bookmarkStart w:id="0" w:name="_Toc105066554"/>
       <w:r>
         <w:rPr>
           <w:sz w:val="36"/>
@@ -1919,7 +1920,7 @@
           <w:szCs w:val="32"/>
         </w:rPr>
       </w:pPr>
-      <w:bookmarkStart w:id="1" w:name="_Toc104878016"/>
+      <w:bookmarkStart w:id="1" w:name="_Toc105066555"/>
       <w:r>
         <w:rPr>
           <w:sz w:val="32"/>
@@ -1939,7 +1940,7 @@
           <w:szCs w:val="28"/>
         </w:rPr>
       </w:pPr>
-      <w:bookmarkStart w:id="2" w:name="_Toc104878017"/>
+      <w:bookmarkStart w:id="2" w:name="_Toc105066556"/>
       <w:r>
         <w:rPr>
           <w:rStyle w:val="jsgrdq"/>
@@ -1991,7 +1992,51 @@
           <w:sz w:val="24"/>
           <w:szCs w:val="24"/>
         </w:rPr>
-        <w:t xml:space="preserve">a clasifica a las personas en 4 grandes de tipos de personalidad. Rojo, amarillo, azul y verde. Según esta clasificación las personas con una </w:t>
+        <w:t>a clasifica a las personas en 4 grandes de tipos de personalidad. Rojo, amarillo, azul y verde. Según esta clasificación las personas con una personalidad de color rojo ser</w:t>
+      </w:r>
+      <w:r>
+        <w:rPr>
+          <w:sz w:val="24"/>
+          <w:szCs w:val="24"/>
+        </w:rPr>
+        <w:t>á</w:t>
+      </w:r>
+      <w:r>
+        <w:rPr>
+          <w:sz w:val="24"/>
+          <w:szCs w:val="24"/>
+        </w:rPr>
+        <w:t>n extrovertidas y se gu</w:t>
+      </w:r>
+      <w:r>
+        <w:rPr>
+          <w:sz w:val="24"/>
+          <w:szCs w:val="24"/>
+        </w:rPr>
+        <w:t>í</w:t>
+      </w:r>
+      <w:r>
+        <w:rPr>
+          <w:sz w:val="24"/>
+          <w:szCs w:val="24"/>
+        </w:rPr>
+        <w:t xml:space="preserve">an </w:t>
+      </w:r>
+      <w:proofErr w:type="spellStart"/>
+      <w:r>
+        <w:rPr>
+          <w:sz w:val="24"/>
+          <w:szCs w:val="24"/>
+        </w:rPr>
+        <w:t>mas</w:t>
+      </w:r>
+      <w:proofErr w:type="spellEnd"/>
+      <w:r>
+        <w:rPr>
+          <w:sz w:val="24"/>
+          <w:szCs w:val="24"/>
+        </w:rPr>
+        <w:t xml:space="preserve"> por hechos que las </w:t>
       </w:r>
       <w:r>
         <w:rPr>
@@ -1999,21 +2044,7 @@
           <w:szCs w:val="24"/>
         </w:rPr>
         <w:lastRenderedPageBreak/>
-        <w:t>personalidad de color rojo ser</w:t>
-      </w:r>
-      <w:r>
-        <w:rPr>
-          <w:sz w:val="24"/>
-          <w:szCs w:val="24"/>
-        </w:rPr>
-        <w:t>á</w:t>
-      </w:r>
-      <w:r>
-        <w:rPr>
-          <w:sz w:val="24"/>
-          <w:szCs w:val="24"/>
-        </w:rPr>
-        <w:t>n extrovertidas y se gu</w:t>
+        <w:t>emociones, las verdes por el contrario son introvertidas y se gu</w:t>
       </w:r>
       <w:r>
         <w:rPr>
@@ -2043,7 +2074,22 @@
           <w:sz w:val="24"/>
           <w:szCs w:val="24"/>
         </w:rPr>
-        <w:t xml:space="preserve"> por hechos que las emociones, las verdes por el contrario son introvertidas y se gu</w:t>
+        <w:t xml:space="preserve"> por sus emociones.</w:t>
+      </w:r>
+    </w:p>
+    <w:p>
+      <w:pPr>
+        <w:rPr>
+          <w:sz w:val="24"/>
+          <w:szCs w:val="24"/>
+        </w:rPr>
+      </w:pPr>
+      <w:r>
+        <w:rPr>
+          <w:sz w:val="24"/>
+          <w:szCs w:val="24"/>
+        </w:rPr>
+        <w:t>Estas teor</w:t>
       </w:r>
       <w:r>
         <w:rPr>
@@ -2057,52 +2103,23 @@
           <w:sz w:val="24"/>
           <w:szCs w:val="24"/>
         </w:rPr>
-        <w:t xml:space="preserve">an </w:t>
-      </w:r>
-      <w:proofErr w:type="spellStart"/>
-      <w:r>
-        <w:rPr>
-          <w:sz w:val="24"/>
-          <w:szCs w:val="24"/>
-        </w:rPr>
-        <w:t>mas</w:t>
-      </w:r>
-      <w:proofErr w:type="spellEnd"/>
-      <w:r>
-        <w:rPr>
-          <w:sz w:val="24"/>
-          <w:szCs w:val="24"/>
-        </w:rPr>
-        <w:t xml:space="preserve"> por sus emociones.</w:t>
-      </w:r>
-    </w:p>
-    <w:p>
-      <w:pPr>
-        <w:rPr>
-          <w:sz w:val="24"/>
-          <w:szCs w:val="24"/>
-        </w:rPr>
-      </w:pPr>
-      <w:r>
-        <w:rPr>
-          <w:sz w:val="24"/>
-          <w:szCs w:val="24"/>
-        </w:rPr>
-        <w:t>Estas teor</w:t>
-      </w:r>
-      <w:r>
-        <w:rPr>
-          <w:sz w:val="24"/>
-          <w:szCs w:val="24"/>
-        </w:rPr>
-        <w:t>í</w:t>
-      </w:r>
-      <w:r>
-        <w:rPr>
-          <w:sz w:val="24"/>
-          <w:szCs w:val="24"/>
-        </w:rPr>
-        <w:t>as se usan mucho en la actualidad para ayudar a los empleados en sectores donde tienen que tener atención al cliente. Al poder clasificar seg</w:t>
+        <w:t xml:space="preserve">as se usan mucho en la actualidad para ayudar a los empleados en sectores donde </w:t>
+      </w:r>
+      <w:proofErr w:type="gramStart"/>
+      <w:r>
+        <w:rPr>
+          <w:sz w:val="24"/>
+          <w:szCs w:val="24"/>
+        </w:rPr>
+        <w:t>tienen que tener</w:t>
+      </w:r>
+      <w:proofErr w:type="gramEnd"/>
+      <w:r>
+        <w:rPr>
+          <w:sz w:val="24"/>
+          <w:szCs w:val="24"/>
+        </w:rPr>
+        <w:t xml:space="preserve"> atención al cliente. Al poder clasificar seg</w:t>
       </w:r>
       <w:r>
         <w:rPr>
@@ -2269,7 +2286,7 @@
           <w:szCs w:val="28"/>
         </w:rPr>
       </w:pPr>
-      <w:bookmarkStart w:id="3" w:name="_Toc104878018"/>
+      <w:bookmarkStart w:id="3" w:name="_Toc105066557"/>
       <w:r>
         <w:rPr>
           <w:sz w:val="28"/>
@@ -2308,7 +2325,21 @@
           <w:sz w:val="24"/>
           <w:szCs w:val="24"/>
         </w:rPr>
-        <w:t>Naturalmente nadie va anunciando el color de su personalidad a los cuatro vientos. Es tras un tiempo interactuando con una persona cuando podemos, con la experiencia y conocimiento adecuados, intuir su color. Lógicamente esto lleva un tiempo y un esfuerzo.</w:t>
+        <w:t>Naturalmente nadie va anunciando el color de su personalidad a los cuatro vientos. Es</w:t>
+      </w:r>
+      <w:r>
+        <w:rPr>
+          <w:sz w:val="24"/>
+          <w:szCs w:val="24"/>
+        </w:rPr>
+        <w:t>,</w:t>
+      </w:r>
+      <w:r>
+        <w:rPr>
+          <w:sz w:val="24"/>
+          <w:szCs w:val="24"/>
+        </w:rPr>
+        <w:t xml:space="preserve"> tras un tiempo interactuando con una persona cuando podemos, con la experiencia y conocimiento adecuados, intuir su color. Lógicamente esto lleva un tiempo y un esfuerzo.</w:t>
       </w:r>
     </w:p>
     <w:p>
@@ -2465,7 +2496,7 @@
       <w:pPr>
         <w:pStyle w:val="Ttulo3"/>
       </w:pPr>
-      <w:bookmarkStart w:id="4" w:name="_Toc104878019"/>
+      <w:bookmarkStart w:id="4" w:name="_Toc105066558"/>
       <w:proofErr w:type="gramStart"/>
       <w:r>
         <w:t>¿ Porque</w:t>
@@ -2704,7 +2735,7 @@
       <w:pPr>
         <w:pStyle w:val="Ttulo3"/>
       </w:pPr>
-      <w:bookmarkStart w:id="5" w:name="_Toc104878020"/>
+      <w:bookmarkStart w:id="5" w:name="_Toc105066559"/>
       <w:r>
         <w:t>Planteamiento</w:t>
       </w:r>
@@ -2723,7 +2754,23 @@
           <w:sz w:val="24"/>
           <w:szCs w:val="24"/>
         </w:rPr>
-        <w:t>La idea inicial es hacer una web de tal manera que los empleados al registrarse tengan que indicar el hotel y departamento del mismo al que pertenecen. De esta manera la web solo podr</w:t>
+        <w:t xml:space="preserve">La idea inicial es hacer una web de tal manera que los empleados al registrarse tengan que indicar el hotel y departamento </w:t>
+      </w:r>
+      <w:proofErr w:type="gramStart"/>
+      <w:r>
+        <w:rPr>
+          <w:sz w:val="24"/>
+          <w:szCs w:val="24"/>
+        </w:rPr>
+        <w:t>del mismo</w:t>
+      </w:r>
+      <w:proofErr w:type="gramEnd"/>
+      <w:r>
+        <w:rPr>
+          <w:sz w:val="24"/>
+          <w:szCs w:val="24"/>
+        </w:rPr>
+        <w:t xml:space="preserve"> al que pertenecen. De esta manera la web solo podr</w:t>
       </w:r>
       <w:r>
         <w:rPr>
@@ -2915,7 +2962,7 @@
           <w:szCs w:val="36"/>
         </w:rPr>
       </w:pPr>
-      <w:bookmarkStart w:id="6" w:name="_Toc104878021"/>
+      <w:bookmarkStart w:id="6" w:name="_Toc105066560"/>
       <w:r>
         <w:rPr>
           <w:sz w:val="36"/>
@@ -2942,7 +2989,7 @@
           <w:szCs w:val="32"/>
         </w:rPr>
       </w:pPr>
-      <w:bookmarkStart w:id="7" w:name="_Toc104878022"/>
+      <w:bookmarkStart w:id="7" w:name="_Toc105066561"/>
       <w:r>
         <w:rPr>
           <w:sz w:val="32"/>
@@ -2979,7 +3026,7 @@
           <w:szCs w:val="28"/>
         </w:rPr>
       </w:pPr>
-      <w:bookmarkStart w:id="8" w:name="_Toc104878023"/>
+      <w:bookmarkStart w:id="8" w:name="_Toc105066562"/>
       <w:r>
         <w:rPr>
           <w:sz w:val="28"/>
@@ -3015,7 +3062,7 @@
       <w:pPr>
         <w:pStyle w:val="Ttulo3"/>
       </w:pPr>
-      <w:bookmarkStart w:id="9" w:name="_Toc104878024"/>
+      <w:bookmarkStart w:id="9" w:name="_Toc105066563"/>
       <w:proofErr w:type="spellStart"/>
       <w:r>
         <w:t>Pagina</w:t>
@@ -3982,9 +4029,17 @@
     <w:p>
       <w:pPr>
         <w:pStyle w:val="Ttulo2"/>
+        <w:rPr>
+          <w:sz w:val="36"/>
+          <w:szCs w:val="36"/>
+        </w:rPr>
       </w:pPr>
-      <w:bookmarkStart w:id="10" w:name="_Toc104878025"/>
-      <w:r>
+      <w:bookmarkStart w:id="10" w:name="_Toc105066564"/>
+      <w:r>
+        <w:rPr>
+          <w:sz w:val="36"/>
+          <w:szCs w:val="36"/>
+        </w:rPr>
         <w:t>Desarrollo</w:t>
       </w:r>
       <w:bookmarkEnd w:id="10"/>
@@ -3993,11 +4048,19 @@
     <w:p/>
     <w:p>
       <w:pPr>
-        <w:pStyle w:val="Ttulo2"/>
+        <w:pStyle w:val="Ttulo3"/>
+        <w:rPr>
+          <w:sz w:val="32"/>
+          <w:szCs w:val="32"/>
+        </w:rPr>
       </w:pPr>
-      <w:bookmarkStart w:id="11" w:name="_Toc104878026"/>
-      <w:proofErr w:type="spellStart"/>
-      <w:r>
+      <w:bookmarkStart w:id="11" w:name="_Toc105066565"/>
+      <w:proofErr w:type="spellStart"/>
+      <w:r>
+        <w:rPr>
+          <w:sz w:val="32"/>
+          <w:szCs w:val="32"/>
+        </w:rPr>
         <w:t>Backend</w:t>
       </w:r>
       <w:bookmarkEnd w:id="11"/>
@@ -4006,15 +4069,25 @@
     <w:p/>
     <w:p>
       <w:pPr>
-        <w:pStyle w:val="Ttulo3"/>
+        <w:pStyle w:val="Ttulo4"/>
+        <w:rPr>
+          <w:i w:val="0"/>
+          <w:iCs w:val="0"/>
+          <w:sz w:val="28"/>
+          <w:szCs w:val="28"/>
+        </w:rPr>
       </w:pPr>
-      <w:bookmarkStart w:id="12" w:name="_Toc104878027"/>
-      <w:proofErr w:type="spellStart"/>
-      <w:r>
+      <w:proofErr w:type="spellStart"/>
+      <w:r>
+        <w:rPr>
+          <w:i w:val="0"/>
+          <w:iCs w:val="0"/>
+          <w:sz w:val="28"/>
+          <w:szCs w:val="28"/>
+        </w:rPr>
         <w:lastRenderedPageBreak/>
         <w:t>Services</w:t>
       </w:r>
-      <w:bookmarkEnd w:id="12"/>
       <w:proofErr w:type="spellEnd"/>
     </w:p>
     <w:p/>
@@ -4461,14 +4534,24 @@
     </w:p>
     <w:p>
       <w:pPr>
-        <w:pStyle w:val="Ttulo3"/>
+        <w:pStyle w:val="Ttulo4"/>
+        <w:rPr>
+          <w:i w:val="0"/>
+          <w:iCs w:val="0"/>
+          <w:sz w:val="28"/>
+          <w:szCs w:val="28"/>
+        </w:rPr>
       </w:pPr>
-      <w:bookmarkStart w:id="13" w:name="_Toc104878028"/>
-      <w:proofErr w:type="spellStart"/>
-      <w:r>
+      <w:proofErr w:type="spellStart"/>
+      <w:r>
+        <w:rPr>
+          <w:i w:val="0"/>
+          <w:iCs w:val="0"/>
+          <w:sz w:val="28"/>
+          <w:szCs w:val="28"/>
+        </w:rPr>
         <w:t>Models</w:t>
       </w:r>
-      <w:bookmarkEnd w:id="13"/>
       <w:proofErr w:type="spellEnd"/>
     </w:p>
     <w:p/>
@@ -4608,7 +4691,15 @@
       </w:r>
       <w:r>
         <w:lastRenderedPageBreak/>
-        <w:t xml:space="preserve">donde recogerla. Y las propiedades de la interface que no tengan su correspondencia en la base de datos se quedaran como </w:t>
+        <w:t xml:space="preserve">donde recogerla. Y las propiedades de la </w:t>
+      </w:r>
+      <w:proofErr w:type="gramStart"/>
+      <w:r>
+        <w:t>interface</w:t>
+      </w:r>
+      <w:proofErr w:type="gramEnd"/>
+      <w:r>
+        <w:t xml:space="preserve"> que no tengan su correspondencia en la base de datos se quedaran como </w:t>
       </w:r>
       <w:proofErr w:type="spellStart"/>
       <w:r>
@@ -4621,16 +4712,32 @@
     </w:p>
     <w:p>
       <w:pPr>
-        <w:pStyle w:val="Ttulo3"/>
+        <w:pStyle w:val="Ttulo4"/>
+        <w:rPr>
+          <w:i w:val="0"/>
+          <w:iCs w:val="0"/>
+          <w:sz w:val="28"/>
+          <w:szCs w:val="28"/>
+        </w:rPr>
       </w:pPr>
-      <w:bookmarkStart w:id="14" w:name="_Toc104878029"/>
-      <w:r>
+      <w:r>
+        <w:rPr>
+          <w:i w:val="0"/>
+          <w:iCs w:val="0"/>
+          <w:sz w:val="28"/>
+          <w:szCs w:val="28"/>
+        </w:rPr>
         <w:t xml:space="preserve">RESTFUL </w:t>
       </w:r>
       <w:r>
+        <w:rPr>
+          <w:i w:val="0"/>
+          <w:iCs w:val="0"/>
+          <w:sz w:val="28"/>
+          <w:szCs w:val="28"/>
+        </w:rPr>
         <w:t>API con node.js</w:t>
       </w:r>
-      <w:bookmarkEnd w:id="14"/>
     </w:p>
     <w:p/>
     <w:p>
@@ -4863,15 +4970,15 @@
       </w:r>
       <w:proofErr w:type="spellEnd"/>
       <w:r>
-        <w:t xml:space="preserve">, al ser </w:t>
+        <w:t xml:space="preserve">, al ser una </w:t>
       </w:r>
       <w:proofErr w:type="gramStart"/>
       <w:r>
-        <w:t>una api</w:t>
+        <w:t>api disociada</w:t>
       </w:r>
       <w:proofErr w:type="gramEnd"/>
       <w:r>
-        <w:t xml:space="preserve"> disociada del </w:t>
+        <w:t xml:space="preserve"> del </w:t>
       </w:r>
       <w:proofErr w:type="spellStart"/>
       <w:r>
@@ -5209,29 +5316,53 @@
     <w:p>
       <w:pPr>
         <w:pStyle w:val="Ttulo3"/>
+        <w:rPr>
+          <w:sz w:val="28"/>
+          <w:szCs w:val="28"/>
+        </w:rPr>
       </w:pPr>
-      <w:bookmarkStart w:id="15" w:name="_Toc104878032"/>
-      <w:proofErr w:type="spellStart"/>
-      <w:r>
+      <w:bookmarkStart w:id="12" w:name="_Toc105066566"/>
+      <w:proofErr w:type="spellStart"/>
+      <w:r>
+        <w:rPr>
+          <w:sz w:val="28"/>
+          <w:szCs w:val="28"/>
+        </w:rPr>
         <w:t>Template</w:t>
       </w:r>
       <w:proofErr w:type="spellEnd"/>
       <w:r>
+        <w:rPr>
+          <w:sz w:val="28"/>
+          <w:szCs w:val="28"/>
+        </w:rPr>
         <w:t xml:space="preserve"> </w:t>
       </w:r>
       <w:proofErr w:type="spellStart"/>
       <w:r>
+        <w:rPr>
+          <w:sz w:val="28"/>
+          <w:szCs w:val="28"/>
+        </w:rPr>
         <w:t>driven</w:t>
       </w:r>
       <w:proofErr w:type="spellEnd"/>
       <w:r>
+        <w:rPr>
+          <w:sz w:val="28"/>
+          <w:szCs w:val="28"/>
+        </w:rPr>
         <w:t xml:space="preserve"> </w:t>
       </w:r>
       <w:proofErr w:type="spellStart"/>
       <w:r>
+        <w:rPr>
+          <w:sz w:val="28"/>
+          <w:szCs w:val="28"/>
+        </w:rPr>
         <w:t>forms</w:t>
       </w:r>
-      <w:bookmarkEnd w:id="15"/>
+      <w:bookmarkEnd w:id="12"/>
       <w:proofErr w:type="spellEnd"/>
     </w:p>
     <w:p/>
@@ -5453,15 +5584,27 @@
     <w:p/>
     <w:p>
       <w:pPr>
-        <w:pStyle w:val="Ttulo2"/>
+        <w:pStyle w:val="Ttulo3"/>
+        <w:rPr>
+          <w:sz w:val="28"/>
+          <w:szCs w:val="28"/>
+        </w:rPr>
       </w:pPr>
-      <w:bookmarkStart w:id="16" w:name="_Toc104878030"/>
-      <w:r>
+      <w:bookmarkStart w:id="13" w:name="_Toc105066567"/>
+      <w:r>
+        <w:rPr>
+          <w:sz w:val="28"/>
+          <w:szCs w:val="28"/>
+        </w:rPr>
         <w:lastRenderedPageBreak/>
         <w:t>Pantalla de inicio</w:t>
       </w:r>
-      <w:bookmarkEnd w:id="16"/>
-      <w:r>
+      <w:bookmarkEnd w:id="13"/>
+      <w:r>
+        <w:rPr>
+          <w:sz w:val="28"/>
+          <w:szCs w:val="28"/>
+        </w:rPr>
         <w:t xml:space="preserve"> </w:t>
       </w:r>
     </w:p>
@@ -5671,15 +5814,7 @@
       </w:r>
       <w:proofErr w:type="spellEnd"/>
       <w:r>
-        <w:t xml:space="preserve"> </w:t>
-      </w:r>
-      <w:proofErr w:type="spellStart"/>
-      <w:r>
-        <w:t>poque</w:t>
-      </w:r>
-      <w:proofErr w:type="spellEnd"/>
-      <w:r>
-        <w:t xml:space="preserve"> los estilos los estoy poniendo en la hoja de </w:t>
+        <w:t xml:space="preserve"> poque los estilos los estoy poniendo en la hoja de </w:t>
       </w:r>
       <w:proofErr w:type="spellStart"/>
       <w:r>
@@ -5687,7 +5822,15 @@
       </w:r>
       <w:proofErr w:type="spellEnd"/>
       <w:r>
-        <w:t xml:space="preserve"> general para todo el proyecto dado que se comparten clases en casi todos los componentes del mismo.</w:t>
+        <w:t xml:space="preserve"> general para todo el proyecto dado que se comparten clases en casi todos los componentes </w:t>
+      </w:r>
+      <w:proofErr w:type="gramStart"/>
+      <w:r>
+        <w:t>del mismo</w:t>
+      </w:r>
+      <w:proofErr w:type="gramEnd"/>
+      <w:r>
+        <w:t>.</w:t>
       </w:r>
     </w:p>
     <w:p>
@@ -6142,8 +6285,13 @@
           <w:tab w:val="left" w:pos="1038"/>
         </w:tabs>
       </w:pPr>
-      <w:r>
-        <w:t>Paso a explicar algunos de ellos.</w:t>
+      <w:proofErr w:type="gramStart"/>
+      <w:r>
+        <w:t>Paso a explicar</w:t>
+      </w:r>
+      <w:proofErr w:type="gramEnd"/>
+      <w:r>
+        <w:t xml:space="preserve"> algunos de ellos.</w:t>
       </w:r>
     </w:p>
     <w:p>
@@ -6333,8 +6481,13 @@
           <w:tab w:val="left" w:pos="1038"/>
         </w:tabs>
       </w:pPr>
-      <w:r>
-        <w:t>Paso a explicar algunos de ellos.</w:t>
+      <w:proofErr w:type="gramStart"/>
+      <w:r>
+        <w:t>Paso a explicar</w:t>
+      </w:r>
+      <w:proofErr w:type="gramEnd"/>
+      <w:r>
+        <w:t xml:space="preserve"> algunos de ellos.</w:t>
       </w:r>
     </w:p>
     <w:p>
@@ -6586,10 +6739,26 @@
         </w:tabs>
       </w:pPr>
       <w:r>
-        <w:t xml:space="preserve">El resto de métodos se encargan de gestionar la lógica del formulario. </w:t>
-      </w:r>
-      <w:r>
-        <w:t xml:space="preserve">Ejecutan llamadas al servicio que a su vez se comunica con la app de </w:t>
+        <w:t xml:space="preserve">El resto de </w:t>
+      </w:r>
+      <w:proofErr w:type="gramStart"/>
+      <w:r>
+        <w:t>métodos</w:t>
+      </w:r>
+      <w:proofErr w:type="gramEnd"/>
+      <w:r>
+        <w:t xml:space="preserve"> se encargan de gestionar la lógica del formulario. </w:t>
+      </w:r>
+      <w:r>
+        <w:t xml:space="preserve">Ejecutan llamadas al servicio que a su vez se comunica con la </w:t>
+      </w:r>
+      <w:proofErr w:type="gramStart"/>
+      <w:r>
+        <w:t>app</w:t>
+      </w:r>
+      <w:proofErr w:type="gramEnd"/>
+      <w:r>
+        <w:t xml:space="preserve"> de </w:t>
       </w:r>
       <w:proofErr w:type="spellStart"/>
       <w:r>
@@ -6676,13 +6845,21 @@
     </w:p>
     <w:p>
       <w:pPr>
-        <w:pStyle w:val="Ttulo2"/>
+        <w:pStyle w:val="Ttulo3"/>
+        <w:rPr>
+          <w:sz w:val="28"/>
+          <w:szCs w:val="28"/>
+        </w:rPr>
       </w:pPr>
-      <w:bookmarkStart w:id="17" w:name="_Toc104878031"/>
-      <w:r>
+      <w:bookmarkStart w:id="14" w:name="_Toc105066568"/>
+      <w:r>
+        <w:rPr>
+          <w:sz w:val="28"/>
+          <w:szCs w:val="28"/>
+        </w:rPr>
         <w:t>Pantalla de registro</w:t>
       </w:r>
-      <w:bookmarkEnd w:id="17"/>
+      <w:bookmarkEnd w:id="14"/>
     </w:p>
     <w:p>
       <w:pPr>
@@ -6704,7 +6881,15 @@
         <w:t>í</w:t>
       </w:r>
       <w:r>
-        <w:t xml:space="preserve"> como seleccionar el hotel y el departamento del mismo al que pertenecen.</w:t>
+        <w:t xml:space="preserve"> como seleccionar el hotel y el departamento </w:t>
+      </w:r>
+      <w:proofErr w:type="gramStart"/>
+      <w:r>
+        <w:t>del mismo</w:t>
+      </w:r>
+      <w:proofErr w:type="gramEnd"/>
+      <w:r>
+        <w:t xml:space="preserve"> al que pertenecen.</w:t>
       </w:r>
     </w:p>
     <w:p>
@@ -7042,16 +7227,13 @@
     <w:p/>
     <w:p>
       <w:pPr>
-        <w:pStyle w:val="Ttulo3"/>
+        <w:pStyle w:val="Ttulo2"/>
       </w:pPr>
-      <w:bookmarkStart w:id="18" w:name="_Toc104878033"/>
-      <w:r>
-        <w:t>P</w:t>
-      </w:r>
-      <w:bookmarkEnd w:id="18"/>
-      <w:r>
-        <w:t>antalla principal</w:t>
-      </w:r>
+      <w:bookmarkStart w:id="15" w:name="_Toc105066569"/>
+      <w:r>
+        <w:t>Pantalla principal</w:t>
+      </w:r>
+      <w:bookmarkEnd w:id="15"/>
     </w:p>
     <w:p/>
     <w:p>
@@ -7113,7 +7295,15 @@
     <w:p/>
     <w:p>
       <w:r>
-        <w:t xml:space="preserve">La pantalla principal esta dividida en tres componentes de Angular los cuales se indican en la imagen. Cada uno de ellos cuando con su propio </w:t>
+        <w:t xml:space="preserve">La pantalla principal </w:t>
+      </w:r>
+      <w:proofErr w:type="spellStart"/>
+      <w:r>
+        <w:t>esta</w:t>
+      </w:r>
+      <w:proofErr w:type="spellEnd"/>
+      <w:r>
+        <w:t xml:space="preserve"> dividida en tres componentes de Angular los cuales se indican en la imagen. Cada uno de ellos cuando con su propio </w:t>
       </w:r>
       <w:proofErr w:type="spellStart"/>
       <w:r>
@@ -7219,12 +7409,28 @@
     <w:p/>
     <w:p>
       <w:r>
-        <w:t>Tan solo tiene algo de código usando Bootstrap para ordenar los elementos en pantalla y las etiquetas que hacen referencia a los componentes antes mencionados, que son todas las que comienzan por app.</w:t>
-      </w:r>
-    </w:p>
-    <w:p>
-      <w:r>
-        <w:t xml:space="preserve">Como veremos mas adelante esto resultará muy útil para rehusar el componente </w:t>
+        <w:t xml:space="preserve">Tan solo tiene algo de código usando Bootstrap para ordenar los elementos en pantalla y las etiquetas que hacen referencia a los componentes antes mencionados, que son todas las que comienzan por </w:t>
+      </w:r>
+      <w:proofErr w:type="gramStart"/>
+      <w:r>
+        <w:t>app</w:t>
+      </w:r>
+      <w:proofErr w:type="gramEnd"/>
+      <w:r>
+        <w:t>.</w:t>
+      </w:r>
+    </w:p>
+    <w:p>
+      <w:r>
+        <w:t xml:space="preserve">Como veremos </w:t>
+      </w:r>
+      <w:proofErr w:type="spellStart"/>
+      <w:r>
+        <w:t>mas</w:t>
+      </w:r>
+      <w:proofErr w:type="spellEnd"/>
+      <w:r>
+        <w:t xml:space="preserve"> adelante esto resultará muy útil para rehusar el componente </w:t>
       </w:r>
       <w:proofErr w:type="spellStart"/>
       <w:r>
@@ -7244,22 +7450,22 @@
     <w:p/>
     <w:p>
       <w:pPr>
-        <w:pStyle w:val="Ttulo4"/>
-        <w:rPr>
-          <w:i w:val="0"/>
-          <w:sz w:val="24"/>
-          <w:szCs w:val="24"/>
+        <w:pStyle w:val="Ttulo3"/>
+        <w:rPr>
+          <w:sz w:val="28"/>
+          <w:szCs w:val="28"/>
         </w:rPr>
       </w:pPr>
-      <w:proofErr w:type="spellStart"/>
-      <w:r>
-        <w:rPr>
-          <w:i w:val="0"/>
-          <w:sz w:val="24"/>
-          <w:szCs w:val="24"/>
+      <w:bookmarkStart w:id="16" w:name="_Toc105066570"/>
+      <w:proofErr w:type="spellStart"/>
+      <w:r>
+        <w:rPr>
+          <w:sz w:val="28"/>
+          <w:szCs w:val="28"/>
         </w:rPr>
         <w:t>Navbar</w:t>
       </w:r>
+      <w:bookmarkEnd w:id="16"/>
       <w:proofErr w:type="spellEnd"/>
     </w:p>
     <w:p/>
@@ -7316,15 +7522,15 @@
       </w:r>
       <w:proofErr w:type="spellEnd"/>
       <w:r>
-        <w:t xml:space="preserve"> esta configurada para que sea </w:t>
-      </w:r>
-      <w:proofErr w:type="spellStart"/>
-      <w:r>
-        <w:t>responsive</w:t>
-      </w:r>
-      <w:proofErr w:type="spellEnd"/>
-      <w:r>
-        <w:t xml:space="preserve">, cuando la vemos en una pantalla grande la veremos con los nombres de los </w:t>
+        <w:t xml:space="preserve"> </w:t>
+      </w:r>
+      <w:proofErr w:type="spellStart"/>
+      <w:r>
+        <w:t>esta</w:t>
+      </w:r>
+      <w:proofErr w:type="spellEnd"/>
+      <w:r>
+        <w:t xml:space="preserve"> configurada para que sea responsive, cuando la vemos en una pantalla grande la veremos con los nombres de los </w:t>
       </w:r>
       <w:proofErr w:type="spellStart"/>
       <w:r>
@@ -7490,7 +7696,15 @@
     </w:p>
     <w:p>
       <w:r>
-        <w:t>Para la hoja de estilos le he dado unos estilos a los botones para que varan cambiando al posicionarse sobre ellos, como se puede ver:</w:t>
+        <w:t xml:space="preserve">Para la hoja de estilos le he dado unos estilos a los botones para que </w:t>
+      </w:r>
+      <w:proofErr w:type="gramStart"/>
+      <w:r>
+        <w:t>varan</w:t>
+      </w:r>
+      <w:proofErr w:type="gramEnd"/>
+      <w:r>
+        <w:t xml:space="preserve"> cambiando al posicionarse sobre ellos, como se puede ver:</w:t>
       </w:r>
     </w:p>
     <w:p>
@@ -7622,7 +7836,15 @@
     </w:p>
     <w:p>
       <w:r>
-        <w:t>Para la lógica de este componente creo un array de objetos con las propiedades nombre y link con el nombre y el enlace de los botones. Y también una función que es a la que llaman los botones que redirige al enlace correspondiente.</w:t>
+        <w:t xml:space="preserve">Para la lógica de este componente creo un array de objetos con las propiedades nombre y </w:t>
+      </w:r>
+      <w:proofErr w:type="gramStart"/>
+      <w:r>
+        <w:t>link</w:t>
+      </w:r>
+      <w:proofErr w:type="gramEnd"/>
+      <w:r>
+        <w:t xml:space="preserve"> con el nombre y el enlace de los botones. Y también una función que es a la que llaman los botones que redirige al enlace correspondiente.</w:t>
       </w:r>
     </w:p>
     <w:p>
@@ -7671,32 +7893,45 @@
     <w:p/>
     <w:p>
       <w:pPr>
-        <w:pStyle w:val="Ttulo4"/>
-        <w:rPr>
-          <w:i w:val="0"/>
-          <w:sz w:val="24"/>
-          <w:szCs w:val="24"/>
+        <w:pStyle w:val="Ttulo3"/>
+        <w:rPr>
+          <w:i/>
+          <w:sz w:val="28"/>
+          <w:szCs w:val="28"/>
         </w:rPr>
       </w:pPr>
-      <w:r>
-        <w:rPr>
-          <w:i w:val="0"/>
-          <w:sz w:val="24"/>
-          <w:szCs w:val="24"/>
+      <w:bookmarkStart w:id="17" w:name="_Toc105066571"/>
+      <w:r>
+        <w:rPr>
+          <w:sz w:val="28"/>
+          <w:szCs w:val="28"/>
         </w:rPr>
         <w:t>Registro-cliente</w:t>
       </w:r>
+      <w:bookmarkEnd w:id="17"/>
     </w:p>
     <w:p/>
     <w:p>
       <w:pPr>
         <w:pStyle w:val="Ttulo5"/>
+        <w:rPr>
+          <w:sz w:val="24"/>
+          <w:szCs w:val="24"/>
+        </w:rPr>
       </w:pPr>
       <w:r>
+        <w:rPr>
+          <w:sz w:val="24"/>
+          <w:szCs w:val="24"/>
+        </w:rPr>
         <w:t xml:space="preserve">Reactive </w:t>
       </w:r>
       <w:proofErr w:type="spellStart"/>
       <w:r>
+        <w:rPr>
+          <w:sz w:val="24"/>
+          <w:szCs w:val="24"/>
+        </w:rPr>
         <w:t>forms</w:t>
       </w:r>
       <w:proofErr w:type="spellEnd"/>
@@ -8289,7 +8524,15 @@
       </w:r>
       <w:proofErr w:type="spellEnd"/>
       <w:r>
-        <w:t xml:space="preserve"> que comprueba si el numero de documento introducido existe ya en la base de datos:</w:t>
+        <w:t xml:space="preserve"> que comprueba si el </w:t>
+      </w:r>
+      <w:proofErr w:type="spellStart"/>
+      <w:r>
+        <w:t>numero</w:t>
+      </w:r>
+      <w:proofErr w:type="spellEnd"/>
+      <w:r>
+        <w:t xml:space="preserve"> de documento introducido existe ya en la base de datos:</w:t>
       </w:r>
     </w:p>
     <w:p>
@@ -8336,7 +8579,23 @@
     </w:p>
     <w:p>
       <w:r>
-        <w:t>Una vez comprobado que este todo correcto y que no este ya creado un cliente con su numero de documento se inserta el cliente en la base de datos llamando al servicio correspondiente:</w:t>
+        <w:t xml:space="preserve">Una vez comprobado que este todo correcto y que no </w:t>
+      </w:r>
+      <w:proofErr w:type="spellStart"/>
+      <w:r>
+        <w:t>este</w:t>
+      </w:r>
+      <w:proofErr w:type="spellEnd"/>
+      <w:r>
+        <w:t xml:space="preserve"> ya creado un cliente con su </w:t>
+      </w:r>
+      <w:proofErr w:type="spellStart"/>
+      <w:r>
+        <w:t>numero</w:t>
+      </w:r>
+      <w:proofErr w:type="spellEnd"/>
+      <w:r>
+        <w:t xml:space="preserve"> de documento se inserta el cliente en la base de datos llamando al servicio correspondiente:</w:t>
       </w:r>
     </w:p>
     <w:p>
@@ -8385,21 +8644,21 @@
     <w:p/>
     <w:p>
       <w:pPr>
-        <w:pStyle w:val="Ttulo4"/>
-        <w:rPr>
-          <w:i w:val="0"/>
-          <w:sz w:val="24"/>
-          <w:szCs w:val="24"/>
+        <w:pStyle w:val="Ttulo3"/>
+        <w:rPr>
+          <w:sz w:val="28"/>
+          <w:szCs w:val="28"/>
         </w:rPr>
       </w:pPr>
-      <w:r>
-        <w:rPr>
-          <w:i w:val="0"/>
-          <w:sz w:val="24"/>
-          <w:szCs w:val="24"/>
+      <w:bookmarkStart w:id="18" w:name="_Toc105066572"/>
+      <w:r>
+        <w:rPr>
+          <w:sz w:val="28"/>
+          <w:szCs w:val="28"/>
         </w:rPr>
         <w:t>Vista-clientes</w:t>
       </w:r>
+      <w:bookmarkEnd w:id="18"/>
     </w:p>
     <w:p/>
     <w:p>
@@ -8479,10 +8738,7 @@
     <w:p>
       <w:r>
         <w:lastRenderedPageBreak/>
-        <w:t>Al principio</w:t>
-      </w:r>
-      <w:r>
-        <w:t xml:space="preserve"> del </w:t>
+        <w:t xml:space="preserve">Al principio del </w:t>
       </w:r>
       <w:proofErr w:type="spellStart"/>
       <w:r>
@@ -8609,7 +8865,15 @@
     </w:p>
     <w:p>
       <w:r>
-        <w:t xml:space="preserve">A la hora de definir las celdas usamos las propiedades de cliente que esta en un array de clientes. </w:t>
+        <w:t xml:space="preserve">A la hora de definir las celdas usamos las propiedades de cliente que </w:t>
+      </w:r>
+      <w:proofErr w:type="spellStart"/>
+      <w:r>
+        <w:t>esta</w:t>
+      </w:r>
+      <w:proofErr w:type="spellEnd"/>
+      <w:r>
+        <w:t xml:space="preserve"> en un array de clientes. </w:t>
       </w:r>
     </w:p>
     <w:p>
@@ -9094,7 +9358,15 @@
       </w:r>
       <w:proofErr w:type="gramEnd"/>
       <w:r>
-        <w:t xml:space="preserve"> así como las opiniones totales. Al final cuando ya esta completo el array lo cargamos en una propiedad </w:t>
+        <w:t xml:space="preserve"> así como las opiniones totales. Al final cuando ya </w:t>
+      </w:r>
+      <w:proofErr w:type="spellStart"/>
+      <w:r>
+        <w:t>esta</w:t>
+      </w:r>
+      <w:proofErr w:type="spellEnd"/>
+      <w:r>
+        <w:t xml:space="preserve"> completo el array lo cargamos en una propiedad </w:t>
       </w:r>
       <w:proofErr w:type="spellStart"/>
       <w:r>
@@ -9294,7 +9566,15 @@
       </w:r>
       <w:proofErr w:type="gramEnd"/>
       <w:r>
-        <w:t xml:space="preserve"> la celda se cambian las clases de la fila y de la propia celda para resaltar la propia celda con un borde mas pronunciado y la fila con un borde puntos con el color correspondiente, se muestra </w:t>
+        <w:t xml:space="preserve"> la celda se cambian las clases de la fila y de la propia celda para resaltar la propia celda con un borde </w:t>
+      </w:r>
+      <w:proofErr w:type="spellStart"/>
+      <w:r>
+        <w:t>mas</w:t>
+      </w:r>
+      <w:proofErr w:type="spellEnd"/>
+      <w:r>
+        <w:t xml:space="preserve"> pronunciado y la fila con un borde puntos con el color correspondiente, se muestra </w:t>
       </w:r>
       <w:proofErr w:type="spellStart"/>
       <w:r>
@@ -9521,7 +9801,15 @@
     </w:p>
     <w:p>
       <w:r>
-        <w:t xml:space="preserve">Lo he configurado de tal modo que el empleado no pueda opinar mas de una vez sobre el mismo cliente. Si esta opinando sobre un cliente del cual ya había opinado lo que hace es cambiar la </w:t>
+        <w:t xml:space="preserve">Lo he configurado de tal modo que el empleado no pueda opinar </w:t>
+      </w:r>
+      <w:proofErr w:type="spellStart"/>
+      <w:r>
+        <w:t>mas</w:t>
+      </w:r>
+      <w:proofErr w:type="spellEnd"/>
+      <w:r>
+        <w:t xml:space="preserve"> de una vez sobre el mismo cliente. Si esta opinando sobre un cliente del cual ya había opinado lo que hace es cambiar la </w:t>
       </w:r>
       <w:proofErr w:type="gramStart"/>
       <w:r>
@@ -9645,10 +9933,466 @@
         </w:drawing>
       </w:r>
     </w:p>
-    <w:p>
-      <w:bookmarkStart w:id="19" w:name="_GoBack"/>
-      <w:bookmarkEnd w:id="19"/>
-    </w:p>
+    <w:p/>
+    <w:p>
+      <w:pPr>
+        <w:pStyle w:val="Ttulo3"/>
+        <w:rPr>
+          <w:sz w:val="28"/>
+          <w:szCs w:val="28"/>
+        </w:rPr>
+      </w:pPr>
+      <w:r>
+        <w:rPr>
+          <w:sz w:val="28"/>
+          <w:szCs w:val="28"/>
+        </w:rPr>
+        <w:t>Men</w:t>
+      </w:r>
+      <w:r>
+        <w:rPr>
+          <w:sz w:val="28"/>
+          <w:szCs w:val="28"/>
+        </w:rPr>
+        <w:t>ú</w:t>
+      </w:r>
+      <w:r>
+        <w:rPr>
+          <w:sz w:val="28"/>
+          <w:szCs w:val="28"/>
+        </w:rPr>
+        <w:t xml:space="preserve"> administrador</w:t>
+      </w:r>
+    </w:p>
+    <w:p/>
+    <w:p>
+      <w:r>
+        <w:t>Para registrar un empleado como administrador utilizo un campo llamado rango con dos valores 0 para empleados normales y 1 para administradores. En principio cada hotel solo puede tener un administrador. No he habilitado la opción para que un empleado pueda registrarse como administrador. Entiendo que por cuestiones de seguridad es algo que deber</w:t>
+      </w:r>
+      <w:r>
+        <w:t>í</w:t>
+      </w:r>
+      <w:r>
+        <w:t>a gestionar la empresa usuario directamente con el gestor de la aplicación.</w:t>
+      </w:r>
+    </w:p>
+    <w:p>
+      <w:r>
+        <w:t xml:space="preserve">No </w:t>
+      </w:r>
+      <w:proofErr w:type="gramStart"/>
+      <w:r>
+        <w:t>obstante</w:t>
+      </w:r>
+      <w:proofErr w:type="gramEnd"/>
+      <w:r>
+        <w:t xml:space="preserve"> para realizar las pruebas y poder mostrar la funcionalidad extra que se proporcionara a los administradores he creado un usuario administrador de prueba</w:t>
+      </w:r>
+      <w:r>
+        <w:t xml:space="preserve">, utilizo este código de </w:t>
+      </w:r>
+      <w:proofErr w:type="spellStart"/>
+      <w:r>
+        <w:t>node</w:t>
+      </w:r>
+      <w:proofErr w:type="spellEnd"/>
+      <w:r>
+        <w:t>:</w:t>
+      </w:r>
+    </w:p>
+    <w:p>
+      <w:r>
+        <w:rPr>
+          <w:noProof/>
+        </w:rPr>
+        <w:lastRenderedPageBreak/>
+        <w:drawing>
+          <wp:inline distT="0" distB="0" distL="0" distR="0" wp14:anchorId="436F6E6C" wp14:editId="533032A8">
+            <wp:extent cx="5400040" cy="1738630"/>
+            <wp:effectExtent l="0" t="0" r="0" b="0"/>
+            <wp:docPr id="20" name="Imagen 20"/>
+            <wp:cNvGraphicFramePr>
+              <a:graphicFrameLocks xmlns:a="http://schemas.openxmlformats.org/drawingml/2006/main" noChangeAspect="1"/>
+            </wp:cNvGraphicFramePr>
+            <a:graphic xmlns:a="http://schemas.openxmlformats.org/drawingml/2006/main">
+              <a:graphicData uri="http://schemas.openxmlformats.org/drawingml/2006/picture">
+                <pic:pic xmlns:pic="http://schemas.openxmlformats.org/drawingml/2006/picture">
+                  <pic:nvPicPr>
+                    <pic:cNvPr id="1" name=""/>
+                    <pic:cNvPicPr/>
+                  </pic:nvPicPr>
+                  <pic:blipFill>
+                    <a:blip r:embed="rId68"/>
+                    <a:stretch>
+                      <a:fillRect/>
+                    </a:stretch>
+                  </pic:blipFill>
+                  <pic:spPr>
+                    <a:xfrm>
+                      <a:off x="0" y="0"/>
+                      <a:ext cx="5400040" cy="1738630"/>
+                    </a:xfrm>
+                    <a:prstGeom prst="rect">
+                      <a:avLst/>
+                    </a:prstGeom>
+                  </pic:spPr>
+                </pic:pic>
+              </a:graphicData>
+            </a:graphic>
+          </wp:inline>
+        </w:drawing>
+      </w:r>
+    </w:p>
+    <w:p/>
+    <w:p>
+      <w:r>
+        <w:t xml:space="preserve">Cuando se usuario administrador realiza el </w:t>
+      </w:r>
+      <w:proofErr w:type="spellStart"/>
+      <w:r>
+        <w:t>login</w:t>
+      </w:r>
+      <w:proofErr w:type="spellEnd"/>
+      <w:r>
+        <w:t xml:space="preserve"> le aparecerá en la barra de navegación el botón para acceder a su menú específico, el resto de las opciones las tiene igualmente habilitadas:</w:t>
+      </w:r>
+    </w:p>
+    <w:p>
+      <w:r>
+        <w:rPr>
+          <w:noProof/>
+        </w:rPr>
+        <w:drawing>
+          <wp:inline distT="0" distB="0" distL="0" distR="0" wp14:anchorId="3A221B1D" wp14:editId="49770160">
+            <wp:extent cx="2038350" cy="876300"/>
+            <wp:effectExtent l="0" t="0" r="0" b="0"/>
+            <wp:docPr id="24" name="Imagen 24"/>
+            <wp:cNvGraphicFramePr>
+              <a:graphicFrameLocks xmlns:a="http://schemas.openxmlformats.org/drawingml/2006/main" noChangeAspect="1"/>
+            </wp:cNvGraphicFramePr>
+            <a:graphic xmlns:a="http://schemas.openxmlformats.org/drawingml/2006/main">
+              <a:graphicData uri="http://schemas.openxmlformats.org/drawingml/2006/picture">
+                <pic:pic xmlns:pic="http://schemas.openxmlformats.org/drawingml/2006/picture">
+                  <pic:nvPicPr>
+                    <pic:cNvPr id="1" name=""/>
+                    <pic:cNvPicPr/>
+                  </pic:nvPicPr>
+                  <pic:blipFill>
+                    <a:blip r:embed="rId69"/>
+                    <a:stretch>
+                      <a:fillRect/>
+                    </a:stretch>
+                  </pic:blipFill>
+                  <pic:spPr>
+                    <a:xfrm>
+                      <a:off x="0" y="0"/>
+                      <a:ext cx="2038350" cy="876300"/>
+                    </a:xfrm>
+                    <a:prstGeom prst="rect">
+                      <a:avLst/>
+                    </a:prstGeom>
+                  </pic:spPr>
+                </pic:pic>
+              </a:graphicData>
+            </a:graphic>
+          </wp:inline>
+        </w:drawing>
+      </w:r>
+    </w:p>
+    <w:p>
+      <w:r>
+        <w:rPr>
+          <w:noProof/>
+        </w:rPr>
+        <w:drawing>
+          <wp:inline distT="0" distB="0" distL="0" distR="0" wp14:anchorId="2BB23901" wp14:editId="4C5338C0">
+            <wp:extent cx="5400040" cy="1609090"/>
+            <wp:effectExtent l="0" t="0" r="0" b="0"/>
+            <wp:docPr id="57" name="Imagen 57"/>
+            <wp:cNvGraphicFramePr>
+              <a:graphicFrameLocks xmlns:a="http://schemas.openxmlformats.org/drawingml/2006/main" noChangeAspect="1"/>
+            </wp:cNvGraphicFramePr>
+            <a:graphic xmlns:a="http://schemas.openxmlformats.org/drawingml/2006/main">
+              <a:graphicData uri="http://schemas.openxmlformats.org/drawingml/2006/picture">
+                <pic:pic xmlns:pic="http://schemas.openxmlformats.org/drawingml/2006/picture">
+                  <pic:nvPicPr>
+                    <pic:cNvPr id="1" name=""/>
+                    <pic:cNvPicPr/>
+                  </pic:nvPicPr>
+                  <pic:blipFill>
+                    <a:blip r:embed="rId70"/>
+                    <a:stretch>
+                      <a:fillRect/>
+                    </a:stretch>
+                  </pic:blipFill>
+                  <pic:spPr>
+                    <a:xfrm>
+                      <a:off x="0" y="0"/>
+                      <a:ext cx="5400040" cy="1609090"/>
+                    </a:xfrm>
+                    <a:prstGeom prst="rect">
+                      <a:avLst/>
+                    </a:prstGeom>
+                  </pic:spPr>
+                </pic:pic>
+              </a:graphicData>
+            </a:graphic>
+          </wp:inline>
+        </w:drawing>
+      </w:r>
+    </w:p>
+    <w:p>
+      <w:r>
+        <w:t>Como se puede ver es un menú sencillo donde se informa al administrador de los empleados de su hotel registrados en la aplicación. Se le proporciona la opción de borrarlos.</w:t>
+      </w:r>
+    </w:p>
+    <w:p>
+      <w:r>
+        <w:t xml:space="preserve">En el </w:t>
+      </w:r>
+      <w:proofErr w:type="spellStart"/>
+      <w:r>
+        <w:t>html</w:t>
+      </w:r>
+      <w:proofErr w:type="spellEnd"/>
+      <w:r>
+        <w:t xml:space="preserve"> simplemente se muestra una tabla de </w:t>
+      </w:r>
+      <w:proofErr w:type="spellStart"/>
+      <w:r>
+        <w:t>materials</w:t>
+      </w:r>
+      <w:proofErr w:type="spellEnd"/>
+      <w:r>
+        <w:t xml:space="preserve"> con un filtro como el que vimos en la pantalla principal. </w:t>
+      </w:r>
+    </w:p>
+    <w:p>
+      <w:r>
+        <w:t xml:space="preserve">En la lógica del componente el método </w:t>
+      </w:r>
+      <w:proofErr w:type="spellStart"/>
+      <w:r>
+        <w:t>ngOnInit</w:t>
+      </w:r>
+      <w:proofErr w:type="spellEnd"/>
+      <w:r>
+        <w:t xml:space="preserve"> que se ejecuta al principio se comprueba que el empleado se administrador </w:t>
+      </w:r>
+      <w:proofErr w:type="gramStart"/>
+      <w:r>
+        <w:t>y ,</w:t>
+      </w:r>
+      <w:proofErr w:type="gramEnd"/>
+      <w:r>
+        <w:t xml:space="preserve"> si es así, se llama al servicio que recoge los datos de empleados del hotel correspondiente.</w:t>
+      </w:r>
+    </w:p>
+    <w:p>
+      <w:r>
+        <w:rPr>
+          <w:noProof/>
+        </w:rPr>
+        <w:lastRenderedPageBreak/>
+        <w:drawing>
+          <wp:inline distT="0" distB="0" distL="0" distR="0" wp14:anchorId="3C967FD2" wp14:editId="768A1B11">
+            <wp:extent cx="5400040" cy="2564130"/>
+            <wp:effectExtent l="0" t="0" r="0" b="7620"/>
+            <wp:docPr id="62" name="Imagen 62"/>
+            <wp:cNvGraphicFramePr>
+              <a:graphicFrameLocks xmlns:a="http://schemas.openxmlformats.org/drawingml/2006/main" noChangeAspect="1"/>
+            </wp:cNvGraphicFramePr>
+            <a:graphic xmlns:a="http://schemas.openxmlformats.org/drawingml/2006/main">
+              <a:graphicData uri="http://schemas.openxmlformats.org/drawingml/2006/picture">
+                <pic:pic xmlns:pic="http://schemas.openxmlformats.org/drawingml/2006/picture">
+                  <pic:nvPicPr>
+                    <pic:cNvPr id="1" name=""/>
+                    <pic:cNvPicPr/>
+                  </pic:nvPicPr>
+                  <pic:blipFill>
+                    <a:blip r:embed="rId71"/>
+                    <a:stretch>
+                      <a:fillRect/>
+                    </a:stretch>
+                  </pic:blipFill>
+                  <pic:spPr>
+                    <a:xfrm>
+                      <a:off x="0" y="0"/>
+                      <a:ext cx="5400040" cy="2564130"/>
+                    </a:xfrm>
+                    <a:prstGeom prst="rect">
+                      <a:avLst/>
+                    </a:prstGeom>
+                  </pic:spPr>
+                </pic:pic>
+              </a:graphicData>
+            </a:graphic>
+          </wp:inline>
+        </w:drawing>
+      </w:r>
+    </w:p>
+    <w:p>
+      <w:r>
+        <w:t xml:space="preserve">En el </w:t>
+      </w:r>
+      <w:proofErr w:type="spellStart"/>
+      <w:r>
+        <w:t>backend</w:t>
+      </w:r>
+      <w:proofErr w:type="spellEnd"/>
+      <w:r>
+        <w:t xml:space="preserve"> la consulta se realiza aquí:</w:t>
+      </w:r>
+    </w:p>
+    <w:p>
+      <w:r>
+        <w:rPr>
+          <w:noProof/>
+        </w:rPr>
+        <w:drawing>
+          <wp:inline distT="0" distB="0" distL="0" distR="0" wp14:anchorId="49C06A81" wp14:editId="30E00C34">
+            <wp:extent cx="5400040" cy="1449705"/>
+            <wp:effectExtent l="0" t="0" r="0" b="0"/>
+            <wp:docPr id="63" name="Imagen 63"/>
+            <wp:cNvGraphicFramePr>
+              <a:graphicFrameLocks xmlns:a="http://schemas.openxmlformats.org/drawingml/2006/main" noChangeAspect="1"/>
+            </wp:cNvGraphicFramePr>
+            <a:graphic xmlns:a="http://schemas.openxmlformats.org/drawingml/2006/main">
+              <a:graphicData uri="http://schemas.openxmlformats.org/drawingml/2006/picture">
+                <pic:pic xmlns:pic="http://schemas.openxmlformats.org/drawingml/2006/picture">
+                  <pic:nvPicPr>
+                    <pic:cNvPr id="1" name=""/>
+                    <pic:cNvPicPr/>
+                  </pic:nvPicPr>
+                  <pic:blipFill>
+                    <a:blip r:embed="rId72"/>
+                    <a:stretch>
+                      <a:fillRect/>
+                    </a:stretch>
+                  </pic:blipFill>
+                  <pic:spPr>
+                    <a:xfrm>
+                      <a:off x="0" y="0"/>
+                      <a:ext cx="5400040" cy="1449705"/>
+                    </a:xfrm>
+                    <a:prstGeom prst="rect">
+                      <a:avLst/>
+                    </a:prstGeom>
+                  </pic:spPr>
+                </pic:pic>
+              </a:graphicData>
+            </a:graphic>
+          </wp:inline>
+        </w:drawing>
+      </w:r>
+    </w:p>
+    <w:p>
+      <w:r>
+        <w:t>Lógicamente contiene un método para gestionar el borrado de empleados:</w:t>
+      </w:r>
+    </w:p>
+    <w:p>
+      <w:r>
+        <w:rPr>
+          <w:noProof/>
+        </w:rPr>
+        <w:drawing>
+          <wp:inline distT="0" distB="0" distL="0" distR="0" wp14:anchorId="5F1FE9CE" wp14:editId="181678DE">
+            <wp:extent cx="5400040" cy="2874645"/>
+            <wp:effectExtent l="0" t="0" r="0" b="1905"/>
+            <wp:docPr id="192" name="Imagen 192"/>
+            <wp:cNvGraphicFramePr>
+              <a:graphicFrameLocks xmlns:a="http://schemas.openxmlformats.org/drawingml/2006/main" noChangeAspect="1"/>
+            </wp:cNvGraphicFramePr>
+            <a:graphic xmlns:a="http://schemas.openxmlformats.org/drawingml/2006/main">
+              <a:graphicData uri="http://schemas.openxmlformats.org/drawingml/2006/picture">
+                <pic:pic xmlns:pic="http://schemas.openxmlformats.org/drawingml/2006/picture">
+                  <pic:nvPicPr>
+                    <pic:cNvPr id="1" name=""/>
+                    <pic:cNvPicPr/>
+                  </pic:nvPicPr>
+                  <pic:blipFill>
+                    <a:blip r:embed="rId73"/>
+                    <a:stretch>
+                      <a:fillRect/>
+                    </a:stretch>
+                  </pic:blipFill>
+                  <pic:spPr>
+                    <a:xfrm>
+                      <a:off x="0" y="0"/>
+                      <a:ext cx="5400040" cy="2874645"/>
+                    </a:xfrm>
+                    <a:prstGeom prst="rect">
+                      <a:avLst/>
+                    </a:prstGeom>
+                  </pic:spPr>
+                </pic:pic>
+              </a:graphicData>
+            </a:graphic>
+          </wp:inline>
+        </w:drawing>
+      </w:r>
+    </w:p>
+    <w:p>
+      <w:r>
+        <w:t xml:space="preserve">Y en el </w:t>
+      </w:r>
+      <w:proofErr w:type="spellStart"/>
+      <w:r>
+        <w:t>backend</w:t>
+      </w:r>
+      <w:proofErr w:type="spellEnd"/>
+      <w:r>
+        <w:t>:</w:t>
+      </w:r>
+    </w:p>
+    <w:p>
+      <w:r>
+        <w:rPr>
+          <w:noProof/>
+        </w:rPr>
+        <w:lastRenderedPageBreak/>
+        <w:drawing>
+          <wp:inline distT="0" distB="0" distL="0" distR="0" wp14:anchorId="06D2E090" wp14:editId="041D473B">
+            <wp:extent cx="5400040" cy="2733040"/>
+            <wp:effectExtent l="0" t="0" r="0" b="0"/>
+            <wp:docPr id="197" name="Imagen 197"/>
+            <wp:cNvGraphicFramePr>
+              <a:graphicFrameLocks xmlns:a="http://schemas.openxmlformats.org/drawingml/2006/main" noChangeAspect="1"/>
+            </wp:cNvGraphicFramePr>
+            <a:graphic xmlns:a="http://schemas.openxmlformats.org/drawingml/2006/main">
+              <a:graphicData uri="http://schemas.openxmlformats.org/drawingml/2006/picture">
+                <pic:pic xmlns:pic="http://schemas.openxmlformats.org/drawingml/2006/picture">
+                  <pic:nvPicPr>
+                    <pic:cNvPr id="1" name=""/>
+                    <pic:cNvPicPr/>
+                  </pic:nvPicPr>
+                  <pic:blipFill>
+                    <a:blip r:embed="rId74"/>
+                    <a:stretch>
+                      <a:fillRect/>
+                    </a:stretch>
+                  </pic:blipFill>
+                  <pic:spPr>
+                    <a:xfrm>
+                      <a:off x="0" y="0"/>
+                      <a:ext cx="5400040" cy="2733040"/>
+                    </a:xfrm>
+                    <a:prstGeom prst="rect">
+                      <a:avLst/>
+                    </a:prstGeom>
+                  </pic:spPr>
+                </pic:pic>
+              </a:graphicData>
+            </a:graphic>
+          </wp:inline>
+        </w:drawing>
+      </w:r>
+    </w:p>
+    <w:p/>
+    <w:p/>
+    <w:p/>
+    <w:p/>
     <w:p/>
     <w:sectPr>
       <w:pgSz w:w="11906" w:h="16838"/>
@@ -9663,7 +10407,7 @@
 </file>
 
 <file path=word/styles.xml><?xml version="1.0" encoding="utf-8"?>
-<w:styles xmlns:mc="http://schemas.openxmlformats.org/markup-compatibility/2006" xmlns:r="http://schemas.openxmlformats.org/officeDocument/2006/relationships" xmlns:w="http://schemas.openxmlformats.org/wordprocessingml/2006/main" xmlns:w14="http://schemas.microsoft.com/office/word/2010/wordml" xmlns:w15="http://schemas.microsoft.com/office/word/2012/wordml" xmlns:w16cid="http://schemas.microsoft.com/office/word/2016/wordml/cid" xmlns:w16se="http://schemas.microsoft.com/office/word/2015/wordml/symex" mc:Ignorable="w14 w15 w16se w16cid">
+<w:styles xmlns:mc="http://schemas.openxmlformats.org/markup-compatibility/2006" xmlns:r="http://schemas.openxmlformats.org/officeDocument/2006/relationships" xmlns:w="http://schemas.openxmlformats.org/wordprocessingml/2006/main" xmlns:w14="http://schemas.microsoft.com/office/word/2010/wordml" xmlns:w15="http://schemas.microsoft.com/office/word/2012/wordml" xmlns:w16cex="http://schemas.microsoft.com/office/word/2018/wordml/cex" xmlns:w16cid="http://schemas.microsoft.com/office/word/2016/wordml/cid" xmlns:w16="http://schemas.microsoft.com/office/word/2018/wordml" xmlns:w16sdtdh="http://schemas.microsoft.com/office/word/2020/wordml/sdtdatahash" xmlns:w16se="http://schemas.microsoft.com/office/word/2015/wordml/symex" mc:Ignorable="w14 w15 w16se w16cid w16 w16cex w16sdtdh">
   <w:docDefaults>
     <w:rPrDefault>
       <w:rPr>
@@ -9679,7 +10423,7 @@
       </w:pPr>
     </w:pPrDefault>
   </w:docDefaults>
-  <w:latentStyles w:defLockedState="0" w:defUIPriority="99" w:defSemiHidden="0" w:defUnhideWhenUsed="0" w:defQFormat="0" w:count="375">
+  <w:latentStyles w:defLockedState="0" w:defUIPriority="99" w:defSemiHidden="0" w:defUnhideWhenUsed="0" w:defQFormat="0" w:count="376">
     <w:lsdException w:name="Normal" w:uiPriority="0" w:qFormat="1"/>
     <w:lsdException w:name="heading 1" w:uiPriority="9" w:qFormat="1"/>
     <w:lsdException w:name="heading 2" w:semiHidden="1" w:uiPriority="9" w:unhideWhenUsed="1" w:qFormat="1"/>
@@ -9785,7 +10529,6 @@
     <w:lsdException w:name="HTML Sample" w:semiHidden="1" w:unhideWhenUsed="1"/>
     <w:lsdException w:name="HTML Typewriter" w:semiHidden="1" w:unhideWhenUsed="1"/>
     <w:lsdException w:name="HTML Variable" w:semiHidden="1" w:unhideWhenUsed="1"/>
-    <w:lsdException w:name="Normal Table" w:semiHidden="1" w:unhideWhenUsed="1"/>
     <w:lsdException w:name="annotation subject" w:semiHidden="1" w:unhideWhenUsed="1"/>
     <w:lsdException w:name="No List" w:semiHidden="1" w:unhideWhenUsed="1"/>
     <w:lsdException w:name="Outline List 1" w:semiHidden="1" w:unhideWhenUsed="1"/>
@@ -9832,10 +10575,8 @@
     <w:lsdException w:name="Table Subtle 2" w:semiHidden="1" w:unhideWhenUsed="1"/>
     <w:lsdException w:name="Table Web 1" w:semiHidden="1" w:unhideWhenUsed="1"/>
     <w:lsdException w:name="Table Web 2" w:semiHidden="1" w:unhideWhenUsed="1"/>
-    <w:lsdException w:name="Table Web 3" w:semiHidden="1" w:unhideWhenUsed="1"/>
     <w:lsdException w:name="Balloon Text" w:semiHidden="1" w:unhideWhenUsed="1"/>
     <w:lsdException w:name="Table Grid" w:uiPriority="39"/>
-    <w:lsdException w:name="Table Theme" w:semiHidden="1" w:unhideWhenUsed="1"/>
     <w:lsdException w:name="Placeholder Text" w:semiHidden="1"/>
     <w:lsdException w:name="No Spacing" w:uiPriority="1" w:qFormat="1"/>
     <w:lsdException w:name="Light Shading" w:uiPriority="60"/>
@@ -10055,6 +10796,7 @@
     <w:lsdException w:name="Smart Hyperlink" w:semiHidden="1" w:unhideWhenUsed="1"/>
     <w:lsdException w:name="Hashtag" w:semiHidden="1" w:unhideWhenUsed="1"/>
     <w:lsdException w:name="Unresolved Mention" w:semiHidden="1" w:unhideWhenUsed="1"/>
+    <w:lsdException w:name="Smart Link" w:semiHidden="1" w:unhideWhenUsed="1"/>
   </w:latentStyles>
   <w:style w:type="paragraph" w:default="1" w:styleId="Normal">
     <w:name w:val="Normal"/>

</xml_diff>

<commit_message>
cambios ultima hora documentacion
</commit_message>
<xml_diff>
--- a/documentacion/Documentacion.docx
+++ b/documentacion/Documentacion.docx
@@ -12158,10 +12158,7 @@
         </w:r>
       </w:hyperlink>
     </w:p>
-    <w:p>
-      <w:bookmarkStart w:id="24" w:name="_GoBack"/>
-      <w:bookmarkEnd w:id="24"/>
-    </w:p>
+    <w:p/>
     <w:p>
       <w:pPr>
         <w:jc w:val="both"/>
@@ -12225,16 +12222,9 @@
       </w:pPr>
     </w:p>
     <w:p>
-      <w:r>
-        <w:br w:type="page"/>
-      </w:r>
-    </w:p>
-    <w:p>
-      <w:pPr>
-        <w:jc w:val="both"/>
-      </w:pPr>
-    </w:p>
-    <w:p/>
+      <w:bookmarkStart w:id="24" w:name="_GoBack"/>
+      <w:bookmarkEnd w:id="24"/>
+    </w:p>
     <w:sectPr>
       <w:pgSz w:w="11906" w:h="16838"/>
       <w:pgMar w:top="1417" w:right="1701" w:bottom="1417" w:left="1701" w:header="708" w:footer="708" w:gutter="0"/>
@@ -13368,7 +13358,7 @@
 </file>
 
 <file path=customXml/itemProps1.xml><?xml version="1.0" encoding="utf-8"?>
-<ds:datastoreItem xmlns:ds="http://schemas.openxmlformats.org/officeDocument/2006/customXml" ds:itemID="{BDC2ECC5-42BE-43C4-9744-5CCD96CD8C7E}">
+<ds:datastoreItem xmlns:ds="http://schemas.openxmlformats.org/officeDocument/2006/customXml" ds:itemID="{FC76EED3-8417-4810-A697-F0EEC9B6F5D7}">
   <ds:schemaRefs>
     <ds:schemaRef ds:uri="http://schemas.openxmlformats.org/officeDocument/2006/bibliography"/>
   </ds:schemaRefs>

</xml_diff>